<commit_message>
Subo estrategia post correccion conjunta
</commit_message>
<xml_diff>
--- a/docs/Estrategia.docx
+++ b/docs/Estrategia.docx
@@ -513,6 +513,13 @@
     </w:p>
     <w:sdt>
       <w:sdtPr>
+        <w:rPr>
+          <w:rFonts w:eastAsiaTheme="minorHAnsi" w:cstheme="minorBidi"/>
+          <w:b w:val="0"/>
+          <w:color w:val="auto"/>
+          <w:sz w:val="22"/>
+          <w:szCs w:val="22"/>
+        </w:rPr>
         <w:id w:val="-1199782109"/>
         <w:docPartObj>
           <w:docPartGallery w:val="Table of Contents"/>
@@ -521,12 +528,8 @@
       </w:sdtPr>
       <w:sdtEndPr>
         <w:rPr>
-          <w:rFonts w:eastAsiaTheme="minorHAnsi" w:cstheme="minorBidi"/>
           <w:bCs/>
           <w:noProof/>
-          <w:color w:val="auto"/>
-          <w:sz w:val="22"/>
-          <w:szCs w:val="22"/>
         </w:rPr>
       </w:sdtEndPr>
       <w:sdtContent>
@@ -546,8 +549,6 @@
             </w:rPr>
             <w:t>ÍNDICE</w:t>
           </w:r>
-          <w:bookmarkStart w:id="0" w:name="_GoBack"/>
-          <w:bookmarkEnd w:id="0"/>
         </w:p>
         <w:p>
           <w:pPr>
@@ -2509,7 +2510,7 @@
           <w:lang w:val="es-419"/>
         </w:rPr>
       </w:pPr>
-      <w:bookmarkStart w:id="1" w:name="_Toc12137056"/>
+      <w:bookmarkStart w:id="0" w:name="_Toc12137056"/>
       <w:r>
         <w:rPr>
           <w:lang w:val="es-419"/>
@@ -2517,7 +2518,7 @@
         <w:lastRenderedPageBreak/>
         <w:t>MODELADO DE DATOS</w:t>
       </w:r>
-      <w:bookmarkEnd w:id="1"/>
+      <w:bookmarkEnd w:id="0"/>
     </w:p>
     <w:p>
       <w:pPr>
@@ -2534,11 +2535,11 @@
       <w:pPr>
         <w:pStyle w:val="Ttulo2"/>
       </w:pPr>
-      <w:bookmarkStart w:id="2" w:name="_Toc12137057"/>
+      <w:bookmarkStart w:id="1" w:name="_Toc12137057"/>
       <w:r>
         <w:t>DIAGRAMA DE ENTIDAD RELACION</w:t>
       </w:r>
-      <w:bookmarkEnd w:id="2"/>
+      <w:bookmarkEnd w:id="1"/>
     </w:p>
     <w:p>
       <w:pPr>
@@ -2614,11 +2615,11 @@
       <w:pPr>
         <w:pStyle w:val="Ttulo2"/>
       </w:pPr>
-      <w:bookmarkStart w:id="3" w:name="_Toc12137058"/>
+      <w:bookmarkStart w:id="2" w:name="_Toc12137058"/>
       <w:r>
         <w:t>TABLA USUARIO</w:t>
       </w:r>
-      <w:bookmarkEnd w:id="3"/>
+      <w:bookmarkEnd w:id="2"/>
     </w:p>
     <w:p>
       <w:pPr>
@@ -3168,11 +3169,11 @@
       <w:pPr>
         <w:pStyle w:val="Ttulo2"/>
       </w:pPr>
-      <w:bookmarkStart w:id="4" w:name="_Toc12137059"/>
+      <w:bookmarkStart w:id="3" w:name="_Toc12137059"/>
       <w:r>
         <w:t>TABLA ROL</w:t>
       </w:r>
-      <w:bookmarkEnd w:id="4"/>
+      <w:bookmarkEnd w:id="3"/>
     </w:p>
     <w:p>
       <w:pPr>
@@ -3451,11 +3452,11 @@
       <w:pPr>
         <w:pStyle w:val="Ttulo2"/>
       </w:pPr>
-      <w:bookmarkStart w:id="5" w:name="_Toc12137060"/>
+      <w:bookmarkStart w:id="4" w:name="_Toc12137060"/>
       <w:r>
         <w:t>TABLA PERMISO</w:t>
       </w:r>
-      <w:bookmarkEnd w:id="5"/>
+      <w:bookmarkEnd w:id="4"/>
     </w:p>
     <w:p>
       <w:pPr>
@@ -3711,11 +3712,11 @@
       <w:pPr>
         <w:pStyle w:val="Ttulo2"/>
       </w:pPr>
-      <w:bookmarkStart w:id="6" w:name="_Toc12137061"/>
+      <w:bookmarkStart w:id="5" w:name="_Toc12137061"/>
       <w:r>
         <w:t>TABLA ROL_USUARIO</w:t>
       </w:r>
-      <w:bookmarkEnd w:id="6"/>
+      <w:bookmarkEnd w:id="5"/>
     </w:p>
     <w:p>
       <w:pPr>
@@ -4132,11 +4133,11 @@
       <w:pPr>
         <w:pStyle w:val="Ttulo2"/>
       </w:pPr>
-      <w:bookmarkStart w:id="7" w:name="_Toc12137062"/>
+      <w:bookmarkStart w:id="6" w:name="_Toc12137062"/>
       <w:r>
         <w:t>TABLA PERMISO_ROL</w:t>
       </w:r>
-      <w:bookmarkEnd w:id="7"/>
+      <w:bookmarkEnd w:id="6"/>
     </w:p>
     <w:p>
       <w:pPr>
@@ -4512,10 +4513,9 @@
             </w:pPr>
             <w:r>
               <w:rPr>
-                <w:highlight w:val="yellow"/>
-                <w:lang w:val="es-419"/>
-              </w:rPr>
-              <w:t>COMPRAR_PASAJE, RESERVA_PASAJE, PAGO_RESERVA, LISTADO_ESTADISTICO</w:t>
+                <w:lang w:val="es-419"/>
+              </w:rPr>
+              <w:t>GESTIONAR_PASAJE, PAGO_RESERVA</w:t>
             </w:r>
           </w:p>
         </w:tc>
@@ -4533,11 +4533,11 @@
       <w:pPr>
         <w:pStyle w:val="Ttulo2"/>
       </w:pPr>
-      <w:bookmarkStart w:id="8" w:name="_Toc12137063"/>
+      <w:bookmarkStart w:id="7" w:name="_Toc12137063"/>
       <w:r>
         <w:t>TABLA CLIENTE</w:t>
       </w:r>
-      <w:bookmarkEnd w:id="8"/>
+      <w:bookmarkEnd w:id="7"/>
     </w:p>
     <w:p>
       <w:pPr>
@@ -5045,7 +5045,6 @@
       </w:pPr>
       <w:r>
         <w:rPr>
-          <w:highlight w:val="yellow"/>
           <w:u w:val="single"/>
           <w:lang w:val="es-419"/>
         </w:rPr>
@@ -5106,11 +5105,11 @@
       <w:pPr>
         <w:pStyle w:val="Ttulo2"/>
       </w:pPr>
-      <w:bookmarkStart w:id="9" w:name="_Toc12137064"/>
+      <w:bookmarkStart w:id="8" w:name="_Toc12137064"/>
       <w:r>
         <w:t>TABLA PASAJE</w:t>
       </w:r>
-      <w:bookmarkEnd w:id="9"/>
+      <w:bookmarkEnd w:id="8"/>
     </w:p>
     <w:p>
       <w:pPr>
@@ -5666,11 +5665,11 @@
       <w:pPr>
         <w:pStyle w:val="Ttulo2"/>
       </w:pPr>
-      <w:bookmarkStart w:id="10" w:name="_Toc12137065"/>
+      <w:bookmarkStart w:id="9" w:name="_Toc12137065"/>
       <w:r>
         <w:t>TABLA ESTADO_PASAJE</w:t>
       </w:r>
-      <w:bookmarkEnd w:id="10"/>
+      <w:bookmarkEnd w:id="9"/>
     </w:p>
     <w:p>
       <w:pPr>
@@ -6277,11 +6276,11 @@
       <w:pPr>
         <w:pStyle w:val="Ttulo2"/>
       </w:pPr>
-      <w:bookmarkStart w:id="11" w:name="_Toc12137066"/>
+      <w:bookmarkStart w:id="10" w:name="_Toc12137066"/>
       <w:r>
         <w:t>TABLA PAGO</w:t>
       </w:r>
-      <w:bookmarkEnd w:id="11"/>
+      <w:bookmarkEnd w:id="10"/>
     </w:p>
     <w:p>
       <w:pPr>
@@ -6542,6 +6541,50 @@
           <w:lang w:val="es-419"/>
         </w:rPr>
         <w:t>ACLARACIONES</w:t>
+      </w:r>
+    </w:p>
+    <w:p>
+      <w:pPr>
+        <w:pStyle w:val="Prrafodelista"/>
+        <w:numPr>
+          <w:ilvl w:val="0"/>
+          <w:numId w:val="1"/>
+        </w:numPr>
+        <w:spacing w:after="0" w:line="240" w:lineRule="auto"/>
+        <w:jc w:val="both"/>
+        <w:rPr>
+          <w:lang w:val="es-419"/>
+        </w:rPr>
+      </w:pPr>
+      <w:r>
+        <w:rPr>
+          <w:lang w:val="es-419"/>
+        </w:rPr>
+        <w:t>Se definió que los pagos se registran colocando una fecha en la tabla de pasaje y referenciando el medio del</w:t>
+      </w:r>
+      <w:r>
+        <w:rPr>
+          <w:lang w:val="es-419"/>
+        </w:rPr>
+        <w:t xml:space="preserve"> mismo a esta tabla</w:t>
+      </w:r>
+      <w:r>
+        <w:rPr>
+          <w:lang w:val="es-419"/>
+        </w:rPr>
+        <w:t xml:space="preserve">. </w:t>
+      </w:r>
+      <w:r>
+        <w:rPr>
+          <w:lang w:val="es-419"/>
+        </w:rPr>
+        <w:t>La misma</w:t>
+      </w:r>
+      <w:r>
+        <w:rPr>
+          <w:lang w:val="es-419"/>
+        </w:rPr>
+        <w:t xml:space="preserve"> limita todos los medios de pago, junto con sus cuotas disponibles. Esto se hizo principalmente para evitar generar datos adicionales sobre entidades poco relevantes al trabajo práctico, y que son brevemente mencionadas en el enunciado.</w:t>
       </w:r>
     </w:p>
     <w:p>
@@ -6636,16 +6679,16 @@
         <w:tc>
           <w:tcPr>
             <w:tcW w:w="2698" w:type="dxa"/>
-          </w:tcPr>
-          <w:p>
-            <w:pPr>
-              <w:rPr>
-                <w:lang w:val="es-419"/>
-              </w:rPr>
-            </w:pPr>
-            <w:r>
-              <w:rPr>
-                <w:highlight w:val="yellow"/>
+            <w:shd w:val="clear" w:color="auto" w:fill="auto"/>
+          </w:tcPr>
+          <w:p>
+            <w:pPr>
+              <w:rPr>
+                <w:lang w:val="es-419"/>
+              </w:rPr>
+            </w:pPr>
+            <w:r>
+              <w:rPr>
                 <w:lang w:val="es-419"/>
               </w:rPr>
               <w:t>Efectivo</w:t>
@@ -6860,6 +6903,7 @@
         <w:rPr>
           <w:lang w:val="es-419"/>
         </w:rPr>
+        <w:lastRenderedPageBreak/>
         <w:t xml:space="preserve">El </w:t>
       </w:r>
       <w:r>
@@ -6867,14 +6911,7 @@
           <w:b/>
           <w:lang w:val="es-419"/>
         </w:rPr>
-        <w:t>medio</w:t>
-      </w:r>
-      <w:r>
-        <w:rPr>
-          <w:b/>
-          <w:lang w:val="es-419"/>
-        </w:rPr>
-        <w:t xml:space="preserve"> desconocido</w:t>
+        <w:t>medio desconocido</w:t>
       </w:r>
       <w:r>
         <w:rPr>
@@ -6885,27 +6922,24 @@
     </w:p>
     <w:p>
       <w:pPr>
-        <w:rPr>
-          <w:lang w:val="es-419"/>
-        </w:rPr>
-      </w:pPr>
-      <w:r>
-        <w:rPr>
-          <w:lang w:val="es-419"/>
-        </w:rPr>
-        <w:br w:type="page"/>
-      </w:r>
+        <w:spacing w:after="0" w:line="240" w:lineRule="auto"/>
+        <w:rPr>
+          <w:lang w:val="es-419"/>
+        </w:rPr>
+      </w:pPr>
     </w:p>
     <w:p>
       <w:pPr>
         <w:pStyle w:val="Ttulo2"/>
       </w:pPr>
-      <w:bookmarkStart w:id="12" w:name="_Toc12137067"/>
-      <w:r>
-        <w:lastRenderedPageBreak/>
-        <w:t>TABLA RESERVA</w:t>
-      </w:r>
-      <w:bookmarkEnd w:id="12"/>
+      <w:bookmarkStart w:id="11" w:name="_Toc12137067"/>
+      <w:r>
+        <w:t>TABLA RESERV</w:t>
+      </w:r>
+      <w:bookmarkEnd w:id="11"/>
+      <w:r>
+        <w:t>A</w:t>
+      </w:r>
     </w:p>
     <w:p>
       <w:pPr>
@@ -7386,11 +7420,11 @@
       <w:pPr>
         <w:pStyle w:val="Ttulo2"/>
       </w:pPr>
-      <w:bookmarkStart w:id="13" w:name="_Toc12137068"/>
+      <w:bookmarkStart w:id="12" w:name="_Toc12137068"/>
       <w:r>
         <w:t>TABLA ESTADO_RESERVA</w:t>
       </w:r>
-      <w:bookmarkEnd w:id="13"/>
+      <w:bookmarkEnd w:id="12"/>
     </w:p>
     <w:p>
       <w:pPr>
@@ -8046,7 +8080,6 @@
       </w:r>
       <w:r>
         <w:rPr>
-          <w:highlight w:val="yellow"/>
           <w:lang w:val="es-419"/>
         </w:rPr>
         <w:t>o vencidas.</w:t>
@@ -8064,11 +8097,11 @@
       <w:pPr>
         <w:pStyle w:val="Ttulo2"/>
       </w:pPr>
-      <w:bookmarkStart w:id="14" w:name="_Toc12137069"/>
+      <w:bookmarkStart w:id="13" w:name="_Toc12137069"/>
       <w:r>
         <w:t>TABLA RUTA_VIAJE</w:t>
       </w:r>
-      <w:bookmarkEnd w:id="14"/>
+      <w:bookmarkEnd w:id="13"/>
     </w:p>
     <w:p>
       <w:pPr>
@@ -8459,45 +8492,14 @@
     </w:tbl>
     <w:p>
       <w:pPr>
-        <w:spacing w:after="0" w:line="240" w:lineRule="auto"/>
-        <w:rPr>
-          <w:lang w:val="es-419"/>
-        </w:rPr>
-      </w:pPr>
-    </w:p>
-    <w:p>
-      <w:pPr>
-        <w:spacing w:after="0" w:line="240" w:lineRule="auto"/>
-        <w:rPr>
-          <w:lang w:val="es-419"/>
-        </w:rPr>
-      </w:pPr>
-    </w:p>
-    <w:p>
-      <w:pPr>
-        <w:spacing w:after="0" w:line="240" w:lineRule="auto"/>
-        <w:rPr>
-          <w:lang w:val="es-419"/>
-        </w:rPr>
-      </w:pPr>
-    </w:p>
-    <w:p>
-      <w:pPr>
-        <w:spacing w:after="0" w:line="240" w:lineRule="auto"/>
-        <w:rPr>
-          <w:lang w:val="es-419"/>
-        </w:rPr>
-      </w:pPr>
-    </w:p>
-    <w:p>
-      <w:pPr>
         <w:pStyle w:val="Ttulo2"/>
       </w:pPr>
-      <w:bookmarkStart w:id="15" w:name="_Toc12137070"/>
-      <w:r>
+      <w:bookmarkStart w:id="14" w:name="_Toc12137070"/>
+      <w:r>
+        <w:lastRenderedPageBreak/>
         <w:t>TABLA RECORRIDO</w:t>
       </w:r>
-      <w:bookmarkEnd w:id="15"/>
+      <w:bookmarkEnd w:id="14"/>
     </w:p>
     <w:p>
       <w:pPr>
@@ -8770,7 +8772,6 @@
       </w:pPr>
       <w:r>
         <w:rPr>
-          <w:highlight w:val="yellow"/>
           <w:u w:val="single"/>
           <w:lang w:val="es-419"/>
         </w:rPr>
@@ -8844,11 +8845,11 @@
       <w:pPr>
         <w:pStyle w:val="Ttulo2"/>
       </w:pPr>
-      <w:bookmarkStart w:id="16" w:name="_Toc12137071"/>
+      <w:bookmarkStart w:id="15" w:name="_Toc12137071"/>
       <w:r>
         <w:t>TABLA PUERTO</w:t>
       </w:r>
-      <w:bookmarkEnd w:id="16"/>
+      <w:bookmarkEnd w:id="15"/>
     </w:p>
     <w:p>
       <w:pPr>
@@ -9114,11 +9115,11 @@
       <w:pPr>
         <w:pStyle w:val="Ttulo2"/>
       </w:pPr>
-      <w:bookmarkStart w:id="17" w:name="_Toc12137072"/>
+      <w:bookmarkStart w:id="16" w:name="_Toc12137072"/>
       <w:r>
         <w:t>TABLA TRAMO</w:t>
       </w:r>
-      <w:bookmarkEnd w:id="17"/>
+      <w:bookmarkEnd w:id="16"/>
     </w:p>
     <w:p>
       <w:pPr>
@@ -9617,11 +9618,11 @@
       <w:pPr>
         <w:pStyle w:val="Ttulo2"/>
       </w:pPr>
-      <w:bookmarkStart w:id="18" w:name="_Toc12137073"/>
+      <w:bookmarkStart w:id="17" w:name="_Toc12137073"/>
       <w:r>
         <w:t>TABLA CRUCERO</w:t>
       </w:r>
-      <w:bookmarkEnd w:id="18"/>
+      <w:bookmarkEnd w:id="17"/>
     </w:p>
     <w:p>
       <w:pPr>
@@ -9942,7 +9943,6 @@
                 <w:b/>
                 <w:color w:val="000000"/>
               </w:rPr>
-              <w:lastRenderedPageBreak/>
               <w:t>cruc_activo</w:t>
             </w:r>
             <w:proofErr w:type="spellEnd"/>
@@ -9996,11 +9996,11 @@
       <w:pPr>
         <w:pStyle w:val="Ttulo2"/>
       </w:pPr>
-      <w:bookmarkStart w:id="19" w:name="_Toc12137074"/>
+      <w:bookmarkStart w:id="18" w:name="_Toc12137074"/>
       <w:r>
         <w:t>TABLA FABRICANTE</w:t>
       </w:r>
-      <w:bookmarkEnd w:id="19"/>
+      <w:bookmarkEnd w:id="18"/>
     </w:p>
     <w:p>
       <w:pPr>
@@ -10214,11 +10214,11 @@
       <w:pPr>
         <w:pStyle w:val="Ttulo2"/>
       </w:pPr>
-      <w:bookmarkStart w:id="20" w:name="_Toc12137075"/>
+      <w:bookmarkStart w:id="19" w:name="_Toc12137075"/>
       <w:r>
         <w:t>TABLA MODELO_CRUCERO</w:t>
       </w:r>
-      <w:bookmarkEnd w:id="20"/>
+      <w:bookmarkEnd w:id="19"/>
     </w:p>
     <w:p>
       <w:pPr>
@@ -10442,11 +10442,11 @@
       <w:pPr>
         <w:pStyle w:val="Ttulo2"/>
       </w:pPr>
-      <w:bookmarkStart w:id="21" w:name="_Toc12137076"/>
+      <w:bookmarkStart w:id="20" w:name="_Toc12137076"/>
       <w:r>
         <w:t>TABLA MANTENIMIENTO</w:t>
       </w:r>
-      <w:bookmarkEnd w:id="21"/>
+      <w:bookmarkEnd w:id="20"/>
     </w:p>
     <w:p>
       <w:pPr>
@@ -10751,11 +10751,11 @@
       <w:pPr>
         <w:pStyle w:val="Ttulo2"/>
       </w:pPr>
-      <w:bookmarkStart w:id="22" w:name="_Toc12137077"/>
+      <w:bookmarkStart w:id="21" w:name="_Toc12137077"/>
       <w:r>
         <w:t>TABLA CABINA</w:t>
       </w:r>
-      <w:bookmarkEnd w:id="22"/>
+      <w:bookmarkEnd w:id="21"/>
     </w:p>
     <w:p>
       <w:pPr>
@@ -11100,11 +11100,11 @@
       <w:pPr>
         <w:pStyle w:val="Ttulo2"/>
       </w:pPr>
-      <w:bookmarkStart w:id="23" w:name="_Toc12137078"/>
+      <w:bookmarkStart w:id="22" w:name="_Toc12137078"/>
       <w:r>
         <w:t>TABLA TIPO_CABINA</w:t>
       </w:r>
-      <w:bookmarkEnd w:id="23"/>
+      <w:bookmarkEnd w:id="22"/>
     </w:p>
     <w:p>
       <w:pPr>
@@ -11371,7 +11371,7 @@
           <w:lang w:val="es-419"/>
         </w:rPr>
       </w:pPr>
-      <w:bookmarkStart w:id="24" w:name="_Toc12137079"/>
+      <w:bookmarkStart w:id="23" w:name="_Toc12137079"/>
       <w:r>
         <w:rPr>
           <w:lang w:val="es-419"/>
@@ -11379,7 +11379,7 @@
         <w:lastRenderedPageBreak/>
         <w:t>DECISIONES DE DISEÑO E IMPLEMENTACIONES</w:t>
       </w:r>
-      <w:bookmarkEnd w:id="24"/>
+      <w:bookmarkEnd w:id="23"/>
     </w:p>
     <w:p>
       <w:pPr>
@@ -11399,150 +11399,149 @@
           <w:szCs w:val="22"/>
         </w:rPr>
       </w:pPr>
-      <w:bookmarkStart w:id="25" w:name="_Toc12137080"/>
+      <w:bookmarkStart w:id="24" w:name="_Toc12137080"/>
       <w:r>
         <w:rPr>
           <w:szCs w:val="22"/>
         </w:rPr>
         <w:t>ARQUITECTURA</w:t>
       </w:r>
+      <w:bookmarkEnd w:id="24"/>
+    </w:p>
+    <w:p>
+      <w:pPr>
+        <w:spacing w:after="0" w:line="312" w:lineRule="auto"/>
+        <w:rPr>
+          <w:lang w:val="es-419"/>
+        </w:rPr>
+      </w:pPr>
+      <w:r>
+        <w:rPr>
+          <w:lang w:val="es-419"/>
+        </w:rPr>
+        <w:t>Se definió</w:t>
+      </w:r>
+      <w:r>
+        <w:rPr>
+          <w:lang w:val="es-419"/>
+        </w:rPr>
+        <w:t xml:space="preserve"> una arquitectura MVVM de 4 capas: </w:t>
+      </w:r>
+      <w:proofErr w:type="spellStart"/>
+      <w:r>
+        <w:rPr>
+          <w:lang w:val="es-419"/>
+        </w:rPr>
+        <w:t>forms</w:t>
+      </w:r>
+      <w:proofErr w:type="spellEnd"/>
+      <w:r>
+        <w:rPr>
+          <w:lang w:val="es-419"/>
+        </w:rPr>
+        <w:t xml:space="preserve">, </w:t>
+      </w:r>
+      <w:proofErr w:type="spellStart"/>
+      <w:r>
+        <w:rPr>
+          <w:lang w:val="es-419"/>
+        </w:rPr>
+        <w:t>view</w:t>
+      </w:r>
+      <w:proofErr w:type="spellEnd"/>
+      <w:r>
+        <w:rPr>
+          <w:lang w:val="es-419"/>
+        </w:rPr>
+        <w:t xml:space="preserve"> </w:t>
+      </w:r>
+      <w:proofErr w:type="spellStart"/>
+      <w:r>
+        <w:rPr>
+          <w:lang w:val="es-419"/>
+        </w:rPr>
+        <w:t>model</w:t>
+      </w:r>
+      <w:proofErr w:type="spellEnd"/>
+      <w:r>
+        <w:rPr>
+          <w:lang w:val="es-419"/>
+        </w:rPr>
+        <w:t xml:space="preserve">, modelo y </w:t>
+      </w:r>
+      <w:proofErr w:type="spellStart"/>
+      <w:r>
+        <w:rPr>
+          <w:lang w:val="es-419"/>
+        </w:rPr>
+        <w:t>DAOs</w:t>
+      </w:r>
+      <w:proofErr w:type="spellEnd"/>
+      <w:r>
+        <w:rPr>
+          <w:lang w:val="es-419"/>
+        </w:rPr>
+        <w:t>.</w:t>
+      </w:r>
+    </w:p>
+    <w:p>
+      <w:pPr>
+        <w:spacing w:after="0" w:line="312" w:lineRule="auto"/>
+        <w:rPr>
+          <w:lang w:val="es-419"/>
+        </w:rPr>
+      </w:pPr>
+    </w:p>
+    <w:p>
+      <w:pPr>
+        <w:pStyle w:val="Ttulo2"/>
+        <w:rPr>
+          <w:szCs w:val="22"/>
+        </w:rPr>
+      </w:pPr>
+      <w:bookmarkStart w:id="25" w:name="_Toc12137081"/>
+      <w:r>
+        <w:rPr>
+          <w:szCs w:val="22"/>
+        </w:rPr>
+        <w:t>PROCESO DE LOGIN</w:t>
+      </w:r>
       <w:bookmarkEnd w:id="25"/>
     </w:p>
     <w:p>
       <w:pPr>
         <w:spacing w:after="0" w:line="312" w:lineRule="auto"/>
-        <w:rPr>
-          <w:lang w:val="es-419"/>
-        </w:rPr>
-      </w:pPr>
-      <w:r>
-        <w:rPr>
-          <w:lang w:val="es-419"/>
-        </w:rPr>
-        <w:t>Se definió</w:t>
-      </w:r>
-      <w:r>
-        <w:rPr>
-          <w:lang w:val="es-419"/>
-        </w:rPr>
-        <w:t xml:space="preserve"> una arquitectura MVVM de 4 capas: </w:t>
+        <w:jc w:val="both"/>
+        <w:rPr>
+          <w:lang w:val="es-419"/>
+        </w:rPr>
+      </w:pPr>
+      <w:r>
+        <w:rPr>
+          <w:lang w:val="es-419"/>
+        </w:rPr>
+        <w:t xml:space="preserve">El proceso de </w:t>
       </w:r>
       <w:proofErr w:type="spellStart"/>
       <w:r>
         <w:rPr>
           <w:lang w:val="es-419"/>
         </w:rPr>
-        <w:t>forms</w:t>
+        <w:t>login</w:t>
       </w:r>
       <w:proofErr w:type="spellEnd"/>
       <w:r>
         <w:rPr>
           <w:lang w:val="es-419"/>
         </w:rPr>
-        <w:t xml:space="preserve">, </w:t>
-      </w:r>
-      <w:proofErr w:type="spellStart"/>
-      <w:r>
-        <w:rPr>
-          <w:lang w:val="es-419"/>
-        </w:rPr>
-        <w:t>view</w:t>
-      </w:r>
-      <w:proofErr w:type="spellEnd"/>
-      <w:r>
-        <w:rPr>
-          <w:lang w:val="es-419"/>
-        </w:rPr>
-        <w:t xml:space="preserve"> </w:t>
-      </w:r>
-      <w:proofErr w:type="spellStart"/>
-      <w:r>
-        <w:rPr>
-          <w:lang w:val="es-419"/>
-        </w:rPr>
-        <w:t>model</w:t>
-      </w:r>
-      <w:proofErr w:type="spellEnd"/>
-      <w:r>
-        <w:rPr>
-          <w:lang w:val="es-419"/>
-        </w:rPr>
-        <w:t xml:space="preserve">, modelo y </w:t>
-      </w:r>
-      <w:proofErr w:type="spellStart"/>
-      <w:r>
-        <w:rPr>
-          <w:lang w:val="es-419"/>
-        </w:rPr>
-        <w:t>DAOs</w:t>
-      </w:r>
-      <w:proofErr w:type="spellEnd"/>
-      <w:r>
-        <w:rPr>
-          <w:lang w:val="es-419"/>
-        </w:rPr>
-        <w:t>.</w:t>
-      </w:r>
-    </w:p>
-    <w:p>
-      <w:pPr>
-        <w:spacing w:after="0" w:line="312" w:lineRule="auto"/>
-        <w:rPr>
-          <w:lang w:val="es-419"/>
-        </w:rPr>
-      </w:pPr>
-    </w:p>
-    <w:p>
-      <w:pPr>
-        <w:pStyle w:val="Ttulo2"/>
-        <w:rPr>
-          <w:szCs w:val="22"/>
-        </w:rPr>
-      </w:pPr>
-      <w:bookmarkStart w:id="26" w:name="_Toc12137081"/>
-      <w:r>
-        <w:rPr>
-          <w:szCs w:val="22"/>
-        </w:rPr>
-        <w:t>PROCESO DE LOGIN</w:t>
-      </w:r>
-      <w:bookmarkEnd w:id="26"/>
-    </w:p>
-    <w:p>
-      <w:pPr>
-        <w:spacing w:after="0" w:line="312" w:lineRule="auto"/>
-        <w:rPr>
-          <w:lang w:val="es-419"/>
-        </w:rPr>
-      </w:pPr>
-      <w:r>
-        <w:rPr>
-          <w:lang w:val="es-419"/>
-        </w:rPr>
-        <w:t xml:space="preserve">El proceso de </w:t>
-      </w:r>
-      <w:proofErr w:type="spellStart"/>
-      <w:r>
-        <w:rPr>
-          <w:lang w:val="es-419"/>
-        </w:rPr>
-        <w:t>login</w:t>
-      </w:r>
-      <w:proofErr w:type="spellEnd"/>
-      <w:r>
-        <w:rPr>
-          <w:lang w:val="es-419"/>
-        </w:rPr>
         <w:t xml:space="preserve"> se </w:t>
       </w:r>
-      <w:proofErr w:type="spellStart"/>
-      <w:r>
-        <w:rPr>
-          <w:lang w:val="es-419"/>
-        </w:rPr>
-        <w:t>impelenta</w:t>
-      </w:r>
-      <w:proofErr w:type="spellEnd"/>
+      <w:r>
+        <w:rPr>
+          <w:lang w:val="es-419"/>
+        </w:rPr>
+        <w:t>implementa</w:t>
+      </w:r>
       <w:r>
         <w:rPr>
           <w:lang w:val="es-419"/>
@@ -11598,6 +11597,7 @@
           <w:numId w:val="3"/>
         </w:numPr>
         <w:spacing w:after="0" w:line="312" w:lineRule="auto"/>
+        <w:jc w:val="both"/>
         <w:rPr>
           <w:lang w:val="es-419"/>
         </w:rPr>
@@ -11617,6 +11617,27 @@
           <w:numId w:val="3"/>
         </w:numPr>
         <w:spacing w:after="0" w:line="312" w:lineRule="auto"/>
+        <w:jc w:val="both"/>
+        <w:rPr>
+          <w:lang w:val="es-419"/>
+        </w:rPr>
+      </w:pPr>
+      <w:r>
+        <w:rPr>
+          <w:lang w:val="es-419"/>
+        </w:rPr>
+        <w:t>Si la cantidad de intento fallidos es mayor o igual a 3, el usuario quedará bloqueado durante 10 minutos.</w:t>
+      </w:r>
+    </w:p>
+    <w:p>
+      <w:pPr>
+        <w:pStyle w:val="Prrafodelista"/>
+        <w:numPr>
+          <w:ilvl w:val="0"/>
+          <w:numId w:val="3"/>
+        </w:numPr>
+        <w:spacing w:after="0" w:line="312" w:lineRule="auto"/>
+        <w:jc w:val="both"/>
         <w:rPr>
           <w:lang w:val="es-419"/>
         </w:rPr>
@@ -11657,7 +11678,7 @@
           <w:szCs w:val="22"/>
         </w:rPr>
       </w:pPr>
-      <w:bookmarkStart w:id="27" w:name="_Toc12137082"/>
+      <w:bookmarkStart w:id="26" w:name="_Toc12137082"/>
       <w:r>
         <w:rPr>
           <w:szCs w:val="22"/>
@@ -11676,7 +11697,7 @@
         </w:rPr>
         <w:t xml:space="preserve"> DE INTERPRETACIÓN DEL ENUNCIADO</w:t>
       </w:r>
-      <w:bookmarkEnd w:id="27"/>
+      <w:bookmarkEnd w:id="26"/>
     </w:p>
     <w:p>
       <w:pPr>
@@ -11735,43 +11756,109 @@
         <w:rPr>
           <w:lang w:val="es-419"/>
         </w:rPr>
-        <w:t>. Favoreciendo la simplicidad, e</w:t>
-      </w:r>
-      <w:r>
-        <w:rPr>
-          <w:lang w:val="es-419"/>
-        </w:rPr>
-        <w:t xml:space="preserve">l reemplazo del crucero que el administrador puede optar al momento que un crucero entre en mantenimiento realiza un reemplazo de cabinas en los pasajes sin tener en cuenta el tipo de cada una dado que el enunciado no menciona </w:t>
-      </w:r>
-      <w:r>
-        <w:rPr>
-          <w:lang w:val="es-419"/>
-        </w:rPr>
-        <w:t>explícitamente que así se requiera</w:t>
-      </w:r>
-      <w:r>
-        <w:rPr>
-          <w:lang w:val="es-419"/>
-        </w:rPr>
         <w:t xml:space="preserve">. </w:t>
       </w:r>
       <w:r>
         <w:rPr>
           <w:lang w:val="es-419"/>
         </w:rPr>
-        <w:t>Si bien puede entenderse como una lógica natural, i</w:t>
-      </w:r>
-      <w:r>
-        <w:rPr>
-          <w:lang w:val="es-419"/>
-        </w:rPr>
-        <w:t xml:space="preserve">mplementar esta lógica </w:t>
-      </w:r>
-      <w:r>
-        <w:rPr>
-          <w:lang w:val="es-419"/>
-        </w:rPr>
-        <w:t>no nos pareció que sume valor a la aplicación desde la visión que se plantea en el TP (es decir, es una lógica de un proceso, no suma al diseño). Sobre todo, teniendo en cuenta que no contamos con información de todas las cabinas del crucero, sino que sólo de aquellos pasajes vendidos que figuraban en la tabla maestra.</w:t>
+        <w:t>Favoreciendo la simplicidad, al enviar un crucer</w:t>
+      </w:r>
+      <w:r>
+        <w:rPr>
+          <w:lang w:val="es-419"/>
+        </w:rPr>
+        <w:t>o a mantenimiento y optar por su</w:t>
+      </w:r>
+      <w:r>
+        <w:rPr>
+          <w:lang w:val="es-419"/>
+        </w:rPr>
+        <w:t xml:space="preserve"> reemplazo, se listan todos los cruceros con </w:t>
+      </w:r>
+      <w:r>
+        <w:rPr>
+          <w:lang w:val="es-419"/>
+        </w:rPr>
+        <w:t xml:space="preserve">suficientes </w:t>
+      </w:r>
+      <w:r>
+        <w:rPr>
+          <w:lang w:val="es-419"/>
+        </w:rPr>
+        <w:t>cabinas disponibles</w:t>
+      </w:r>
+      <w:r>
+        <w:rPr>
+          <w:lang w:val="es-419"/>
+        </w:rPr>
+        <w:t xml:space="preserve"> para el reemplazo</w:t>
+      </w:r>
+      <w:r>
+        <w:rPr>
+          <w:lang w:val="es-419"/>
+        </w:rPr>
+        <w:t>, sin importar los tipos de cabina. Es decir, al reemplazar el crucero pueden reasignarse cabinas con diferente tipo al contratado. Consid</w:t>
+      </w:r>
+      <w:r>
+        <w:rPr>
+          <w:lang w:val="es-419"/>
+        </w:rPr>
+        <w:t>eramos que el enunciado no expli</w:t>
+      </w:r>
+      <w:r>
+        <w:rPr>
+          <w:lang w:val="es-419"/>
+        </w:rPr>
+        <w:t>cita una estrategia de reemplazo en especial y que</w:t>
+      </w:r>
+      <w:r>
+        <w:rPr>
+          <w:lang w:val="es-419"/>
+        </w:rPr>
+        <w:t>,</w:t>
+      </w:r>
+      <w:r>
+        <w:rPr>
+          <w:lang w:val="es-419"/>
+        </w:rPr>
+        <w:t xml:space="preserve"> al tratarse de un caso atípico, el negoc</w:t>
+      </w:r>
+      <w:r>
+        <w:rPr>
+          <w:lang w:val="es-419"/>
+        </w:rPr>
+        <w:t>io podría permitir dicha regla</w:t>
+      </w:r>
+      <w:r>
+        <w:rPr>
+          <w:lang w:val="es-419"/>
+        </w:rPr>
+        <w:t xml:space="preserve">. Se suma a esto la dificultad para obtener la totalidad de las cabinas por crucero, ya que no contamos con dicha información de </w:t>
+      </w:r>
+      <w:r>
+        <w:rPr>
+          <w:lang w:val="es-419"/>
+        </w:rPr>
+        <w:t>a partir de la migración (solamente</w:t>
+      </w:r>
+      <w:r>
+        <w:rPr>
+          <w:lang w:val="es-419"/>
+        </w:rPr>
+        <w:t xml:space="preserve"> </w:t>
+      </w:r>
+      <w:r>
+        <w:rPr>
+          <w:lang w:val="es-419"/>
+        </w:rPr>
+        <w:t xml:space="preserve">tenemos las cabinas </w:t>
+      </w:r>
+      <w:r>
+        <w:rPr>
+          <w:lang w:val="es-419"/>
+        </w:rPr>
+        <w:t>de aquellos pasajes vendidos que figuraban en la tabla maestra).</w:t>
       </w:r>
     </w:p>
     <w:p>
@@ -11798,13 +11885,49 @@
         <w:rPr>
           <w:lang w:val="es-419"/>
         </w:rPr>
-        <w:t>. Favoreciendo la simplicidad, definimos que el mantenimiento de un crucero se realiza el mismo día en que el mismo entra efectivamente en mantenimiento. Es decir, no se pueden realizar mantenimiento programados siendo que el enunciado no lo menciona.</w:t>
-      </w:r>
-      <w:r>
-        <w:rPr>
-          <w:lang w:val="es-419"/>
-        </w:rPr>
-        <w:t xml:space="preserve"> Además, definimos como mandatorio la fecha de egreso de mantenimiento, dado que resulta fundamental a nivel negocio para poder programar futuros viajes.</w:t>
+        <w:t>. Favoreciendo la simplicidad, definimos que el</w:t>
+      </w:r>
+      <w:r>
+        <w:rPr>
+          <w:lang w:val="es-419"/>
+        </w:rPr>
+        <w:t xml:space="preserve"> mantenimiento de un crucero comienza</w:t>
+      </w:r>
+      <w:r>
+        <w:rPr>
+          <w:lang w:val="es-419"/>
+        </w:rPr>
+        <w:t xml:space="preserve"> el mismo día en que </w:t>
+      </w:r>
+      <w:r>
+        <w:rPr>
+          <w:lang w:val="es-419"/>
+        </w:rPr>
+        <w:t>este es cargado</w:t>
+      </w:r>
+      <w:r>
+        <w:rPr>
+          <w:lang w:val="es-419"/>
+        </w:rPr>
+        <w:t>. Es decir, no se pueden realizar mantenimiento programados siendo que el enunciado no lo menciona.</w:t>
+      </w:r>
+      <w:r>
+        <w:rPr>
+          <w:lang w:val="es-419"/>
+        </w:rPr>
+        <w:t xml:space="preserve"> Además, definimos como </w:t>
+      </w:r>
+      <w:r>
+        <w:rPr>
+          <w:lang w:val="es-419"/>
+        </w:rPr>
+        <w:t>obligatoria</w:t>
+      </w:r>
+      <w:r>
+        <w:rPr>
+          <w:lang w:val="es-419"/>
+        </w:rPr>
+        <w:t xml:space="preserve"> la fecha de egreso de mantenimiento, dado que resulta fundamental a nivel negocio para poder programar futuros viajes.</w:t>
       </w:r>
     </w:p>
     <w:p>
@@ -11837,19 +11960,37 @@
         <w:rPr>
           <w:lang w:val="es-419"/>
         </w:rPr>
-        <w:t xml:space="preserve"> Favoreciendo la simplicidad, definimos que las reservas se deben pagar en forma individual, si bien cuando se pueden realizar varias reservas en una única operación, </w:t>
-      </w:r>
-      <w:r>
-        <w:rPr>
-          <w:lang w:val="es-419"/>
-        </w:rPr>
-        <w:t>dado que el enunciado no menciona explícitamente que así se requiera</w:t>
-      </w:r>
-      <w:r>
-        <w:rPr>
-          <w:lang w:val="es-419"/>
-        </w:rPr>
-        <w:t>.</w:t>
+        <w:t xml:space="preserve"> Favoreciendo la simplicidad, definimos que las reservas se d</w:t>
+      </w:r>
+      <w:r>
+        <w:rPr>
+          <w:lang w:val="es-419"/>
+        </w:rPr>
+        <w:t>eben pagar en forma individual a pesar de que</w:t>
+      </w:r>
+      <w:r>
+        <w:rPr>
+          <w:lang w:val="es-419"/>
+        </w:rPr>
+        <w:t xml:space="preserve"> </w:t>
+      </w:r>
+      <w:r>
+        <w:rPr>
+          <w:lang w:val="es-419"/>
+        </w:rPr>
+        <w:t xml:space="preserve">se </w:t>
+      </w:r>
+      <w:r>
+        <w:rPr>
+          <w:lang w:val="es-419"/>
+        </w:rPr>
+        <w:t xml:space="preserve">pueden realizar varias reservas en una única operación, dado que el enunciado no menciona explícitamente que </w:t>
+      </w:r>
+      <w:r>
+        <w:rPr>
+          <w:lang w:val="es-419"/>
+        </w:rPr>
+        <w:t>se requiera de otro modo.</w:t>
       </w:r>
     </w:p>
     <w:p>
@@ -11888,7 +12029,31 @@
         <w:rPr>
           <w:lang w:val="es-419"/>
         </w:rPr>
-        <w:t xml:space="preserve"> la compra de un pasaje, se listan las rutas de viajes disponibles para los filtros aplicados por el usuario. Se valida que no exista un recorrido inválido y que el crucero esté en vigencia. Decidimos no poblar la tabla con un </w:t>
+        <w:t xml:space="preserve"> la compra de un pasaje, se listan las rutas de viajes disponibles para los filtros aplicados por el usuario. Se valida que no </w:t>
+      </w:r>
+      <w:r>
+        <w:rPr>
+          <w:lang w:val="es-419"/>
+        </w:rPr>
+        <w:t>contengan</w:t>
+      </w:r>
+      <w:r>
+        <w:rPr>
+          <w:lang w:val="es-419"/>
+        </w:rPr>
+        <w:t xml:space="preserve"> un recorrido inválido y que el crucero esté en vigencia. Decidimos no poblar la tabla </w:t>
+      </w:r>
+      <w:r>
+        <w:rPr>
+          <w:lang w:val="es-419"/>
+        </w:rPr>
+        <w:t xml:space="preserve">de rutas de viaje </w:t>
+      </w:r>
+      <w:r>
+        <w:rPr>
+          <w:lang w:val="es-419"/>
+        </w:rPr>
+        <w:t xml:space="preserve">con un </w:t>
       </w:r>
       <w:proofErr w:type="spellStart"/>
       <w:r>
@@ -11902,6 +12067,12 @@
         <w:rPr>
           <w:lang w:val="es-419"/>
         </w:rPr>
+        <w:t xml:space="preserve"> de inválido</w:t>
+      </w:r>
+      <w:r>
+        <w:rPr>
+          <w:lang w:val="es-419"/>
+        </w:rPr>
         <w:t>, dado que depende de información presente en otras tablas y sería redundante.</w:t>
       </w:r>
     </w:p>
@@ -11915,17 +12086,10 @@
     </w:p>
     <w:p>
       <w:pPr>
-        <w:spacing w:after="0" w:line="312" w:lineRule="auto"/>
-        <w:rPr>
-          <w:lang w:val="es-419"/>
-        </w:rPr>
-      </w:pPr>
-    </w:p>
-    <w:p>
-      <w:pPr>
         <w:pStyle w:val="Estilo2"/>
       </w:pPr>
       <w:r>
+        <w:lastRenderedPageBreak/>
         <w:t>ASPECTOS GENERALES</w:t>
       </w:r>
     </w:p>
@@ -11985,61 +12149,13 @@
     </w:p>
     <w:p>
       <w:pPr>
-        <w:pStyle w:val="Prrafodelista"/>
-        <w:numPr>
-          <w:ilvl w:val="0"/>
-          <w:numId w:val="4"/>
-        </w:numPr>
         <w:spacing w:after="0" w:line="312" w:lineRule="auto"/>
-        <w:ind w:left="709" w:hanging="283"/>
-        <w:jc w:val="both"/>
-        <w:rPr>
-          <w:lang w:val="es-419"/>
-        </w:rPr>
-      </w:pPr>
-      <w:r>
-        <w:rPr>
-          <w:lang w:val="es-419"/>
-        </w:rPr>
-        <w:t>Creemos sería una buena idea adjuntar un documento de consejos a modo de guía para el alumno, dado que el TP se realiza en forma paralela a la cursada y muchos de los conceptos no son vistos a tiempo.</w:t>
-      </w:r>
-    </w:p>
-    <w:p>
-      <w:pPr>
-        <w:pStyle w:val="Prrafodelista"/>
-        <w:spacing w:after="0" w:line="312" w:lineRule="auto"/>
-        <w:ind w:left="709"/>
-        <w:jc w:val="both"/>
-        <w:rPr>
-          <w:lang w:val="es-419"/>
-        </w:rPr>
-      </w:pPr>
-      <w:r>
-        <w:rPr>
-          <w:lang w:val="es-419"/>
-        </w:rPr>
-        <w:t xml:space="preserve">Esto nos afectó particularmente en el acceso a la base de datos desde el </w:t>
-      </w:r>
-      <w:r>
-        <w:rPr>
-          <w:lang w:val="es-419"/>
-        </w:rPr>
-        <w:t>aplicativo</w:t>
-      </w:r>
-      <w:r>
-        <w:rPr>
-          <w:lang w:val="es-419"/>
-        </w:rPr>
-        <w:t>. Habiendo ya finalizado el desarrollo del TP, el profesor mencionó la importancia realizar operaciones a través de SP y evitar en lo posible las consultas directas desde el código por cuestiones de seguridad (evitar casos por ejemplo de SQL injection) y de performance (no se tiene que analizar constantemente la sintaxis de la consulta). Si bien entendemos este punto, implica un refactor muy grande sobre nuestra arquitectura. De todas formas, dejamos asentado que este es un aspecto de mejora sobre nuestro TP.</w:t>
-      </w:r>
-    </w:p>
-    <w:p>
-      <w:pPr>
-        <w:spacing w:after="0" w:line="312" w:lineRule="auto"/>
-        <w:rPr>
-          <w:lang w:val="es-419"/>
-        </w:rPr>
-      </w:pPr>
+        <w:rPr>
+          <w:lang w:val="es-419"/>
+        </w:rPr>
+      </w:pPr>
+      <w:bookmarkStart w:id="27" w:name="_GoBack"/>
+      <w:bookmarkEnd w:id="27"/>
       <w:r>
         <w:rPr>
           <w:lang w:val="es-419"/>
@@ -13433,539 +13549,6 @@
 </w:styles>
 </file>
 
-<file path=word/glossary/document.xml><?xml version="1.0" encoding="utf-8"?>
-<w:glossaryDocument xmlns:wpc="http://schemas.microsoft.com/office/word/2010/wordprocessingCanvas" xmlns:cx="http://schemas.microsoft.com/office/drawing/2014/chartex" xmlns:cx1="http://schemas.microsoft.com/office/drawing/2015/9/8/chartex" xmlns:mc="http://schemas.openxmlformats.org/markup-compatibility/2006" xmlns:o="urn:schemas-microsoft-com:office:office" xmlns:r="http://schemas.openxmlformats.org/officeDocument/2006/relationships" xmlns:m="http://schemas.openxmlformats.org/officeDocument/2006/math" xmlns:v="urn:schemas-microsoft-com:vml" xmlns:wp14="http://schemas.microsoft.com/office/word/2010/wordprocessingDrawing" xmlns:wp="http://schemas.openxmlformats.org/drawingml/2006/wordprocessingDrawing" xmlns:w10="urn:schemas-microsoft-com:office:word" xmlns:w="http://schemas.openxmlformats.org/wordprocessingml/2006/main" xmlns:w14="http://schemas.microsoft.com/office/word/2010/wordml" xmlns:w15="http://schemas.microsoft.com/office/word/2012/wordml" xmlns:w16se="http://schemas.microsoft.com/office/word/2015/wordml/symex" xmlns:wpg="http://schemas.microsoft.com/office/word/2010/wordprocessingGroup" xmlns:wpi="http://schemas.microsoft.com/office/word/2010/wordprocessingInk" xmlns:wne="http://schemas.microsoft.com/office/word/2006/wordml" xmlns:wps="http://schemas.microsoft.com/office/word/2010/wordprocessingShape" mc:Ignorable="w14 w15 w16se wp14"/>
-</file>
-
-<file path=word/glossary/fontTable.xml><?xml version="1.0" encoding="utf-8"?>
-<w:fonts xmlns:mc="http://schemas.openxmlformats.org/markup-compatibility/2006" xmlns:r="http://schemas.openxmlformats.org/officeDocument/2006/relationships" xmlns:w="http://schemas.openxmlformats.org/wordprocessingml/2006/main" xmlns:w14="http://schemas.microsoft.com/office/word/2010/wordml" xmlns:w15="http://schemas.microsoft.com/office/word/2012/wordml" xmlns:w16se="http://schemas.microsoft.com/office/word/2015/wordml/symex" mc:Ignorable="w14 w15 w16se">
-  <w:font w:name="Times New Roman">
-    <w:panose1 w:val="02020603050405020304"/>
-    <w:charset w:val="00"/>
-    <w:family w:val="roman"/>
-    <w:pitch w:val="variable"/>
-    <w:sig w:usb0="E0002EFF" w:usb1="C000785B" w:usb2="00000009" w:usb3="00000000" w:csb0="000001FF" w:csb1="00000000"/>
-  </w:font>
-  <w:font w:name="Wingdings">
-    <w:panose1 w:val="05000000000000000000"/>
-    <w:charset w:val="02"/>
-    <w:family w:val="auto"/>
-    <w:pitch w:val="variable"/>
-    <w:sig w:usb0="00000000" w:usb1="10000000" w:usb2="00000000" w:usb3="00000000" w:csb0="80000000" w:csb1="00000000"/>
-  </w:font>
-  <w:font w:name="Courier New">
-    <w:panose1 w:val="02070309020205020404"/>
-    <w:charset w:val="00"/>
-    <w:family w:val="modern"/>
-    <w:pitch w:val="fixed"/>
-    <w:sig w:usb0="E0002EFF" w:usb1="C0007843" w:usb2="00000009" w:usb3="00000000" w:csb0="000001FF" w:csb1="00000000"/>
-  </w:font>
-  <w:font w:name="Symbol">
-    <w:panose1 w:val="05050102010706020507"/>
-    <w:charset w:val="02"/>
-    <w:family w:val="roman"/>
-    <w:pitch w:val="variable"/>
-    <w:sig w:usb0="00000000" w:usb1="10000000" w:usb2="00000000" w:usb3="00000000" w:csb0="80000000" w:csb1="00000000"/>
-  </w:font>
-  <w:font w:name="Calibri">
-    <w:panose1 w:val="020F0502020204030204"/>
-    <w:charset w:val="00"/>
-    <w:family w:val="swiss"/>
-    <w:pitch w:val="variable"/>
-    <w:sig w:usb0="E0002AFF" w:usb1="C000247B" w:usb2="00000009" w:usb3="00000000" w:csb0="000001FF" w:csb1="00000000"/>
-  </w:font>
-  <w:font w:name="Calibri Light">
-    <w:panose1 w:val="020F0302020204030204"/>
-    <w:charset w:val="00"/>
-    <w:family w:val="swiss"/>
-    <w:pitch w:val="variable"/>
-    <w:sig w:usb0="E0002AFF" w:usb1="C000247B" w:usb2="00000009" w:usb3="00000000" w:csb0="000001FF" w:csb1="00000000"/>
-  </w:font>
-</w:fonts>
-</file>
-
-<file path=word/glossary/settings.xml><?xml version="1.0" encoding="utf-8"?>
-<w:settings xmlns:mc="http://schemas.openxmlformats.org/markup-compatibility/2006" xmlns:o="urn:schemas-microsoft-com:office:office" xmlns:r="http://schemas.openxmlformats.org/officeDocument/2006/relationships" xmlns:m="http://schemas.openxmlformats.org/officeDocument/2006/math" xmlns:v="urn:schemas-microsoft-com:vml" xmlns:w10="urn:schemas-microsoft-com:office:word" xmlns:w="http://schemas.openxmlformats.org/wordprocessingml/2006/main" xmlns:w14="http://schemas.microsoft.com/office/word/2010/wordml" xmlns:w15="http://schemas.microsoft.com/office/word/2012/wordml" xmlns:w16se="http://schemas.microsoft.com/office/word/2015/wordml/symex" xmlns:sl="http://schemas.openxmlformats.org/schemaLibrary/2006/main" mc:Ignorable="w14 w15 w16se">
-  <w:view w:val="normal"/>
-  <w:defaultTabStop w:val="720"/>
-  <w:characterSpacingControl w:val="doNotCompress"/>
-  <w:compat>
-    <w:useFELayout/>
-    <w:compatSetting w:name="compatibilityMode" w:uri="http://schemas.microsoft.com/office/word" w:val="15"/>
-    <w:compatSetting w:name="overrideTableStyleFontSizeAndJustification" w:uri="http://schemas.microsoft.com/office/word" w:val="1"/>
-    <w:compatSetting w:name="enableOpenTypeFeatures" w:uri="http://schemas.microsoft.com/office/word" w:val="1"/>
-    <w:compatSetting w:name="doNotFlipMirrorIndents" w:uri="http://schemas.microsoft.com/office/word" w:val="1"/>
-    <w:compatSetting w:name="differentiateMultirowTableHeaders" w:uri="http://schemas.microsoft.com/office/word" w:val="1"/>
-  </w:compat>
-  <w:rsids>
-    <w:rsidRoot w:val="00EE7776"/>
-    <w:rsid w:val="0046485D"/>
-    <w:rsid w:val="00EE7776"/>
-  </w:rsids>
-  <m:mathPr>
-    <m:mathFont m:val="Cambria Math"/>
-    <m:brkBin m:val="before"/>
-    <m:brkBinSub m:val="--"/>
-    <m:smallFrac m:val="0"/>
-    <m:dispDef/>
-    <m:lMargin m:val="0"/>
-    <m:rMargin m:val="0"/>
-    <m:defJc m:val="centerGroup"/>
-    <m:wrapIndent m:val="1440"/>
-    <m:intLim m:val="subSup"/>
-    <m:naryLim m:val="undOvr"/>
-  </m:mathPr>
-  <w:themeFontLang w:val="en-US"/>
-  <w:clrSchemeMapping w:bg1="light1" w:t1="dark1" w:bg2="light2" w:t2="dark2" w:accent1="accent1" w:accent2="accent2" w:accent3="accent3" w:accent4="accent4" w:accent5="accent5" w:accent6="accent6" w:hyperlink="hyperlink" w:followedHyperlink="followedHyperlink"/>
-  <w:decimalSymbol w:val=","/>
-  <w:listSeparator w:val=";"/>
-  <w15:chartTrackingRefBased/>
-</w:settings>
-</file>
-
-<file path=word/glossary/styles.xml><?xml version="1.0" encoding="utf-8"?>
-<w:styles xmlns:mc="http://schemas.openxmlformats.org/markup-compatibility/2006" xmlns:r="http://schemas.openxmlformats.org/officeDocument/2006/relationships" xmlns:w="http://schemas.openxmlformats.org/wordprocessingml/2006/main" xmlns:w14="http://schemas.microsoft.com/office/word/2010/wordml" xmlns:w15="http://schemas.microsoft.com/office/word/2012/wordml" xmlns:w16se="http://schemas.microsoft.com/office/word/2015/wordml/symex" mc:Ignorable="w14 w15 w16se">
-  <w:docDefaults>
-    <w:rPrDefault>
-      <w:rPr>
-        <w:rFonts w:asciiTheme="minorHAnsi" w:eastAsiaTheme="minorEastAsia" w:hAnsiTheme="minorHAnsi" w:cstheme="minorBidi"/>
-        <w:sz w:val="22"/>
-        <w:szCs w:val="22"/>
-        <w:lang w:val="en-US" w:eastAsia="en-US" w:bidi="ar-SA"/>
-      </w:rPr>
-    </w:rPrDefault>
-    <w:pPrDefault>
-      <w:pPr>
-        <w:spacing w:after="160" w:line="259" w:lineRule="auto"/>
-      </w:pPr>
-    </w:pPrDefault>
-  </w:docDefaults>
-  <w:latentStyles w:defLockedState="0" w:defUIPriority="99" w:defSemiHidden="0" w:defUnhideWhenUsed="0" w:defQFormat="0" w:count="371">
-    <w:lsdException w:name="Normal" w:uiPriority="0" w:qFormat="1"/>
-    <w:lsdException w:name="heading 1" w:uiPriority="9" w:qFormat="1"/>
-    <w:lsdException w:name="heading 2" w:semiHidden="1" w:uiPriority="9" w:unhideWhenUsed="1" w:qFormat="1"/>
-    <w:lsdException w:name="heading 3" w:semiHidden="1" w:uiPriority="9" w:unhideWhenUsed="1" w:qFormat="1"/>
-    <w:lsdException w:name="heading 4" w:semiHidden="1" w:uiPriority="9" w:unhideWhenUsed="1" w:qFormat="1"/>
-    <w:lsdException w:name="heading 5" w:semiHidden="1" w:uiPriority="9" w:unhideWhenUsed="1" w:qFormat="1"/>
-    <w:lsdException w:name="heading 6" w:semiHidden="1" w:uiPriority="9" w:unhideWhenUsed="1" w:qFormat="1"/>
-    <w:lsdException w:name="heading 7" w:semiHidden="1" w:uiPriority="9" w:unhideWhenUsed="1" w:qFormat="1"/>
-    <w:lsdException w:name="heading 8" w:semiHidden="1" w:uiPriority="9" w:unhideWhenUsed="1" w:qFormat="1"/>
-    <w:lsdException w:name="heading 9" w:semiHidden="1" w:uiPriority="9" w:unhideWhenUsed="1" w:qFormat="1"/>
-    <w:lsdException w:name="index 1" w:semiHidden="1" w:unhideWhenUsed="1"/>
-    <w:lsdException w:name="index 2" w:semiHidden="1" w:unhideWhenUsed="1"/>
-    <w:lsdException w:name="index 3" w:semiHidden="1" w:unhideWhenUsed="1"/>
-    <w:lsdException w:name="index 4" w:semiHidden="1" w:unhideWhenUsed="1"/>
-    <w:lsdException w:name="index 5" w:semiHidden="1" w:unhideWhenUsed="1"/>
-    <w:lsdException w:name="index 6" w:semiHidden="1" w:unhideWhenUsed="1"/>
-    <w:lsdException w:name="index 7" w:semiHidden="1" w:unhideWhenUsed="1"/>
-    <w:lsdException w:name="index 8" w:semiHidden="1" w:unhideWhenUsed="1"/>
-    <w:lsdException w:name="index 9" w:semiHidden="1" w:unhideWhenUsed="1"/>
-    <w:lsdException w:name="toc 1" w:semiHidden="1" w:uiPriority="39" w:unhideWhenUsed="1"/>
-    <w:lsdException w:name="toc 2" w:semiHidden="1" w:uiPriority="39" w:unhideWhenUsed="1"/>
-    <w:lsdException w:name="toc 3" w:semiHidden="1" w:uiPriority="39" w:unhideWhenUsed="1"/>
-    <w:lsdException w:name="toc 4" w:semiHidden="1" w:uiPriority="39" w:unhideWhenUsed="1"/>
-    <w:lsdException w:name="toc 5" w:semiHidden="1" w:uiPriority="39" w:unhideWhenUsed="1"/>
-    <w:lsdException w:name="toc 6" w:semiHidden="1" w:uiPriority="39" w:unhideWhenUsed="1"/>
-    <w:lsdException w:name="toc 7" w:semiHidden="1" w:uiPriority="39" w:unhideWhenUsed="1"/>
-    <w:lsdException w:name="toc 8" w:semiHidden="1" w:uiPriority="39" w:unhideWhenUsed="1"/>
-    <w:lsdException w:name="toc 9" w:semiHidden="1" w:uiPriority="39" w:unhideWhenUsed="1"/>
-    <w:lsdException w:name="Normal Indent" w:semiHidden="1" w:unhideWhenUsed="1"/>
-    <w:lsdException w:name="footnote text" w:semiHidden="1" w:unhideWhenUsed="1"/>
-    <w:lsdException w:name="annotation text" w:semiHidden="1" w:unhideWhenUsed="1"/>
-    <w:lsdException w:name="header" w:semiHidden="1" w:unhideWhenUsed="1"/>
-    <w:lsdException w:name="footer" w:semiHidden="1" w:unhideWhenUsed="1"/>
-    <w:lsdException w:name="index heading" w:semiHidden="1" w:unhideWhenUsed="1"/>
-    <w:lsdException w:name="caption" w:semiHidden="1" w:uiPriority="35" w:unhideWhenUsed="1" w:qFormat="1"/>
-    <w:lsdException w:name="table of figures" w:semiHidden="1" w:unhideWhenUsed="1"/>
-    <w:lsdException w:name="envelope address" w:semiHidden="1" w:unhideWhenUsed="1"/>
-    <w:lsdException w:name="envelope return" w:semiHidden="1" w:unhideWhenUsed="1"/>
-    <w:lsdException w:name="footnote reference" w:semiHidden="1" w:unhideWhenUsed="1"/>
-    <w:lsdException w:name="annotation reference" w:semiHidden="1" w:unhideWhenUsed="1"/>
-    <w:lsdException w:name="line number" w:semiHidden="1" w:unhideWhenUsed="1"/>
-    <w:lsdException w:name="page number" w:semiHidden="1" w:unhideWhenUsed="1"/>
-    <w:lsdException w:name="endnote reference" w:semiHidden="1" w:unhideWhenUsed="1"/>
-    <w:lsdException w:name="endnote text" w:semiHidden="1" w:unhideWhenUsed="1"/>
-    <w:lsdException w:name="table of authorities" w:semiHidden="1" w:unhideWhenUsed="1"/>
-    <w:lsdException w:name="macro" w:semiHidden="1" w:unhideWhenUsed="1"/>
-    <w:lsdException w:name="toa heading" w:semiHidden="1" w:unhideWhenUsed="1"/>
-    <w:lsdException w:name="List" w:semiHidden="1" w:unhideWhenUsed="1"/>
-    <w:lsdException w:name="List Bullet" w:semiHidden="1" w:unhideWhenUsed="1"/>
-    <w:lsdException w:name="List Number" w:semiHidden="1" w:unhideWhenUsed="1"/>
-    <w:lsdException w:name="List 2" w:semiHidden="1" w:unhideWhenUsed="1"/>
-    <w:lsdException w:name="List 3" w:semiHidden="1" w:unhideWhenUsed="1"/>
-    <w:lsdException w:name="List 4" w:semiHidden="1" w:unhideWhenUsed="1"/>
-    <w:lsdException w:name="List 5" w:semiHidden="1" w:unhideWhenUsed="1"/>
-    <w:lsdException w:name="List Bullet 2" w:semiHidden="1" w:unhideWhenUsed="1"/>
-    <w:lsdException w:name="List Bullet 3" w:semiHidden="1" w:unhideWhenUsed="1"/>
-    <w:lsdException w:name="List Bullet 4" w:semiHidden="1" w:unhideWhenUsed="1"/>
-    <w:lsdException w:name="List Bullet 5" w:semiHidden="1" w:unhideWhenUsed="1"/>
-    <w:lsdException w:name="List Number 2" w:semiHidden="1" w:unhideWhenUsed="1"/>
-    <w:lsdException w:name="List Number 3" w:semiHidden="1" w:unhideWhenUsed="1"/>
-    <w:lsdException w:name="List Number 4" w:semiHidden="1" w:unhideWhenUsed="1"/>
-    <w:lsdException w:name="List Number 5" w:semiHidden="1" w:unhideWhenUsed="1"/>
-    <w:lsdException w:name="Title" w:uiPriority="10" w:qFormat="1"/>
-    <w:lsdException w:name="Closing" w:semiHidden="1" w:unhideWhenUsed="1"/>
-    <w:lsdException w:name="Signature" w:semiHidden="1" w:unhideWhenUsed="1"/>
-    <w:lsdException w:name="Default Paragraph Font" w:semiHidden="1" w:uiPriority="1" w:unhideWhenUsed="1"/>
-    <w:lsdException w:name="Body Text" w:semiHidden="1" w:unhideWhenUsed="1"/>
-    <w:lsdException w:name="Body Text Indent" w:semiHidden="1" w:unhideWhenUsed="1"/>
-    <w:lsdException w:name="List Continue" w:semiHidden="1" w:unhideWhenUsed="1"/>
-    <w:lsdException w:name="List Continue 2" w:semiHidden="1" w:unhideWhenUsed="1"/>
-    <w:lsdException w:name="List Continue 3" w:semiHidden="1" w:unhideWhenUsed="1"/>
-    <w:lsdException w:name="List Continue 4" w:semiHidden="1" w:unhideWhenUsed="1"/>
-    <w:lsdException w:name="List Continue 5" w:semiHidden="1" w:unhideWhenUsed="1"/>
-    <w:lsdException w:name="Message Header" w:semiHidden="1" w:unhideWhenUsed="1"/>
-    <w:lsdException w:name="Subtitle" w:uiPriority="11" w:qFormat="1"/>
-    <w:lsdException w:name="Salutation" w:semiHidden="1" w:unhideWhenUsed="1"/>
-    <w:lsdException w:name="Date" w:semiHidden="1" w:unhideWhenUsed="1"/>
-    <w:lsdException w:name="Body Text First Indent" w:semiHidden="1" w:unhideWhenUsed="1"/>
-    <w:lsdException w:name="Body Text First Indent 2" w:semiHidden="1" w:unhideWhenUsed="1"/>
-    <w:lsdException w:name="Note Heading" w:semiHidden="1" w:unhideWhenUsed="1"/>
-    <w:lsdException w:name="Body Text 2" w:semiHidden="1" w:unhideWhenUsed="1"/>
-    <w:lsdException w:name="Body Text 3" w:semiHidden="1" w:unhideWhenUsed="1"/>
-    <w:lsdException w:name="Body Text Indent 2" w:semiHidden="1" w:unhideWhenUsed="1"/>
-    <w:lsdException w:name="Body Text Indent 3" w:semiHidden="1" w:unhideWhenUsed="1"/>
-    <w:lsdException w:name="Block Text" w:semiHidden="1" w:unhideWhenUsed="1"/>
-    <w:lsdException w:name="Hyperlink" w:semiHidden="1" w:unhideWhenUsed="1"/>
-    <w:lsdException w:name="FollowedHyperlink" w:semiHidden="1" w:unhideWhenUsed="1"/>
-    <w:lsdException w:name="Strong" w:uiPriority="22" w:qFormat="1"/>
-    <w:lsdException w:name="Emphasis" w:uiPriority="20" w:qFormat="1"/>
-    <w:lsdException w:name="Document Map" w:semiHidden="1" w:unhideWhenUsed="1"/>
-    <w:lsdException w:name="Plain Text" w:semiHidden="1" w:unhideWhenUsed="1"/>
-    <w:lsdException w:name="E-mail Signature" w:semiHidden="1" w:unhideWhenUsed="1"/>
-    <w:lsdException w:name="HTML Top of Form" w:semiHidden="1" w:unhideWhenUsed="1"/>
-    <w:lsdException w:name="HTML Bottom of Form" w:semiHidden="1" w:unhideWhenUsed="1"/>
-    <w:lsdException w:name="Normal (Web)" w:semiHidden="1" w:unhideWhenUsed="1"/>
-    <w:lsdException w:name="HTML Acronym" w:semiHidden="1" w:unhideWhenUsed="1"/>
-    <w:lsdException w:name="HTML Address" w:semiHidden="1" w:unhideWhenUsed="1"/>
-    <w:lsdException w:name="HTML Cite" w:semiHidden="1" w:unhideWhenUsed="1"/>
-    <w:lsdException w:name="HTML Code" w:semiHidden="1" w:unhideWhenUsed="1"/>
-    <w:lsdException w:name="HTML Definition" w:semiHidden="1" w:unhideWhenUsed="1"/>
-    <w:lsdException w:name="HTML Keyboard" w:semiHidden="1" w:unhideWhenUsed="1"/>
-    <w:lsdException w:name="HTML Preformatted" w:semiHidden="1" w:unhideWhenUsed="1"/>
-    <w:lsdException w:name="HTML Sample" w:semiHidden="1" w:unhideWhenUsed="1"/>
-    <w:lsdException w:name="HTML Typewriter" w:semiHidden="1" w:unhideWhenUsed="1"/>
-    <w:lsdException w:name="HTML Variable" w:semiHidden="1" w:unhideWhenUsed="1"/>
-    <w:lsdException w:name="Normal Table" w:semiHidden="1" w:unhideWhenUsed="1"/>
-    <w:lsdException w:name="annotation subject" w:semiHidden="1" w:unhideWhenUsed="1"/>
-    <w:lsdException w:name="No List" w:semiHidden="1" w:unhideWhenUsed="1"/>
-    <w:lsdException w:name="Outline List 1" w:semiHidden="1" w:unhideWhenUsed="1"/>
-    <w:lsdException w:name="Outline List 2" w:semiHidden="1" w:unhideWhenUsed="1"/>
-    <w:lsdException w:name="Outline List 3" w:semiHidden="1" w:unhideWhenUsed="1"/>
-    <w:lsdException w:name="Table Simple 1" w:semiHidden="1" w:unhideWhenUsed="1"/>
-    <w:lsdException w:name="Table Simple 2" w:semiHidden="1" w:unhideWhenUsed="1"/>
-    <w:lsdException w:name="Table Simple 3" w:semiHidden="1" w:unhideWhenUsed="1"/>
-    <w:lsdException w:name="Table Classic 1" w:semiHidden="1" w:unhideWhenUsed="1"/>
-    <w:lsdException w:name="Table Classic 2" w:semiHidden="1" w:unhideWhenUsed="1"/>
-    <w:lsdException w:name="Table Classic 3" w:semiHidden="1" w:unhideWhenUsed="1"/>
-    <w:lsdException w:name="Table Classic 4" w:semiHidden="1" w:unhideWhenUsed="1"/>
-    <w:lsdException w:name="Table Colorful 1" w:semiHidden="1" w:unhideWhenUsed="1"/>
-    <w:lsdException w:name="Table Colorful 2" w:semiHidden="1" w:unhideWhenUsed="1"/>
-    <w:lsdException w:name="Table Colorful 3" w:semiHidden="1" w:unhideWhenUsed="1"/>
-    <w:lsdException w:name="Table Columns 1" w:semiHidden="1" w:unhideWhenUsed="1"/>
-    <w:lsdException w:name="Table Columns 2" w:semiHidden="1" w:unhideWhenUsed="1"/>
-    <w:lsdException w:name="Table Columns 3" w:semiHidden="1" w:unhideWhenUsed="1"/>
-    <w:lsdException w:name="Table Columns 4" w:semiHidden="1" w:unhideWhenUsed="1"/>
-    <w:lsdException w:name="Table Columns 5" w:semiHidden="1" w:unhideWhenUsed="1"/>
-    <w:lsdException w:name="Table Grid 1" w:semiHidden="1" w:unhideWhenUsed="1"/>
-    <w:lsdException w:name="Table Grid 2" w:semiHidden="1" w:unhideWhenUsed="1"/>
-    <w:lsdException w:name="Table Grid 3" w:semiHidden="1" w:unhideWhenUsed="1"/>
-    <w:lsdException w:name="Table Grid 4" w:semiHidden="1" w:unhideWhenUsed="1"/>
-    <w:lsdException w:name="Table Grid 5" w:semiHidden="1" w:unhideWhenUsed="1"/>
-    <w:lsdException w:name="Table Grid 6" w:semiHidden="1" w:unhideWhenUsed="1"/>
-    <w:lsdException w:name="Table Grid 7" w:semiHidden="1" w:unhideWhenUsed="1"/>
-    <w:lsdException w:name="Table Grid 8" w:semiHidden="1" w:unhideWhenUsed="1"/>
-    <w:lsdException w:name="Table List 1" w:semiHidden="1" w:unhideWhenUsed="1"/>
-    <w:lsdException w:name="Table List 2" w:semiHidden="1" w:unhideWhenUsed="1"/>
-    <w:lsdException w:name="Table List 3" w:semiHidden="1" w:unhideWhenUsed="1"/>
-    <w:lsdException w:name="Table List 4" w:semiHidden="1" w:unhideWhenUsed="1"/>
-    <w:lsdException w:name="Table List 5" w:semiHidden="1" w:unhideWhenUsed="1"/>
-    <w:lsdException w:name="Table List 6" w:semiHidden="1" w:unhideWhenUsed="1"/>
-    <w:lsdException w:name="Table List 7" w:semiHidden="1" w:unhideWhenUsed="1"/>
-    <w:lsdException w:name="Table List 8" w:semiHidden="1" w:unhideWhenUsed="1"/>
-    <w:lsdException w:name="Table 3D effects 1" w:semiHidden="1" w:unhideWhenUsed="1"/>
-    <w:lsdException w:name="Table 3D effects 2" w:semiHidden="1" w:unhideWhenUsed="1"/>
-    <w:lsdException w:name="Table 3D effects 3" w:semiHidden="1" w:unhideWhenUsed="1"/>
-    <w:lsdException w:name="Table Contemporary" w:semiHidden="1" w:unhideWhenUsed="1"/>
-    <w:lsdException w:name="Table Elegant" w:semiHidden="1" w:unhideWhenUsed="1"/>
-    <w:lsdException w:name="Table Professional" w:semiHidden="1" w:unhideWhenUsed="1"/>
-    <w:lsdException w:name="Table Subtle 1" w:semiHidden="1" w:unhideWhenUsed="1"/>
-    <w:lsdException w:name="Table Subtle 2" w:semiHidden="1" w:unhideWhenUsed="1"/>
-    <w:lsdException w:name="Table Web 1" w:semiHidden="1" w:unhideWhenUsed="1"/>
-    <w:lsdException w:name="Table Web 2" w:semiHidden="1" w:unhideWhenUsed="1"/>
-    <w:lsdException w:name="Table Web 3" w:semiHidden="1" w:unhideWhenUsed="1"/>
-    <w:lsdException w:name="Balloon Text" w:semiHidden="1" w:unhideWhenUsed="1"/>
-    <w:lsdException w:name="Table Grid" w:uiPriority="39"/>
-    <w:lsdException w:name="Table Theme" w:semiHidden="1" w:unhideWhenUsed="1"/>
-    <w:lsdException w:name="Placeholder Text" w:semiHidden="1"/>
-    <w:lsdException w:name="No Spacing" w:uiPriority="1" w:qFormat="1"/>
-    <w:lsdException w:name="Light Shading" w:uiPriority="60"/>
-    <w:lsdException w:name="Light List" w:uiPriority="61"/>
-    <w:lsdException w:name="Light Grid" w:uiPriority="62"/>
-    <w:lsdException w:name="Medium Shading 1" w:uiPriority="63"/>
-    <w:lsdException w:name="Medium Shading 2" w:uiPriority="64"/>
-    <w:lsdException w:name="Medium List 1" w:uiPriority="65"/>
-    <w:lsdException w:name="Medium List 2" w:uiPriority="66"/>
-    <w:lsdException w:name="Medium Grid 1" w:uiPriority="67"/>
-    <w:lsdException w:name="Medium Grid 2" w:uiPriority="68"/>
-    <w:lsdException w:name="Medium Grid 3" w:uiPriority="69"/>
-    <w:lsdException w:name="Dark List" w:uiPriority="70"/>
-    <w:lsdException w:name="Colorful Shading" w:uiPriority="71"/>
-    <w:lsdException w:name="Colorful List" w:uiPriority="72"/>
-    <w:lsdException w:name="Colorful Grid" w:uiPriority="73"/>
-    <w:lsdException w:name="Light Shading Accent 1" w:uiPriority="60"/>
-    <w:lsdException w:name="Light List Accent 1" w:uiPriority="61"/>
-    <w:lsdException w:name="Light Grid Accent 1" w:uiPriority="62"/>
-    <w:lsdException w:name="Medium Shading 1 Accent 1" w:uiPriority="63"/>
-    <w:lsdException w:name="Medium Shading 2 Accent 1" w:uiPriority="64"/>
-    <w:lsdException w:name="Medium List 1 Accent 1" w:uiPriority="65"/>
-    <w:lsdException w:name="Revision" w:semiHidden="1"/>
-    <w:lsdException w:name="List Paragraph" w:uiPriority="34" w:qFormat="1"/>
-    <w:lsdException w:name="Quote" w:uiPriority="29" w:qFormat="1"/>
-    <w:lsdException w:name="Intense Quote" w:uiPriority="30" w:qFormat="1"/>
-    <w:lsdException w:name="Medium List 2 Accent 1" w:uiPriority="66"/>
-    <w:lsdException w:name="Medium Grid 1 Accent 1" w:uiPriority="67"/>
-    <w:lsdException w:name="Medium Grid 2 Accent 1" w:uiPriority="68"/>
-    <w:lsdException w:name="Medium Grid 3 Accent 1" w:uiPriority="69"/>
-    <w:lsdException w:name="Dark List Accent 1" w:uiPriority="70"/>
-    <w:lsdException w:name="Colorful Shading Accent 1" w:uiPriority="71"/>
-    <w:lsdException w:name="Colorful List Accent 1" w:uiPriority="72"/>
-    <w:lsdException w:name="Colorful Grid Accent 1" w:uiPriority="73"/>
-    <w:lsdException w:name="Light Shading Accent 2" w:uiPriority="60"/>
-    <w:lsdException w:name="Light List Accent 2" w:uiPriority="61"/>
-    <w:lsdException w:name="Light Grid Accent 2" w:uiPriority="62"/>
-    <w:lsdException w:name="Medium Shading 1 Accent 2" w:uiPriority="63"/>
-    <w:lsdException w:name="Medium Shading 2 Accent 2" w:uiPriority="64"/>
-    <w:lsdException w:name="Medium List 1 Accent 2" w:uiPriority="65"/>
-    <w:lsdException w:name="Medium List 2 Accent 2" w:uiPriority="66"/>
-    <w:lsdException w:name="Medium Grid 1 Accent 2" w:uiPriority="67"/>
-    <w:lsdException w:name="Medium Grid 2 Accent 2" w:uiPriority="68"/>
-    <w:lsdException w:name="Medium Grid 3 Accent 2" w:uiPriority="69"/>
-    <w:lsdException w:name="Dark List Accent 2" w:uiPriority="70"/>
-    <w:lsdException w:name="Colorful Shading Accent 2" w:uiPriority="71"/>
-    <w:lsdException w:name="Colorful List Accent 2" w:uiPriority="72"/>
-    <w:lsdException w:name="Colorful Grid Accent 2" w:uiPriority="73"/>
-    <w:lsdException w:name="Light Shading Accent 3" w:uiPriority="60"/>
-    <w:lsdException w:name="Light List Accent 3" w:uiPriority="61"/>
-    <w:lsdException w:name="Light Grid Accent 3" w:uiPriority="62"/>
-    <w:lsdException w:name="Medium Shading 1 Accent 3" w:uiPriority="63"/>
-    <w:lsdException w:name="Medium Shading 2 Accent 3" w:uiPriority="64"/>
-    <w:lsdException w:name="Medium List 1 Accent 3" w:uiPriority="65"/>
-    <w:lsdException w:name="Medium List 2 Accent 3" w:uiPriority="66"/>
-    <w:lsdException w:name="Medium Grid 1 Accent 3" w:uiPriority="67"/>
-    <w:lsdException w:name="Medium Grid 2 Accent 3" w:uiPriority="68"/>
-    <w:lsdException w:name="Medium Grid 3 Accent 3" w:uiPriority="69"/>
-    <w:lsdException w:name="Dark List Accent 3" w:uiPriority="70"/>
-    <w:lsdException w:name="Colorful Shading Accent 3" w:uiPriority="71"/>
-    <w:lsdException w:name="Colorful List Accent 3" w:uiPriority="72"/>
-    <w:lsdException w:name="Colorful Grid Accent 3" w:uiPriority="73"/>
-    <w:lsdException w:name="Light Shading Accent 4" w:uiPriority="60"/>
-    <w:lsdException w:name="Light List Accent 4" w:uiPriority="61"/>
-    <w:lsdException w:name="Light Grid Accent 4" w:uiPriority="62"/>
-    <w:lsdException w:name="Medium Shading 1 Accent 4" w:uiPriority="63"/>
-    <w:lsdException w:name="Medium Shading 2 Accent 4" w:uiPriority="64"/>
-    <w:lsdException w:name="Medium List 1 Accent 4" w:uiPriority="65"/>
-    <w:lsdException w:name="Medium List 2 Accent 4" w:uiPriority="66"/>
-    <w:lsdException w:name="Medium Grid 1 Accent 4" w:uiPriority="67"/>
-    <w:lsdException w:name="Medium Grid 2 Accent 4" w:uiPriority="68"/>
-    <w:lsdException w:name="Medium Grid 3 Accent 4" w:uiPriority="69"/>
-    <w:lsdException w:name="Dark List Accent 4" w:uiPriority="70"/>
-    <w:lsdException w:name="Colorful Shading Accent 4" w:uiPriority="71"/>
-    <w:lsdException w:name="Colorful List Accent 4" w:uiPriority="72"/>
-    <w:lsdException w:name="Colorful Grid Accent 4" w:uiPriority="73"/>
-    <w:lsdException w:name="Light Shading Accent 5" w:uiPriority="60"/>
-    <w:lsdException w:name="Light List Accent 5" w:uiPriority="61"/>
-    <w:lsdException w:name="Light Grid Accent 5" w:uiPriority="62"/>
-    <w:lsdException w:name="Medium Shading 1 Accent 5" w:uiPriority="63"/>
-    <w:lsdException w:name="Medium Shading 2 Accent 5" w:uiPriority="64"/>
-    <w:lsdException w:name="Medium List 1 Accent 5" w:uiPriority="65"/>
-    <w:lsdException w:name="Medium List 2 Accent 5" w:uiPriority="66"/>
-    <w:lsdException w:name="Medium Grid 1 Accent 5" w:uiPriority="67"/>
-    <w:lsdException w:name="Medium Grid 2 Accent 5" w:uiPriority="68"/>
-    <w:lsdException w:name="Medium Grid 3 Accent 5" w:uiPriority="69"/>
-    <w:lsdException w:name="Dark List Accent 5" w:uiPriority="70"/>
-    <w:lsdException w:name="Colorful Shading Accent 5" w:uiPriority="71"/>
-    <w:lsdException w:name="Colorful List Accent 5" w:uiPriority="72"/>
-    <w:lsdException w:name="Colorful Grid Accent 5" w:uiPriority="73"/>
-    <w:lsdException w:name="Light Shading Accent 6" w:uiPriority="60"/>
-    <w:lsdException w:name="Light List Accent 6" w:uiPriority="61"/>
-    <w:lsdException w:name="Light Grid Accent 6" w:uiPriority="62"/>
-    <w:lsdException w:name="Medium Shading 1 Accent 6" w:uiPriority="63"/>
-    <w:lsdException w:name="Medium Shading 2 Accent 6" w:uiPriority="64"/>
-    <w:lsdException w:name="Medium List 1 Accent 6" w:uiPriority="65"/>
-    <w:lsdException w:name="Medium List 2 Accent 6" w:uiPriority="66"/>
-    <w:lsdException w:name="Medium Grid 1 Accent 6" w:uiPriority="67"/>
-    <w:lsdException w:name="Medium Grid 2 Accent 6" w:uiPriority="68"/>
-    <w:lsdException w:name="Medium Grid 3 Accent 6" w:uiPriority="69"/>
-    <w:lsdException w:name="Dark List Accent 6" w:uiPriority="70"/>
-    <w:lsdException w:name="Colorful Shading Accent 6" w:uiPriority="71"/>
-    <w:lsdException w:name="Colorful List Accent 6" w:uiPriority="72"/>
-    <w:lsdException w:name="Colorful Grid Accent 6" w:uiPriority="73"/>
-    <w:lsdException w:name="Subtle Emphasis" w:uiPriority="19" w:qFormat="1"/>
-    <w:lsdException w:name="Intense Emphasis" w:uiPriority="21" w:qFormat="1"/>
-    <w:lsdException w:name="Subtle Reference" w:uiPriority="31" w:qFormat="1"/>
-    <w:lsdException w:name="Intense Reference" w:uiPriority="32" w:qFormat="1"/>
-    <w:lsdException w:name="Book Title" w:uiPriority="33" w:qFormat="1"/>
-    <w:lsdException w:name="Bibliography" w:semiHidden="1" w:uiPriority="37" w:unhideWhenUsed="1"/>
-    <w:lsdException w:name="TOC Heading" w:semiHidden="1" w:uiPriority="39" w:unhideWhenUsed="1" w:qFormat="1"/>
-    <w:lsdException w:name="Plain Table 1" w:uiPriority="41"/>
-    <w:lsdException w:name="Plain Table 2" w:uiPriority="42"/>
-    <w:lsdException w:name="Plain Table 3" w:uiPriority="43"/>
-    <w:lsdException w:name="Plain Table 4" w:uiPriority="44"/>
-    <w:lsdException w:name="Plain Table 5" w:uiPriority="45"/>
-    <w:lsdException w:name="Grid Table Light" w:uiPriority="40"/>
-    <w:lsdException w:name="Grid Table 1 Light" w:uiPriority="46"/>
-    <w:lsdException w:name="Grid Table 2" w:uiPriority="47"/>
-    <w:lsdException w:name="Grid Table 3" w:uiPriority="48"/>
-    <w:lsdException w:name="Grid Table 4" w:uiPriority="49"/>
-    <w:lsdException w:name="Grid Table 5 Dark" w:uiPriority="50"/>
-    <w:lsdException w:name="Grid Table 6 Colorful" w:uiPriority="51"/>
-    <w:lsdException w:name="Grid Table 7 Colorful" w:uiPriority="52"/>
-    <w:lsdException w:name="Grid Table 1 Light Accent 1" w:uiPriority="46"/>
-    <w:lsdException w:name="Grid Table 2 Accent 1" w:uiPriority="47"/>
-    <w:lsdException w:name="Grid Table 3 Accent 1" w:uiPriority="48"/>
-    <w:lsdException w:name="Grid Table 4 Accent 1" w:uiPriority="49"/>
-    <w:lsdException w:name="Grid Table 5 Dark Accent 1" w:uiPriority="50"/>
-    <w:lsdException w:name="Grid Table 6 Colorful Accent 1" w:uiPriority="51"/>
-    <w:lsdException w:name="Grid Table 7 Colorful Accent 1" w:uiPriority="52"/>
-    <w:lsdException w:name="Grid Table 1 Light Accent 2" w:uiPriority="46"/>
-    <w:lsdException w:name="Grid Table 2 Accent 2" w:uiPriority="47"/>
-    <w:lsdException w:name="Grid Table 3 Accent 2" w:uiPriority="48"/>
-    <w:lsdException w:name="Grid Table 4 Accent 2" w:uiPriority="49"/>
-    <w:lsdException w:name="Grid Table 5 Dark Accent 2" w:uiPriority="50"/>
-    <w:lsdException w:name="Grid Table 6 Colorful Accent 2" w:uiPriority="51"/>
-    <w:lsdException w:name="Grid Table 7 Colorful Accent 2" w:uiPriority="52"/>
-    <w:lsdException w:name="Grid Table 1 Light Accent 3" w:uiPriority="46"/>
-    <w:lsdException w:name="Grid Table 2 Accent 3" w:uiPriority="47"/>
-    <w:lsdException w:name="Grid Table 3 Accent 3" w:uiPriority="48"/>
-    <w:lsdException w:name="Grid Table 4 Accent 3" w:uiPriority="49"/>
-    <w:lsdException w:name="Grid Table 5 Dark Accent 3" w:uiPriority="50"/>
-    <w:lsdException w:name="Grid Table 6 Colorful Accent 3" w:uiPriority="51"/>
-    <w:lsdException w:name="Grid Table 7 Colorful Accent 3" w:uiPriority="52"/>
-    <w:lsdException w:name="Grid Table 1 Light Accent 4" w:uiPriority="46"/>
-    <w:lsdException w:name="Grid Table 2 Accent 4" w:uiPriority="47"/>
-    <w:lsdException w:name="Grid Table 3 Accent 4" w:uiPriority="48"/>
-    <w:lsdException w:name="Grid Table 4 Accent 4" w:uiPriority="49"/>
-    <w:lsdException w:name="Grid Table 5 Dark Accent 4" w:uiPriority="50"/>
-    <w:lsdException w:name="Grid Table 6 Colorful Accent 4" w:uiPriority="51"/>
-    <w:lsdException w:name="Grid Table 7 Colorful Accent 4" w:uiPriority="52"/>
-    <w:lsdException w:name="Grid Table 1 Light Accent 5" w:uiPriority="46"/>
-    <w:lsdException w:name="Grid Table 2 Accent 5" w:uiPriority="47"/>
-    <w:lsdException w:name="Grid Table 3 Accent 5" w:uiPriority="48"/>
-    <w:lsdException w:name="Grid Table 4 Accent 5" w:uiPriority="49"/>
-    <w:lsdException w:name="Grid Table 5 Dark Accent 5" w:uiPriority="50"/>
-    <w:lsdException w:name="Grid Table 6 Colorful Accent 5" w:uiPriority="51"/>
-    <w:lsdException w:name="Grid Table 7 Colorful Accent 5" w:uiPriority="52"/>
-    <w:lsdException w:name="Grid Table 1 Light Accent 6" w:uiPriority="46"/>
-    <w:lsdException w:name="Grid Table 2 Accent 6" w:uiPriority="47"/>
-    <w:lsdException w:name="Grid Table 3 Accent 6" w:uiPriority="48"/>
-    <w:lsdException w:name="Grid Table 4 Accent 6" w:uiPriority="49"/>
-    <w:lsdException w:name="Grid Table 5 Dark Accent 6" w:uiPriority="50"/>
-    <w:lsdException w:name="Grid Table 6 Colorful Accent 6" w:uiPriority="51"/>
-    <w:lsdException w:name="Grid Table 7 Colorful Accent 6" w:uiPriority="52"/>
-    <w:lsdException w:name="List Table 1 Light" w:uiPriority="46"/>
-    <w:lsdException w:name="List Table 2" w:uiPriority="47"/>
-    <w:lsdException w:name="List Table 3" w:uiPriority="48"/>
-    <w:lsdException w:name="List Table 4" w:uiPriority="49"/>
-    <w:lsdException w:name="List Table 5 Dark" w:uiPriority="50"/>
-    <w:lsdException w:name="List Table 6 Colorful" w:uiPriority="51"/>
-    <w:lsdException w:name="List Table 7 Colorful" w:uiPriority="52"/>
-    <w:lsdException w:name="List Table 1 Light Accent 1" w:uiPriority="46"/>
-    <w:lsdException w:name="List Table 2 Accent 1" w:uiPriority="47"/>
-    <w:lsdException w:name="List Table 3 Accent 1" w:uiPriority="48"/>
-    <w:lsdException w:name="List Table 4 Accent 1" w:uiPriority="49"/>
-    <w:lsdException w:name="List Table 5 Dark Accent 1" w:uiPriority="50"/>
-    <w:lsdException w:name="List Table 6 Colorful Accent 1" w:uiPriority="51"/>
-    <w:lsdException w:name="List Table 7 Colorful Accent 1" w:uiPriority="52"/>
-    <w:lsdException w:name="List Table 1 Light Accent 2" w:uiPriority="46"/>
-    <w:lsdException w:name="List Table 2 Accent 2" w:uiPriority="47"/>
-    <w:lsdException w:name="List Table 3 Accent 2" w:uiPriority="48"/>
-    <w:lsdException w:name="List Table 4 Accent 2" w:uiPriority="49"/>
-    <w:lsdException w:name="List Table 5 Dark Accent 2" w:uiPriority="50"/>
-    <w:lsdException w:name="List Table 6 Colorful Accent 2" w:uiPriority="51"/>
-    <w:lsdException w:name="List Table 7 Colorful Accent 2" w:uiPriority="52"/>
-    <w:lsdException w:name="List Table 1 Light Accent 3" w:uiPriority="46"/>
-    <w:lsdException w:name="List Table 2 Accent 3" w:uiPriority="47"/>
-    <w:lsdException w:name="List Table 3 Accent 3" w:uiPriority="48"/>
-    <w:lsdException w:name="List Table 4 Accent 3" w:uiPriority="49"/>
-    <w:lsdException w:name="List Table 5 Dark Accent 3" w:uiPriority="50"/>
-    <w:lsdException w:name="List Table 6 Colorful Accent 3" w:uiPriority="51"/>
-    <w:lsdException w:name="List Table 7 Colorful Accent 3" w:uiPriority="52"/>
-    <w:lsdException w:name="List Table 1 Light Accent 4" w:uiPriority="46"/>
-    <w:lsdException w:name="List Table 2 Accent 4" w:uiPriority="47"/>
-    <w:lsdException w:name="List Table 3 Accent 4" w:uiPriority="48"/>
-    <w:lsdException w:name="List Table 4 Accent 4" w:uiPriority="49"/>
-    <w:lsdException w:name="List Table 5 Dark Accent 4" w:uiPriority="50"/>
-    <w:lsdException w:name="List Table 6 Colorful Accent 4" w:uiPriority="51"/>
-    <w:lsdException w:name="List Table 7 Colorful Accent 4" w:uiPriority="52"/>
-    <w:lsdException w:name="List Table 1 Light Accent 5" w:uiPriority="46"/>
-    <w:lsdException w:name="List Table 2 Accent 5" w:uiPriority="47"/>
-    <w:lsdException w:name="List Table 3 Accent 5" w:uiPriority="48"/>
-    <w:lsdException w:name="List Table 4 Accent 5" w:uiPriority="49"/>
-    <w:lsdException w:name="List Table 5 Dark Accent 5" w:uiPriority="50"/>
-    <w:lsdException w:name="List Table 6 Colorful Accent 5" w:uiPriority="51"/>
-    <w:lsdException w:name="List Table 7 Colorful Accent 5" w:uiPriority="52"/>
-    <w:lsdException w:name="List Table 1 Light Accent 6" w:uiPriority="46"/>
-    <w:lsdException w:name="List Table 2 Accent 6" w:uiPriority="47"/>
-    <w:lsdException w:name="List Table 3 Accent 6" w:uiPriority="48"/>
-    <w:lsdException w:name="List Table 4 Accent 6" w:uiPriority="49"/>
-    <w:lsdException w:name="List Table 5 Dark Accent 6" w:uiPriority="50"/>
-    <w:lsdException w:name="List Table 6 Colorful Accent 6" w:uiPriority="51"/>
-    <w:lsdException w:name="List Table 7 Colorful Accent 6" w:uiPriority="52"/>
-  </w:latentStyles>
-  <w:style w:type="paragraph" w:default="1" w:styleId="Normal">
-    <w:name w:val="Normal"/>
-    <w:qFormat/>
-  </w:style>
-  <w:style w:type="character" w:default="1" w:styleId="Fuentedeprrafopredeter">
-    <w:name w:val="Default Paragraph Font"/>
-    <w:uiPriority w:val="1"/>
-    <w:semiHidden/>
-    <w:unhideWhenUsed/>
-  </w:style>
-  <w:style w:type="table" w:default="1" w:styleId="Tablanormal">
-    <w:name w:val="Normal Table"/>
-    <w:uiPriority w:val="99"/>
-    <w:semiHidden/>
-    <w:unhideWhenUsed/>
-    <w:tblPr>
-      <w:tblInd w:w="0" w:type="dxa"/>
-      <w:tblCellMar>
-        <w:top w:w="0" w:type="dxa"/>
-        <w:left w:w="108" w:type="dxa"/>
-        <w:bottom w:w="0" w:type="dxa"/>
-        <w:right w:w="108" w:type="dxa"/>
-      </w:tblCellMar>
-    </w:tblPr>
-  </w:style>
-  <w:style w:type="numbering" w:default="1" w:styleId="Sinlista">
-    <w:name w:val="No List"/>
-    <w:uiPriority w:val="99"/>
-    <w:semiHidden/>
-    <w:unhideWhenUsed/>
-  </w:style>
-  <w:style w:type="paragraph" w:customStyle="1" w:styleId="4DA14FF60B8043AD825CD7C14E29B450">
-    <w:name w:val="4DA14FF60B8043AD825CD7C14E29B450"/>
-    <w:rsid w:val="00EE7776"/>
-  </w:style>
-  <w:style w:type="paragraph" w:customStyle="1" w:styleId="B74282162F494B9194B6D91B5937BEC1">
-    <w:name w:val="B74282162F494B9194B6D91B5937BEC1"/>
-    <w:rsid w:val="00EE7776"/>
-  </w:style>
-  <w:style w:type="paragraph" w:customStyle="1" w:styleId="BD33B7333F41420F88EDC1D56FB8BDD7">
-    <w:name w:val="BD33B7333F41420F88EDC1D56FB8BDD7"/>
-    <w:rsid w:val="00EE7776"/>
-  </w:style>
-</w:styles>
-</file>
-
-<file path=word/glossary/webSettings.xml><?xml version="1.0" encoding="utf-8"?>
-<w:webSettings xmlns:mc="http://schemas.openxmlformats.org/markup-compatibility/2006" xmlns:r="http://schemas.openxmlformats.org/officeDocument/2006/relationships" xmlns:w="http://schemas.openxmlformats.org/wordprocessingml/2006/main" xmlns:w14="http://schemas.microsoft.com/office/word/2010/wordml" xmlns:w15="http://schemas.microsoft.com/office/word/2012/wordml" xmlns:w16se="http://schemas.microsoft.com/office/word/2015/wordml/symex" mc:Ignorable="w14 w15 w16se">
-  <w:optimizeForBrowser/>
-  <w:allowPNG/>
-</w:webSettings>
-</file>
-
 <file path=word/theme/theme1.xml><?xml version="1.0" encoding="utf-8"?>
 <a:theme xmlns:a="http://schemas.openxmlformats.org/drawingml/2006/main" name="Tema de Office">
   <a:themeElements>
@@ -14232,7 +13815,7 @@
 </file>
 
 <file path=customXml/itemProps1.xml><?xml version="1.0" encoding="utf-8"?>
-<ds:datastoreItem xmlns:ds="http://schemas.openxmlformats.org/officeDocument/2006/customXml" ds:itemID="{F529BE48-67B9-4763-901B-3CE0D8D51401}">
+<ds:datastoreItem xmlns:ds="http://schemas.openxmlformats.org/officeDocument/2006/customXml" ds:itemID="{2741F834-78DD-4378-AC1A-4BE00D839DE7}">
   <ds:schemaRefs>
     <ds:schemaRef ds:uri="http://schemas.openxmlformats.org/officeDocument/2006/bibliography"/>
   </ds:schemaRefs>

</xml_diff>

<commit_message>
Completo sección de Arquitectura del doc
</commit_message>
<xml_diff>
--- a/docs/Estrategia.docx
+++ b/docs/Estrategia.docx
@@ -1,6 +1,6 @@
 
 <file path=word/document.xml><?xml version="1.0" encoding="utf-8"?>
-<w:document xmlns:wpc="http://schemas.microsoft.com/office/word/2010/wordprocessingCanvas" xmlns:cx="http://schemas.microsoft.com/office/drawing/2014/chartex" xmlns:cx1="http://schemas.microsoft.com/office/drawing/2015/9/8/chartex" xmlns:mc="http://schemas.openxmlformats.org/markup-compatibility/2006" xmlns:o="urn:schemas-microsoft-com:office:office" xmlns:r="http://schemas.openxmlformats.org/officeDocument/2006/relationships" xmlns:m="http://schemas.openxmlformats.org/officeDocument/2006/math" xmlns:v="urn:schemas-microsoft-com:vml" xmlns:wp14="http://schemas.microsoft.com/office/word/2010/wordprocessingDrawing" xmlns:wp="http://schemas.openxmlformats.org/drawingml/2006/wordprocessingDrawing" xmlns:w10="urn:schemas-microsoft-com:office:word" xmlns:w="http://schemas.openxmlformats.org/wordprocessingml/2006/main" xmlns:w14="http://schemas.microsoft.com/office/word/2010/wordml" xmlns:w15="http://schemas.microsoft.com/office/word/2012/wordml" xmlns:w16se="http://schemas.microsoft.com/office/word/2015/wordml/symex" xmlns:wpg="http://schemas.microsoft.com/office/word/2010/wordprocessingGroup" xmlns:wpi="http://schemas.microsoft.com/office/word/2010/wordprocessingInk" xmlns:wne="http://schemas.microsoft.com/office/word/2006/wordml" xmlns:wps="http://schemas.microsoft.com/office/word/2010/wordprocessingShape" mc:Ignorable="w14 w15 w16se wp14">
+<w:document xmlns:wpc="http://schemas.microsoft.com/office/word/2010/wordprocessingCanvas" xmlns:cx="http://schemas.microsoft.com/office/drawing/2014/chartex" xmlns:cx1="http://schemas.microsoft.com/office/drawing/2015/9/8/chartex" xmlns:cx2="http://schemas.microsoft.com/office/drawing/2015/10/21/chartex" xmlns:cx3="http://schemas.microsoft.com/office/drawing/2016/5/9/chartex" xmlns:cx4="http://schemas.microsoft.com/office/drawing/2016/5/10/chartex" xmlns:cx5="http://schemas.microsoft.com/office/drawing/2016/5/11/chartex" xmlns:cx6="http://schemas.microsoft.com/office/drawing/2016/5/12/chartex" xmlns:cx7="http://schemas.microsoft.com/office/drawing/2016/5/13/chartex" xmlns:cx8="http://schemas.microsoft.com/office/drawing/2016/5/14/chartex" xmlns:mc="http://schemas.openxmlformats.org/markup-compatibility/2006" xmlns:aink="http://schemas.microsoft.com/office/drawing/2016/ink" xmlns:am3d="http://schemas.microsoft.com/office/drawing/2017/model3d" xmlns:o="urn:schemas-microsoft-com:office:office" xmlns:r="http://schemas.openxmlformats.org/officeDocument/2006/relationships" xmlns:m="http://schemas.openxmlformats.org/officeDocument/2006/math" xmlns:v="urn:schemas-microsoft-com:vml" xmlns:wp14="http://schemas.microsoft.com/office/word/2010/wordprocessingDrawing" xmlns:wp="http://schemas.openxmlformats.org/drawingml/2006/wordprocessingDrawing" xmlns:w10="urn:schemas-microsoft-com:office:word" xmlns:w="http://schemas.openxmlformats.org/wordprocessingml/2006/main" xmlns:w14="http://schemas.microsoft.com/office/word/2010/wordml" xmlns:w15="http://schemas.microsoft.com/office/word/2012/wordml" xmlns:w16cid="http://schemas.microsoft.com/office/word/2016/wordml/cid" xmlns:w16se="http://schemas.microsoft.com/office/word/2015/wordml/symex" xmlns:wpg="http://schemas.microsoft.com/office/word/2010/wordprocessingGroup" xmlns:wpi="http://schemas.microsoft.com/office/word/2010/wordprocessingInk" xmlns:wne="http://schemas.microsoft.com/office/word/2006/wordml" xmlns:wps="http://schemas.microsoft.com/office/word/2010/wordprocessingShape" mc:Ignorable="w14 w15 w16se w16cid wp14">
   <w:body>
     <w:p>
       <w:pPr>
@@ -30,7 +30,7 @@
     </w:p>
     <w:p>
       <w:pPr>
-        <w:pStyle w:val="Prrafodelista"/>
+        <w:pStyle w:val="ListParagraph"/>
         <w:numPr>
           <w:ilvl w:val="0"/>
           <w:numId w:val="1"/>
@@ -60,7 +60,7 @@
     </w:p>
     <w:p>
       <w:pPr>
-        <w:pStyle w:val="Prrafodelista"/>
+        <w:pStyle w:val="ListParagraph"/>
         <w:numPr>
           <w:ilvl w:val="0"/>
           <w:numId w:val="1"/>
@@ -194,7 +194,7 @@
     </w:p>
     <w:tbl>
       <w:tblPr>
-        <w:tblStyle w:val="Tablaconcuadrcula"/>
+        <w:tblStyle w:val="TableGrid"/>
         <w:tblW w:w="9498" w:type="dxa"/>
         <w:jc w:val="center"/>
         <w:tblLook w:val="04A0" w:firstRow="1" w:lastRow="0" w:firstColumn="1" w:lastColumn="0" w:noHBand="0" w:noVBand="1"/>
@@ -403,16 +403,8 @@
               <w:rPr>
                 <w:sz w:val="40"/>
               </w:rPr>
-              <w:t xml:space="preserve">ZITO, </w:t>
-            </w:r>
-            <w:proofErr w:type="spellStart"/>
-            <w:r>
-              <w:rPr>
-                <w:sz w:val="40"/>
-              </w:rPr>
-              <w:t>Alejo</w:t>
-            </w:r>
-            <w:proofErr w:type="spellEnd"/>
+              <w:t>ZITO, Alejo</w:t>
+            </w:r>
           </w:p>
         </w:tc>
         <w:tc>
@@ -535,7 +527,7 @@
       <w:sdtContent>
         <w:p>
           <w:pPr>
-            <w:pStyle w:val="TtuloTDC"/>
+            <w:pStyle w:val="TOCHeading"/>
             <w:shd w:val="clear" w:color="auto" w:fill="A8D08D" w:themeFill="accent6" w:themeFillTint="99"/>
             <w:rPr>
               <w:color w:val="auto"/>
@@ -552,7 +544,7 @@
         </w:p>
         <w:p>
           <w:pPr>
-            <w:pStyle w:val="TDC1"/>
+            <w:pStyle w:val="TOC1"/>
             <w:rPr>
               <w:rFonts w:cstheme="minorBidi"/>
               <w:b w:val="0"/>
@@ -580,7 +572,7 @@
           <w:hyperlink w:anchor="_Toc12137056" w:history="1">
             <w:r>
               <w:rPr>
-                <w:rStyle w:val="Hipervnculo"/>
+                <w:rStyle w:val="Hyperlink"/>
               </w:rPr>
               <w:t>MODELADO DE DATOS</w:t>
             </w:r>
@@ -629,7 +621,7 @@
         </w:p>
         <w:p>
           <w:pPr>
-            <w:pStyle w:val="TDC2"/>
+            <w:pStyle w:val="TOC2"/>
             <w:tabs>
               <w:tab w:val="right" w:leader="dot" w:pos="9962"/>
             </w:tabs>
@@ -641,7 +633,7 @@
           <w:hyperlink w:anchor="_Toc12137057" w:history="1">
             <w:r>
               <w:rPr>
-                <w:rStyle w:val="Hipervnculo"/>
+                <w:rStyle w:val="Hyperlink"/>
                 <w:noProof/>
               </w:rPr>
               <w:t>DIAGRAMA DE ENTIDAD RELACION</w:t>
@@ -698,7 +690,7 @@
         </w:p>
         <w:p>
           <w:pPr>
-            <w:pStyle w:val="TDC2"/>
+            <w:pStyle w:val="TOC2"/>
             <w:tabs>
               <w:tab w:val="right" w:leader="dot" w:pos="9962"/>
             </w:tabs>
@@ -710,7 +702,7 @@
           <w:hyperlink w:anchor="_Toc12137058" w:history="1">
             <w:r>
               <w:rPr>
-                <w:rStyle w:val="Hipervnculo"/>
+                <w:rStyle w:val="Hyperlink"/>
                 <w:noProof/>
               </w:rPr>
               <w:t>TABLA USUARIO</w:t>
@@ -767,7 +759,7 @@
         </w:p>
         <w:p>
           <w:pPr>
-            <w:pStyle w:val="TDC2"/>
+            <w:pStyle w:val="TOC2"/>
             <w:tabs>
               <w:tab w:val="right" w:leader="dot" w:pos="9962"/>
             </w:tabs>
@@ -779,7 +771,7 @@
           <w:hyperlink w:anchor="_Toc12137059" w:history="1">
             <w:r>
               <w:rPr>
-                <w:rStyle w:val="Hipervnculo"/>
+                <w:rStyle w:val="Hyperlink"/>
                 <w:noProof/>
               </w:rPr>
               <w:t>TABLA ROL</w:t>
@@ -836,7 +828,7 @@
         </w:p>
         <w:p>
           <w:pPr>
-            <w:pStyle w:val="TDC2"/>
+            <w:pStyle w:val="TOC2"/>
             <w:tabs>
               <w:tab w:val="right" w:leader="dot" w:pos="9962"/>
             </w:tabs>
@@ -848,7 +840,7 @@
           <w:hyperlink w:anchor="_Toc12137060" w:history="1">
             <w:r>
               <w:rPr>
-                <w:rStyle w:val="Hipervnculo"/>
+                <w:rStyle w:val="Hyperlink"/>
                 <w:noProof/>
               </w:rPr>
               <w:t>TABLA PERMISO</w:t>
@@ -905,7 +897,7 @@
         </w:p>
         <w:p>
           <w:pPr>
-            <w:pStyle w:val="TDC2"/>
+            <w:pStyle w:val="TOC2"/>
             <w:tabs>
               <w:tab w:val="right" w:leader="dot" w:pos="9962"/>
             </w:tabs>
@@ -917,7 +909,7 @@
           <w:hyperlink w:anchor="_Toc12137061" w:history="1">
             <w:r>
               <w:rPr>
-                <w:rStyle w:val="Hipervnculo"/>
+                <w:rStyle w:val="Hyperlink"/>
                 <w:noProof/>
               </w:rPr>
               <w:t>TABLA ROL_USUARIO</w:t>
@@ -974,7 +966,7 @@
         </w:p>
         <w:p>
           <w:pPr>
-            <w:pStyle w:val="TDC2"/>
+            <w:pStyle w:val="TOC2"/>
             <w:tabs>
               <w:tab w:val="right" w:leader="dot" w:pos="9962"/>
             </w:tabs>
@@ -986,7 +978,7 @@
           <w:hyperlink w:anchor="_Toc12137062" w:history="1">
             <w:r>
               <w:rPr>
-                <w:rStyle w:val="Hipervnculo"/>
+                <w:rStyle w:val="Hyperlink"/>
                 <w:noProof/>
               </w:rPr>
               <w:t>TABLA PERMISO_ROL</w:t>
@@ -1043,7 +1035,7 @@
         </w:p>
         <w:p>
           <w:pPr>
-            <w:pStyle w:val="TDC2"/>
+            <w:pStyle w:val="TOC2"/>
             <w:tabs>
               <w:tab w:val="right" w:leader="dot" w:pos="9962"/>
             </w:tabs>
@@ -1055,7 +1047,7 @@
           <w:hyperlink w:anchor="_Toc12137063" w:history="1">
             <w:r>
               <w:rPr>
-                <w:rStyle w:val="Hipervnculo"/>
+                <w:rStyle w:val="Hyperlink"/>
                 <w:noProof/>
               </w:rPr>
               <w:t>TABLA CLIENTE</w:t>
@@ -1112,7 +1104,7 @@
         </w:p>
         <w:p>
           <w:pPr>
-            <w:pStyle w:val="TDC2"/>
+            <w:pStyle w:val="TOC2"/>
             <w:tabs>
               <w:tab w:val="right" w:leader="dot" w:pos="9962"/>
             </w:tabs>
@@ -1124,7 +1116,7 @@
           <w:hyperlink w:anchor="_Toc12137064" w:history="1">
             <w:r>
               <w:rPr>
-                <w:rStyle w:val="Hipervnculo"/>
+                <w:rStyle w:val="Hyperlink"/>
                 <w:noProof/>
               </w:rPr>
               <w:t>TABLA PASAJE</w:t>
@@ -1181,7 +1173,7 @@
         </w:p>
         <w:p>
           <w:pPr>
-            <w:pStyle w:val="TDC2"/>
+            <w:pStyle w:val="TOC2"/>
             <w:tabs>
               <w:tab w:val="right" w:leader="dot" w:pos="9962"/>
             </w:tabs>
@@ -1193,7 +1185,7 @@
           <w:hyperlink w:anchor="_Toc12137065" w:history="1">
             <w:r>
               <w:rPr>
-                <w:rStyle w:val="Hipervnculo"/>
+                <w:rStyle w:val="Hyperlink"/>
                 <w:noProof/>
               </w:rPr>
               <w:t>TABLA ESTADO_PASAJE</w:t>
@@ -1250,7 +1242,7 @@
         </w:p>
         <w:p>
           <w:pPr>
-            <w:pStyle w:val="TDC2"/>
+            <w:pStyle w:val="TOC2"/>
             <w:tabs>
               <w:tab w:val="right" w:leader="dot" w:pos="9962"/>
             </w:tabs>
@@ -1262,7 +1254,7 @@
           <w:hyperlink w:anchor="_Toc12137066" w:history="1">
             <w:r>
               <w:rPr>
-                <w:rStyle w:val="Hipervnculo"/>
+                <w:rStyle w:val="Hyperlink"/>
                 <w:noProof/>
               </w:rPr>
               <w:t>TABLA PAGO</w:t>
@@ -1319,7 +1311,7 @@
         </w:p>
         <w:p>
           <w:pPr>
-            <w:pStyle w:val="TDC2"/>
+            <w:pStyle w:val="TOC2"/>
             <w:tabs>
               <w:tab w:val="right" w:leader="dot" w:pos="9962"/>
             </w:tabs>
@@ -1331,7 +1323,7 @@
           <w:hyperlink w:anchor="_Toc12137067" w:history="1">
             <w:r>
               <w:rPr>
-                <w:rStyle w:val="Hipervnculo"/>
+                <w:rStyle w:val="Hyperlink"/>
                 <w:noProof/>
               </w:rPr>
               <w:t>TABLA RESERVA</w:t>
@@ -1388,7 +1380,7 @@
         </w:p>
         <w:p>
           <w:pPr>
-            <w:pStyle w:val="TDC2"/>
+            <w:pStyle w:val="TOC2"/>
             <w:tabs>
               <w:tab w:val="right" w:leader="dot" w:pos="9962"/>
             </w:tabs>
@@ -1400,7 +1392,7 @@
           <w:hyperlink w:anchor="_Toc12137068" w:history="1">
             <w:r>
               <w:rPr>
-                <w:rStyle w:val="Hipervnculo"/>
+                <w:rStyle w:val="Hyperlink"/>
                 <w:noProof/>
               </w:rPr>
               <w:t>TABLA ESTADO_RESERVA</w:t>
@@ -1457,7 +1449,7 @@
         </w:p>
         <w:p>
           <w:pPr>
-            <w:pStyle w:val="TDC2"/>
+            <w:pStyle w:val="TOC2"/>
             <w:tabs>
               <w:tab w:val="right" w:leader="dot" w:pos="9962"/>
             </w:tabs>
@@ -1469,7 +1461,7 @@
           <w:hyperlink w:anchor="_Toc12137069" w:history="1">
             <w:r>
               <w:rPr>
-                <w:rStyle w:val="Hipervnculo"/>
+                <w:rStyle w:val="Hyperlink"/>
                 <w:noProof/>
               </w:rPr>
               <w:t>TABLA RUTA_VIAJE</w:t>
@@ -1526,7 +1518,7 @@
         </w:p>
         <w:p>
           <w:pPr>
-            <w:pStyle w:val="TDC2"/>
+            <w:pStyle w:val="TOC2"/>
             <w:tabs>
               <w:tab w:val="right" w:leader="dot" w:pos="9962"/>
             </w:tabs>
@@ -1538,7 +1530,7 @@
           <w:hyperlink w:anchor="_Toc12137070" w:history="1">
             <w:r>
               <w:rPr>
-                <w:rStyle w:val="Hipervnculo"/>
+                <w:rStyle w:val="Hyperlink"/>
                 <w:noProof/>
               </w:rPr>
               <w:t>TABLA RECORRIDO</w:t>
@@ -1595,7 +1587,7 @@
         </w:p>
         <w:p>
           <w:pPr>
-            <w:pStyle w:val="TDC2"/>
+            <w:pStyle w:val="TOC2"/>
             <w:tabs>
               <w:tab w:val="right" w:leader="dot" w:pos="9962"/>
             </w:tabs>
@@ -1607,7 +1599,7 @@
           <w:hyperlink w:anchor="_Toc12137071" w:history="1">
             <w:r>
               <w:rPr>
-                <w:rStyle w:val="Hipervnculo"/>
+                <w:rStyle w:val="Hyperlink"/>
                 <w:noProof/>
               </w:rPr>
               <w:t>TABLA PUERTO</w:t>
@@ -1664,7 +1656,7 @@
         </w:p>
         <w:p>
           <w:pPr>
-            <w:pStyle w:val="TDC2"/>
+            <w:pStyle w:val="TOC2"/>
             <w:tabs>
               <w:tab w:val="right" w:leader="dot" w:pos="9962"/>
             </w:tabs>
@@ -1676,7 +1668,7 @@
           <w:hyperlink w:anchor="_Toc12137072" w:history="1">
             <w:r>
               <w:rPr>
-                <w:rStyle w:val="Hipervnculo"/>
+                <w:rStyle w:val="Hyperlink"/>
                 <w:noProof/>
               </w:rPr>
               <w:t>TABLA TRAMO</w:t>
@@ -1733,7 +1725,7 @@
         </w:p>
         <w:p>
           <w:pPr>
-            <w:pStyle w:val="TDC2"/>
+            <w:pStyle w:val="TOC2"/>
             <w:tabs>
               <w:tab w:val="right" w:leader="dot" w:pos="9962"/>
             </w:tabs>
@@ -1745,7 +1737,7 @@
           <w:hyperlink w:anchor="_Toc12137073" w:history="1">
             <w:r>
               <w:rPr>
-                <w:rStyle w:val="Hipervnculo"/>
+                <w:rStyle w:val="Hyperlink"/>
                 <w:noProof/>
               </w:rPr>
               <w:t>TABLA CRUCERO</w:t>
@@ -1802,7 +1794,7 @@
         </w:p>
         <w:p>
           <w:pPr>
-            <w:pStyle w:val="TDC2"/>
+            <w:pStyle w:val="TOC2"/>
             <w:tabs>
               <w:tab w:val="right" w:leader="dot" w:pos="9962"/>
             </w:tabs>
@@ -1814,7 +1806,7 @@
           <w:hyperlink w:anchor="_Toc12137074" w:history="1">
             <w:r>
               <w:rPr>
-                <w:rStyle w:val="Hipervnculo"/>
+                <w:rStyle w:val="Hyperlink"/>
                 <w:noProof/>
               </w:rPr>
               <w:t>TABLA FABRICANTE</w:t>
@@ -1871,7 +1863,7 @@
         </w:p>
         <w:p>
           <w:pPr>
-            <w:pStyle w:val="TDC2"/>
+            <w:pStyle w:val="TOC2"/>
             <w:tabs>
               <w:tab w:val="right" w:leader="dot" w:pos="9962"/>
             </w:tabs>
@@ -1883,7 +1875,7 @@
           <w:hyperlink w:anchor="_Toc12137075" w:history="1">
             <w:r>
               <w:rPr>
-                <w:rStyle w:val="Hipervnculo"/>
+                <w:rStyle w:val="Hyperlink"/>
                 <w:noProof/>
               </w:rPr>
               <w:t>TABLA MODELO_CRUCERO</w:t>
@@ -1940,7 +1932,7 @@
         </w:p>
         <w:p>
           <w:pPr>
-            <w:pStyle w:val="TDC2"/>
+            <w:pStyle w:val="TOC2"/>
             <w:tabs>
               <w:tab w:val="right" w:leader="dot" w:pos="9962"/>
             </w:tabs>
@@ -1952,7 +1944,7 @@
           <w:hyperlink w:anchor="_Toc12137076" w:history="1">
             <w:r>
               <w:rPr>
-                <w:rStyle w:val="Hipervnculo"/>
+                <w:rStyle w:val="Hyperlink"/>
                 <w:noProof/>
               </w:rPr>
               <w:t>TABLA MANTENIMIENTO</w:t>
@@ -2009,7 +2001,7 @@
         </w:p>
         <w:p>
           <w:pPr>
-            <w:pStyle w:val="TDC2"/>
+            <w:pStyle w:val="TOC2"/>
             <w:tabs>
               <w:tab w:val="right" w:leader="dot" w:pos="9962"/>
             </w:tabs>
@@ -2021,7 +2013,7 @@
           <w:hyperlink w:anchor="_Toc12137077" w:history="1">
             <w:r>
               <w:rPr>
-                <w:rStyle w:val="Hipervnculo"/>
+                <w:rStyle w:val="Hyperlink"/>
                 <w:noProof/>
               </w:rPr>
               <w:t>TABLA CABINA</w:t>
@@ -2078,7 +2070,7 @@
         </w:p>
         <w:p>
           <w:pPr>
-            <w:pStyle w:val="TDC2"/>
+            <w:pStyle w:val="TOC2"/>
             <w:tabs>
               <w:tab w:val="right" w:leader="dot" w:pos="9962"/>
             </w:tabs>
@@ -2090,7 +2082,7 @@
           <w:hyperlink w:anchor="_Toc12137078" w:history="1">
             <w:r>
               <w:rPr>
-                <w:rStyle w:val="Hipervnculo"/>
+                <w:rStyle w:val="Hyperlink"/>
                 <w:noProof/>
               </w:rPr>
               <w:t>TABLA TIPO_CABINA</w:t>
@@ -2147,7 +2139,7 @@
         </w:p>
         <w:p>
           <w:pPr>
-            <w:pStyle w:val="TDC1"/>
+            <w:pStyle w:val="TOC1"/>
             <w:rPr>
               <w:rFonts w:cstheme="minorBidi"/>
               <w:b w:val="0"/>
@@ -2157,7 +2149,7 @@
           <w:hyperlink w:anchor="_Toc12137079" w:history="1">
             <w:r>
               <w:rPr>
-                <w:rStyle w:val="Hipervnculo"/>
+                <w:rStyle w:val="Hyperlink"/>
               </w:rPr>
               <w:t>DECISIONES DE DISEÑO E IMPLEMENTACIONES</w:t>
             </w:r>
@@ -2206,7 +2198,7 @@
         </w:p>
         <w:p>
           <w:pPr>
-            <w:pStyle w:val="TDC2"/>
+            <w:pStyle w:val="TOC2"/>
             <w:tabs>
               <w:tab w:val="right" w:leader="dot" w:pos="9962"/>
             </w:tabs>
@@ -2218,7 +2210,7 @@
           <w:hyperlink w:anchor="_Toc12137080" w:history="1">
             <w:r>
               <w:rPr>
-                <w:rStyle w:val="Hipervnculo"/>
+                <w:rStyle w:val="Hyperlink"/>
                 <w:noProof/>
               </w:rPr>
               <w:t>ARQUITECTURA</w:t>
@@ -2275,7 +2267,7 @@
         </w:p>
         <w:p>
           <w:pPr>
-            <w:pStyle w:val="TDC2"/>
+            <w:pStyle w:val="TOC2"/>
             <w:tabs>
               <w:tab w:val="right" w:leader="dot" w:pos="9962"/>
             </w:tabs>
@@ -2287,7 +2279,7 @@
           <w:hyperlink w:anchor="_Toc12137081" w:history="1">
             <w:r>
               <w:rPr>
-                <w:rStyle w:val="Hipervnculo"/>
+                <w:rStyle w:val="Hyperlink"/>
                 <w:noProof/>
               </w:rPr>
               <w:t>PROCESO DE LOGIN</w:t>
@@ -2344,7 +2336,7 @@
         </w:p>
         <w:p>
           <w:pPr>
-            <w:pStyle w:val="TDC2"/>
+            <w:pStyle w:val="TOC2"/>
             <w:tabs>
               <w:tab w:val="right" w:leader="dot" w:pos="9962"/>
             </w:tabs>
@@ -2356,7 +2348,7 @@
           <w:hyperlink w:anchor="_Toc12137082" w:history="1">
             <w:r>
               <w:rPr>
-                <w:rStyle w:val="Hipervnculo"/>
+                <w:rStyle w:val="Hyperlink"/>
                 <w:noProof/>
               </w:rPr>
               <w:t>ASPECTOS VARIOS DE INTERPRETACIÓN DEL ENUNCIADO</w:t>
@@ -2413,15 +2405,15 @@
         </w:p>
         <w:p>
           <w:pPr>
-            <w:pStyle w:val="TDC1"/>
+            <w:pStyle w:val="TOC1"/>
             <w:rPr>
-              <w:rStyle w:val="Hipervnculo"/>
+              <w:rStyle w:val="Hyperlink"/>
             </w:rPr>
           </w:pPr>
           <w:hyperlink w:anchor="_Toc12137083" w:history="1">
             <w:r>
               <w:rPr>
-                <w:rStyle w:val="Hipervnculo"/>
+                <w:rStyle w:val="Hyperlink"/>
               </w:rPr>
               <w:t>PANTALLAS DE LA APLICACION</w:t>
             </w:r>
@@ -2505,7 +2497,7 @@
     </w:p>
     <w:p>
       <w:pPr>
-        <w:pStyle w:val="Ttulo1"/>
+        <w:pStyle w:val="Heading1"/>
         <w:rPr>
           <w:lang w:val="es-419"/>
         </w:rPr>
@@ -2533,7 +2525,7 @@
     </w:p>
     <w:p>
       <w:pPr>
-        <w:pStyle w:val="Ttulo2"/>
+        <w:pStyle w:val="Heading2"/>
       </w:pPr>
       <w:bookmarkStart w:id="1" w:name="_Toc12137057"/>
       <w:r>
@@ -2613,7 +2605,7 @@
     </w:p>
     <w:p>
       <w:pPr>
-        <w:pStyle w:val="Ttulo2"/>
+        <w:pStyle w:val="Heading2"/>
       </w:pPr>
       <w:bookmarkStart w:id="2" w:name="_Toc12137058"/>
       <w:r>
@@ -2645,7 +2637,7 @@
     </w:p>
     <w:tbl>
       <w:tblPr>
-        <w:tblStyle w:val="Tablaconcuadrcula"/>
+        <w:tblStyle w:val="TableGrid"/>
         <w:tblW w:w="0" w:type="auto"/>
         <w:tblLook w:val="04A0" w:firstRow="1" w:lastRow="0" w:firstColumn="1" w:lastColumn="0" w:noHBand="0" w:noVBand="1"/>
       </w:tblPr>
@@ -2801,9 +2793,18 @@
                 <w:b/>
                 <w:lang w:val="es-419"/>
               </w:rPr>
-              <w:t>usua_password</w:t>
+              <w:t>usua_</w:t>
+            </w:r>
+            <w:proofErr w:type="gramStart"/>
+            <w:r>
+              <w:rPr>
+                <w:b/>
+                <w:lang w:val="es-419"/>
+              </w:rPr>
+              <w:t>password</w:t>
             </w:r>
             <w:proofErr w:type="spellEnd"/>
+            <w:proofErr w:type="gramEnd"/>
           </w:p>
         </w:tc>
         <w:tc>
@@ -2981,7 +2982,7 @@
     </w:p>
     <w:p>
       <w:pPr>
-        <w:pStyle w:val="Prrafodelista"/>
+        <w:pStyle w:val="ListParagraph"/>
         <w:numPr>
           <w:ilvl w:val="0"/>
           <w:numId w:val="1"/>
@@ -3008,7 +3009,7 @@
     </w:p>
     <w:tbl>
       <w:tblPr>
-        <w:tblStyle w:val="Tablaconcuadrcula"/>
+        <w:tblStyle w:val="TableGrid"/>
         <w:tblW w:w="0" w:type="auto"/>
         <w:jc w:val="center"/>
         <w:tblLook w:val="04A0" w:firstRow="1" w:lastRow="0" w:firstColumn="1" w:lastColumn="0" w:noHBand="0" w:noVBand="1"/>
@@ -3167,7 +3168,7 @@
     </w:p>
     <w:p>
       <w:pPr>
-        <w:pStyle w:val="Ttulo2"/>
+        <w:pStyle w:val="Heading2"/>
       </w:pPr>
       <w:bookmarkStart w:id="3" w:name="_Toc12137059"/>
       <w:r>
@@ -3205,7 +3206,7 @@
     </w:p>
     <w:tbl>
       <w:tblPr>
-        <w:tblStyle w:val="Tablaconcuadrcula"/>
+        <w:tblStyle w:val="TableGrid"/>
         <w:tblW w:w="0" w:type="auto"/>
         <w:tblLook w:val="04A0" w:firstRow="1" w:lastRow="0" w:firstColumn="1" w:lastColumn="0" w:noHBand="0" w:noVBand="1"/>
       </w:tblPr>
@@ -3423,7 +3424,7 @@
     </w:p>
     <w:p>
       <w:pPr>
-        <w:pStyle w:val="Prrafodelista"/>
+        <w:pStyle w:val="ListParagraph"/>
         <w:numPr>
           <w:ilvl w:val="0"/>
           <w:numId w:val="1"/>
@@ -3450,7 +3451,7 @@
     </w:p>
     <w:p>
       <w:pPr>
-        <w:pStyle w:val="Ttulo2"/>
+        <w:pStyle w:val="Heading2"/>
       </w:pPr>
       <w:bookmarkStart w:id="4" w:name="_Toc12137060"/>
       <w:r>
@@ -3488,7 +3489,7 @@
     </w:p>
     <w:tbl>
       <w:tblPr>
-        <w:tblStyle w:val="Tablaconcuadrcula"/>
+        <w:tblStyle w:val="TableGrid"/>
         <w:tblW w:w="0" w:type="auto"/>
         <w:tblLook w:val="04A0" w:firstRow="1" w:lastRow="0" w:firstColumn="1" w:lastColumn="0" w:noHBand="0" w:noVBand="1"/>
       </w:tblPr>
@@ -3663,7 +3664,7 @@
     </w:p>
     <w:p>
       <w:pPr>
-        <w:pStyle w:val="Prrafodelista"/>
+        <w:pStyle w:val="ListParagraph"/>
         <w:numPr>
           <w:ilvl w:val="0"/>
           <w:numId w:val="1"/>
@@ -3710,7 +3711,7 @@
     </w:p>
     <w:p>
       <w:pPr>
-        <w:pStyle w:val="Ttulo2"/>
+        <w:pStyle w:val="Heading2"/>
       </w:pPr>
       <w:bookmarkStart w:id="5" w:name="_Toc12137061"/>
       <w:r>
@@ -3748,7 +3749,7 @@
     </w:p>
     <w:tbl>
       <w:tblPr>
-        <w:tblStyle w:val="Tablaconcuadrcula"/>
+        <w:tblStyle w:val="TableGrid"/>
         <w:tblW w:w="0" w:type="auto"/>
         <w:tblLook w:val="04A0" w:firstRow="1" w:lastRow="0" w:firstColumn="1" w:lastColumn="0" w:noHBand="0" w:noVBand="1"/>
       </w:tblPr>
@@ -3929,7 +3930,7 @@
     </w:p>
     <w:p>
       <w:pPr>
-        <w:pStyle w:val="Prrafodelista"/>
+        <w:pStyle w:val="ListParagraph"/>
         <w:numPr>
           <w:ilvl w:val="0"/>
           <w:numId w:val="1"/>
@@ -3956,7 +3957,7 @@
     </w:p>
     <w:tbl>
       <w:tblPr>
-        <w:tblStyle w:val="Tablaconcuadrcula"/>
+        <w:tblStyle w:val="TableGrid"/>
         <w:tblW w:w="0" w:type="auto"/>
         <w:jc w:val="center"/>
         <w:tblLook w:val="04A0" w:firstRow="1" w:lastRow="0" w:firstColumn="1" w:lastColumn="0" w:noHBand="0" w:noVBand="1"/>
@@ -4131,7 +4132,7 @@
     </w:p>
     <w:p>
       <w:pPr>
-        <w:pStyle w:val="Ttulo2"/>
+        <w:pStyle w:val="Heading2"/>
       </w:pPr>
       <w:bookmarkStart w:id="6" w:name="_Toc12137062"/>
       <w:r>
@@ -4169,7 +4170,7 @@
     </w:p>
     <w:tbl>
       <w:tblPr>
-        <w:tblStyle w:val="Tablaconcuadrcula"/>
+        <w:tblStyle w:val="TableGrid"/>
         <w:tblW w:w="0" w:type="auto"/>
         <w:tblLook w:val="04A0" w:firstRow="1" w:lastRow="0" w:firstColumn="1" w:lastColumn="0" w:noHBand="0" w:noVBand="1"/>
       </w:tblPr>
@@ -4355,7 +4356,7 @@
     </w:p>
     <w:p>
       <w:pPr>
-        <w:pStyle w:val="Prrafodelista"/>
+        <w:pStyle w:val="ListParagraph"/>
         <w:numPr>
           <w:ilvl w:val="0"/>
           <w:numId w:val="1"/>
@@ -4382,7 +4383,7 @@
     </w:p>
     <w:tbl>
       <w:tblPr>
-        <w:tblStyle w:val="Tablaconcuadrcula"/>
+        <w:tblStyle w:val="TableGrid"/>
         <w:tblW w:w="0" w:type="auto"/>
         <w:jc w:val="center"/>
         <w:tblLook w:val="04A0" w:firstRow="1" w:lastRow="0" w:firstColumn="1" w:lastColumn="0" w:noHBand="0" w:noVBand="1"/>
@@ -4531,7 +4532,7 @@
     </w:p>
     <w:p>
       <w:pPr>
-        <w:pStyle w:val="Ttulo2"/>
+        <w:pStyle w:val="Heading2"/>
       </w:pPr>
       <w:bookmarkStart w:id="7" w:name="_Toc12137063"/>
       <w:r>
@@ -4575,7 +4576,7 @@
     </w:p>
     <w:tbl>
       <w:tblPr>
-        <w:tblStyle w:val="Tablaconcuadrcula"/>
+        <w:tblStyle w:val="TableGrid"/>
         <w:tblW w:w="0" w:type="auto"/>
         <w:tblLook w:val="04A0" w:firstRow="1" w:lastRow="0" w:firstColumn="1" w:lastColumn="0" w:noHBand="0" w:noVBand="1"/>
       </w:tblPr>
@@ -5053,7 +5054,7 @@
     </w:p>
     <w:p>
       <w:pPr>
-        <w:pStyle w:val="Prrafodelista"/>
+        <w:pStyle w:val="ListParagraph"/>
         <w:numPr>
           <w:ilvl w:val="0"/>
           <w:numId w:val="1"/>
@@ -5103,7 +5104,7 @@
     </w:p>
     <w:p>
       <w:pPr>
-        <w:pStyle w:val="Ttulo2"/>
+        <w:pStyle w:val="Heading2"/>
       </w:pPr>
       <w:bookmarkStart w:id="8" w:name="_Toc12137064"/>
       <w:r>
@@ -5153,7 +5154,7 @@
     </w:p>
     <w:tbl>
       <w:tblPr>
-        <w:tblStyle w:val="Tablaconcuadrcula"/>
+        <w:tblStyle w:val="TableGrid"/>
         <w:tblW w:w="0" w:type="auto"/>
         <w:tblLook w:val="04A0" w:firstRow="1" w:lastRow="0" w:firstColumn="1" w:lastColumn="0" w:noHBand="0" w:noVBand="1"/>
       </w:tblPr>
@@ -5663,7 +5664,7 @@
     </w:p>
     <w:p>
       <w:pPr>
-        <w:pStyle w:val="Ttulo2"/>
+        <w:pStyle w:val="Heading2"/>
       </w:pPr>
       <w:bookmarkStart w:id="9" w:name="_Toc12137065"/>
       <w:r>
@@ -5713,7 +5714,7 @@
     </w:p>
     <w:tbl>
       <w:tblPr>
-        <w:tblStyle w:val="Tablaconcuadrcula"/>
+        <w:tblStyle w:val="TableGrid"/>
         <w:tblW w:w="0" w:type="auto"/>
         <w:tblLook w:val="04A0" w:firstRow="1" w:lastRow="0" w:firstColumn="1" w:lastColumn="0" w:noHBand="0" w:noVBand="1"/>
       </w:tblPr>
@@ -5935,7 +5936,7 @@
     </w:p>
     <w:p>
       <w:pPr>
-        <w:pStyle w:val="Prrafodelista"/>
+        <w:pStyle w:val="ListParagraph"/>
         <w:numPr>
           <w:ilvl w:val="0"/>
           <w:numId w:val="1"/>
@@ -5962,7 +5963,7 @@
     </w:p>
     <w:tbl>
       <w:tblPr>
-        <w:tblStyle w:val="Tablaconcuadrcula"/>
+        <w:tblStyle w:val="TableGrid"/>
         <w:tblW w:w="0" w:type="auto"/>
         <w:jc w:val="center"/>
         <w:tblLook w:val="04A0" w:firstRow="1" w:lastRow="0" w:firstColumn="1" w:lastColumn="0" w:noHBand="0" w:noVBand="1"/>
@@ -6234,7 +6235,7 @@
     </w:p>
     <w:p>
       <w:pPr>
-        <w:pStyle w:val="Prrafodelista"/>
+        <w:pStyle w:val="ListParagraph"/>
         <w:numPr>
           <w:ilvl w:val="0"/>
           <w:numId w:val="1"/>
@@ -6274,7 +6275,7 @@
     </w:p>
     <w:p>
       <w:pPr>
-        <w:pStyle w:val="Ttulo2"/>
+        <w:pStyle w:val="Heading2"/>
       </w:pPr>
       <w:bookmarkStart w:id="10" w:name="_Toc12137066"/>
       <w:r>
@@ -6324,7 +6325,7 @@
     </w:p>
     <w:tbl>
       <w:tblPr>
-        <w:tblStyle w:val="Tablaconcuadrcula"/>
+        <w:tblStyle w:val="TableGrid"/>
         <w:tblW w:w="0" w:type="auto"/>
         <w:tblLook w:val="04A0" w:firstRow="1" w:lastRow="0" w:firstColumn="1" w:lastColumn="0" w:noHBand="0" w:noVBand="1"/>
       </w:tblPr>
@@ -6545,7 +6546,7 @@
     </w:p>
     <w:p>
       <w:pPr>
-        <w:pStyle w:val="Prrafodelista"/>
+        <w:pStyle w:val="ListParagraph"/>
         <w:numPr>
           <w:ilvl w:val="0"/>
           <w:numId w:val="1"/>
@@ -6589,7 +6590,7 @@
     </w:p>
     <w:p>
       <w:pPr>
-        <w:pStyle w:val="Prrafodelista"/>
+        <w:pStyle w:val="ListParagraph"/>
         <w:numPr>
           <w:ilvl w:val="0"/>
           <w:numId w:val="1"/>
@@ -6616,7 +6617,7 @@
     </w:p>
     <w:tbl>
       <w:tblPr>
-        <w:tblStyle w:val="Tablaconcuadrcula"/>
+        <w:tblStyle w:val="TableGrid"/>
         <w:tblW w:w="0" w:type="auto"/>
         <w:jc w:val="center"/>
         <w:tblLook w:val="04A0" w:firstRow="1" w:lastRow="0" w:firstColumn="1" w:lastColumn="0" w:noHBand="0" w:noVBand="1"/>
@@ -6889,7 +6890,7 @@
     </w:p>
     <w:p>
       <w:pPr>
-        <w:pStyle w:val="Prrafodelista"/>
+        <w:pStyle w:val="ListParagraph"/>
         <w:numPr>
           <w:ilvl w:val="0"/>
           <w:numId w:val="1"/>
@@ -6930,7 +6931,7 @@
     </w:p>
     <w:p>
       <w:pPr>
-        <w:pStyle w:val="Ttulo2"/>
+        <w:pStyle w:val="Heading2"/>
       </w:pPr>
       <w:bookmarkStart w:id="11" w:name="_Toc12137067"/>
       <w:r>
@@ -6977,7 +6978,7 @@
     </w:p>
     <w:tbl>
       <w:tblPr>
-        <w:tblStyle w:val="Tablaconcuadrcula"/>
+        <w:tblStyle w:val="TableGrid"/>
         <w:tblW w:w="0" w:type="auto"/>
         <w:tblLook w:val="04A0" w:firstRow="1" w:lastRow="0" w:firstColumn="1" w:lastColumn="0" w:noHBand="0" w:noVBand="1"/>
       </w:tblPr>
@@ -7418,7 +7419,7 @@
     </w:p>
     <w:p>
       <w:pPr>
-        <w:pStyle w:val="Ttulo2"/>
+        <w:pStyle w:val="Heading2"/>
       </w:pPr>
       <w:bookmarkStart w:id="12" w:name="_Toc12137068"/>
       <w:r>
@@ -7468,7 +7469,7 @@
     </w:p>
     <w:tbl>
       <w:tblPr>
-        <w:tblStyle w:val="Tablaconcuadrcula"/>
+        <w:tblStyle w:val="TableGrid"/>
         <w:tblW w:w="0" w:type="auto"/>
         <w:tblLook w:val="04A0" w:firstRow="1" w:lastRow="0" w:firstColumn="1" w:lastColumn="0" w:noHBand="0" w:noVBand="1"/>
       </w:tblPr>
@@ -7738,7 +7739,7 @@
     </w:p>
     <w:p>
       <w:pPr>
-        <w:pStyle w:val="Prrafodelista"/>
+        <w:pStyle w:val="ListParagraph"/>
         <w:numPr>
           <w:ilvl w:val="0"/>
           <w:numId w:val="1"/>
@@ -7765,7 +7766,7 @@
     </w:p>
     <w:tbl>
       <w:tblPr>
-        <w:tblStyle w:val="Tablaconcuadrcula"/>
+        <w:tblStyle w:val="TableGrid"/>
         <w:tblW w:w="0" w:type="auto"/>
         <w:jc w:val="center"/>
         <w:tblLook w:val="04A0" w:firstRow="1" w:lastRow="0" w:firstColumn="1" w:lastColumn="0" w:noHBand="0" w:noVBand="1"/>
@@ -8049,7 +8050,7 @@
     </w:p>
     <w:p>
       <w:pPr>
-        <w:pStyle w:val="Prrafodelista"/>
+        <w:pStyle w:val="ListParagraph"/>
         <w:numPr>
           <w:ilvl w:val="0"/>
           <w:numId w:val="1"/>
@@ -8095,7 +8096,7 @@
     </w:p>
     <w:p>
       <w:pPr>
-        <w:pStyle w:val="Ttulo2"/>
+        <w:pStyle w:val="Heading2"/>
       </w:pPr>
       <w:bookmarkStart w:id="13" w:name="_Toc12137069"/>
       <w:r>
@@ -8133,7 +8134,7 @@
     </w:p>
     <w:tbl>
       <w:tblPr>
-        <w:tblStyle w:val="Tablaconcuadrcula"/>
+        <w:tblStyle w:val="TableGrid"/>
         <w:tblW w:w="0" w:type="auto"/>
         <w:tblLook w:val="04A0" w:firstRow="1" w:lastRow="0" w:firstColumn="1" w:lastColumn="0" w:noHBand="0" w:noVBand="1"/>
       </w:tblPr>
@@ -8492,7 +8493,7 @@
     </w:tbl>
     <w:p>
       <w:pPr>
-        <w:pStyle w:val="Ttulo2"/>
+        <w:pStyle w:val="Heading2"/>
       </w:pPr>
       <w:bookmarkStart w:id="14" w:name="_Toc12137070"/>
       <w:r>
@@ -8543,7 +8544,7 @@
     </w:p>
     <w:tbl>
       <w:tblPr>
-        <w:tblStyle w:val="Tablaconcuadrcula"/>
+        <w:tblStyle w:val="TableGrid"/>
         <w:tblW w:w="0" w:type="auto"/>
         <w:tblLook w:val="04A0" w:firstRow="1" w:lastRow="0" w:firstColumn="1" w:lastColumn="0" w:noHBand="0" w:noVBand="1"/>
       </w:tblPr>
@@ -8780,7 +8781,7 @@
     </w:p>
     <w:p>
       <w:pPr>
-        <w:pStyle w:val="Prrafodelista"/>
+        <w:pStyle w:val="ListParagraph"/>
         <w:numPr>
           <w:ilvl w:val="0"/>
           <w:numId w:val="1"/>
@@ -8843,7 +8844,7 @@
     </w:p>
     <w:p>
       <w:pPr>
-        <w:pStyle w:val="Ttulo2"/>
+        <w:pStyle w:val="Heading2"/>
       </w:pPr>
       <w:bookmarkStart w:id="15" w:name="_Toc12137071"/>
       <w:r>
@@ -8893,7 +8894,7 @@
     </w:p>
     <w:tbl>
       <w:tblPr>
-        <w:tblStyle w:val="Tablaconcuadrcula"/>
+        <w:tblStyle w:val="TableGrid"/>
         <w:tblW w:w="0" w:type="auto"/>
         <w:tblLook w:val="04A0" w:firstRow="1" w:lastRow="0" w:firstColumn="1" w:lastColumn="0" w:noHBand="0" w:noVBand="1"/>
       </w:tblPr>
@@ -9113,7 +9114,7 @@
     </w:p>
     <w:p>
       <w:pPr>
-        <w:pStyle w:val="Ttulo2"/>
+        <w:pStyle w:val="Heading2"/>
       </w:pPr>
       <w:bookmarkStart w:id="16" w:name="_Toc12137072"/>
       <w:r>
@@ -9163,7 +9164,7 @@
     </w:p>
     <w:tbl>
       <w:tblPr>
-        <w:tblStyle w:val="Tablaconcuadrcula"/>
+        <w:tblStyle w:val="TableGrid"/>
         <w:tblW w:w="0" w:type="auto"/>
         <w:tblLook w:val="04A0" w:firstRow="1" w:lastRow="0" w:firstColumn="1" w:lastColumn="0" w:noHBand="0" w:noVBand="1"/>
       </w:tblPr>
@@ -9545,7 +9546,7 @@
     </w:p>
     <w:p>
       <w:pPr>
-        <w:pStyle w:val="Prrafodelista"/>
+        <w:pStyle w:val="ListParagraph"/>
         <w:numPr>
           <w:ilvl w:val="0"/>
           <w:numId w:val="1"/>
@@ -9616,7 +9617,7 @@
     </w:p>
     <w:p>
       <w:pPr>
-        <w:pStyle w:val="Ttulo2"/>
+        <w:pStyle w:val="Heading2"/>
       </w:pPr>
       <w:bookmarkStart w:id="17" w:name="_Toc12137073"/>
       <w:r>
@@ -9660,7 +9661,7 @@
     </w:p>
     <w:tbl>
       <w:tblPr>
-        <w:tblStyle w:val="Tablaconcuadrcula"/>
+        <w:tblStyle w:val="TableGrid"/>
         <w:tblW w:w="0" w:type="auto"/>
         <w:tblLook w:val="04A0" w:firstRow="1" w:lastRow="0" w:firstColumn="1" w:lastColumn="0" w:noHBand="0" w:noVBand="1"/>
       </w:tblPr>
@@ -9994,7 +9995,7 @@
     </w:p>
     <w:p>
       <w:pPr>
-        <w:pStyle w:val="Ttulo2"/>
+        <w:pStyle w:val="Heading2"/>
       </w:pPr>
       <w:bookmarkStart w:id="18" w:name="_Toc12137074"/>
       <w:r>
@@ -10050,7 +10051,7 @@
     </w:p>
     <w:tbl>
       <w:tblPr>
-        <w:tblStyle w:val="Tablaconcuadrcula"/>
+        <w:tblStyle w:val="TableGrid"/>
         <w:tblW w:w="0" w:type="auto"/>
         <w:tblLook w:val="04A0" w:firstRow="1" w:lastRow="0" w:firstColumn="1" w:lastColumn="0" w:noHBand="0" w:noVBand="1"/>
       </w:tblPr>
@@ -10212,7 +10213,7 @@
     </w:p>
     <w:p>
       <w:pPr>
-        <w:pStyle w:val="Ttulo2"/>
+        <w:pStyle w:val="Heading2"/>
       </w:pPr>
       <w:bookmarkStart w:id="19" w:name="_Toc12137075"/>
       <w:r>
@@ -10262,7 +10263,7 @@
     </w:p>
     <w:tbl>
       <w:tblPr>
-        <w:tblStyle w:val="Tablaconcuadrcula"/>
+        <w:tblStyle w:val="TableGrid"/>
         <w:tblW w:w="0" w:type="auto"/>
         <w:tblLook w:val="04A0" w:firstRow="1" w:lastRow="0" w:firstColumn="1" w:lastColumn="0" w:noHBand="0" w:noVBand="1"/>
       </w:tblPr>
@@ -10440,7 +10441,7 @@
     </w:p>
     <w:p>
       <w:pPr>
-        <w:pStyle w:val="Ttulo2"/>
+        <w:pStyle w:val="Heading2"/>
       </w:pPr>
       <w:bookmarkStart w:id="20" w:name="_Toc12137076"/>
       <w:r>
@@ -10484,7 +10485,7 @@
     </w:p>
     <w:tbl>
       <w:tblPr>
-        <w:tblStyle w:val="Tablaconcuadrcula"/>
+        <w:tblStyle w:val="TableGrid"/>
         <w:tblW w:w="0" w:type="auto"/>
         <w:tblLook w:val="04A0" w:firstRow="1" w:lastRow="0" w:firstColumn="1" w:lastColumn="0" w:noHBand="0" w:noVBand="1"/>
       </w:tblPr>
@@ -10749,7 +10750,7 @@
     </w:p>
     <w:p>
       <w:pPr>
-        <w:pStyle w:val="Ttulo2"/>
+        <w:pStyle w:val="Heading2"/>
       </w:pPr>
       <w:bookmarkStart w:id="21" w:name="_Toc12137077"/>
       <w:r>
@@ -10787,7 +10788,7 @@
     </w:p>
     <w:tbl>
       <w:tblPr>
-        <w:tblStyle w:val="Tablaconcuadrcula"/>
+        <w:tblStyle w:val="TableGrid"/>
         <w:tblW w:w="0" w:type="auto"/>
         <w:tblLook w:val="04A0" w:firstRow="1" w:lastRow="0" w:firstColumn="1" w:lastColumn="0" w:noHBand="0" w:noVBand="1"/>
       </w:tblPr>
@@ -11098,7 +11099,7 @@
     </w:p>
     <w:p>
       <w:pPr>
-        <w:pStyle w:val="Ttulo2"/>
+        <w:pStyle w:val="Heading2"/>
       </w:pPr>
       <w:bookmarkStart w:id="22" w:name="_Toc12137078"/>
       <w:r>
@@ -11142,7 +11143,7 @@
     </w:p>
     <w:tbl>
       <w:tblPr>
-        <w:tblStyle w:val="Tablaconcuadrcula"/>
+        <w:tblStyle w:val="TableGrid"/>
         <w:tblW w:w="0" w:type="auto"/>
         <w:tblLook w:val="04A0" w:firstRow="1" w:lastRow="0" w:firstColumn="1" w:lastColumn="0" w:noHBand="0" w:noVBand="1"/>
       </w:tblPr>
@@ -11366,7 +11367,7 @@
     </w:p>
     <w:p>
       <w:pPr>
-        <w:pStyle w:val="Ttulo1"/>
+        <w:pStyle w:val="Heading1"/>
         <w:rPr>
           <w:lang w:val="es-419"/>
         </w:rPr>
@@ -11394,7 +11395,7 @@
     </w:p>
     <w:p>
       <w:pPr>
-        <w:pStyle w:val="Ttulo2"/>
+        <w:pStyle w:val="Heading2"/>
         <w:rPr>
           <w:szCs w:val="22"/>
         </w:rPr>
@@ -11419,19 +11420,97 @@
         <w:rPr>
           <w:lang w:val="es-419"/>
         </w:rPr>
-        <w:t>Se definió</w:t>
-      </w:r>
-      <w:r>
-        <w:rPr>
-          <w:lang w:val="es-419"/>
-        </w:rPr>
-        <w:t xml:space="preserve"> una arquitectura MVVM de 4 capas: </w:t>
+        <w:t>La solución se definió en 3 capas: una de presentación, una capa de negocio, y por último la de acceso a datos. Esta distribución es útil para organizar el código según responsabilidades, y permitiría sustituir fácilmente componentes de ser necesario.</w:t>
+      </w:r>
+    </w:p>
+    <w:p>
+      <w:pPr>
+        <w:spacing w:after="0" w:line="312" w:lineRule="auto"/>
+        <w:rPr>
+          <w:lang w:val="es-419"/>
+        </w:rPr>
+      </w:pPr>
+    </w:p>
+    <w:p>
+      <w:pPr>
+        <w:spacing w:after="0" w:line="312" w:lineRule="auto"/>
+        <w:rPr>
+          <w:lang w:val="es-419"/>
+        </w:rPr>
+      </w:pPr>
+      <w:r>
+        <w:rPr>
+          <w:lang w:val="es-419"/>
+        </w:rPr>
+        <w:t>Además, la aplicación desktop se diseñó en base a una arquitectura MV</w:t>
+      </w:r>
+      <w:r>
+        <w:rPr>
+          <w:lang w:val="es-419"/>
+        </w:rPr>
+        <w:t xml:space="preserve">VM de 4 capas: </w:t>
       </w:r>
       <w:proofErr w:type="spellStart"/>
       <w:r>
         <w:rPr>
           <w:lang w:val="es-419"/>
         </w:rPr>
+        <w:t>model</w:t>
+      </w:r>
+      <w:proofErr w:type="spellEnd"/>
+      <w:r>
+        <w:rPr>
+          <w:lang w:val="es-419"/>
+        </w:rPr>
+        <w:t xml:space="preserve"> (</w:t>
+      </w:r>
+      <w:proofErr w:type="spellStart"/>
+      <w:r>
+        <w:rPr>
+          <w:lang w:val="es-419"/>
+        </w:rPr>
+        <w:t>domain</w:t>
+      </w:r>
+      <w:proofErr w:type="spellEnd"/>
+      <w:r>
+        <w:rPr>
+          <w:lang w:val="es-419"/>
+        </w:rPr>
+        <w:t xml:space="preserve"> </w:t>
+      </w:r>
+      <w:proofErr w:type="spellStart"/>
+      <w:r>
+        <w:rPr>
+          <w:lang w:val="es-419"/>
+        </w:rPr>
+        <w:t>objects</w:t>
+      </w:r>
+      <w:proofErr w:type="spellEnd"/>
+      <w:r>
+        <w:rPr>
+          <w:lang w:val="es-419"/>
+        </w:rPr>
+        <w:t xml:space="preserve">), </w:t>
+      </w:r>
+      <w:proofErr w:type="spellStart"/>
+      <w:r>
+        <w:rPr>
+          <w:lang w:val="es-419"/>
+        </w:rPr>
+        <w:t>Views</w:t>
+      </w:r>
+      <w:proofErr w:type="spellEnd"/>
+      <w:r>
+        <w:rPr>
+          <w:lang w:val="es-419"/>
+        </w:rPr>
+        <w:t xml:space="preserve"> (</w:t>
+      </w:r>
+      <w:proofErr w:type="spellStart"/>
+      <w:r>
+        <w:rPr>
+          <w:lang w:val="es-419"/>
+        </w:rPr>
         <w:t>forms</w:t>
       </w:r>
       <w:proofErr w:type="spellEnd"/>
@@ -11439,74 +11518,510 @@
         <w:rPr>
           <w:lang w:val="es-419"/>
         </w:rPr>
-        <w:t xml:space="preserve">, </w:t>
+        <w:t xml:space="preserve">) y </w:t>
       </w:r>
       <w:proofErr w:type="spellStart"/>
       <w:r>
         <w:rPr>
           <w:lang w:val="es-419"/>
         </w:rPr>
-        <w:t>view</w:t>
+        <w:t>ViewModels</w:t>
       </w:r>
       <w:proofErr w:type="spellEnd"/>
       <w:r>
         <w:rPr>
           <w:lang w:val="es-419"/>
         </w:rPr>
+        <w:t>:</w:t>
+      </w:r>
+    </w:p>
+    <w:p>
+      <w:pPr>
+        <w:pStyle w:val="ListParagraph"/>
+        <w:numPr>
+          <w:ilvl w:val="0"/>
+          <w:numId w:val="5"/>
+        </w:numPr>
+        <w:spacing w:after="0" w:line="312" w:lineRule="auto"/>
+        <w:rPr>
+          <w:lang w:val="es-419"/>
+        </w:rPr>
+      </w:pPr>
+      <w:proofErr w:type="spellStart"/>
+      <w:r>
+        <w:rPr>
+          <w:b/>
+          <w:lang w:val="es-419"/>
+        </w:rPr>
+        <w:t>Models</w:t>
+      </w:r>
+      <w:proofErr w:type="spellEnd"/>
+      <w:r>
+        <w:rPr>
+          <w:lang w:val="es-419"/>
+        </w:rPr>
+        <w:t>: son la representación en POO de las tablas del proyecto. Las clases finalizadas en “DAO” son las encargadas de ejecutar las consultas SQL y retornar las entidades del dominio.</w:t>
+      </w:r>
+    </w:p>
+    <w:p>
+      <w:pPr>
+        <w:pStyle w:val="ListParagraph"/>
+        <w:numPr>
+          <w:ilvl w:val="0"/>
+          <w:numId w:val="5"/>
+        </w:numPr>
+        <w:spacing w:after="0" w:line="312" w:lineRule="auto"/>
+        <w:rPr>
+          <w:lang w:val="es-419"/>
+        </w:rPr>
+      </w:pPr>
+      <w:proofErr w:type="spellStart"/>
+      <w:r>
+        <w:rPr>
+          <w:b/>
+          <w:lang w:val="es-419"/>
+        </w:rPr>
+        <w:t>Views</w:t>
+      </w:r>
+      <w:proofErr w:type="spellEnd"/>
+      <w:r>
+        <w:rPr>
+          <w:lang w:val="es-419"/>
+        </w:rPr>
+        <w:t xml:space="preserve">: son los formularios de Windows </w:t>
+      </w:r>
+      <w:proofErr w:type="spellStart"/>
+      <w:r>
+        <w:rPr>
+          <w:lang w:val="es-419"/>
+        </w:rPr>
+        <w:t>Forms</w:t>
+      </w:r>
+      <w:proofErr w:type="spellEnd"/>
+      <w:r>
+        <w:rPr>
+          <w:lang w:val="es-419"/>
+        </w:rPr>
+        <w:t xml:space="preserve">. Contienen diversos controles como botones o inputs de texto, </w:t>
+      </w:r>
+      <w:r>
+        <w:rPr>
+          <w:lang w:val="es-419"/>
+        </w:rPr>
+        <w:t>y se encargan de comunicar los eventos generados por el usuario al operar la UI</w:t>
+      </w:r>
+      <w:r>
+        <w:rPr>
+          <w:lang w:val="es-419"/>
+        </w:rPr>
+        <w:t xml:space="preserve">. </w:t>
+      </w:r>
+      <w:r>
+        <w:rPr>
+          <w:lang w:val="es-419"/>
+        </w:rPr>
+        <w:br/>
+      </w:r>
+      <w:r>
+        <w:rPr>
+          <w:lang w:val="es-419"/>
+        </w:rPr>
+        <w:t xml:space="preserve">Estas clases están encargadas de conectar los diversos componentes visuales con </w:t>
+      </w:r>
+      <w:r>
+        <w:rPr>
+          <w:lang w:val="es-419"/>
+        </w:rPr>
+        <w:t>su</w:t>
+      </w:r>
+      <w:r>
+        <w:rPr>
+          <w:lang w:val="es-419"/>
+        </w:rPr>
+        <w:t xml:space="preserve"> correspondiente </w:t>
+      </w:r>
+      <w:proofErr w:type="spellStart"/>
+      <w:r>
+        <w:rPr>
+          <w:lang w:val="es-419"/>
+        </w:rPr>
+        <w:t>ViewModel</w:t>
+      </w:r>
+      <w:proofErr w:type="spellEnd"/>
+      <w:r>
+        <w:rPr>
+          <w:lang w:val="es-419"/>
+        </w:rPr>
+        <w:t>.</w:t>
+      </w:r>
+      <w:r>
+        <w:rPr>
+          <w:lang w:val="es-419"/>
+        </w:rPr>
         <w:t xml:space="preserve"> </w:t>
       </w:r>
+      <w:r>
+        <w:rPr>
+          <w:lang w:val="es-419"/>
+        </w:rPr>
+        <w:t xml:space="preserve">Este proceso se realiza mediante el </w:t>
+      </w:r>
       <w:proofErr w:type="spellStart"/>
       <w:r>
         <w:rPr>
           <w:lang w:val="es-419"/>
         </w:rPr>
-        <w:t>model</w:t>
+        <w:t>Binding</w:t>
       </w:r>
       <w:proofErr w:type="spellEnd"/>
       <w:r>
         <w:rPr>
           <w:lang w:val="es-419"/>
         </w:rPr>
-        <w:t xml:space="preserve">, modelo y </w:t>
+        <w:t>,</w:t>
+      </w:r>
+      <w:r>
+        <w:rPr>
+          <w:lang w:val="es-419"/>
+        </w:rPr>
+        <w:t xml:space="preserve"> </w:t>
+      </w:r>
+      <w:r>
+        <w:rPr>
+          <w:lang w:val="es-419"/>
+        </w:rPr>
+        <w:t>donde</w:t>
+      </w:r>
+      <w:r>
+        <w:rPr>
+          <w:lang w:val="es-419"/>
+        </w:rPr>
+        <w:t xml:space="preserve"> cada control </w:t>
+      </w:r>
+      <w:r>
+        <w:rPr>
+          <w:lang w:val="es-419"/>
+        </w:rPr>
+        <w:t xml:space="preserve">visual se enlaza </w:t>
+      </w:r>
+      <w:r>
+        <w:rPr>
+          <w:lang w:val="es-419"/>
+        </w:rPr>
+        <w:t xml:space="preserve">a </w:t>
+      </w:r>
+      <w:r>
+        <w:rPr>
+          <w:lang w:val="es-419"/>
+        </w:rPr>
+        <w:t>una</w:t>
+      </w:r>
+      <w:r>
+        <w:rPr>
+          <w:lang w:val="es-419"/>
+        </w:rPr>
+        <w:t xml:space="preserve"> propiedad del </w:t>
       </w:r>
       <w:proofErr w:type="spellStart"/>
       <w:r>
         <w:rPr>
           <w:lang w:val="es-419"/>
         </w:rPr>
-        <w:t>DAOs</w:t>
+        <w:t>ViewModel</w:t>
       </w:r>
       <w:proofErr w:type="spellEnd"/>
       <w:r>
         <w:rPr>
           <w:lang w:val="es-419"/>
         </w:rPr>
-        <w:t>.</w:t>
-      </w:r>
-    </w:p>
-    <w:p>
-      <w:pPr>
+        <w:t xml:space="preserve"> y, de esta manera, el objeto está siempre actualizado con la información de la UI. </w:t>
+      </w:r>
+      <w:r>
+        <w:rPr>
+          <w:lang w:val="es-419"/>
+        </w:rPr>
+        <w:br/>
+        <w:t xml:space="preserve">En algunos casos, fue necesario realizar </w:t>
+      </w:r>
+      <w:proofErr w:type="spellStart"/>
+      <w:r>
+        <w:rPr>
+          <w:lang w:val="es-419"/>
+        </w:rPr>
+        <w:t>Two-Way</w:t>
+      </w:r>
+      <w:proofErr w:type="spellEnd"/>
+      <w:r>
+        <w:rPr>
+          <w:lang w:val="es-419"/>
+        </w:rPr>
+        <w:t xml:space="preserve"> </w:t>
+      </w:r>
+      <w:proofErr w:type="spellStart"/>
+      <w:r>
+        <w:rPr>
+          <w:lang w:val="es-419"/>
+        </w:rPr>
+        <w:t>Binding</w:t>
+      </w:r>
+      <w:proofErr w:type="spellEnd"/>
+      <w:r>
+        <w:rPr>
+          <w:lang w:val="es-419"/>
+        </w:rPr>
+        <w:t xml:space="preserve"> ya que el </w:t>
+      </w:r>
+      <w:proofErr w:type="spellStart"/>
+      <w:r>
+        <w:rPr>
+          <w:lang w:val="es-419"/>
+        </w:rPr>
+        <w:t>ViewModel</w:t>
+      </w:r>
+      <w:proofErr w:type="spellEnd"/>
+      <w:r>
+        <w:rPr>
+          <w:lang w:val="es-419"/>
+        </w:rPr>
+        <w:t xml:space="preserve"> debía actualizar valores de la vista, como por ejemplo cuándo el usuario ingresa el DNI y, en consecuencia, se debe buscar en la </w:t>
+      </w:r>
+      <w:proofErr w:type="spellStart"/>
+      <w:r>
+        <w:rPr>
+          <w:lang w:val="es-419"/>
+        </w:rPr>
+        <w:t>db</w:t>
+      </w:r>
+      <w:proofErr w:type="spellEnd"/>
+      <w:r>
+        <w:rPr>
+          <w:lang w:val="es-419"/>
+        </w:rPr>
+        <w:t xml:space="preserve"> los datos de Cliente asociados a dicho DNI y autocompletar los campos de texto.</w:t>
+      </w:r>
+    </w:p>
+    <w:p>
+      <w:pPr>
+        <w:pStyle w:val="ListParagraph"/>
+        <w:numPr>
+          <w:ilvl w:val="0"/>
+          <w:numId w:val="5"/>
+        </w:numPr>
         <w:spacing w:after="0" w:line="312" w:lineRule="auto"/>
         <w:rPr>
           <w:lang w:val="es-419"/>
         </w:rPr>
       </w:pPr>
-    </w:p>
-    <w:p>
-      <w:pPr>
-        <w:pStyle w:val="Ttulo2"/>
+      <w:proofErr w:type="spellStart"/>
+      <w:r>
+        <w:rPr>
+          <w:b/>
+          <w:lang w:val="es-419"/>
+        </w:rPr>
+        <w:t>ViewModels</w:t>
+      </w:r>
+      <w:proofErr w:type="spellEnd"/>
+      <w:r>
+        <w:rPr>
+          <w:lang w:val="es-419"/>
+        </w:rPr>
+        <w:t xml:space="preserve">: son el enlace entre las vistas y los objetos del dominio. Contienen el código correspondiente a la lógica del negocio, como las validaciones que se ejecutan al crear una entidad, o, </w:t>
+      </w:r>
+      <w:r>
+        <w:rPr>
+          <w:lang w:val="es-419"/>
+        </w:rPr>
+        <w:t>por ejemplo</w:t>
+      </w:r>
+      <w:r>
+        <w:rPr>
+          <w:lang w:val="es-419"/>
+        </w:rPr>
+        <w:t>, el cálculo del monto total a medida que el usuario va seleccionando cabinas al comprar un pasaje.</w:t>
+      </w:r>
+      <w:r>
+        <w:rPr>
+          <w:lang w:val="es-419"/>
+        </w:rPr>
+        <w:br/>
+        <w:t xml:space="preserve">Cada formulario, tiene asociado su correspondiente </w:t>
+      </w:r>
+      <w:proofErr w:type="spellStart"/>
+      <w:r>
+        <w:rPr>
+          <w:lang w:val="es-419"/>
+        </w:rPr>
+        <w:t>ViewModel</w:t>
+      </w:r>
+      <w:proofErr w:type="spellEnd"/>
+      <w:r>
+        <w:rPr>
+          <w:lang w:val="es-419"/>
+        </w:rPr>
+        <w:t xml:space="preserve"> de manera de garantizar esta separación de responsabilidades.</w:t>
+      </w:r>
+    </w:p>
+    <w:p>
+      <w:pPr>
+        <w:spacing w:after="0" w:line="312" w:lineRule="auto"/>
+        <w:rPr>
+          <w:lang w:val="es-419"/>
+        </w:rPr>
+      </w:pPr>
+    </w:p>
+    <w:p>
+      <w:pPr>
+        <w:spacing w:after="0" w:line="312" w:lineRule="auto"/>
+        <w:rPr>
+          <w:lang w:val="es-419"/>
+        </w:rPr>
+      </w:pPr>
+      <w:r>
+        <w:rPr>
+          <w:lang w:val="es-419"/>
+        </w:rPr>
+        <w:t xml:space="preserve">En cuanto a la </w:t>
+      </w:r>
+      <w:proofErr w:type="spellStart"/>
+      <w:r>
+        <w:rPr>
+          <w:lang w:val="es-419"/>
+        </w:rPr>
+        <w:t>se</w:t>
+      </w:r>
+      <w:r>
+        <w:rPr>
+          <w:lang w:val="es-419"/>
+        </w:rPr>
+        <w:t>g</w:t>
+      </w:r>
+      <w:r>
+        <w:rPr>
+          <w:lang w:val="es-419"/>
+        </w:rPr>
+        <w:t>urización</w:t>
+      </w:r>
+      <w:proofErr w:type="spellEnd"/>
+      <w:r>
+        <w:rPr>
+          <w:lang w:val="es-419"/>
+        </w:rPr>
+        <w:t xml:space="preserve"> de la aplicación, al ser una aplicación de escritorio, se definió guardar al usuario </w:t>
+      </w:r>
+      <w:proofErr w:type="spellStart"/>
+      <w:r>
+        <w:rPr>
+          <w:lang w:val="es-419"/>
+        </w:rPr>
+        <w:t>logueado</w:t>
+      </w:r>
+      <w:proofErr w:type="spellEnd"/>
+      <w:r>
+        <w:rPr>
+          <w:lang w:val="es-419"/>
+        </w:rPr>
+        <w:t xml:space="preserve"> en memoria. Dicha clase contiene información del usuario y un listado con todos sus permisos, sobre los </w:t>
+      </w:r>
+      <w:r>
+        <w:rPr>
+          <w:lang w:val="es-419"/>
+        </w:rPr>
+        <w:t>que</w:t>
+      </w:r>
+      <w:r>
+        <w:rPr>
+          <w:lang w:val="es-419"/>
+        </w:rPr>
+        <w:t xml:space="preserve"> se define </w:t>
+      </w:r>
+      <w:r>
+        <w:rPr>
+          <w:lang w:val="es-419"/>
+        </w:rPr>
+        <w:t>cuáles</w:t>
+      </w:r>
+      <w:r>
+        <w:rPr>
+          <w:lang w:val="es-419"/>
+        </w:rPr>
+        <w:t xml:space="preserve"> botones de la interfaz visual se muestran</w:t>
+      </w:r>
+      <w:r>
+        <w:rPr>
+          <w:lang w:val="es-419"/>
+        </w:rPr>
+        <w:t>,</w:t>
+      </w:r>
+      <w:r>
+        <w:rPr>
+          <w:lang w:val="es-419"/>
+        </w:rPr>
+        <w:t xml:space="preserve"> y cu</w:t>
+      </w:r>
+      <w:r>
+        <w:rPr>
+          <w:lang w:val="es-419"/>
+        </w:rPr>
+        <w:t>á</w:t>
+      </w:r>
+      <w:r>
+        <w:rPr>
+          <w:lang w:val="es-419"/>
+        </w:rPr>
+        <w:t xml:space="preserve">les se ocultan. De esta manera quedan definidos los accesos a cada sección de la aplicación en base a los permisos del rol del usuario. Si existiera el interés en agregar nuevas vistas y </w:t>
+      </w:r>
+      <w:proofErr w:type="spellStart"/>
+      <w:r>
+        <w:rPr>
+          <w:lang w:val="es-419"/>
+        </w:rPr>
+        <w:t>se</w:t>
+      </w:r>
+      <w:r>
+        <w:rPr>
+          <w:lang w:val="es-419"/>
+        </w:rPr>
+        <w:t>g</w:t>
+      </w:r>
+      <w:r>
+        <w:rPr>
+          <w:lang w:val="es-419"/>
+        </w:rPr>
+        <w:t>urizarlas</w:t>
+      </w:r>
+      <w:proofErr w:type="spellEnd"/>
+      <w:r>
+        <w:rPr>
+          <w:lang w:val="es-419"/>
+        </w:rPr>
+        <w:t>, sería cuestión de agregar los permisos a la base de datos y codificar las reglas acordes a estas nuevas vistas.</w:t>
+      </w:r>
+      <w:bookmarkStart w:id="25" w:name="_GoBack"/>
+      <w:bookmarkEnd w:id="25"/>
+    </w:p>
+    <w:p>
+      <w:pPr>
+        <w:spacing w:after="0" w:line="312" w:lineRule="auto"/>
+        <w:rPr>
+          <w:lang w:val="es-419"/>
+        </w:rPr>
+      </w:pPr>
+    </w:p>
+    <w:p>
+      <w:pPr>
+        <w:pStyle w:val="Heading2"/>
         <w:rPr>
           <w:szCs w:val="22"/>
         </w:rPr>
       </w:pPr>
-      <w:bookmarkStart w:id="25" w:name="_Toc12137081"/>
+      <w:bookmarkStart w:id="26" w:name="_Toc12137081"/>
       <w:r>
         <w:rPr>
           <w:szCs w:val="22"/>
         </w:rPr>
         <w:t>PROCESO DE LOGIN</w:t>
       </w:r>
-      <w:bookmarkEnd w:id="25"/>
+      <w:bookmarkEnd w:id="26"/>
     </w:p>
     <w:p>
       <w:pPr>
@@ -11591,7 +12106,7 @@
     </w:p>
     <w:p>
       <w:pPr>
-        <w:pStyle w:val="Prrafodelista"/>
+        <w:pStyle w:val="ListParagraph"/>
         <w:numPr>
           <w:ilvl w:val="0"/>
           <w:numId w:val="3"/>
@@ -11606,12 +12121,25 @@
         <w:rPr>
           <w:lang w:val="es-419"/>
         </w:rPr>
-        <w:t>Se realiza una validación que el usuario existe y no esté bloqueado. Para este último punto, se verifica que si la cantidad de intento fallidos es mayor o igual a 3.</w:t>
-      </w:r>
-    </w:p>
-    <w:p>
-      <w:pPr>
-        <w:pStyle w:val="Prrafodelista"/>
+        <w:lastRenderedPageBreak/>
+        <w:t>Se realiza una validación que el usuario existe y no esté bloqueado. Para este último punto, se verifica si la cantidad de intento</w:t>
+      </w:r>
+      <w:r>
+        <w:rPr>
+          <w:lang w:val="es-419"/>
+        </w:rPr>
+        <w:t>s</w:t>
+      </w:r>
+      <w:r>
+        <w:rPr>
+          <w:lang w:val="es-419"/>
+        </w:rPr>
+        <w:t xml:space="preserve"> fallidos es mayor o igual a 3.</w:t>
+      </w:r>
+    </w:p>
+    <w:p>
+      <w:pPr>
+        <w:pStyle w:val="ListParagraph"/>
         <w:numPr>
           <w:ilvl w:val="0"/>
           <w:numId w:val="3"/>
@@ -11631,7 +12159,7 @@
     </w:p>
     <w:p>
       <w:pPr>
-        <w:pStyle w:val="Prrafodelista"/>
+        <w:pStyle w:val="ListParagraph"/>
         <w:numPr>
           <w:ilvl w:val="0"/>
           <w:numId w:val="3"/>
@@ -11673,12 +12201,12 @@
     </w:p>
     <w:p>
       <w:pPr>
-        <w:pStyle w:val="Ttulo2"/>
+        <w:pStyle w:val="Heading2"/>
         <w:rPr>
           <w:szCs w:val="22"/>
         </w:rPr>
       </w:pPr>
-      <w:bookmarkStart w:id="26" w:name="_Toc12137082"/>
+      <w:bookmarkStart w:id="27" w:name="_Toc12137082"/>
       <w:r>
         <w:rPr>
           <w:szCs w:val="22"/>
@@ -11697,11 +12225,11 @@
         </w:rPr>
         <w:t xml:space="preserve"> DE INTERPRETACIÓN DEL ENUNCIADO</w:t>
       </w:r>
-      <w:bookmarkEnd w:id="26"/>
-    </w:p>
-    <w:p>
-      <w:pPr>
-        <w:pStyle w:val="Prrafodelista"/>
+      <w:bookmarkEnd w:id="27"/>
+    </w:p>
+    <w:p>
+      <w:pPr>
+        <w:pStyle w:val="ListParagraph"/>
         <w:numPr>
           <w:ilvl w:val="0"/>
           <w:numId w:val="1"/>
@@ -11734,7 +12262,7 @@
     </w:p>
     <w:p>
       <w:pPr>
-        <w:pStyle w:val="Prrafodelista"/>
+        <w:pStyle w:val="ListParagraph"/>
         <w:numPr>
           <w:ilvl w:val="0"/>
           <w:numId w:val="1"/>
@@ -11863,7 +12391,7 @@
     </w:p>
     <w:p>
       <w:pPr>
-        <w:pStyle w:val="Prrafodelista"/>
+        <w:pStyle w:val="ListParagraph"/>
         <w:numPr>
           <w:ilvl w:val="0"/>
           <w:numId w:val="1"/>
@@ -11932,7 +12460,7 @@
     </w:p>
     <w:p>
       <w:pPr>
-        <w:pStyle w:val="Prrafodelista"/>
+        <w:pStyle w:val="ListParagraph"/>
         <w:numPr>
           <w:ilvl w:val="0"/>
           <w:numId w:val="1"/>
@@ -11995,7 +12523,7 @@
     </w:p>
     <w:p>
       <w:pPr>
-        <w:pStyle w:val="Prrafodelista"/>
+        <w:pStyle w:val="ListParagraph"/>
         <w:numPr>
           <w:ilvl w:val="0"/>
           <w:numId w:val="1"/>
@@ -12089,13 +12617,12 @@
         <w:pStyle w:val="Estilo2"/>
       </w:pPr>
       <w:r>
-        <w:lastRenderedPageBreak/>
         <w:t>ASPECTOS GENERALES</w:t>
       </w:r>
     </w:p>
     <w:p>
       <w:pPr>
-        <w:pStyle w:val="Prrafodelista"/>
+        <w:pStyle w:val="ListParagraph"/>
         <w:numPr>
           <w:ilvl w:val="0"/>
           <w:numId w:val="4"/>
@@ -12128,7 +12655,7 @@
     </w:p>
     <w:p>
       <w:pPr>
-        <w:pStyle w:val="Prrafodelista"/>
+        <w:pStyle w:val="ListParagraph"/>
         <w:numPr>
           <w:ilvl w:val="0"/>
           <w:numId w:val="4"/>
@@ -12154,18 +12681,17 @@
           <w:lang w:val="es-419"/>
         </w:rPr>
       </w:pPr>
-      <w:bookmarkStart w:id="27" w:name="_GoBack"/>
-      <w:bookmarkEnd w:id="27"/>
-      <w:r>
-        <w:rPr>
-          <w:lang w:val="es-419"/>
-        </w:rPr>
+      <w:r>
+        <w:rPr>
+          <w:lang w:val="es-419"/>
+        </w:rPr>
+        <w:lastRenderedPageBreak/>
         <w:br w:type="page"/>
       </w:r>
     </w:p>
     <w:p>
       <w:pPr>
-        <w:pStyle w:val="Ttulo1"/>
+        <w:pStyle w:val="Heading1"/>
         <w:rPr>
           <w:lang w:val="es-419"/>
         </w:rPr>
@@ -12299,7 +12825,7 @@
 </file>
 
 <file path=word/endnotes.xml><?xml version="1.0" encoding="utf-8"?>
-<w:endnotes xmlns:wpc="http://schemas.microsoft.com/office/word/2010/wordprocessingCanvas" xmlns:cx="http://schemas.microsoft.com/office/drawing/2014/chartex" xmlns:cx1="http://schemas.microsoft.com/office/drawing/2015/9/8/chartex" xmlns:mc="http://schemas.openxmlformats.org/markup-compatibility/2006" xmlns:o="urn:schemas-microsoft-com:office:office" xmlns:r="http://schemas.openxmlformats.org/officeDocument/2006/relationships" xmlns:m="http://schemas.openxmlformats.org/officeDocument/2006/math" xmlns:v="urn:schemas-microsoft-com:vml" xmlns:wp14="http://schemas.microsoft.com/office/word/2010/wordprocessingDrawing" xmlns:wp="http://schemas.openxmlformats.org/drawingml/2006/wordprocessingDrawing" xmlns:w10="urn:schemas-microsoft-com:office:word" xmlns:w="http://schemas.openxmlformats.org/wordprocessingml/2006/main" xmlns:w14="http://schemas.microsoft.com/office/word/2010/wordml" xmlns:w15="http://schemas.microsoft.com/office/word/2012/wordml" xmlns:w16se="http://schemas.microsoft.com/office/word/2015/wordml/symex" xmlns:wpg="http://schemas.microsoft.com/office/word/2010/wordprocessingGroup" xmlns:wpi="http://schemas.microsoft.com/office/word/2010/wordprocessingInk" xmlns:wne="http://schemas.microsoft.com/office/word/2006/wordml" xmlns:wps="http://schemas.microsoft.com/office/word/2010/wordprocessingShape" mc:Ignorable="w14 w15 w16se wp14">
+<w:endnotes xmlns:wpc="http://schemas.microsoft.com/office/word/2010/wordprocessingCanvas" xmlns:cx="http://schemas.microsoft.com/office/drawing/2014/chartex" xmlns:cx1="http://schemas.microsoft.com/office/drawing/2015/9/8/chartex" xmlns:cx2="http://schemas.microsoft.com/office/drawing/2015/10/21/chartex" xmlns:cx3="http://schemas.microsoft.com/office/drawing/2016/5/9/chartex" xmlns:cx4="http://schemas.microsoft.com/office/drawing/2016/5/10/chartex" xmlns:cx5="http://schemas.microsoft.com/office/drawing/2016/5/11/chartex" xmlns:cx6="http://schemas.microsoft.com/office/drawing/2016/5/12/chartex" xmlns:cx7="http://schemas.microsoft.com/office/drawing/2016/5/13/chartex" xmlns:cx8="http://schemas.microsoft.com/office/drawing/2016/5/14/chartex" xmlns:mc="http://schemas.openxmlformats.org/markup-compatibility/2006" xmlns:aink="http://schemas.microsoft.com/office/drawing/2016/ink" xmlns:am3d="http://schemas.microsoft.com/office/drawing/2017/model3d" xmlns:o="urn:schemas-microsoft-com:office:office" xmlns:r="http://schemas.openxmlformats.org/officeDocument/2006/relationships" xmlns:m="http://schemas.openxmlformats.org/officeDocument/2006/math" xmlns:v="urn:schemas-microsoft-com:vml" xmlns:wp14="http://schemas.microsoft.com/office/word/2010/wordprocessingDrawing" xmlns:wp="http://schemas.openxmlformats.org/drawingml/2006/wordprocessingDrawing" xmlns:w10="urn:schemas-microsoft-com:office:word" xmlns:w="http://schemas.openxmlformats.org/wordprocessingml/2006/main" xmlns:w14="http://schemas.microsoft.com/office/word/2010/wordml" xmlns:w15="http://schemas.microsoft.com/office/word/2012/wordml" xmlns:w16cid="http://schemas.microsoft.com/office/word/2016/wordml/cid" xmlns:w16se="http://schemas.microsoft.com/office/word/2015/wordml/symex" xmlns:wpg="http://schemas.microsoft.com/office/word/2010/wordprocessingGroup" xmlns:wpi="http://schemas.microsoft.com/office/word/2010/wordprocessingInk" xmlns:wne="http://schemas.microsoft.com/office/word/2006/wordml" xmlns:wps="http://schemas.microsoft.com/office/word/2010/wordprocessingShape" mc:Ignorable="w14 w15 w16se w16cid wp14">
   <w:endnote w:type="separator" w:id="-1">
     <w:p>
       <w:pPr>
@@ -12324,10 +12850,10 @@
 </file>
 
 <file path=word/footer1.xml><?xml version="1.0" encoding="utf-8"?>
-<w:ftr xmlns:wpc="http://schemas.microsoft.com/office/word/2010/wordprocessingCanvas" xmlns:cx="http://schemas.microsoft.com/office/drawing/2014/chartex" xmlns:cx1="http://schemas.microsoft.com/office/drawing/2015/9/8/chartex" xmlns:mc="http://schemas.openxmlformats.org/markup-compatibility/2006" xmlns:o="urn:schemas-microsoft-com:office:office" xmlns:r="http://schemas.openxmlformats.org/officeDocument/2006/relationships" xmlns:m="http://schemas.openxmlformats.org/officeDocument/2006/math" xmlns:v="urn:schemas-microsoft-com:vml" xmlns:wp14="http://schemas.microsoft.com/office/word/2010/wordprocessingDrawing" xmlns:wp="http://schemas.openxmlformats.org/drawingml/2006/wordprocessingDrawing" xmlns:w10="urn:schemas-microsoft-com:office:word" xmlns:w="http://schemas.openxmlformats.org/wordprocessingml/2006/main" xmlns:w14="http://schemas.microsoft.com/office/word/2010/wordml" xmlns:w15="http://schemas.microsoft.com/office/word/2012/wordml" xmlns:w16se="http://schemas.microsoft.com/office/word/2015/wordml/symex" xmlns:wpg="http://schemas.microsoft.com/office/word/2010/wordprocessingGroup" xmlns:wpi="http://schemas.microsoft.com/office/word/2010/wordprocessingInk" xmlns:wne="http://schemas.microsoft.com/office/word/2006/wordml" xmlns:wps="http://schemas.microsoft.com/office/word/2010/wordprocessingShape" mc:Ignorable="w14 w15 w16se wp14">
+<w:ftr xmlns:wpc="http://schemas.microsoft.com/office/word/2010/wordprocessingCanvas" xmlns:cx="http://schemas.microsoft.com/office/drawing/2014/chartex" xmlns:cx1="http://schemas.microsoft.com/office/drawing/2015/9/8/chartex" xmlns:cx2="http://schemas.microsoft.com/office/drawing/2015/10/21/chartex" xmlns:cx3="http://schemas.microsoft.com/office/drawing/2016/5/9/chartex" xmlns:cx4="http://schemas.microsoft.com/office/drawing/2016/5/10/chartex" xmlns:cx5="http://schemas.microsoft.com/office/drawing/2016/5/11/chartex" xmlns:cx6="http://schemas.microsoft.com/office/drawing/2016/5/12/chartex" xmlns:cx7="http://schemas.microsoft.com/office/drawing/2016/5/13/chartex" xmlns:cx8="http://schemas.microsoft.com/office/drawing/2016/5/14/chartex" xmlns:mc="http://schemas.openxmlformats.org/markup-compatibility/2006" xmlns:aink="http://schemas.microsoft.com/office/drawing/2016/ink" xmlns:am3d="http://schemas.microsoft.com/office/drawing/2017/model3d" xmlns:o="urn:schemas-microsoft-com:office:office" xmlns:r="http://schemas.openxmlformats.org/officeDocument/2006/relationships" xmlns:m="http://schemas.openxmlformats.org/officeDocument/2006/math" xmlns:v="urn:schemas-microsoft-com:vml" xmlns:wp14="http://schemas.microsoft.com/office/word/2010/wordprocessingDrawing" xmlns:wp="http://schemas.openxmlformats.org/drawingml/2006/wordprocessingDrawing" xmlns:w10="urn:schemas-microsoft-com:office:word" xmlns:w="http://schemas.openxmlformats.org/wordprocessingml/2006/main" xmlns:w14="http://schemas.microsoft.com/office/word/2010/wordml" xmlns:w15="http://schemas.microsoft.com/office/word/2012/wordml" xmlns:w16cid="http://schemas.microsoft.com/office/word/2016/wordml/cid" xmlns:w16se="http://schemas.microsoft.com/office/word/2015/wordml/symex" xmlns:wpg="http://schemas.microsoft.com/office/word/2010/wordprocessingGroup" xmlns:wpi="http://schemas.microsoft.com/office/word/2010/wordprocessingInk" xmlns:wne="http://schemas.microsoft.com/office/word/2006/wordml" xmlns:wps="http://schemas.microsoft.com/office/word/2010/wordprocessingShape" mc:Ignorable="w14 w15 w16se w16cid wp14">
   <w:p>
     <w:pPr>
-      <w:pStyle w:val="Piedepgina"/>
+      <w:pStyle w:val="Footer"/>
       <w:jc w:val="center"/>
     </w:pPr>
     <w:r>
@@ -12391,7 +12917,7 @@
 </file>
 
 <file path=word/footnotes.xml><?xml version="1.0" encoding="utf-8"?>
-<w:footnotes xmlns:wpc="http://schemas.microsoft.com/office/word/2010/wordprocessingCanvas" xmlns:cx="http://schemas.microsoft.com/office/drawing/2014/chartex" xmlns:cx1="http://schemas.microsoft.com/office/drawing/2015/9/8/chartex" xmlns:mc="http://schemas.openxmlformats.org/markup-compatibility/2006" xmlns:o="urn:schemas-microsoft-com:office:office" xmlns:r="http://schemas.openxmlformats.org/officeDocument/2006/relationships" xmlns:m="http://schemas.openxmlformats.org/officeDocument/2006/math" xmlns:v="urn:schemas-microsoft-com:vml" xmlns:wp14="http://schemas.microsoft.com/office/word/2010/wordprocessingDrawing" xmlns:wp="http://schemas.openxmlformats.org/drawingml/2006/wordprocessingDrawing" xmlns:w10="urn:schemas-microsoft-com:office:word" xmlns:w="http://schemas.openxmlformats.org/wordprocessingml/2006/main" xmlns:w14="http://schemas.microsoft.com/office/word/2010/wordml" xmlns:w15="http://schemas.microsoft.com/office/word/2012/wordml" xmlns:w16se="http://schemas.microsoft.com/office/word/2015/wordml/symex" xmlns:wpg="http://schemas.microsoft.com/office/word/2010/wordprocessingGroup" xmlns:wpi="http://schemas.microsoft.com/office/word/2010/wordprocessingInk" xmlns:wne="http://schemas.microsoft.com/office/word/2006/wordml" xmlns:wps="http://schemas.microsoft.com/office/word/2010/wordprocessingShape" mc:Ignorable="w14 w15 w16se wp14">
+<w:footnotes xmlns:wpc="http://schemas.microsoft.com/office/word/2010/wordprocessingCanvas" xmlns:cx="http://schemas.microsoft.com/office/drawing/2014/chartex" xmlns:cx1="http://schemas.microsoft.com/office/drawing/2015/9/8/chartex" xmlns:cx2="http://schemas.microsoft.com/office/drawing/2015/10/21/chartex" xmlns:cx3="http://schemas.microsoft.com/office/drawing/2016/5/9/chartex" xmlns:cx4="http://schemas.microsoft.com/office/drawing/2016/5/10/chartex" xmlns:cx5="http://schemas.microsoft.com/office/drawing/2016/5/11/chartex" xmlns:cx6="http://schemas.microsoft.com/office/drawing/2016/5/12/chartex" xmlns:cx7="http://schemas.microsoft.com/office/drawing/2016/5/13/chartex" xmlns:cx8="http://schemas.microsoft.com/office/drawing/2016/5/14/chartex" xmlns:mc="http://schemas.openxmlformats.org/markup-compatibility/2006" xmlns:aink="http://schemas.microsoft.com/office/drawing/2016/ink" xmlns:am3d="http://schemas.microsoft.com/office/drawing/2017/model3d" xmlns:o="urn:schemas-microsoft-com:office:office" xmlns:r="http://schemas.openxmlformats.org/officeDocument/2006/relationships" xmlns:m="http://schemas.openxmlformats.org/officeDocument/2006/math" xmlns:v="urn:schemas-microsoft-com:vml" xmlns:wp14="http://schemas.microsoft.com/office/word/2010/wordprocessingDrawing" xmlns:wp="http://schemas.openxmlformats.org/drawingml/2006/wordprocessingDrawing" xmlns:w10="urn:schemas-microsoft-com:office:word" xmlns:w="http://schemas.openxmlformats.org/wordprocessingml/2006/main" xmlns:w14="http://schemas.microsoft.com/office/word/2010/wordml" xmlns:w15="http://schemas.microsoft.com/office/word/2012/wordml" xmlns:w16cid="http://schemas.microsoft.com/office/word/2016/wordml/cid" xmlns:w16se="http://schemas.microsoft.com/office/word/2015/wordml/symex" xmlns:wpg="http://schemas.microsoft.com/office/word/2010/wordprocessingGroup" xmlns:wpi="http://schemas.microsoft.com/office/word/2010/wordprocessingInk" xmlns:wne="http://schemas.microsoft.com/office/word/2006/wordml" xmlns:wps="http://schemas.microsoft.com/office/word/2010/wordprocessingShape" mc:Ignorable="w14 w15 w16se w16cid wp14">
   <w:footnote w:type="separator" w:id="-1">
     <w:p>
       <w:pPr>
@@ -12416,7 +12942,7 @@
 </file>
 
 <file path=word/numbering.xml><?xml version="1.0" encoding="utf-8"?>
-<w:numbering xmlns:wpc="http://schemas.microsoft.com/office/word/2010/wordprocessingCanvas" xmlns:cx="http://schemas.microsoft.com/office/drawing/2014/chartex" xmlns:cx1="http://schemas.microsoft.com/office/drawing/2015/9/8/chartex" xmlns:mc="http://schemas.openxmlformats.org/markup-compatibility/2006" xmlns:o="urn:schemas-microsoft-com:office:office" xmlns:r="http://schemas.openxmlformats.org/officeDocument/2006/relationships" xmlns:m="http://schemas.openxmlformats.org/officeDocument/2006/math" xmlns:v="urn:schemas-microsoft-com:vml" xmlns:wp14="http://schemas.microsoft.com/office/word/2010/wordprocessingDrawing" xmlns:wp="http://schemas.openxmlformats.org/drawingml/2006/wordprocessingDrawing" xmlns:w10="urn:schemas-microsoft-com:office:word" xmlns:w="http://schemas.openxmlformats.org/wordprocessingml/2006/main" xmlns:w14="http://schemas.microsoft.com/office/word/2010/wordml" xmlns:w15="http://schemas.microsoft.com/office/word/2012/wordml" xmlns:w16se="http://schemas.microsoft.com/office/word/2015/wordml/symex" xmlns:wpg="http://schemas.microsoft.com/office/word/2010/wordprocessingGroup" xmlns:wpi="http://schemas.microsoft.com/office/word/2010/wordprocessingInk" xmlns:wne="http://schemas.microsoft.com/office/word/2006/wordml" xmlns:wps="http://schemas.microsoft.com/office/word/2010/wordprocessingShape" mc:Ignorable="w14 w15 w16se wp14">
+<w:numbering xmlns:wpc="http://schemas.microsoft.com/office/word/2010/wordprocessingCanvas" xmlns:cx="http://schemas.microsoft.com/office/drawing/2014/chartex" xmlns:cx1="http://schemas.microsoft.com/office/drawing/2015/9/8/chartex" xmlns:cx2="http://schemas.microsoft.com/office/drawing/2015/10/21/chartex" xmlns:cx3="http://schemas.microsoft.com/office/drawing/2016/5/9/chartex" xmlns:cx4="http://schemas.microsoft.com/office/drawing/2016/5/10/chartex" xmlns:cx5="http://schemas.microsoft.com/office/drawing/2016/5/11/chartex" xmlns:cx6="http://schemas.microsoft.com/office/drawing/2016/5/12/chartex" xmlns:cx7="http://schemas.microsoft.com/office/drawing/2016/5/13/chartex" xmlns:cx8="http://schemas.microsoft.com/office/drawing/2016/5/14/chartex" xmlns:mc="http://schemas.openxmlformats.org/markup-compatibility/2006" xmlns:aink="http://schemas.microsoft.com/office/drawing/2016/ink" xmlns:am3d="http://schemas.microsoft.com/office/drawing/2017/model3d" xmlns:o="urn:schemas-microsoft-com:office:office" xmlns:r="http://schemas.openxmlformats.org/officeDocument/2006/relationships" xmlns:m="http://schemas.openxmlformats.org/officeDocument/2006/math" xmlns:v="urn:schemas-microsoft-com:vml" xmlns:wp14="http://schemas.microsoft.com/office/word/2010/wordprocessingDrawing" xmlns:wp="http://schemas.openxmlformats.org/drawingml/2006/wordprocessingDrawing" xmlns:w10="urn:schemas-microsoft-com:office:word" xmlns:w="http://schemas.openxmlformats.org/wordprocessingml/2006/main" xmlns:w14="http://schemas.microsoft.com/office/word/2010/wordml" xmlns:w15="http://schemas.microsoft.com/office/word/2012/wordml" xmlns:w16cid="http://schemas.microsoft.com/office/word/2016/wordml/cid" xmlns:w16se="http://schemas.microsoft.com/office/word/2015/wordml/symex" xmlns:wpg="http://schemas.microsoft.com/office/word/2010/wordprocessingGroup" xmlns:wpi="http://schemas.microsoft.com/office/word/2010/wordprocessingInk" xmlns:wne="http://schemas.microsoft.com/office/word/2006/wordml" xmlns:wps="http://schemas.microsoft.com/office/word/2010/wordprocessingShape" mc:Ignorable="w14 w15 w16se w16cid wp14">
   <w:abstractNum w:abstractNumId="0" w15:restartNumberingAfterBreak="0">
     <w:nsid w:val="175552BD"/>
     <w:multiLevelType w:val="hybridMultilevel"/>
@@ -12620,6 +13146,119 @@
     </w:lvl>
   </w:abstractNum>
   <w:abstractNum w:abstractNumId="2" w15:restartNumberingAfterBreak="0">
+    <w:nsid w:val="57896849"/>
+    <w:multiLevelType w:val="hybridMultilevel"/>
+    <w:tmpl w:val="F44CB712"/>
+    <w:lvl w:ilvl="0" w:tplc="2C0A0001">
+      <w:start w:val="1"/>
+      <w:numFmt w:val="bullet"/>
+      <w:lvlText w:val=""/>
+      <w:lvlJc w:val="left"/>
+      <w:pPr>
+        <w:ind w:left="720" w:hanging="360"/>
+      </w:pPr>
+      <w:rPr>
+        <w:rFonts w:ascii="Symbol" w:hAnsi="Symbol" w:hint="default"/>
+      </w:rPr>
+    </w:lvl>
+    <w:lvl w:ilvl="1" w:tplc="2C0A0003" w:tentative="1">
+      <w:start w:val="1"/>
+      <w:numFmt w:val="bullet"/>
+      <w:lvlText w:val="o"/>
+      <w:lvlJc w:val="left"/>
+      <w:pPr>
+        <w:ind w:left="1440" w:hanging="360"/>
+      </w:pPr>
+      <w:rPr>
+        <w:rFonts w:ascii="Courier New" w:hAnsi="Courier New" w:cs="Courier New" w:hint="default"/>
+      </w:rPr>
+    </w:lvl>
+    <w:lvl w:ilvl="2" w:tplc="2C0A0005" w:tentative="1">
+      <w:start w:val="1"/>
+      <w:numFmt w:val="bullet"/>
+      <w:lvlText w:val=""/>
+      <w:lvlJc w:val="left"/>
+      <w:pPr>
+        <w:ind w:left="2160" w:hanging="360"/>
+      </w:pPr>
+      <w:rPr>
+        <w:rFonts w:ascii="Wingdings" w:hAnsi="Wingdings" w:hint="default"/>
+      </w:rPr>
+    </w:lvl>
+    <w:lvl w:ilvl="3" w:tplc="2C0A0001" w:tentative="1">
+      <w:start w:val="1"/>
+      <w:numFmt w:val="bullet"/>
+      <w:lvlText w:val=""/>
+      <w:lvlJc w:val="left"/>
+      <w:pPr>
+        <w:ind w:left="2880" w:hanging="360"/>
+      </w:pPr>
+      <w:rPr>
+        <w:rFonts w:ascii="Symbol" w:hAnsi="Symbol" w:hint="default"/>
+      </w:rPr>
+    </w:lvl>
+    <w:lvl w:ilvl="4" w:tplc="2C0A0003" w:tentative="1">
+      <w:start w:val="1"/>
+      <w:numFmt w:val="bullet"/>
+      <w:lvlText w:val="o"/>
+      <w:lvlJc w:val="left"/>
+      <w:pPr>
+        <w:ind w:left="3600" w:hanging="360"/>
+      </w:pPr>
+      <w:rPr>
+        <w:rFonts w:ascii="Courier New" w:hAnsi="Courier New" w:cs="Courier New" w:hint="default"/>
+      </w:rPr>
+    </w:lvl>
+    <w:lvl w:ilvl="5" w:tplc="2C0A0005" w:tentative="1">
+      <w:start w:val="1"/>
+      <w:numFmt w:val="bullet"/>
+      <w:lvlText w:val=""/>
+      <w:lvlJc w:val="left"/>
+      <w:pPr>
+        <w:ind w:left="4320" w:hanging="360"/>
+      </w:pPr>
+      <w:rPr>
+        <w:rFonts w:ascii="Wingdings" w:hAnsi="Wingdings" w:hint="default"/>
+      </w:rPr>
+    </w:lvl>
+    <w:lvl w:ilvl="6" w:tplc="2C0A0001" w:tentative="1">
+      <w:start w:val="1"/>
+      <w:numFmt w:val="bullet"/>
+      <w:lvlText w:val=""/>
+      <w:lvlJc w:val="left"/>
+      <w:pPr>
+        <w:ind w:left="5040" w:hanging="360"/>
+      </w:pPr>
+      <w:rPr>
+        <w:rFonts w:ascii="Symbol" w:hAnsi="Symbol" w:hint="default"/>
+      </w:rPr>
+    </w:lvl>
+    <w:lvl w:ilvl="7" w:tplc="2C0A0003" w:tentative="1">
+      <w:start w:val="1"/>
+      <w:numFmt w:val="bullet"/>
+      <w:lvlText w:val="o"/>
+      <w:lvlJc w:val="left"/>
+      <w:pPr>
+        <w:ind w:left="5760" w:hanging="360"/>
+      </w:pPr>
+      <w:rPr>
+        <w:rFonts w:ascii="Courier New" w:hAnsi="Courier New" w:cs="Courier New" w:hint="default"/>
+      </w:rPr>
+    </w:lvl>
+    <w:lvl w:ilvl="8" w:tplc="2C0A0005" w:tentative="1">
+      <w:start w:val="1"/>
+      <w:numFmt w:val="bullet"/>
+      <w:lvlText w:val=""/>
+      <w:lvlJc w:val="left"/>
+      <w:pPr>
+        <w:ind w:left="6480" w:hanging="360"/>
+      </w:pPr>
+      <w:rPr>
+        <w:rFonts w:ascii="Wingdings" w:hAnsi="Wingdings" w:hint="default"/>
+      </w:rPr>
+    </w:lvl>
+  </w:abstractNum>
+  <w:abstractNum w:abstractNumId="3" w15:restartNumberingAfterBreak="0">
     <w:nsid w:val="638654C9"/>
     <w:multiLevelType w:val="hybridMultilevel"/>
     <w:tmpl w:val="1A3E3984"/>
@@ -12708,7 +13347,7 @@
       </w:pPr>
     </w:lvl>
   </w:abstractNum>
-  <w:abstractNum w:abstractNumId="3" w15:restartNumberingAfterBreak="0">
+  <w:abstractNum w:abstractNumId="4" w15:restartNumberingAfterBreak="0">
     <w:nsid w:val="75953486"/>
     <w:multiLevelType w:val="hybridMultilevel"/>
     <w:tmpl w:val="A8484B6E"/>
@@ -12822,22 +13461,25 @@
     </w:lvl>
   </w:abstractNum>
   <w:num w:numId="1">
-    <w:abstractNumId w:val="3"/>
+    <w:abstractNumId w:val="4"/>
   </w:num>
   <w:num w:numId="2">
     <w:abstractNumId w:val="0"/>
   </w:num>
   <w:num w:numId="3">
-    <w:abstractNumId w:val="2"/>
+    <w:abstractNumId w:val="3"/>
   </w:num>
   <w:num w:numId="4">
     <w:abstractNumId w:val="1"/>
+  </w:num>
+  <w:num w:numId="5">
+    <w:abstractNumId w:val="2"/>
   </w:num>
 </w:numbering>
 </file>
 
 <file path=word/styles.xml><?xml version="1.0" encoding="utf-8"?>
-<w:styles xmlns:mc="http://schemas.openxmlformats.org/markup-compatibility/2006" xmlns:r="http://schemas.openxmlformats.org/officeDocument/2006/relationships" xmlns:w="http://schemas.openxmlformats.org/wordprocessingml/2006/main" xmlns:w14="http://schemas.microsoft.com/office/word/2010/wordml" xmlns:w15="http://schemas.microsoft.com/office/word/2012/wordml" xmlns:w16se="http://schemas.microsoft.com/office/word/2015/wordml/symex" mc:Ignorable="w14 w15 w16se">
+<w:styles xmlns:mc="http://schemas.openxmlformats.org/markup-compatibility/2006" xmlns:r="http://schemas.openxmlformats.org/officeDocument/2006/relationships" xmlns:w="http://schemas.openxmlformats.org/wordprocessingml/2006/main" xmlns:w14="http://schemas.microsoft.com/office/word/2010/wordml" xmlns:w15="http://schemas.microsoft.com/office/word/2012/wordml" xmlns:w16cid="http://schemas.microsoft.com/office/word/2016/wordml/cid" xmlns:w16se="http://schemas.microsoft.com/office/word/2015/wordml/symex" mc:Ignorable="w14 w15 w16se w16cid">
   <w:docDefaults>
     <w:rPrDefault>
       <w:rPr>
@@ -12853,7 +13495,7 @@
       </w:pPr>
     </w:pPrDefault>
   </w:docDefaults>
-  <w:latentStyles w:defLockedState="0" w:defUIPriority="99" w:defSemiHidden="0" w:defUnhideWhenUsed="0" w:defQFormat="0" w:count="371">
+  <w:latentStyles w:defLockedState="0" w:defUIPriority="99" w:defSemiHidden="0" w:defUnhideWhenUsed="0" w:defQFormat="0" w:count="375">
     <w:lsdException w:name="Normal" w:uiPriority="0" w:qFormat="1"/>
     <w:lsdException w:name="heading 1" w:uiPriority="9" w:qFormat="1"/>
     <w:lsdException w:name="heading 2" w:semiHidden="1" w:uiPriority="9" w:unhideWhenUsed="1" w:qFormat="1"/>
@@ -12959,7 +13601,6 @@
     <w:lsdException w:name="HTML Sample" w:semiHidden="1" w:unhideWhenUsed="1"/>
     <w:lsdException w:name="HTML Typewriter" w:semiHidden="1" w:unhideWhenUsed="1"/>
     <w:lsdException w:name="HTML Variable" w:semiHidden="1" w:unhideWhenUsed="1"/>
-    <w:lsdException w:name="Normal Table" w:semiHidden="1" w:unhideWhenUsed="1"/>
     <w:lsdException w:name="annotation subject" w:semiHidden="1" w:unhideWhenUsed="1"/>
     <w:lsdException w:name="No List" w:semiHidden="1" w:unhideWhenUsed="1"/>
     <w:lsdException w:name="Outline List 1" w:semiHidden="1" w:unhideWhenUsed="1"/>
@@ -13003,10 +13644,8 @@
     <w:lsdException w:name="Table Elegant" w:semiHidden="1" w:unhideWhenUsed="1"/>
     <w:lsdException w:name="Table Professional" w:semiHidden="1" w:unhideWhenUsed="1"/>
     <w:lsdException w:name="Table Subtle 1" w:semiHidden="1" w:unhideWhenUsed="1"/>
-    <w:lsdException w:name="Table Subtle 2" w:semiHidden="1" w:unhideWhenUsed="1"/>
     <w:lsdException w:name="Table Web 1" w:semiHidden="1" w:unhideWhenUsed="1"/>
     <w:lsdException w:name="Table Web 2" w:semiHidden="1" w:unhideWhenUsed="1"/>
-    <w:lsdException w:name="Table Web 3" w:semiHidden="1" w:unhideWhenUsed="1"/>
     <w:lsdException w:name="Balloon Text" w:semiHidden="1" w:unhideWhenUsed="1"/>
     <w:lsdException w:name="Table Grid" w:uiPriority="39"/>
     <w:lsdException w:name="Table Theme" w:semiHidden="1" w:unhideWhenUsed="1"/>
@@ -13225,16 +13864,20 @@
     <w:lsdException w:name="List Table 5 Dark Accent 6" w:uiPriority="50"/>
     <w:lsdException w:name="List Table 6 Colorful Accent 6" w:uiPriority="51"/>
     <w:lsdException w:name="List Table 7 Colorful Accent 6" w:uiPriority="52"/>
+    <w:lsdException w:name="Mention" w:semiHidden="1" w:unhideWhenUsed="1"/>
+    <w:lsdException w:name="Smart Hyperlink" w:semiHidden="1" w:unhideWhenUsed="1"/>
+    <w:lsdException w:name="Hashtag" w:semiHidden="1" w:unhideWhenUsed="1"/>
+    <w:lsdException w:name="Unresolved Mention" w:semiHidden="1" w:unhideWhenUsed="1"/>
   </w:latentStyles>
   <w:style w:type="paragraph" w:default="1" w:styleId="Normal">
     <w:name w:val="Normal"/>
     <w:qFormat/>
   </w:style>
-  <w:style w:type="paragraph" w:styleId="Ttulo1">
+  <w:style w:type="paragraph" w:styleId="Heading1">
     <w:name w:val="heading 1"/>
     <w:basedOn w:val="Estilo1"/>
     <w:next w:val="Normal"/>
-    <w:link w:val="Ttulo1Car"/>
+    <w:link w:val="Heading1Char"/>
     <w:uiPriority w:val="9"/>
     <w:qFormat/>
     <w:rsid w:val="003D6992"/>
@@ -13250,11 +13893,11 @@
       <w:szCs w:val="32"/>
     </w:rPr>
   </w:style>
-  <w:style w:type="paragraph" w:styleId="Ttulo2">
+  <w:style w:type="paragraph" w:styleId="Heading2">
     <w:name w:val="heading 2"/>
     <w:basedOn w:val="Estilo2"/>
     <w:next w:val="Normal"/>
-    <w:link w:val="Ttulo2Car"/>
+    <w:link w:val="Heading2Char"/>
     <w:uiPriority w:val="9"/>
     <w:unhideWhenUsed/>
     <w:qFormat/>
@@ -13270,13 +13913,13 @@
       <w:szCs w:val="26"/>
     </w:rPr>
   </w:style>
-  <w:style w:type="character" w:default="1" w:styleId="Fuentedeprrafopredeter">
+  <w:style w:type="character" w:default="1" w:styleId="DefaultParagraphFont">
     <w:name w:val="Default Paragraph Font"/>
     <w:uiPriority w:val="1"/>
     <w:semiHidden/>
     <w:unhideWhenUsed/>
   </w:style>
-  <w:style w:type="table" w:default="1" w:styleId="Tablanormal">
+  <w:style w:type="table" w:default="1" w:styleId="TableNormal">
     <w:name w:val="Normal Table"/>
     <w:uiPriority w:val="99"/>
     <w:semiHidden/>
@@ -13291,15 +13934,15 @@
       </w:tblCellMar>
     </w:tblPr>
   </w:style>
-  <w:style w:type="numbering" w:default="1" w:styleId="Sinlista">
+  <w:style w:type="numbering" w:default="1" w:styleId="NoList">
     <w:name w:val="No List"/>
     <w:uiPriority w:val="99"/>
     <w:semiHidden/>
     <w:unhideWhenUsed/>
   </w:style>
-  <w:style w:type="table" w:styleId="Tablaconcuadrcula">
+  <w:style w:type="table" w:styleId="TableGrid">
     <w:name w:val="Table Grid"/>
-    <w:basedOn w:val="Tablanormal"/>
+    <w:basedOn w:val="TableNormal"/>
     <w:uiPriority w:val="39"/>
     <w:rsid w:val="00B72BFC"/>
     <w:pPr>
@@ -13316,9 +13959,9 @@
       </w:tblBorders>
     </w:tblPr>
   </w:style>
-  <w:style w:type="character" w:styleId="Hipervnculo">
+  <w:style w:type="character" w:styleId="Hyperlink">
     <w:name w:val="Hyperlink"/>
-    <w:basedOn w:val="Fuentedeprrafopredeter"/>
+    <w:basedOn w:val="DefaultParagraphFont"/>
     <w:uiPriority w:val="99"/>
     <w:unhideWhenUsed/>
     <w:rsid w:val="00F4218A"/>
@@ -13327,7 +13970,7 @@
       <w:u w:val="single"/>
     </w:rPr>
   </w:style>
-  <w:style w:type="paragraph" w:styleId="Prrafodelista">
+  <w:style w:type="paragraph" w:styleId="ListParagraph">
     <w:name w:val="List Paragraph"/>
     <w:basedOn w:val="Normal"/>
     <w:uiPriority w:val="34"/>
@@ -13338,10 +13981,10 @@
       <w:contextualSpacing/>
     </w:pPr>
   </w:style>
-  <w:style w:type="paragraph" w:styleId="Encabezado">
+  <w:style w:type="paragraph" w:styleId="Header">
     <w:name w:val="header"/>
     <w:basedOn w:val="Normal"/>
-    <w:link w:val="EncabezadoCar"/>
+    <w:link w:val="HeaderChar"/>
     <w:uiPriority w:val="99"/>
     <w:unhideWhenUsed/>
     <w:rsid w:val="00F4218A"/>
@@ -13353,17 +13996,17 @@
       <w:spacing w:after="0" w:line="240" w:lineRule="auto"/>
     </w:pPr>
   </w:style>
-  <w:style w:type="character" w:customStyle="1" w:styleId="EncabezadoCar">
-    <w:name w:val="Encabezado Car"/>
-    <w:basedOn w:val="Fuentedeprrafopredeter"/>
-    <w:link w:val="Encabezado"/>
+  <w:style w:type="character" w:customStyle="1" w:styleId="HeaderChar">
+    <w:name w:val="Header Char"/>
+    <w:basedOn w:val="DefaultParagraphFont"/>
+    <w:link w:val="Header"/>
     <w:uiPriority w:val="99"/>
     <w:rsid w:val="00F4218A"/>
   </w:style>
-  <w:style w:type="paragraph" w:styleId="Piedepgina">
+  <w:style w:type="paragraph" w:styleId="Footer">
     <w:name w:val="footer"/>
     <w:basedOn w:val="Normal"/>
-    <w:link w:val="PiedepginaCar"/>
+    <w:link w:val="FooterChar"/>
     <w:uiPriority w:val="99"/>
     <w:unhideWhenUsed/>
     <w:rsid w:val="00F4218A"/>
@@ -13375,14 +14018,14 @@
       <w:spacing w:after="0" w:line="240" w:lineRule="auto"/>
     </w:pPr>
   </w:style>
-  <w:style w:type="character" w:customStyle="1" w:styleId="PiedepginaCar">
-    <w:name w:val="Pie de página Car"/>
-    <w:basedOn w:val="Fuentedeprrafopredeter"/>
-    <w:link w:val="Piedepgina"/>
+  <w:style w:type="character" w:customStyle="1" w:styleId="FooterChar">
+    <w:name w:val="Footer Char"/>
+    <w:basedOn w:val="DefaultParagraphFont"/>
+    <w:link w:val="Footer"/>
     <w:uiPriority w:val="99"/>
     <w:rsid w:val="00F4218A"/>
   </w:style>
-  <w:style w:type="paragraph" w:styleId="ndice1">
+  <w:style w:type="paragraph" w:styleId="Index1">
     <w:name w:val="index 1"/>
     <w:basedOn w:val="Normal"/>
     <w:next w:val="Normal"/>
@@ -13432,7 +14075,7 @@
   </w:style>
   <w:style w:type="character" w:customStyle="1" w:styleId="Estilo1Car">
     <w:name w:val="Estilo1 Car"/>
-    <w:basedOn w:val="Fuentedeprrafopredeter"/>
+    <w:basedOn w:val="DefaultParagraphFont"/>
     <w:link w:val="Estilo1"/>
     <w:rsid w:val="00CB7CC7"/>
     <w:rPr>
@@ -13441,10 +14084,10 @@
       <w:shd w:val="clear" w:color="auto" w:fill="000000" w:themeFill="text1"/>
     </w:rPr>
   </w:style>
-  <w:style w:type="character" w:customStyle="1" w:styleId="Ttulo1Car">
-    <w:name w:val="Título 1 Car"/>
-    <w:basedOn w:val="Fuentedeprrafopredeter"/>
-    <w:link w:val="Ttulo1"/>
+  <w:style w:type="character" w:customStyle="1" w:styleId="Heading1Char">
+    <w:name w:val="Heading 1 Char"/>
+    <w:basedOn w:val="DefaultParagraphFont"/>
+    <w:link w:val="Heading1"/>
     <w:uiPriority w:val="9"/>
     <w:rsid w:val="003D6992"/>
     <w:rPr>
@@ -13458,7 +14101,7 @@
   </w:style>
   <w:style w:type="character" w:customStyle="1" w:styleId="Estilo2Car">
     <w:name w:val="Estilo2 Car"/>
-    <w:basedOn w:val="Fuentedeprrafopredeter"/>
+    <w:basedOn w:val="DefaultParagraphFont"/>
     <w:link w:val="Estilo2"/>
     <w:rsid w:val="00CB7CC7"/>
     <w:rPr>
@@ -13467,9 +14110,9 @@
       <w:lang w:val="es-419"/>
     </w:rPr>
   </w:style>
-  <w:style w:type="paragraph" w:styleId="TtuloTDC">
+  <w:style w:type="paragraph" w:styleId="TOCHeading">
     <w:name w:val="TOC Heading"/>
-    <w:basedOn w:val="Ttulo1"/>
+    <w:basedOn w:val="Heading1"/>
     <w:next w:val="Normal"/>
     <w:uiPriority w:val="39"/>
     <w:unhideWhenUsed/>
@@ -13479,10 +14122,10 @@
       <w:outlineLvl w:val="9"/>
     </w:pPr>
   </w:style>
-  <w:style w:type="character" w:customStyle="1" w:styleId="Ttulo2Car">
-    <w:name w:val="Título 2 Car"/>
-    <w:basedOn w:val="Fuentedeprrafopredeter"/>
-    <w:link w:val="Ttulo2"/>
+  <w:style w:type="character" w:customStyle="1" w:styleId="Heading2Char">
+    <w:name w:val="Heading 2 Char"/>
+    <w:basedOn w:val="DefaultParagraphFont"/>
+    <w:link w:val="Heading2"/>
     <w:uiPriority w:val="9"/>
     <w:rsid w:val="003D6992"/>
     <w:rPr>
@@ -13493,7 +14136,7 @@
       <w:lang w:val="es-419"/>
     </w:rPr>
   </w:style>
-  <w:style w:type="paragraph" w:styleId="TDC2">
+  <w:style w:type="paragraph" w:styleId="TOC2">
     <w:name w:val="toc 2"/>
     <w:basedOn w:val="Normal"/>
     <w:next w:val="Normal"/>
@@ -13509,7 +14152,7 @@
       <w:rFonts w:eastAsiaTheme="minorEastAsia" w:cs="Times New Roman"/>
     </w:rPr>
   </w:style>
-  <w:style w:type="paragraph" w:styleId="TDC1">
+  <w:style w:type="paragraph" w:styleId="TOC1">
     <w:name w:val="toc 1"/>
     <w:basedOn w:val="Normal"/>
     <w:next w:val="Normal"/>
@@ -13530,7 +14173,7 @@
       <w:lang w:val="es-419"/>
     </w:rPr>
   </w:style>
-  <w:style w:type="paragraph" w:styleId="TDC3">
+  <w:style w:type="paragraph" w:styleId="TOC3">
     <w:name w:val="toc 3"/>
     <w:basedOn w:val="Normal"/>
     <w:next w:val="Normal"/>
@@ -13815,7 +14458,7 @@
 </file>
 
 <file path=customXml/itemProps1.xml><?xml version="1.0" encoding="utf-8"?>
-<ds:datastoreItem xmlns:ds="http://schemas.openxmlformats.org/officeDocument/2006/customXml" ds:itemID="{2741F834-78DD-4378-AC1A-4BE00D839DE7}">
+<ds:datastoreItem xmlns:ds="http://schemas.openxmlformats.org/officeDocument/2006/customXml" ds:itemID="{9341BA87-1157-4075-9ED1-4F944DF29A71}">
   <ds:schemaRefs>
     <ds:schemaRef ds:uri="http://schemas.openxmlformats.org/officeDocument/2006/bibliography"/>
   </ds:schemaRefs>

</xml_diff>

<commit_message>
Sumo pantallas a la estrategia y genero PDF
</commit_message>
<xml_diff>
--- a/docs/Estrategia.docx
+++ b/docs/Estrategia.docx
@@ -1,6 +1,6 @@
 
 <file path=word/document.xml><?xml version="1.0" encoding="utf-8"?>
-<w:document xmlns:wpc="http://schemas.microsoft.com/office/word/2010/wordprocessingCanvas" xmlns:cx="http://schemas.microsoft.com/office/drawing/2014/chartex" xmlns:cx1="http://schemas.microsoft.com/office/drawing/2015/9/8/chartex" xmlns:cx2="http://schemas.microsoft.com/office/drawing/2015/10/21/chartex" xmlns:cx3="http://schemas.microsoft.com/office/drawing/2016/5/9/chartex" xmlns:cx4="http://schemas.microsoft.com/office/drawing/2016/5/10/chartex" xmlns:cx5="http://schemas.microsoft.com/office/drawing/2016/5/11/chartex" xmlns:cx6="http://schemas.microsoft.com/office/drawing/2016/5/12/chartex" xmlns:cx7="http://schemas.microsoft.com/office/drawing/2016/5/13/chartex" xmlns:cx8="http://schemas.microsoft.com/office/drawing/2016/5/14/chartex" xmlns:mc="http://schemas.openxmlformats.org/markup-compatibility/2006" xmlns:aink="http://schemas.microsoft.com/office/drawing/2016/ink" xmlns:am3d="http://schemas.microsoft.com/office/drawing/2017/model3d" xmlns:o="urn:schemas-microsoft-com:office:office" xmlns:r="http://schemas.openxmlformats.org/officeDocument/2006/relationships" xmlns:m="http://schemas.openxmlformats.org/officeDocument/2006/math" xmlns:v="urn:schemas-microsoft-com:vml" xmlns:wp14="http://schemas.microsoft.com/office/word/2010/wordprocessingDrawing" xmlns:wp="http://schemas.openxmlformats.org/drawingml/2006/wordprocessingDrawing" xmlns:w10="urn:schemas-microsoft-com:office:word" xmlns:w="http://schemas.openxmlformats.org/wordprocessingml/2006/main" xmlns:w14="http://schemas.microsoft.com/office/word/2010/wordml" xmlns:w15="http://schemas.microsoft.com/office/word/2012/wordml" xmlns:w16cid="http://schemas.microsoft.com/office/word/2016/wordml/cid" xmlns:w16se="http://schemas.microsoft.com/office/word/2015/wordml/symex" xmlns:wpg="http://schemas.microsoft.com/office/word/2010/wordprocessingGroup" xmlns:wpi="http://schemas.microsoft.com/office/word/2010/wordprocessingInk" xmlns:wne="http://schemas.microsoft.com/office/word/2006/wordml" xmlns:wps="http://schemas.microsoft.com/office/word/2010/wordprocessingShape" mc:Ignorable="w14 w15 w16se w16cid wp14">
+<w:document xmlns:wpc="http://schemas.microsoft.com/office/word/2010/wordprocessingCanvas" xmlns:cx="http://schemas.microsoft.com/office/drawing/2014/chartex" xmlns:cx1="http://schemas.microsoft.com/office/drawing/2015/9/8/chartex" xmlns:mc="http://schemas.openxmlformats.org/markup-compatibility/2006" xmlns:o="urn:schemas-microsoft-com:office:office" xmlns:r="http://schemas.openxmlformats.org/officeDocument/2006/relationships" xmlns:m="http://schemas.openxmlformats.org/officeDocument/2006/math" xmlns:v="urn:schemas-microsoft-com:vml" xmlns:wp14="http://schemas.microsoft.com/office/word/2010/wordprocessingDrawing" xmlns:wp="http://schemas.openxmlformats.org/drawingml/2006/wordprocessingDrawing" xmlns:w10="urn:schemas-microsoft-com:office:word" xmlns:w="http://schemas.openxmlformats.org/wordprocessingml/2006/main" xmlns:w14="http://schemas.microsoft.com/office/word/2010/wordml" xmlns:w15="http://schemas.microsoft.com/office/word/2012/wordml" xmlns:w16se="http://schemas.microsoft.com/office/word/2015/wordml/symex" xmlns:wpg="http://schemas.microsoft.com/office/word/2010/wordprocessingGroup" xmlns:wpi="http://schemas.microsoft.com/office/word/2010/wordprocessingInk" xmlns:wne="http://schemas.microsoft.com/office/word/2006/wordml" xmlns:wps="http://schemas.microsoft.com/office/word/2010/wordprocessingShape" mc:Ignorable="w14 w15 w16se wp14">
   <w:body>
     <w:p>
       <w:pPr>
@@ -30,7 +30,7 @@
     </w:p>
     <w:p>
       <w:pPr>
-        <w:pStyle w:val="ListParagraph"/>
+        <w:pStyle w:val="Prrafodelista"/>
         <w:numPr>
           <w:ilvl w:val="0"/>
           <w:numId w:val="1"/>
@@ -60,7 +60,7 @@
     </w:p>
     <w:p>
       <w:pPr>
-        <w:pStyle w:val="ListParagraph"/>
+        <w:pStyle w:val="Prrafodelista"/>
         <w:numPr>
           <w:ilvl w:val="0"/>
           <w:numId w:val="1"/>
@@ -78,14 +78,14 @@
           <w:sz w:val="40"/>
           <w:lang w:val="es-419"/>
         </w:rPr>
-        <w:t xml:space="preserve">Fecha de entrega: </w:t>
+        <w:t xml:space="preserve">Curso. </w:t>
       </w:r>
       <w:r>
         <w:rPr>
           <w:sz w:val="40"/>
           <w:lang w:val="es-419"/>
         </w:rPr>
-        <w:t>23/06/2019</w:t>
+        <w:t>K3014.</w:t>
       </w:r>
     </w:p>
     <w:p>
@@ -194,14 +194,14 @@
     </w:p>
     <w:tbl>
       <w:tblPr>
-        <w:tblStyle w:val="TableGrid"/>
+        <w:tblStyle w:val="Tablaconcuadrcula"/>
         <w:tblW w:w="9498" w:type="dxa"/>
         <w:jc w:val="center"/>
         <w:tblLook w:val="04A0" w:firstRow="1" w:lastRow="0" w:firstColumn="1" w:lastColumn="0" w:noHBand="0" w:noVBand="1"/>
       </w:tblPr>
       <w:tblGrid>
-        <w:gridCol w:w="4284"/>
-        <w:gridCol w:w="5214"/>
+        <w:gridCol w:w="4815"/>
+        <w:gridCol w:w="4683"/>
       </w:tblGrid>
       <w:tr>
         <w:trPr>
@@ -239,7 +239,7 @@
         </w:trPr>
         <w:tc>
           <w:tcPr>
-            <w:tcW w:w="4284" w:type="dxa"/>
+            <w:tcW w:w="4815" w:type="dxa"/>
             <w:vAlign w:val="center"/>
           </w:tcPr>
           <w:p>
@@ -263,7 +263,7 @@
         </w:tc>
         <w:tc>
           <w:tcPr>
-            <w:tcW w:w="5214" w:type="dxa"/>
+            <w:tcW w:w="4683" w:type="dxa"/>
             <w:vAlign w:val="center"/>
           </w:tcPr>
           <w:p>
@@ -292,7 +292,7 @@
         </w:trPr>
         <w:tc>
           <w:tcPr>
-            <w:tcW w:w="4284" w:type="dxa"/>
+            <w:tcW w:w="4815" w:type="dxa"/>
             <w:vAlign w:val="center"/>
           </w:tcPr>
           <w:p>
@@ -313,7 +313,7 @@
         </w:tc>
         <w:tc>
           <w:tcPr>
-            <w:tcW w:w="5214" w:type="dxa"/>
+            <w:tcW w:w="4683" w:type="dxa"/>
             <w:vAlign w:val="center"/>
           </w:tcPr>
           <w:p>
@@ -321,11 +321,13 @@
               <w:jc w:val="center"/>
               <w:rPr>
                 <w:sz w:val="40"/>
+                <w:lang w:val="es-419"/>
               </w:rPr>
             </w:pPr>
             <w:r>
               <w:rPr>
                 <w:sz w:val="40"/>
+                <w:lang w:val="es-419"/>
               </w:rPr>
               <w:t>152.725-3</w:t>
             </w:r>
@@ -338,7 +340,7 @@
         </w:trPr>
         <w:tc>
           <w:tcPr>
-            <w:tcW w:w="4284" w:type="dxa"/>
+            <w:tcW w:w="4815" w:type="dxa"/>
             <w:vAlign w:val="center"/>
           </w:tcPr>
           <w:p>
@@ -350,22 +352,21 @@
             <w:r>
               <w:rPr>
                 <w:sz w:val="40"/>
-              </w:rPr>
-              <w:t xml:space="preserve">CODA, </w:t>
-            </w:r>
-            <w:proofErr w:type="spellStart"/>
+                <w:lang w:val="es-419"/>
+              </w:rPr>
+              <w:t>CODA, Agustí</w:t>
+            </w:r>
             <w:r>
               <w:rPr>
                 <w:sz w:val="40"/>
               </w:rPr>
-              <w:t>Agustín</w:t>
-            </w:r>
-            <w:proofErr w:type="spellEnd"/>
-          </w:p>
-        </w:tc>
-        <w:tc>
-          <w:tcPr>
-            <w:tcW w:w="5214" w:type="dxa"/>
+              <w:t>n</w:t>
+            </w:r>
+          </w:p>
+        </w:tc>
+        <w:tc>
+          <w:tcPr>
+            <w:tcW w:w="4683" w:type="dxa"/>
             <w:vAlign w:val="center"/>
           </w:tcPr>
           <w:p>
@@ -390,7 +391,7 @@
         </w:trPr>
         <w:tc>
           <w:tcPr>
-            <w:tcW w:w="4284" w:type="dxa"/>
+            <w:tcW w:w="4815" w:type="dxa"/>
             <w:vAlign w:val="center"/>
           </w:tcPr>
           <w:p>
@@ -403,13 +404,21 @@
               <w:rPr>
                 <w:sz w:val="40"/>
               </w:rPr>
-              <w:t>ZITO, Alejo</w:t>
-            </w:r>
-          </w:p>
-        </w:tc>
-        <w:tc>
-          <w:tcPr>
-            <w:tcW w:w="5214" w:type="dxa"/>
+              <w:t xml:space="preserve">ZITO, </w:t>
+            </w:r>
+            <w:proofErr w:type="spellStart"/>
+            <w:r>
+              <w:rPr>
+                <w:sz w:val="40"/>
+              </w:rPr>
+              <w:t>Alejo</w:t>
+            </w:r>
+            <w:proofErr w:type="spellEnd"/>
+          </w:p>
+        </w:tc>
+        <w:tc>
+          <w:tcPr>
+            <w:tcW w:w="4683" w:type="dxa"/>
             <w:vAlign w:val="center"/>
           </w:tcPr>
           <w:p>
@@ -434,7 +443,7 @@
         </w:trPr>
         <w:tc>
           <w:tcPr>
-            <w:tcW w:w="4284" w:type="dxa"/>
+            <w:tcW w:w="4815" w:type="dxa"/>
             <w:vAlign w:val="center"/>
           </w:tcPr>
           <w:p>
@@ -461,7 +470,7 @@
         </w:tc>
         <w:tc>
           <w:tcPr>
-            <w:tcW w:w="5214" w:type="dxa"/>
+            <w:tcW w:w="4683" w:type="dxa"/>
             <w:vAlign w:val="center"/>
           </w:tcPr>
           <w:p>
@@ -527,7 +536,7 @@
       <w:sdtContent>
         <w:p>
           <w:pPr>
-            <w:pStyle w:val="TOCHeading"/>
+            <w:pStyle w:val="TtuloTDC"/>
             <w:shd w:val="clear" w:color="auto" w:fill="A8D08D" w:themeFill="accent6" w:themeFillTint="99"/>
             <w:rPr>
               <w:color w:val="auto"/>
@@ -544,7 +553,7 @@
         </w:p>
         <w:p>
           <w:pPr>
-            <w:pStyle w:val="TOC1"/>
+            <w:pStyle w:val="TDC1"/>
             <w:rPr>
               <w:rFonts w:cstheme="minorBidi"/>
               <w:b w:val="0"/>
@@ -569,10 +578,10 @@
             </w:rPr>
             <w:fldChar w:fldCharType="separate"/>
           </w:r>
-          <w:hyperlink w:anchor="_Toc12137056" w:history="1">
-            <w:r>
-              <w:rPr>
-                <w:rStyle w:val="Hyperlink"/>
+          <w:hyperlink w:anchor="_Toc12297521" w:history="1">
+            <w:r>
+              <w:rPr>
+                <w:rStyle w:val="Hipervnculo"/>
               </w:rPr>
               <w:t>MODELADO DE DATOS</w:t>
             </w:r>
@@ -592,7 +601,7 @@
               <w:rPr>
                 <w:webHidden/>
               </w:rPr>
-              <w:instrText xml:space="preserve"> PAGEREF _Toc12137056 \h </w:instrText>
+              <w:instrText xml:space="preserve"> PAGEREF _Toc12297521 \h </w:instrText>
             </w:r>
             <w:r>
               <w:rPr>
@@ -621,19 +630,19 @@
         </w:p>
         <w:p>
           <w:pPr>
-            <w:pStyle w:val="TOC2"/>
+            <w:pStyle w:val="TDC2"/>
             <w:tabs>
-              <w:tab w:val="right" w:leader="dot" w:pos="9962"/>
+              <w:tab w:val="right" w:pos="9962"/>
             </w:tabs>
             <w:rPr>
               <w:rFonts w:cstheme="minorBidi"/>
               <w:noProof/>
             </w:rPr>
           </w:pPr>
-          <w:hyperlink w:anchor="_Toc12137057" w:history="1">
-            <w:r>
-              <w:rPr>
-                <w:rStyle w:val="Hyperlink"/>
+          <w:hyperlink w:anchor="_Toc12297522" w:history="1">
+            <w:r>
+              <w:rPr>
+                <w:rStyle w:val="Hipervnculo"/>
                 <w:noProof/>
               </w:rPr>
               <w:t>DIAGRAMA DE ENTIDAD RELACION</w:t>
@@ -657,7 +666,7 @@
                 <w:noProof/>
                 <w:webHidden/>
               </w:rPr>
-              <w:instrText xml:space="preserve"> PAGEREF _Toc12137057 \h </w:instrText>
+              <w:instrText xml:space="preserve"> PAGEREF _Toc12297522 \h </w:instrText>
             </w:r>
             <w:r>
               <w:rPr>
@@ -690,19 +699,19 @@
         </w:p>
         <w:p>
           <w:pPr>
-            <w:pStyle w:val="TOC2"/>
+            <w:pStyle w:val="TDC2"/>
             <w:tabs>
-              <w:tab w:val="right" w:leader="dot" w:pos="9962"/>
+              <w:tab w:val="right" w:pos="9962"/>
             </w:tabs>
             <w:rPr>
               <w:rFonts w:cstheme="minorBidi"/>
               <w:noProof/>
             </w:rPr>
           </w:pPr>
-          <w:hyperlink w:anchor="_Toc12137058" w:history="1">
-            <w:r>
-              <w:rPr>
-                <w:rStyle w:val="Hyperlink"/>
+          <w:hyperlink w:anchor="_Toc12297523" w:history="1">
+            <w:r>
+              <w:rPr>
+                <w:rStyle w:val="Hipervnculo"/>
                 <w:noProof/>
               </w:rPr>
               <w:t>TABLA USUARIO</w:t>
@@ -726,7 +735,7 @@
                 <w:noProof/>
                 <w:webHidden/>
               </w:rPr>
-              <w:instrText xml:space="preserve"> PAGEREF _Toc12137058 \h </w:instrText>
+              <w:instrText xml:space="preserve"> PAGEREF _Toc12297523 \h </w:instrText>
             </w:r>
             <w:r>
               <w:rPr>
@@ -759,19 +768,19 @@
         </w:p>
         <w:p>
           <w:pPr>
-            <w:pStyle w:val="TOC2"/>
+            <w:pStyle w:val="TDC2"/>
             <w:tabs>
-              <w:tab w:val="right" w:leader="dot" w:pos="9962"/>
+              <w:tab w:val="right" w:pos="9962"/>
             </w:tabs>
             <w:rPr>
               <w:rFonts w:cstheme="minorBidi"/>
               <w:noProof/>
             </w:rPr>
           </w:pPr>
-          <w:hyperlink w:anchor="_Toc12137059" w:history="1">
-            <w:r>
-              <w:rPr>
-                <w:rStyle w:val="Hyperlink"/>
+          <w:hyperlink w:anchor="_Toc12297524" w:history="1">
+            <w:r>
+              <w:rPr>
+                <w:rStyle w:val="Hipervnculo"/>
                 <w:noProof/>
               </w:rPr>
               <w:t>TABLA ROL</w:t>
@@ -795,7 +804,7 @@
                 <w:noProof/>
                 <w:webHidden/>
               </w:rPr>
-              <w:instrText xml:space="preserve"> PAGEREF _Toc12137059 \h </w:instrText>
+              <w:instrText xml:space="preserve"> PAGEREF _Toc12297524 \h </w:instrText>
             </w:r>
             <w:r>
               <w:rPr>
@@ -828,19 +837,19 @@
         </w:p>
         <w:p>
           <w:pPr>
-            <w:pStyle w:val="TOC2"/>
+            <w:pStyle w:val="TDC2"/>
             <w:tabs>
-              <w:tab w:val="right" w:leader="dot" w:pos="9962"/>
+              <w:tab w:val="right" w:pos="9962"/>
             </w:tabs>
             <w:rPr>
               <w:rFonts w:cstheme="minorBidi"/>
               <w:noProof/>
             </w:rPr>
           </w:pPr>
-          <w:hyperlink w:anchor="_Toc12137060" w:history="1">
-            <w:r>
-              <w:rPr>
-                <w:rStyle w:val="Hyperlink"/>
+          <w:hyperlink w:anchor="_Toc12297525" w:history="1">
+            <w:r>
+              <w:rPr>
+                <w:rStyle w:val="Hipervnculo"/>
                 <w:noProof/>
               </w:rPr>
               <w:t>TABLA PERMISO</w:t>
@@ -864,7 +873,7 @@
                 <w:noProof/>
                 <w:webHidden/>
               </w:rPr>
-              <w:instrText xml:space="preserve"> PAGEREF _Toc12137060 \h </w:instrText>
+              <w:instrText xml:space="preserve"> PAGEREF _Toc12297525 \h </w:instrText>
             </w:r>
             <w:r>
               <w:rPr>
@@ -897,19 +906,19 @@
         </w:p>
         <w:p>
           <w:pPr>
-            <w:pStyle w:val="TOC2"/>
+            <w:pStyle w:val="TDC2"/>
             <w:tabs>
-              <w:tab w:val="right" w:leader="dot" w:pos="9962"/>
+              <w:tab w:val="right" w:pos="9962"/>
             </w:tabs>
             <w:rPr>
               <w:rFonts w:cstheme="minorBidi"/>
               <w:noProof/>
             </w:rPr>
           </w:pPr>
-          <w:hyperlink w:anchor="_Toc12137061" w:history="1">
-            <w:r>
-              <w:rPr>
-                <w:rStyle w:val="Hyperlink"/>
+          <w:hyperlink w:anchor="_Toc12297526" w:history="1">
+            <w:r>
+              <w:rPr>
+                <w:rStyle w:val="Hipervnculo"/>
                 <w:noProof/>
               </w:rPr>
               <w:t>TABLA ROL_USUARIO</w:t>
@@ -933,7 +942,7 @@
                 <w:noProof/>
                 <w:webHidden/>
               </w:rPr>
-              <w:instrText xml:space="preserve"> PAGEREF _Toc12137061 \h </w:instrText>
+              <w:instrText xml:space="preserve"> PAGEREF _Toc12297526 \h </w:instrText>
             </w:r>
             <w:r>
               <w:rPr>
@@ -966,19 +975,19 @@
         </w:p>
         <w:p>
           <w:pPr>
-            <w:pStyle w:val="TOC2"/>
+            <w:pStyle w:val="TDC2"/>
             <w:tabs>
-              <w:tab w:val="right" w:leader="dot" w:pos="9962"/>
+              <w:tab w:val="right" w:pos="9962"/>
             </w:tabs>
             <w:rPr>
               <w:rFonts w:cstheme="minorBidi"/>
               <w:noProof/>
             </w:rPr>
           </w:pPr>
-          <w:hyperlink w:anchor="_Toc12137062" w:history="1">
-            <w:r>
-              <w:rPr>
-                <w:rStyle w:val="Hyperlink"/>
+          <w:hyperlink w:anchor="_Toc12297527" w:history="1">
+            <w:r>
+              <w:rPr>
+                <w:rStyle w:val="Hipervnculo"/>
                 <w:noProof/>
               </w:rPr>
               <w:t>TABLA PERMISO_ROL</w:t>
@@ -1002,7 +1011,7 @@
                 <w:noProof/>
                 <w:webHidden/>
               </w:rPr>
-              <w:instrText xml:space="preserve"> PAGEREF _Toc12137062 \h </w:instrText>
+              <w:instrText xml:space="preserve"> PAGEREF _Toc12297527 \h </w:instrText>
             </w:r>
             <w:r>
               <w:rPr>
@@ -1035,19 +1044,19 @@
         </w:p>
         <w:p>
           <w:pPr>
-            <w:pStyle w:val="TOC2"/>
+            <w:pStyle w:val="TDC2"/>
             <w:tabs>
-              <w:tab w:val="right" w:leader="dot" w:pos="9962"/>
+              <w:tab w:val="right" w:pos="9962"/>
             </w:tabs>
             <w:rPr>
               <w:rFonts w:cstheme="minorBidi"/>
               <w:noProof/>
             </w:rPr>
           </w:pPr>
-          <w:hyperlink w:anchor="_Toc12137063" w:history="1">
-            <w:r>
-              <w:rPr>
-                <w:rStyle w:val="Hyperlink"/>
+          <w:hyperlink w:anchor="_Toc12297528" w:history="1">
+            <w:r>
+              <w:rPr>
+                <w:rStyle w:val="Hipervnculo"/>
                 <w:noProof/>
               </w:rPr>
               <w:t>TABLA CLIENTE</w:t>
@@ -1071,7 +1080,7 @@
                 <w:noProof/>
                 <w:webHidden/>
               </w:rPr>
-              <w:instrText xml:space="preserve"> PAGEREF _Toc12137063 \h </w:instrText>
+              <w:instrText xml:space="preserve"> PAGEREF _Toc12297528 \h </w:instrText>
             </w:r>
             <w:r>
               <w:rPr>
@@ -1104,19 +1113,19 @@
         </w:p>
         <w:p>
           <w:pPr>
-            <w:pStyle w:val="TOC2"/>
+            <w:pStyle w:val="TDC2"/>
             <w:tabs>
-              <w:tab w:val="right" w:leader="dot" w:pos="9962"/>
+              <w:tab w:val="right" w:pos="9962"/>
             </w:tabs>
             <w:rPr>
               <w:rFonts w:cstheme="minorBidi"/>
               <w:noProof/>
             </w:rPr>
           </w:pPr>
-          <w:hyperlink w:anchor="_Toc12137064" w:history="1">
-            <w:r>
-              <w:rPr>
-                <w:rStyle w:val="Hyperlink"/>
+          <w:hyperlink w:anchor="_Toc12297529" w:history="1">
+            <w:r>
+              <w:rPr>
+                <w:rStyle w:val="Hipervnculo"/>
                 <w:noProof/>
               </w:rPr>
               <w:t>TABLA PASAJE</w:t>
@@ -1140,7 +1149,7 @@
                 <w:noProof/>
                 <w:webHidden/>
               </w:rPr>
-              <w:instrText xml:space="preserve"> PAGEREF _Toc12137064 \h </w:instrText>
+              <w:instrText xml:space="preserve"> PAGEREF _Toc12297529 \h </w:instrText>
             </w:r>
             <w:r>
               <w:rPr>
@@ -1173,19 +1182,19 @@
         </w:p>
         <w:p>
           <w:pPr>
-            <w:pStyle w:val="TOC2"/>
+            <w:pStyle w:val="TDC2"/>
             <w:tabs>
-              <w:tab w:val="right" w:leader="dot" w:pos="9962"/>
+              <w:tab w:val="right" w:pos="9962"/>
             </w:tabs>
             <w:rPr>
               <w:rFonts w:cstheme="minorBidi"/>
               <w:noProof/>
             </w:rPr>
           </w:pPr>
-          <w:hyperlink w:anchor="_Toc12137065" w:history="1">
-            <w:r>
-              <w:rPr>
-                <w:rStyle w:val="Hyperlink"/>
+          <w:hyperlink w:anchor="_Toc12297530" w:history="1">
+            <w:r>
+              <w:rPr>
+                <w:rStyle w:val="Hipervnculo"/>
                 <w:noProof/>
               </w:rPr>
               <w:t>TABLA ESTADO_PASAJE</w:t>
@@ -1209,7 +1218,7 @@
                 <w:noProof/>
                 <w:webHidden/>
               </w:rPr>
-              <w:instrText xml:space="preserve"> PAGEREF _Toc12137065 \h </w:instrText>
+              <w:instrText xml:space="preserve"> PAGEREF _Toc12297530 \h </w:instrText>
             </w:r>
             <w:r>
               <w:rPr>
@@ -1242,19 +1251,19 @@
         </w:p>
         <w:p>
           <w:pPr>
-            <w:pStyle w:val="TOC2"/>
+            <w:pStyle w:val="TDC2"/>
             <w:tabs>
-              <w:tab w:val="right" w:leader="dot" w:pos="9962"/>
+              <w:tab w:val="right" w:pos="9962"/>
             </w:tabs>
             <w:rPr>
               <w:rFonts w:cstheme="minorBidi"/>
               <w:noProof/>
             </w:rPr>
           </w:pPr>
-          <w:hyperlink w:anchor="_Toc12137066" w:history="1">
-            <w:r>
-              <w:rPr>
-                <w:rStyle w:val="Hyperlink"/>
+          <w:hyperlink w:anchor="_Toc12297531" w:history="1">
+            <w:r>
+              <w:rPr>
+                <w:rStyle w:val="Hipervnculo"/>
                 <w:noProof/>
               </w:rPr>
               <w:t>TABLA PAGO</w:t>
@@ -1278,7 +1287,7 @@
                 <w:noProof/>
                 <w:webHidden/>
               </w:rPr>
-              <w:instrText xml:space="preserve"> PAGEREF _Toc12137066 \h </w:instrText>
+              <w:instrText xml:space="preserve"> PAGEREF _Toc12297531 \h </w:instrText>
             </w:r>
             <w:r>
               <w:rPr>
@@ -1311,19 +1320,19 @@
         </w:p>
         <w:p>
           <w:pPr>
-            <w:pStyle w:val="TOC2"/>
+            <w:pStyle w:val="TDC2"/>
             <w:tabs>
-              <w:tab w:val="right" w:leader="dot" w:pos="9962"/>
+              <w:tab w:val="right" w:pos="9962"/>
             </w:tabs>
             <w:rPr>
               <w:rFonts w:cstheme="minorBidi"/>
               <w:noProof/>
             </w:rPr>
           </w:pPr>
-          <w:hyperlink w:anchor="_Toc12137067" w:history="1">
-            <w:r>
-              <w:rPr>
-                <w:rStyle w:val="Hyperlink"/>
+          <w:hyperlink w:anchor="_Toc12297532" w:history="1">
+            <w:r>
+              <w:rPr>
+                <w:rStyle w:val="Hipervnculo"/>
                 <w:noProof/>
               </w:rPr>
               <w:t>TABLA RESERVA</w:t>
@@ -1347,7 +1356,7 @@
                 <w:noProof/>
                 <w:webHidden/>
               </w:rPr>
-              <w:instrText xml:space="preserve"> PAGEREF _Toc12137067 \h </w:instrText>
+              <w:instrText xml:space="preserve"> PAGEREF _Toc12297532 \h </w:instrText>
             </w:r>
             <w:r>
               <w:rPr>
@@ -1380,19 +1389,19 @@
         </w:p>
         <w:p>
           <w:pPr>
-            <w:pStyle w:val="TOC2"/>
+            <w:pStyle w:val="TDC2"/>
             <w:tabs>
-              <w:tab w:val="right" w:leader="dot" w:pos="9962"/>
+              <w:tab w:val="right" w:pos="9962"/>
             </w:tabs>
             <w:rPr>
               <w:rFonts w:cstheme="minorBidi"/>
               <w:noProof/>
             </w:rPr>
           </w:pPr>
-          <w:hyperlink w:anchor="_Toc12137068" w:history="1">
-            <w:r>
-              <w:rPr>
-                <w:rStyle w:val="Hyperlink"/>
+          <w:hyperlink w:anchor="_Toc12297533" w:history="1">
+            <w:r>
+              <w:rPr>
+                <w:rStyle w:val="Hipervnculo"/>
                 <w:noProof/>
               </w:rPr>
               <w:t>TABLA ESTADO_RESERVA</w:t>
@@ -1416,7 +1425,7 @@
                 <w:noProof/>
                 <w:webHidden/>
               </w:rPr>
-              <w:instrText xml:space="preserve"> PAGEREF _Toc12137068 \h </w:instrText>
+              <w:instrText xml:space="preserve"> PAGEREF _Toc12297533 \h </w:instrText>
             </w:r>
             <w:r>
               <w:rPr>
@@ -1449,19 +1458,19 @@
         </w:p>
         <w:p>
           <w:pPr>
-            <w:pStyle w:val="TOC2"/>
+            <w:pStyle w:val="TDC2"/>
             <w:tabs>
-              <w:tab w:val="right" w:leader="dot" w:pos="9962"/>
+              <w:tab w:val="right" w:pos="9962"/>
             </w:tabs>
             <w:rPr>
               <w:rFonts w:cstheme="minorBidi"/>
               <w:noProof/>
             </w:rPr>
           </w:pPr>
-          <w:hyperlink w:anchor="_Toc12137069" w:history="1">
-            <w:r>
-              <w:rPr>
-                <w:rStyle w:val="Hyperlink"/>
+          <w:hyperlink w:anchor="_Toc12297534" w:history="1">
+            <w:r>
+              <w:rPr>
+                <w:rStyle w:val="Hipervnculo"/>
                 <w:noProof/>
               </w:rPr>
               <w:t>TABLA RUTA_VIAJE</w:t>
@@ -1485,7 +1494,7 @@
                 <w:noProof/>
                 <w:webHidden/>
               </w:rPr>
-              <w:instrText xml:space="preserve"> PAGEREF _Toc12137069 \h </w:instrText>
+              <w:instrText xml:space="preserve"> PAGEREF _Toc12297534 \h </w:instrText>
             </w:r>
             <w:r>
               <w:rPr>
@@ -1518,19 +1527,19 @@
         </w:p>
         <w:p>
           <w:pPr>
-            <w:pStyle w:val="TOC2"/>
+            <w:pStyle w:val="TDC2"/>
             <w:tabs>
-              <w:tab w:val="right" w:leader="dot" w:pos="9962"/>
+              <w:tab w:val="right" w:pos="9962"/>
             </w:tabs>
             <w:rPr>
               <w:rFonts w:cstheme="minorBidi"/>
               <w:noProof/>
             </w:rPr>
           </w:pPr>
-          <w:hyperlink w:anchor="_Toc12137070" w:history="1">
-            <w:r>
-              <w:rPr>
-                <w:rStyle w:val="Hyperlink"/>
+          <w:hyperlink w:anchor="_Toc12297535" w:history="1">
+            <w:r>
+              <w:rPr>
+                <w:rStyle w:val="Hipervnculo"/>
                 <w:noProof/>
               </w:rPr>
               <w:t>TABLA RECORRIDO</w:t>
@@ -1554,7 +1563,7 @@
                 <w:noProof/>
                 <w:webHidden/>
               </w:rPr>
-              <w:instrText xml:space="preserve"> PAGEREF _Toc12137070 \h </w:instrText>
+              <w:instrText xml:space="preserve"> PAGEREF _Toc12297535 \h </w:instrText>
             </w:r>
             <w:r>
               <w:rPr>
@@ -1587,19 +1596,19 @@
         </w:p>
         <w:p>
           <w:pPr>
-            <w:pStyle w:val="TOC2"/>
+            <w:pStyle w:val="TDC2"/>
             <w:tabs>
-              <w:tab w:val="right" w:leader="dot" w:pos="9962"/>
+              <w:tab w:val="right" w:pos="9962"/>
             </w:tabs>
             <w:rPr>
               <w:rFonts w:cstheme="minorBidi"/>
               <w:noProof/>
             </w:rPr>
           </w:pPr>
-          <w:hyperlink w:anchor="_Toc12137071" w:history="1">
-            <w:r>
-              <w:rPr>
-                <w:rStyle w:val="Hyperlink"/>
+          <w:hyperlink w:anchor="_Toc12297536" w:history="1">
+            <w:r>
+              <w:rPr>
+                <w:rStyle w:val="Hipervnculo"/>
                 <w:noProof/>
               </w:rPr>
               <w:t>TABLA PUERTO</w:t>
@@ -1623,7 +1632,7 @@
                 <w:noProof/>
                 <w:webHidden/>
               </w:rPr>
-              <w:instrText xml:space="preserve"> PAGEREF _Toc12137071 \h </w:instrText>
+              <w:instrText xml:space="preserve"> PAGEREF _Toc12297536 \h </w:instrText>
             </w:r>
             <w:r>
               <w:rPr>
@@ -1656,19 +1665,19 @@
         </w:p>
         <w:p>
           <w:pPr>
-            <w:pStyle w:val="TOC2"/>
+            <w:pStyle w:val="TDC2"/>
             <w:tabs>
-              <w:tab w:val="right" w:leader="dot" w:pos="9962"/>
+              <w:tab w:val="right" w:pos="9962"/>
             </w:tabs>
             <w:rPr>
               <w:rFonts w:cstheme="minorBidi"/>
               <w:noProof/>
             </w:rPr>
           </w:pPr>
-          <w:hyperlink w:anchor="_Toc12137072" w:history="1">
-            <w:r>
-              <w:rPr>
-                <w:rStyle w:val="Hyperlink"/>
+          <w:hyperlink w:anchor="_Toc12297537" w:history="1">
+            <w:r>
+              <w:rPr>
+                <w:rStyle w:val="Hipervnculo"/>
                 <w:noProof/>
               </w:rPr>
               <w:t>TABLA TRAMO</w:t>
@@ -1692,7 +1701,7 @@
                 <w:noProof/>
                 <w:webHidden/>
               </w:rPr>
-              <w:instrText xml:space="preserve"> PAGEREF _Toc12137072 \h </w:instrText>
+              <w:instrText xml:space="preserve"> PAGEREF _Toc12297537 \h </w:instrText>
             </w:r>
             <w:r>
               <w:rPr>
@@ -1725,19 +1734,19 @@
         </w:p>
         <w:p>
           <w:pPr>
-            <w:pStyle w:val="TOC2"/>
+            <w:pStyle w:val="TDC2"/>
             <w:tabs>
-              <w:tab w:val="right" w:leader="dot" w:pos="9962"/>
+              <w:tab w:val="right" w:pos="9962"/>
             </w:tabs>
             <w:rPr>
               <w:rFonts w:cstheme="minorBidi"/>
               <w:noProof/>
             </w:rPr>
           </w:pPr>
-          <w:hyperlink w:anchor="_Toc12137073" w:history="1">
-            <w:r>
-              <w:rPr>
-                <w:rStyle w:val="Hyperlink"/>
+          <w:hyperlink w:anchor="_Toc12297538" w:history="1">
+            <w:r>
+              <w:rPr>
+                <w:rStyle w:val="Hipervnculo"/>
                 <w:noProof/>
               </w:rPr>
               <w:t>TABLA CRUCERO</w:t>
@@ -1761,7 +1770,7 @@
                 <w:noProof/>
                 <w:webHidden/>
               </w:rPr>
-              <w:instrText xml:space="preserve"> PAGEREF _Toc12137073 \h </w:instrText>
+              <w:instrText xml:space="preserve"> PAGEREF _Toc12297538 \h </w:instrText>
             </w:r>
             <w:r>
               <w:rPr>
@@ -1794,19 +1803,19 @@
         </w:p>
         <w:p>
           <w:pPr>
-            <w:pStyle w:val="TOC2"/>
+            <w:pStyle w:val="TDC2"/>
             <w:tabs>
-              <w:tab w:val="right" w:leader="dot" w:pos="9962"/>
+              <w:tab w:val="right" w:pos="9962"/>
             </w:tabs>
             <w:rPr>
               <w:rFonts w:cstheme="minorBidi"/>
               <w:noProof/>
             </w:rPr>
           </w:pPr>
-          <w:hyperlink w:anchor="_Toc12137074" w:history="1">
-            <w:r>
-              <w:rPr>
-                <w:rStyle w:val="Hyperlink"/>
+          <w:hyperlink w:anchor="_Toc12297539" w:history="1">
+            <w:r>
+              <w:rPr>
+                <w:rStyle w:val="Hipervnculo"/>
                 <w:noProof/>
               </w:rPr>
               <w:t>TABLA FABRICANTE</w:t>
@@ -1830,7 +1839,7 @@
                 <w:noProof/>
                 <w:webHidden/>
               </w:rPr>
-              <w:instrText xml:space="preserve"> PAGEREF _Toc12137074 \h </w:instrText>
+              <w:instrText xml:space="preserve"> PAGEREF _Toc12297539 \h </w:instrText>
             </w:r>
             <w:r>
               <w:rPr>
@@ -1863,19 +1872,19 @@
         </w:p>
         <w:p>
           <w:pPr>
-            <w:pStyle w:val="TOC2"/>
+            <w:pStyle w:val="TDC2"/>
             <w:tabs>
-              <w:tab w:val="right" w:leader="dot" w:pos="9962"/>
+              <w:tab w:val="right" w:pos="9962"/>
             </w:tabs>
             <w:rPr>
               <w:rFonts w:cstheme="minorBidi"/>
               <w:noProof/>
             </w:rPr>
           </w:pPr>
-          <w:hyperlink w:anchor="_Toc12137075" w:history="1">
-            <w:r>
-              <w:rPr>
-                <w:rStyle w:val="Hyperlink"/>
+          <w:hyperlink w:anchor="_Toc12297540" w:history="1">
+            <w:r>
+              <w:rPr>
+                <w:rStyle w:val="Hipervnculo"/>
                 <w:noProof/>
               </w:rPr>
               <w:t>TABLA MODELO_CRUCERO</w:t>
@@ -1899,7 +1908,7 @@
                 <w:noProof/>
                 <w:webHidden/>
               </w:rPr>
-              <w:instrText xml:space="preserve"> PAGEREF _Toc12137075 \h </w:instrText>
+              <w:instrText xml:space="preserve"> PAGEREF _Toc12297540 \h </w:instrText>
             </w:r>
             <w:r>
               <w:rPr>
@@ -1932,19 +1941,19 @@
         </w:p>
         <w:p>
           <w:pPr>
-            <w:pStyle w:val="TOC2"/>
+            <w:pStyle w:val="TDC2"/>
             <w:tabs>
-              <w:tab w:val="right" w:leader="dot" w:pos="9962"/>
+              <w:tab w:val="right" w:pos="9962"/>
             </w:tabs>
             <w:rPr>
               <w:rFonts w:cstheme="minorBidi"/>
               <w:noProof/>
             </w:rPr>
           </w:pPr>
-          <w:hyperlink w:anchor="_Toc12137076" w:history="1">
-            <w:r>
-              <w:rPr>
-                <w:rStyle w:val="Hyperlink"/>
+          <w:hyperlink w:anchor="_Toc12297541" w:history="1">
+            <w:r>
+              <w:rPr>
+                <w:rStyle w:val="Hipervnculo"/>
                 <w:noProof/>
               </w:rPr>
               <w:t>TABLA MANTENIMIENTO</w:t>
@@ -1968,7 +1977,7 @@
                 <w:noProof/>
                 <w:webHidden/>
               </w:rPr>
-              <w:instrText xml:space="preserve"> PAGEREF _Toc12137076 \h </w:instrText>
+              <w:instrText xml:space="preserve"> PAGEREF _Toc12297541 \h </w:instrText>
             </w:r>
             <w:r>
               <w:rPr>
@@ -2001,19 +2010,19 @@
         </w:p>
         <w:p>
           <w:pPr>
-            <w:pStyle w:val="TOC2"/>
+            <w:pStyle w:val="TDC2"/>
             <w:tabs>
-              <w:tab w:val="right" w:leader="dot" w:pos="9962"/>
+              <w:tab w:val="right" w:pos="9962"/>
             </w:tabs>
             <w:rPr>
               <w:rFonts w:cstheme="minorBidi"/>
               <w:noProof/>
             </w:rPr>
           </w:pPr>
-          <w:hyperlink w:anchor="_Toc12137077" w:history="1">
-            <w:r>
-              <w:rPr>
-                <w:rStyle w:val="Hyperlink"/>
+          <w:hyperlink w:anchor="_Toc12297542" w:history="1">
+            <w:r>
+              <w:rPr>
+                <w:rStyle w:val="Hipervnculo"/>
                 <w:noProof/>
               </w:rPr>
               <w:t>TABLA CABINA</w:t>
@@ -2037,7 +2046,7 @@
                 <w:noProof/>
                 <w:webHidden/>
               </w:rPr>
-              <w:instrText xml:space="preserve"> PAGEREF _Toc12137077 \h </w:instrText>
+              <w:instrText xml:space="preserve"> PAGEREF _Toc12297542 \h </w:instrText>
             </w:r>
             <w:r>
               <w:rPr>
@@ -2070,19 +2079,19 @@
         </w:p>
         <w:p>
           <w:pPr>
-            <w:pStyle w:val="TOC2"/>
+            <w:pStyle w:val="TDC2"/>
             <w:tabs>
-              <w:tab w:val="right" w:leader="dot" w:pos="9962"/>
+              <w:tab w:val="right" w:pos="9962"/>
             </w:tabs>
             <w:rPr>
               <w:rFonts w:cstheme="minorBidi"/>
               <w:noProof/>
             </w:rPr>
           </w:pPr>
-          <w:hyperlink w:anchor="_Toc12137078" w:history="1">
-            <w:r>
-              <w:rPr>
-                <w:rStyle w:val="Hyperlink"/>
+          <w:hyperlink w:anchor="_Toc12297543" w:history="1">
+            <w:r>
+              <w:rPr>
+                <w:rStyle w:val="Hipervnculo"/>
                 <w:noProof/>
               </w:rPr>
               <w:t>TABLA TIPO_CABINA</w:t>
@@ -2106,7 +2115,7 @@
                 <w:noProof/>
                 <w:webHidden/>
               </w:rPr>
-              <w:instrText xml:space="preserve"> PAGEREF _Toc12137078 \h </w:instrText>
+              <w:instrText xml:space="preserve"> PAGEREF _Toc12297543 \h </w:instrText>
             </w:r>
             <w:r>
               <w:rPr>
@@ -2139,17 +2148,17 @@
         </w:p>
         <w:p>
           <w:pPr>
-            <w:pStyle w:val="TOC1"/>
+            <w:pStyle w:val="TDC1"/>
             <w:rPr>
               <w:rFonts w:cstheme="minorBidi"/>
               <w:b w:val="0"/>
               <w:lang w:val="en-US"/>
             </w:rPr>
           </w:pPr>
-          <w:hyperlink w:anchor="_Toc12137079" w:history="1">
-            <w:r>
-              <w:rPr>
-                <w:rStyle w:val="Hyperlink"/>
+          <w:hyperlink w:anchor="_Toc12297544" w:history="1">
+            <w:r>
+              <w:rPr>
+                <w:rStyle w:val="Hipervnculo"/>
               </w:rPr>
               <w:t>DECISIONES DE DISEÑO E IMPLEMENTACIONES</w:t>
             </w:r>
@@ -2169,7 +2178,7 @@
               <w:rPr>
                 <w:webHidden/>
               </w:rPr>
-              <w:instrText xml:space="preserve"> PAGEREF _Toc12137079 \h </w:instrText>
+              <w:instrText xml:space="preserve"> PAGEREF _Toc12297544 \h </w:instrText>
             </w:r>
             <w:r>
               <w:rPr>
@@ -2198,19 +2207,19 @@
         </w:p>
         <w:p>
           <w:pPr>
-            <w:pStyle w:val="TOC2"/>
+            <w:pStyle w:val="TDC2"/>
             <w:tabs>
-              <w:tab w:val="right" w:leader="dot" w:pos="9962"/>
+              <w:tab w:val="right" w:pos="9962"/>
             </w:tabs>
             <w:rPr>
               <w:rFonts w:cstheme="minorBidi"/>
               <w:noProof/>
             </w:rPr>
           </w:pPr>
-          <w:hyperlink w:anchor="_Toc12137080" w:history="1">
-            <w:r>
-              <w:rPr>
-                <w:rStyle w:val="Hyperlink"/>
+          <w:hyperlink w:anchor="_Toc12297545" w:history="1">
+            <w:r>
+              <w:rPr>
+                <w:rStyle w:val="Hipervnculo"/>
                 <w:noProof/>
               </w:rPr>
               <w:t>ARQUITECTURA</w:t>
@@ -2234,7 +2243,7 @@
                 <w:noProof/>
                 <w:webHidden/>
               </w:rPr>
-              <w:instrText xml:space="preserve"> PAGEREF _Toc12137080 \h </w:instrText>
+              <w:instrText xml:space="preserve"> PAGEREF _Toc12297545 \h </w:instrText>
             </w:r>
             <w:r>
               <w:rPr>
@@ -2267,19 +2276,19 @@
         </w:p>
         <w:p>
           <w:pPr>
-            <w:pStyle w:val="TOC2"/>
+            <w:pStyle w:val="TDC2"/>
             <w:tabs>
-              <w:tab w:val="right" w:leader="dot" w:pos="9962"/>
+              <w:tab w:val="right" w:pos="9962"/>
             </w:tabs>
             <w:rPr>
               <w:rFonts w:cstheme="minorBidi"/>
               <w:noProof/>
             </w:rPr>
           </w:pPr>
-          <w:hyperlink w:anchor="_Toc12137081" w:history="1">
-            <w:r>
-              <w:rPr>
-                <w:rStyle w:val="Hyperlink"/>
+          <w:hyperlink w:anchor="_Toc12297546" w:history="1">
+            <w:r>
+              <w:rPr>
+                <w:rStyle w:val="Hipervnculo"/>
                 <w:noProof/>
               </w:rPr>
               <w:t>PROCESO DE LOGIN</w:t>
@@ -2303,7 +2312,7 @@
                 <w:noProof/>
                 <w:webHidden/>
               </w:rPr>
-              <w:instrText xml:space="preserve"> PAGEREF _Toc12137081 \h </w:instrText>
+              <w:instrText xml:space="preserve"> PAGEREF _Toc12297546 \h </w:instrText>
             </w:r>
             <w:r>
               <w:rPr>
@@ -2336,19 +2345,19 @@
         </w:p>
         <w:p>
           <w:pPr>
-            <w:pStyle w:val="TOC2"/>
+            <w:pStyle w:val="TDC2"/>
             <w:tabs>
-              <w:tab w:val="right" w:leader="dot" w:pos="9962"/>
+              <w:tab w:val="right" w:pos="9962"/>
             </w:tabs>
             <w:rPr>
               <w:rFonts w:cstheme="minorBidi"/>
               <w:noProof/>
             </w:rPr>
           </w:pPr>
-          <w:hyperlink w:anchor="_Toc12137082" w:history="1">
-            <w:r>
-              <w:rPr>
-                <w:rStyle w:val="Hyperlink"/>
+          <w:hyperlink w:anchor="_Toc12297547" w:history="1">
+            <w:r>
+              <w:rPr>
+                <w:rStyle w:val="Hipervnculo"/>
                 <w:noProof/>
               </w:rPr>
               <w:t>ASPECTOS VARIOS DE INTERPRETACIÓN DEL ENUNCIADO</w:t>
@@ -2372,7 +2381,7 @@
                 <w:noProof/>
                 <w:webHidden/>
               </w:rPr>
-              <w:instrText xml:space="preserve"> PAGEREF _Toc12137082 \h </w:instrText>
+              <w:instrText xml:space="preserve"> PAGEREF _Toc12297547 \h </w:instrText>
             </w:r>
             <w:r>
               <w:rPr>
@@ -2392,7 +2401,7 @@
                 <w:noProof/>
                 <w:webHidden/>
               </w:rPr>
-              <w:t>10</w:t>
+              <w:t>11</w:t>
             </w:r>
             <w:r>
               <w:rPr>
@@ -2405,15 +2414,17 @@
         </w:p>
         <w:p>
           <w:pPr>
-            <w:pStyle w:val="TOC1"/>
+            <w:pStyle w:val="TDC1"/>
             <w:rPr>
-              <w:rStyle w:val="Hyperlink"/>
+              <w:rFonts w:cstheme="minorBidi"/>
+              <w:b w:val="0"/>
+              <w:lang w:val="en-US"/>
             </w:rPr>
           </w:pPr>
-          <w:hyperlink w:anchor="_Toc12137083" w:history="1">
-            <w:r>
-              <w:rPr>
-                <w:rStyle w:val="Hyperlink"/>
+          <w:hyperlink w:anchor="_Toc12297548" w:history="1">
+            <w:r>
+              <w:rPr>
+                <w:rStyle w:val="Hipervnculo"/>
               </w:rPr>
               <w:t>PANTALLAS DE LA APLICACION</w:t>
             </w:r>
@@ -2433,7 +2444,7 @@
               <w:rPr>
                 <w:webHidden/>
               </w:rPr>
-              <w:instrText xml:space="preserve"> PAGEREF _Toc12137083 \h </w:instrText>
+              <w:instrText xml:space="preserve"> PAGEREF _Toc12297548 \h </w:instrText>
             </w:r>
             <w:r>
               <w:rPr>
@@ -2459,13 +2470,6 @@
               <w:fldChar w:fldCharType="end"/>
             </w:r>
           </w:hyperlink>
-        </w:p>
-        <w:p>
-          <w:pPr>
-            <w:rPr>
-              <w:lang w:val="es-419"/>
-            </w:rPr>
-          </w:pPr>
         </w:p>
         <w:p>
           <w:r>
@@ -2494,15 +2498,17 @@
         </w:rPr>
         <w:br w:type="page"/>
       </w:r>
-    </w:p>
-    <w:p>
-      <w:pPr>
-        <w:pStyle w:val="Heading1"/>
-        <w:rPr>
-          <w:lang w:val="es-419"/>
-        </w:rPr>
-      </w:pPr>
-      <w:bookmarkStart w:id="0" w:name="_Toc12137056"/>
+      <w:bookmarkStart w:id="0" w:name="_GoBack"/>
+      <w:bookmarkEnd w:id="0"/>
+    </w:p>
+    <w:p>
+      <w:pPr>
+        <w:pStyle w:val="Ttulo1"/>
+        <w:rPr>
+          <w:lang w:val="es-419"/>
+        </w:rPr>
+      </w:pPr>
+      <w:bookmarkStart w:id="1" w:name="_Toc12297521"/>
       <w:r>
         <w:rPr>
           <w:lang w:val="es-419"/>
@@ -2510,7 +2516,7 @@
         <w:lastRenderedPageBreak/>
         <w:t>MODELADO DE DATOS</w:t>
       </w:r>
-      <w:bookmarkEnd w:id="0"/>
+      <w:bookmarkEnd w:id="1"/>
     </w:p>
     <w:p>
       <w:pPr>
@@ -2525,13 +2531,13 @@
     </w:p>
     <w:p>
       <w:pPr>
-        <w:pStyle w:val="Heading2"/>
-      </w:pPr>
-      <w:bookmarkStart w:id="1" w:name="_Toc12137057"/>
+        <w:pStyle w:val="Ttulo2"/>
+      </w:pPr>
+      <w:bookmarkStart w:id="2" w:name="_Toc12297522"/>
       <w:r>
         <w:t>DIAGRAMA DE ENTIDAD RELACION</w:t>
       </w:r>
-      <w:bookmarkEnd w:id="1"/>
+      <w:bookmarkEnd w:id="2"/>
     </w:p>
     <w:p>
       <w:pPr>
@@ -2605,13 +2611,13 @@
     </w:p>
     <w:p>
       <w:pPr>
-        <w:pStyle w:val="Heading2"/>
-      </w:pPr>
-      <w:bookmarkStart w:id="2" w:name="_Toc12137058"/>
+        <w:pStyle w:val="Ttulo2"/>
+      </w:pPr>
+      <w:bookmarkStart w:id="3" w:name="_Toc12297523"/>
       <w:r>
         <w:t>TABLA USUARIO</w:t>
       </w:r>
-      <w:bookmarkEnd w:id="2"/>
+      <w:bookmarkEnd w:id="3"/>
     </w:p>
     <w:p>
       <w:pPr>
@@ -2637,7 +2643,7 @@
     </w:p>
     <w:tbl>
       <w:tblPr>
-        <w:tblStyle w:val="TableGrid"/>
+        <w:tblStyle w:val="Tablaconcuadrcula"/>
         <w:tblW w:w="0" w:type="auto"/>
         <w:tblLook w:val="04A0" w:firstRow="1" w:lastRow="0" w:firstColumn="1" w:lastColumn="0" w:noHBand="0" w:noVBand="1"/>
       </w:tblPr>
@@ -2793,18 +2799,9 @@
                 <w:b/>
                 <w:lang w:val="es-419"/>
               </w:rPr>
-              <w:t>usua_</w:t>
-            </w:r>
-            <w:proofErr w:type="gramStart"/>
-            <w:r>
-              <w:rPr>
-                <w:b/>
-                <w:lang w:val="es-419"/>
-              </w:rPr>
-              <w:t>password</w:t>
+              <w:t>usua_password</w:t>
             </w:r>
             <w:proofErr w:type="spellEnd"/>
-            <w:proofErr w:type="gramEnd"/>
           </w:p>
         </w:tc>
         <w:tc>
@@ -2941,27 +2938,16 @@
     </w:p>
     <w:p>
       <w:pPr>
-        <w:spacing w:after="0" w:line="240" w:lineRule="auto"/>
-        <w:rPr>
-          <w:lang w:val="es-419"/>
-        </w:rPr>
-      </w:pPr>
-    </w:p>
-    <w:p>
-      <w:pPr>
-        <w:spacing w:after="0" w:line="240" w:lineRule="auto"/>
-        <w:rPr>
-          <w:lang w:val="es-419"/>
-        </w:rPr>
-      </w:pPr>
-    </w:p>
-    <w:p>
-      <w:pPr>
-        <w:spacing w:after="0" w:line="240" w:lineRule="auto"/>
-        <w:rPr>
-          <w:lang w:val="es-419"/>
-        </w:rPr>
-      </w:pPr>
+        <w:rPr>
+          <w:lang w:val="es-419"/>
+        </w:rPr>
+      </w:pPr>
+      <w:r>
+        <w:rPr>
+          <w:lang w:val="es-419"/>
+        </w:rPr>
+        <w:br w:type="page"/>
+      </w:r>
     </w:p>
     <w:p>
       <w:pPr>
@@ -2982,7 +2968,7 @@
     </w:p>
     <w:p>
       <w:pPr>
-        <w:pStyle w:val="ListParagraph"/>
+        <w:pStyle w:val="Prrafodelista"/>
         <w:numPr>
           <w:ilvl w:val="0"/>
           <w:numId w:val="1"/>
@@ -3009,7 +2995,7 @@
     </w:p>
     <w:tbl>
       <w:tblPr>
-        <w:tblStyle w:val="TableGrid"/>
+        <w:tblStyle w:val="Tablaconcuadrcula"/>
         <w:tblW w:w="0" w:type="auto"/>
         <w:jc w:val="center"/>
         <w:tblLook w:val="04A0" w:firstRow="1" w:lastRow="0" w:firstColumn="1" w:lastColumn="0" w:noHBand="0" w:noVBand="1"/>
@@ -3168,13 +3154,13 @@
     </w:p>
     <w:p>
       <w:pPr>
-        <w:pStyle w:val="Heading2"/>
-      </w:pPr>
-      <w:bookmarkStart w:id="3" w:name="_Toc12137059"/>
+        <w:pStyle w:val="Ttulo2"/>
+      </w:pPr>
+      <w:bookmarkStart w:id="4" w:name="_Toc12297524"/>
       <w:r>
         <w:t>TABLA ROL</w:t>
       </w:r>
-      <w:bookmarkEnd w:id="3"/>
+      <w:bookmarkEnd w:id="4"/>
     </w:p>
     <w:p>
       <w:pPr>
@@ -3206,7 +3192,7 @@
     </w:p>
     <w:tbl>
       <w:tblPr>
-        <w:tblStyle w:val="TableGrid"/>
+        <w:tblStyle w:val="Tablaconcuadrcula"/>
         <w:tblW w:w="0" w:type="auto"/>
         <w:tblLook w:val="04A0" w:firstRow="1" w:lastRow="0" w:firstColumn="1" w:lastColumn="0" w:noHBand="0" w:noVBand="1"/>
       </w:tblPr>
@@ -3424,7 +3410,7 @@
     </w:p>
     <w:p>
       <w:pPr>
-        <w:pStyle w:val="ListParagraph"/>
+        <w:pStyle w:val="Prrafodelista"/>
         <w:numPr>
           <w:ilvl w:val="0"/>
           <w:numId w:val="1"/>
@@ -3451,13 +3437,13 @@
     </w:p>
     <w:p>
       <w:pPr>
-        <w:pStyle w:val="Heading2"/>
-      </w:pPr>
-      <w:bookmarkStart w:id="4" w:name="_Toc12137060"/>
+        <w:pStyle w:val="Ttulo2"/>
+      </w:pPr>
+      <w:bookmarkStart w:id="5" w:name="_Toc12297525"/>
       <w:r>
         <w:t>TABLA PERMISO</w:t>
       </w:r>
-      <w:bookmarkEnd w:id="4"/>
+      <w:bookmarkEnd w:id="5"/>
     </w:p>
     <w:p>
       <w:pPr>
@@ -3489,7 +3475,7 @@
     </w:p>
     <w:tbl>
       <w:tblPr>
-        <w:tblStyle w:val="TableGrid"/>
+        <w:tblStyle w:val="Tablaconcuadrcula"/>
         <w:tblW w:w="0" w:type="auto"/>
         <w:tblLook w:val="04A0" w:firstRow="1" w:lastRow="0" w:firstColumn="1" w:lastColumn="0" w:noHBand="0" w:noVBand="1"/>
       </w:tblPr>
@@ -3664,7 +3650,7 @@
     </w:p>
     <w:p>
       <w:pPr>
-        <w:pStyle w:val="ListParagraph"/>
+        <w:pStyle w:val="Prrafodelista"/>
         <w:numPr>
           <w:ilvl w:val="0"/>
           <w:numId w:val="1"/>
@@ -3711,13 +3697,13 @@
     </w:p>
     <w:p>
       <w:pPr>
-        <w:pStyle w:val="Heading2"/>
-      </w:pPr>
-      <w:bookmarkStart w:id="5" w:name="_Toc12137061"/>
+        <w:pStyle w:val="Ttulo2"/>
+      </w:pPr>
+      <w:bookmarkStart w:id="6" w:name="_Toc12297526"/>
       <w:r>
         <w:t>TABLA ROL_USUARIO</w:t>
       </w:r>
-      <w:bookmarkEnd w:id="5"/>
+      <w:bookmarkEnd w:id="6"/>
     </w:p>
     <w:p>
       <w:pPr>
@@ -3749,7 +3735,7 @@
     </w:p>
     <w:tbl>
       <w:tblPr>
-        <w:tblStyle w:val="TableGrid"/>
+        <w:tblStyle w:val="Tablaconcuadrcula"/>
         <w:tblW w:w="0" w:type="auto"/>
         <w:tblLook w:val="04A0" w:firstRow="1" w:lastRow="0" w:firstColumn="1" w:lastColumn="0" w:noHBand="0" w:noVBand="1"/>
       </w:tblPr>
@@ -3930,7 +3916,7 @@
     </w:p>
     <w:p>
       <w:pPr>
-        <w:pStyle w:val="ListParagraph"/>
+        <w:pStyle w:val="Prrafodelista"/>
         <w:numPr>
           <w:ilvl w:val="0"/>
           <w:numId w:val="1"/>
@@ -3957,7 +3943,7 @@
     </w:p>
     <w:tbl>
       <w:tblPr>
-        <w:tblStyle w:val="TableGrid"/>
+        <w:tblStyle w:val="Tablaconcuadrcula"/>
         <w:tblW w:w="0" w:type="auto"/>
         <w:jc w:val="center"/>
         <w:tblLook w:val="04A0" w:firstRow="1" w:lastRow="0" w:firstColumn="1" w:lastColumn="0" w:noHBand="0" w:noVBand="1"/>
@@ -4124,21 +4110,14 @@
     </w:p>
     <w:p>
       <w:pPr>
-        <w:spacing w:after="0" w:line="240" w:lineRule="auto"/>
-        <w:rPr>
-          <w:lang w:val="es-419"/>
-        </w:rPr>
-      </w:pPr>
-    </w:p>
-    <w:p>
-      <w:pPr>
-        <w:pStyle w:val="Heading2"/>
-      </w:pPr>
-      <w:bookmarkStart w:id="6" w:name="_Toc12137062"/>
-      <w:r>
+        <w:pStyle w:val="Ttulo2"/>
+      </w:pPr>
+      <w:bookmarkStart w:id="7" w:name="_Toc12297527"/>
+      <w:r>
+        <w:lastRenderedPageBreak/>
         <w:t>TABLA PERMISO_ROL</w:t>
       </w:r>
-      <w:bookmarkEnd w:id="6"/>
+      <w:bookmarkEnd w:id="7"/>
     </w:p>
     <w:p>
       <w:pPr>
@@ -4170,7 +4149,7 @@
     </w:p>
     <w:tbl>
       <w:tblPr>
-        <w:tblStyle w:val="TableGrid"/>
+        <w:tblStyle w:val="Tablaconcuadrcula"/>
         <w:tblW w:w="0" w:type="auto"/>
         <w:tblLook w:val="04A0" w:firstRow="1" w:lastRow="0" w:firstColumn="1" w:lastColumn="0" w:noHBand="0" w:noVBand="1"/>
       </w:tblPr>
@@ -4356,7 +4335,7 @@
     </w:p>
     <w:p>
       <w:pPr>
-        <w:pStyle w:val="ListParagraph"/>
+        <w:pStyle w:val="Prrafodelista"/>
         <w:numPr>
           <w:ilvl w:val="0"/>
           <w:numId w:val="1"/>
@@ -4383,7 +4362,7 @@
     </w:p>
     <w:tbl>
       <w:tblPr>
-        <w:tblStyle w:val="TableGrid"/>
+        <w:tblStyle w:val="Tablaconcuadrcula"/>
         <w:tblW w:w="0" w:type="auto"/>
         <w:jc w:val="center"/>
         <w:tblLook w:val="04A0" w:firstRow="1" w:lastRow="0" w:firstColumn="1" w:lastColumn="0" w:noHBand="0" w:noVBand="1"/>
@@ -4532,13 +4511,13 @@
     </w:p>
     <w:p>
       <w:pPr>
-        <w:pStyle w:val="Heading2"/>
-      </w:pPr>
-      <w:bookmarkStart w:id="7" w:name="_Toc12137063"/>
+        <w:pStyle w:val="Ttulo2"/>
+      </w:pPr>
+      <w:bookmarkStart w:id="8" w:name="_Toc12297528"/>
       <w:r>
         <w:t>TABLA CLIENTE</w:t>
       </w:r>
-      <w:bookmarkEnd w:id="7"/>
+      <w:bookmarkEnd w:id="8"/>
     </w:p>
     <w:p>
       <w:pPr>
@@ -4576,7 +4555,7 @@
     </w:p>
     <w:tbl>
       <w:tblPr>
-        <w:tblStyle w:val="TableGrid"/>
+        <w:tblStyle w:val="Tablaconcuadrcula"/>
         <w:tblW w:w="0" w:type="auto"/>
         <w:tblLook w:val="04A0" w:firstRow="1" w:lastRow="0" w:firstColumn="1" w:lastColumn="0" w:noHBand="0" w:noVBand="1"/>
       </w:tblPr>
@@ -5054,7 +5033,7 @@
     </w:p>
     <w:p>
       <w:pPr>
-        <w:pStyle w:val="ListParagraph"/>
+        <w:pStyle w:val="Prrafodelista"/>
         <w:numPr>
           <w:ilvl w:val="0"/>
           <w:numId w:val="1"/>
@@ -5104,13 +5083,13 @@
     </w:p>
     <w:p>
       <w:pPr>
-        <w:pStyle w:val="Heading2"/>
-      </w:pPr>
-      <w:bookmarkStart w:id="8" w:name="_Toc12137064"/>
+        <w:pStyle w:val="Ttulo2"/>
+      </w:pPr>
+      <w:bookmarkStart w:id="9" w:name="_Toc12297529"/>
       <w:r>
         <w:t>TABLA PASAJE</w:t>
       </w:r>
-      <w:bookmarkEnd w:id="8"/>
+      <w:bookmarkEnd w:id="9"/>
     </w:p>
     <w:p>
       <w:pPr>
@@ -5154,7 +5133,7 @@
     </w:p>
     <w:tbl>
       <w:tblPr>
-        <w:tblStyle w:val="TableGrid"/>
+        <w:tblStyle w:val="Tablaconcuadrcula"/>
         <w:tblW w:w="0" w:type="auto"/>
         <w:tblLook w:val="04A0" w:firstRow="1" w:lastRow="0" w:firstColumn="1" w:lastColumn="0" w:noHBand="0" w:noVBand="1"/>
       </w:tblPr>
@@ -5613,7 +5592,6 @@
                 <w:color w:val="000000"/>
                 <w:lang w:val="es-419"/>
               </w:rPr>
-              <w:lastRenderedPageBreak/>
               <w:t>pasa_ruta</w:t>
             </w:r>
             <w:proofErr w:type="spellEnd"/>
@@ -5656,21 +5634,14 @@
     </w:tbl>
     <w:p>
       <w:pPr>
-        <w:spacing w:after="0" w:line="240" w:lineRule="auto"/>
-        <w:rPr>
-          <w:lang w:val="es-419"/>
-        </w:rPr>
-      </w:pPr>
-    </w:p>
-    <w:p>
-      <w:pPr>
-        <w:pStyle w:val="Heading2"/>
-      </w:pPr>
-      <w:bookmarkStart w:id="9" w:name="_Toc12137065"/>
-      <w:r>
+        <w:pStyle w:val="Ttulo2"/>
+      </w:pPr>
+      <w:bookmarkStart w:id="10" w:name="_Toc12297530"/>
+      <w:r>
+        <w:lastRenderedPageBreak/>
         <w:t>TABLA ESTADO_PASAJE</w:t>
       </w:r>
-      <w:bookmarkEnd w:id="9"/>
+      <w:bookmarkEnd w:id="10"/>
     </w:p>
     <w:p>
       <w:pPr>
@@ -5714,7 +5685,7 @@
     </w:p>
     <w:tbl>
       <w:tblPr>
-        <w:tblStyle w:val="TableGrid"/>
+        <w:tblStyle w:val="Tablaconcuadrcula"/>
         <w:tblW w:w="0" w:type="auto"/>
         <w:tblLook w:val="04A0" w:firstRow="1" w:lastRow="0" w:firstColumn="1" w:lastColumn="0" w:noHBand="0" w:noVBand="1"/>
       </w:tblPr>
@@ -5936,7 +5907,7 @@
     </w:p>
     <w:p>
       <w:pPr>
-        <w:pStyle w:val="ListParagraph"/>
+        <w:pStyle w:val="Prrafodelista"/>
         <w:numPr>
           <w:ilvl w:val="0"/>
           <w:numId w:val="1"/>
@@ -5963,7 +5934,7 @@
     </w:p>
     <w:tbl>
       <w:tblPr>
-        <w:tblStyle w:val="TableGrid"/>
+        <w:tblStyle w:val="Tablaconcuadrcula"/>
         <w:tblW w:w="0" w:type="auto"/>
         <w:jc w:val="center"/>
         <w:tblLook w:val="04A0" w:firstRow="1" w:lastRow="0" w:firstColumn="1" w:lastColumn="0" w:noHBand="0" w:noVBand="1"/>
@@ -6235,7 +6206,7 @@
     </w:p>
     <w:p>
       <w:pPr>
-        <w:pStyle w:val="ListParagraph"/>
+        <w:pStyle w:val="Prrafodelista"/>
         <w:numPr>
           <w:ilvl w:val="0"/>
           <w:numId w:val="1"/>
@@ -6275,13 +6246,13 @@
     </w:p>
     <w:p>
       <w:pPr>
-        <w:pStyle w:val="Heading2"/>
-      </w:pPr>
-      <w:bookmarkStart w:id="10" w:name="_Toc12137066"/>
+        <w:pStyle w:val="Ttulo2"/>
+      </w:pPr>
+      <w:bookmarkStart w:id="11" w:name="_Toc12297531"/>
       <w:r>
         <w:t>TABLA PAGO</w:t>
       </w:r>
-      <w:bookmarkEnd w:id="10"/>
+      <w:bookmarkEnd w:id="11"/>
     </w:p>
     <w:p>
       <w:pPr>
@@ -6325,7 +6296,7 @@
     </w:p>
     <w:tbl>
       <w:tblPr>
-        <w:tblStyle w:val="TableGrid"/>
+        <w:tblStyle w:val="Tablaconcuadrcula"/>
         <w:tblW w:w="0" w:type="auto"/>
         <w:tblLook w:val="04A0" w:firstRow="1" w:lastRow="0" w:firstColumn="1" w:lastColumn="0" w:noHBand="0" w:noVBand="1"/>
       </w:tblPr>
@@ -6546,7 +6517,7 @@
     </w:p>
     <w:p>
       <w:pPr>
-        <w:pStyle w:val="ListParagraph"/>
+        <w:pStyle w:val="Prrafodelista"/>
         <w:numPr>
           <w:ilvl w:val="0"/>
           <w:numId w:val="1"/>
@@ -6590,7 +6561,7 @@
     </w:p>
     <w:p>
       <w:pPr>
-        <w:pStyle w:val="ListParagraph"/>
+        <w:pStyle w:val="Prrafodelista"/>
         <w:numPr>
           <w:ilvl w:val="0"/>
           <w:numId w:val="1"/>
@@ -6617,7 +6588,7 @@
     </w:p>
     <w:tbl>
       <w:tblPr>
-        <w:tblStyle w:val="TableGrid"/>
+        <w:tblStyle w:val="Tablaconcuadrcula"/>
         <w:tblW w:w="0" w:type="auto"/>
         <w:jc w:val="center"/>
         <w:tblLook w:val="04A0" w:firstRow="1" w:lastRow="0" w:firstColumn="1" w:lastColumn="0" w:noHBand="0" w:noVBand="1"/>
@@ -6890,7 +6861,7 @@
     </w:p>
     <w:p>
       <w:pPr>
-        <w:pStyle w:val="ListParagraph"/>
+        <w:pStyle w:val="Prrafodelista"/>
         <w:numPr>
           <w:ilvl w:val="0"/>
           <w:numId w:val="1"/>
@@ -6904,43 +6875,51 @@
         <w:rPr>
           <w:lang w:val="es-419"/>
         </w:rPr>
+        <w:t xml:space="preserve">El </w:t>
+      </w:r>
+      <w:r>
+        <w:rPr>
+          <w:b/>
+          <w:lang w:val="es-419"/>
+        </w:rPr>
+        <w:t>medio desconocido</w:t>
+      </w:r>
+      <w:r>
+        <w:rPr>
+          <w:lang w:val="es-419"/>
+        </w:rPr>
+        <w:t xml:space="preserve"> se asocia a los datos migrados, dado que no se tiene la información necesaria para garantizar cómo se realizó el pago.</w:t>
+      </w:r>
+    </w:p>
+    <w:p>
+      <w:pPr>
+        <w:spacing w:after="0" w:line="240" w:lineRule="auto"/>
+        <w:rPr>
+          <w:lang w:val="es-419"/>
+        </w:rPr>
+      </w:pPr>
+    </w:p>
+    <w:p>
+      <w:pPr>
+        <w:spacing w:after="0" w:line="240" w:lineRule="auto"/>
+        <w:rPr>
+          <w:lang w:val="es-419"/>
+        </w:rPr>
+      </w:pPr>
+    </w:p>
+    <w:p>
+      <w:pPr>
+        <w:pStyle w:val="Ttulo2"/>
+      </w:pPr>
+      <w:bookmarkStart w:id="12" w:name="_Toc12297532"/>
+      <w:r>
         <w:lastRenderedPageBreak/>
-        <w:t xml:space="preserve">El </w:t>
-      </w:r>
-      <w:r>
-        <w:rPr>
-          <w:b/>
-          <w:lang w:val="es-419"/>
-        </w:rPr>
-        <w:t>medio desconocido</w:t>
-      </w:r>
-      <w:r>
-        <w:rPr>
-          <w:lang w:val="es-419"/>
-        </w:rPr>
-        <w:t xml:space="preserve"> se asocia a los datos migrados, dado que no se tiene la información necesaria para garantizar cómo se realizó el pago.</w:t>
-      </w:r>
-    </w:p>
-    <w:p>
-      <w:pPr>
-        <w:spacing w:after="0" w:line="240" w:lineRule="auto"/>
-        <w:rPr>
-          <w:lang w:val="es-419"/>
-        </w:rPr>
-      </w:pPr>
-    </w:p>
-    <w:p>
-      <w:pPr>
-        <w:pStyle w:val="Heading2"/>
-      </w:pPr>
-      <w:bookmarkStart w:id="11" w:name="_Toc12137067"/>
-      <w:r>
         <w:t>TABLA RESERV</w:t>
       </w:r>
-      <w:bookmarkEnd w:id="11"/>
       <w:r>
         <w:t>A</w:t>
       </w:r>
+      <w:bookmarkEnd w:id="12"/>
     </w:p>
     <w:p>
       <w:pPr>
@@ -6978,7 +6957,7 @@
     </w:p>
     <w:tbl>
       <w:tblPr>
-        <w:tblStyle w:val="TableGrid"/>
+        <w:tblStyle w:val="Tablaconcuadrcula"/>
         <w:tblW w:w="0" w:type="auto"/>
         <w:tblLook w:val="04A0" w:firstRow="1" w:lastRow="0" w:firstColumn="1" w:lastColumn="0" w:noHBand="0" w:noVBand="1"/>
       </w:tblPr>
@@ -7419,13 +7398,13 @@
     </w:p>
     <w:p>
       <w:pPr>
-        <w:pStyle w:val="Heading2"/>
-      </w:pPr>
-      <w:bookmarkStart w:id="12" w:name="_Toc12137068"/>
+        <w:pStyle w:val="Ttulo2"/>
+      </w:pPr>
+      <w:bookmarkStart w:id="13" w:name="_Toc12297533"/>
       <w:r>
         <w:t>TABLA ESTADO_RESERVA</w:t>
       </w:r>
-      <w:bookmarkEnd w:id="12"/>
+      <w:bookmarkEnd w:id="13"/>
     </w:p>
     <w:p>
       <w:pPr>
@@ -7469,7 +7448,7 @@
     </w:p>
     <w:tbl>
       <w:tblPr>
-        <w:tblStyle w:val="TableGrid"/>
+        <w:tblStyle w:val="Tablaconcuadrcula"/>
         <w:tblW w:w="0" w:type="auto"/>
         <w:tblLook w:val="04A0" w:firstRow="1" w:lastRow="0" w:firstColumn="1" w:lastColumn="0" w:noHBand="0" w:noVBand="1"/>
       </w:tblPr>
@@ -7739,7 +7718,7 @@
     </w:p>
     <w:p>
       <w:pPr>
-        <w:pStyle w:val="ListParagraph"/>
+        <w:pStyle w:val="Prrafodelista"/>
         <w:numPr>
           <w:ilvl w:val="0"/>
           <w:numId w:val="1"/>
@@ -7766,7 +7745,7 @@
     </w:p>
     <w:tbl>
       <w:tblPr>
-        <w:tblStyle w:val="TableGrid"/>
+        <w:tblStyle w:val="Tablaconcuadrcula"/>
         <w:tblW w:w="0" w:type="auto"/>
         <w:jc w:val="center"/>
         <w:tblLook w:val="04A0" w:firstRow="1" w:lastRow="0" w:firstColumn="1" w:lastColumn="0" w:noHBand="0" w:noVBand="1"/>
@@ -8050,7 +8029,7 @@
     </w:p>
     <w:p>
       <w:pPr>
-        <w:pStyle w:val="ListParagraph"/>
+        <w:pStyle w:val="Prrafodelista"/>
         <w:numPr>
           <w:ilvl w:val="0"/>
           <w:numId w:val="1"/>
@@ -8096,13 +8075,13 @@
     </w:p>
     <w:p>
       <w:pPr>
-        <w:pStyle w:val="Heading2"/>
-      </w:pPr>
-      <w:bookmarkStart w:id="13" w:name="_Toc12137069"/>
+        <w:pStyle w:val="Ttulo2"/>
+      </w:pPr>
+      <w:bookmarkStart w:id="14" w:name="_Toc12297534"/>
       <w:r>
         <w:t>TABLA RUTA_VIAJE</w:t>
       </w:r>
-      <w:bookmarkEnd w:id="13"/>
+      <w:bookmarkEnd w:id="14"/>
     </w:p>
     <w:p>
       <w:pPr>
@@ -8134,7 +8113,7 @@
     </w:p>
     <w:tbl>
       <w:tblPr>
-        <w:tblStyle w:val="TableGrid"/>
+        <w:tblStyle w:val="Tablaconcuadrcula"/>
         <w:tblW w:w="0" w:type="auto"/>
         <w:tblLook w:val="04A0" w:firstRow="1" w:lastRow="0" w:firstColumn="1" w:lastColumn="0" w:noHBand="0" w:noVBand="1"/>
       </w:tblPr>
@@ -8408,6 +8387,9 @@
         <w:tc>
           <w:tcPr>
             <w:tcW w:w="2728" w:type="dxa"/>
+            <w:tcBorders>
+              <w:bottom w:val="single" w:sz="4" w:space="0" w:color="auto"/>
+            </w:tcBorders>
           </w:tcPr>
           <w:p>
             <w:pPr>
@@ -8431,6 +8413,9 @@
         <w:tc>
           <w:tcPr>
             <w:tcW w:w="7234" w:type="dxa"/>
+            <w:tcBorders>
+              <w:bottom w:val="single" w:sz="4" w:space="0" w:color="auto"/>
+            </w:tcBorders>
           </w:tcPr>
           <w:p>
             <w:pPr>
@@ -8451,6 +8436,9 @@
         <w:tc>
           <w:tcPr>
             <w:tcW w:w="2728" w:type="dxa"/>
+            <w:tcBorders>
+              <w:bottom w:val="single" w:sz="4" w:space="0" w:color="auto"/>
+            </w:tcBorders>
           </w:tcPr>
           <w:p>
             <w:pPr>
@@ -8474,6 +8462,9 @@
         <w:tc>
           <w:tcPr>
             <w:tcW w:w="7234" w:type="dxa"/>
+            <w:tcBorders>
+              <w:bottom w:val="single" w:sz="4" w:space="0" w:color="auto"/>
+            </w:tcBorders>
           </w:tcPr>
           <w:p>
             <w:pPr>
@@ -8487,20 +8478,75 @@
               </w:rPr>
               <w:t>Fecha de llegada estimada del crucero</w:t>
             </w:r>
+          </w:p>
+        </w:tc>
+      </w:tr>
+      <w:tr>
+        <w:tc>
+          <w:tcPr>
+            <w:tcW w:w="2728" w:type="dxa"/>
+            <w:tcBorders>
+              <w:top w:val="single" w:sz="4" w:space="0" w:color="auto"/>
+              <w:left w:val="nil"/>
+              <w:bottom w:val="nil"/>
+              <w:right w:val="nil"/>
+            </w:tcBorders>
+          </w:tcPr>
+          <w:p>
+            <w:pPr>
+              <w:rPr>
+                <w:rFonts w:ascii="Calibri" w:eastAsia="Times New Roman" w:hAnsi="Calibri" w:cs="Calibri"/>
+                <w:b/>
+                <w:color w:val="000000"/>
+                <w:lang w:val="es-419"/>
+              </w:rPr>
+            </w:pPr>
+          </w:p>
+        </w:tc>
+        <w:tc>
+          <w:tcPr>
+            <w:tcW w:w="7234" w:type="dxa"/>
+            <w:tcBorders>
+              <w:top w:val="single" w:sz="4" w:space="0" w:color="auto"/>
+              <w:left w:val="nil"/>
+              <w:bottom w:val="nil"/>
+              <w:right w:val="nil"/>
+            </w:tcBorders>
+          </w:tcPr>
+          <w:p>
+            <w:pPr>
+              <w:rPr>
+                <w:lang w:val="es-419"/>
+              </w:rPr>
+            </w:pPr>
+          </w:p>
+          <w:p>
+            <w:pPr>
+              <w:rPr>
+                <w:lang w:val="es-419"/>
+              </w:rPr>
+            </w:pPr>
+          </w:p>
+          <w:p>
+            <w:pPr>
+              <w:rPr>
+                <w:lang w:val="es-419"/>
+              </w:rPr>
+            </w:pPr>
           </w:p>
         </w:tc>
       </w:tr>
     </w:tbl>
     <w:p>
       <w:pPr>
-        <w:pStyle w:val="Heading2"/>
-      </w:pPr>
-      <w:bookmarkStart w:id="14" w:name="_Toc12137070"/>
+        <w:pStyle w:val="Ttulo2"/>
+      </w:pPr>
+      <w:bookmarkStart w:id="15" w:name="_Toc12297535"/>
       <w:r>
         <w:lastRenderedPageBreak/>
         <w:t>TABLA RECORRIDO</w:t>
       </w:r>
-      <w:bookmarkEnd w:id="14"/>
+      <w:bookmarkEnd w:id="15"/>
     </w:p>
     <w:p>
       <w:pPr>
@@ -8544,7 +8590,7 @@
     </w:p>
     <w:tbl>
       <w:tblPr>
-        <w:tblStyle w:val="TableGrid"/>
+        <w:tblStyle w:val="Tablaconcuadrcula"/>
         <w:tblW w:w="0" w:type="auto"/>
         <w:tblLook w:val="04A0" w:firstRow="1" w:lastRow="0" w:firstColumn="1" w:lastColumn="0" w:noHBand="0" w:noVBand="1"/>
       </w:tblPr>
@@ -8781,7 +8827,7 @@
     </w:p>
     <w:p>
       <w:pPr>
-        <w:pStyle w:val="ListParagraph"/>
+        <w:pStyle w:val="Prrafodelista"/>
         <w:numPr>
           <w:ilvl w:val="0"/>
           <w:numId w:val="1"/>
@@ -8844,13 +8890,13 @@
     </w:p>
     <w:p>
       <w:pPr>
-        <w:pStyle w:val="Heading2"/>
-      </w:pPr>
-      <w:bookmarkStart w:id="15" w:name="_Toc12137071"/>
+        <w:pStyle w:val="Ttulo2"/>
+      </w:pPr>
+      <w:bookmarkStart w:id="16" w:name="_Toc12297536"/>
       <w:r>
         <w:t>TABLA PUERTO</w:t>
       </w:r>
-      <w:bookmarkEnd w:id="15"/>
+      <w:bookmarkEnd w:id="16"/>
     </w:p>
     <w:p>
       <w:pPr>
@@ -8894,7 +8940,7 @@
     </w:p>
     <w:tbl>
       <w:tblPr>
-        <w:tblStyle w:val="TableGrid"/>
+        <w:tblStyle w:val="Tablaconcuadrcula"/>
         <w:tblW w:w="0" w:type="auto"/>
         <w:tblLook w:val="04A0" w:firstRow="1" w:lastRow="0" w:firstColumn="1" w:lastColumn="0" w:noHBand="0" w:noVBand="1"/>
       </w:tblPr>
@@ -9114,13 +9160,13 @@
     </w:p>
     <w:p>
       <w:pPr>
-        <w:pStyle w:val="Heading2"/>
-      </w:pPr>
-      <w:bookmarkStart w:id="16" w:name="_Toc12137072"/>
+        <w:pStyle w:val="Ttulo2"/>
+      </w:pPr>
+      <w:bookmarkStart w:id="17" w:name="_Toc12297537"/>
       <w:r>
         <w:t>TABLA TRAMO</w:t>
       </w:r>
-      <w:bookmarkEnd w:id="16"/>
+      <w:bookmarkEnd w:id="17"/>
     </w:p>
     <w:p>
       <w:pPr>
@@ -9164,7 +9210,7 @@
     </w:p>
     <w:tbl>
       <w:tblPr>
-        <w:tblStyle w:val="TableGrid"/>
+        <w:tblStyle w:val="Tablaconcuadrcula"/>
         <w:tblW w:w="0" w:type="auto"/>
         <w:tblLook w:val="04A0" w:firstRow="1" w:lastRow="0" w:firstColumn="1" w:lastColumn="0" w:noHBand="0" w:noVBand="1"/>
       </w:tblPr>
@@ -9546,7 +9592,7 @@
     </w:p>
     <w:p>
       <w:pPr>
-        <w:pStyle w:val="ListParagraph"/>
+        <w:pStyle w:val="Prrafodelista"/>
         <w:numPr>
           <w:ilvl w:val="0"/>
           <w:numId w:val="1"/>
@@ -9617,13 +9663,13 @@
     </w:p>
     <w:p>
       <w:pPr>
-        <w:pStyle w:val="Heading2"/>
-      </w:pPr>
-      <w:bookmarkStart w:id="17" w:name="_Toc12137073"/>
+        <w:pStyle w:val="Ttulo2"/>
+      </w:pPr>
+      <w:bookmarkStart w:id="18" w:name="_Toc12297538"/>
       <w:r>
         <w:t>TABLA CRUCERO</w:t>
       </w:r>
-      <w:bookmarkEnd w:id="17"/>
+      <w:bookmarkEnd w:id="18"/>
     </w:p>
     <w:p>
       <w:pPr>
@@ -9661,7 +9707,7 @@
     </w:p>
     <w:tbl>
       <w:tblPr>
-        <w:tblStyle w:val="TableGrid"/>
+        <w:tblStyle w:val="Tablaconcuadrcula"/>
         <w:tblW w:w="0" w:type="auto"/>
         <w:tblLook w:val="04A0" w:firstRow="1" w:lastRow="0" w:firstColumn="1" w:lastColumn="0" w:noHBand="0" w:noVBand="1"/>
       </w:tblPr>
@@ -9987,21 +10033,14 @@
     </w:p>
     <w:p>
       <w:pPr>
-        <w:spacing w:after="0" w:line="240" w:lineRule="auto"/>
-        <w:rPr>
-          <w:lang w:val="es-419"/>
-        </w:rPr>
-      </w:pPr>
-    </w:p>
-    <w:p>
-      <w:pPr>
-        <w:pStyle w:val="Heading2"/>
-      </w:pPr>
-      <w:bookmarkStart w:id="18" w:name="_Toc12137074"/>
-      <w:r>
+        <w:pStyle w:val="Ttulo2"/>
+      </w:pPr>
+      <w:bookmarkStart w:id="19" w:name="_Toc12297539"/>
+      <w:r>
+        <w:lastRenderedPageBreak/>
         <w:t>TABLA FABRICANTE</w:t>
       </w:r>
-      <w:bookmarkEnd w:id="18"/>
+      <w:bookmarkEnd w:id="19"/>
     </w:p>
     <w:p>
       <w:pPr>
@@ -10051,7 +10090,7 @@
     </w:p>
     <w:tbl>
       <w:tblPr>
-        <w:tblStyle w:val="TableGrid"/>
+        <w:tblStyle w:val="Tablaconcuadrcula"/>
         <w:tblW w:w="0" w:type="auto"/>
         <w:tblLook w:val="04A0" w:firstRow="1" w:lastRow="0" w:firstColumn="1" w:lastColumn="0" w:noHBand="0" w:noVBand="1"/>
       </w:tblPr>
@@ -10213,13 +10252,13 @@
     </w:p>
     <w:p>
       <w:pPr>
-        <w:pStyle w:val="Heading2"/>
-      </w:pPr>
-      <w:bookmarkStart w:id="19" w:name="_Toc12137075"/>
+        <w:pStyle w:val="Ttulo2"/>
+      </w:pPr>
+      <w:bookmarkStart w:id="20" w:name="_Toc12297540"/>
       <w:r>
         <w:t>TABLA MODELO_CRUCERO</w:t>
       </w:r>
-      <w:bookmarkEnd w:id="19"/>
+      <w:bookmarkEnd w:id="20"/>
     </w:p>
     <w:p>
       <w:pPr>
@@ -10263,7 +10302,7 @@
     </w:p>
     <w:tbl>
       <w:tblPr>
-        <w:tblStyle w:val="TableGrid"/>
+        <w:tblStyle w:val="Tablaconcuadrcula"/>
         <w:tblW w:w="0" w:type="auto"/>
         <w:tblLook w:val="04A0" w:firstRow="1" w:lastRow="0" w:firstColumn="1" w:lastColumn="0" w:noHBand="0" w:noVBand="1"/>
       </w:tblPr>
@@ -10441,13 +10480,13 @@
     </w:p>
     <w:p>
       <w:pPr>
-        <w:pStyle w:val="Heading2"/>
-      </w:pPr>
-      <w:bookmarkStart w:id="20" w:name="_Toc12137076"/>
+        <w:pStyle w:val="Ttulo2"/>
+      </w:pPr>
+      <w:bookmarkStart w:id="21" w:name="_Toc12297541"/>
       <w:r>
         <w:t>TABLA MANTENIMIENTO</w:t>
       </w:r>
-      <w:bookmarkEnd w:id="20"/>
+      <w:bookmarkEnd w:id="21"/>
     </w:p>
     <w:p>
       <w:pPr>
@@ -10485,7 +10524,7 @@
     </w:p>
     <w:tbl>
       <w:tblPr>
-        <w:tblStyle w:val="TableGrid"/>
+        <w:tblStyle w:val="Tablaconcuadrcula"/>
         <w:tblW w:w="0" w:type="auto"/>
         <w:tblLook w:val="04A0" w:firstRow="1" w:lastRow="0" w:firstColumn="1" w:lastColumn="0" w:noHBand="0" w:noVBand="1"/>
       </w:tblPr>
@@ -10750,13 +10789,13 @@
     </w:p>
     <w:p>
       <w:pPr>
-        <w:pStyle w:val="Heading2"/>
-      </w:pPr>
-      <w:bookmarkStart w:id="21" w:name="_Toc12137077"/>
+        <w:pStyle w:val="Ttulo2"/>
+      </w:pPr>
+      <w:bookmarkStart w:id="22" w:name="_Toc12297542"/>
       <w:r>
         <w:t>TABLA CABINA</w:t>
       </w:r>
-      <w:bookmarkEnd w:id="21"/>
+      <w:bookmarkEnd w:id="22"/>
     </w:p>
     <w:p>
       <w:pPr>
@@ -10788,7 +10827,7 @@
     </w:p>
     <w:tbl>
       <w:tblPr>
-        <w:tblStyle w:val="TableGrid"/>
+        <w:tblStyle w:val="Tablaconcuadrcula"/>
         <w:tblW w:w="0" w:type="auto"/>
         <w:tblLook w:val="04A0" w:firstRow="1" w:lastRow="0" w:firstColumn="1" w:lastColumn="0" w:noHBand="0" w:noVBand="1"/>
       </w:tblPr>
@@ -11099,13 +11138,13 @@
     </w:p>
     <w:p>
       <w:pPr>
-        <w:pStyle w:val="Heading2"/>
-      </w:pPr>
-      <w:bookmarkStart w:id="22" w:name="_Toc12137078"/>
+        <w:pStyle w:val="Ttulo2"/>
+      </w:pPr>
+      <w:bookmarkStart w:id="23" w:name="_Toc12297543"/>
       <w:r>
         <w:t>TABLA TIPO_CABINA</w:t>
       </w:r>
-      <w:bookmarkEnd w:id="22"/>
+      <w:bookmarkEnd w:id="23"/>
     </w:p>
     <w:p>
       <w:pPr>
@@ -11143,7 +11182,7 @@
     </w:p>
     <w:tbl>
       <w:tblPr>
-        <w:tblStyle w:val="TableGrid"/>
+        <w:tblStyle w:val="Tablaconcuadrcula"/>
         <w:tblW w:w="0" w:type="auto"/>
         <w:tblLook w:val="04A0" w:firstRow="1" w:lastRow="0" w:firstColumn="1" w:lastColumn="0" w:noHBand="0" w:noVBand="1"/>
       </w:tblPr>
@@ -11367,12 +11406,12 @@
     </w:p>
     <w:p>
       <w:pPr>
-        <w:pStyle w:val="Heading1"/>
-        <w:rPr>
-          <w:lang w:val="es-419"/>
-        </w:rPr>
-      </w:pPr>
-      <w:bookmarkStart w:id="23" w:name="_Toc12137079"/>
+        <w:pStyle w:val="Ttulo1"/>
+        <w:rPr>
+          <w:lang w:val="es-419"/>
+        </w:rPr>
+      </w:pPr>
+      <w:bookmarkStart w:id="24" w:name="_Toc12297544"/>
       <w:r>
         <w:rPr>
           <w:lang w:val="es-419"/>
@@ -11380,7 +11419,7 @@
         <w:lastRenderedPageBreak/>
         <w:t>DECISIONES DE DISEÑO E IMPLEMENTACIONES</w:t>
       </w:r>
-      <w:bookmarkEnd w:id="23"/>
+      <w:bookmarkEnd w:id="24"/>
     </w:p>
     <w:p>
       <w:pPr>
@@ -11395,45 +11434,75 @@
     </w:p>
     <w:p>
       <w:pPr>
-        <w:pStyle w:val="Heading2"/>
+        <w:pStyle w:val="Ttulo2"/>
         <w:rPr>
           <w:szCs w:val="22"/>
         </w:rPr>
       </w:pPr>
-      <w:bookmarkStart w:id="24" w:name="_Toc12137080"/>
+      <w:bookmarkStart w:id="25" w:name="_Toc12297545"/>
       <w:r>
         <w:rPr>
           <w:szCs w:val="22"/>
         </w:rPr>
         <w:t>ARQUITECTURA</w:t>
       </w:r>
-      <w:bookmarkEnd w:id="24"/>
+      <w:bookmarkEnd w:id="25"/>
     </w:p>
     <w:p>
       <w:pPr>
         <w:spacing w:after="0" w:line="312" w:lineRule="auto"/>
-        <w:rPr>
-          <w:lang w:val="es-419"/>
-        </w:rPr>
-      </w:pPr>
-      <w:r>
-        <w:rPr>
-          <w:lang w:val="es-419"/>
-        </w:rPr>
-        <w:t>La solución se definió en 3 capas: una de presentación, una capa de negocio, y por último la de acceso a datos. Esta distribución es útil para organizar el código según responsabilidades, y permitiría sustituir fácilmente componentes de ser necesario.</w:t>
+        <w:jc w:val="both"/>
+        <w:rPr>
+          <w:lang w:val="es-419"/>
+        </w:rPr>
+      </w:pPr>
+      <w:r>
+        <w:rPr>
+          <w:lang w:val="es-419"/>
+        </w:rPr>
+        <w:t>La solución se definió en 3 capas: una de pr</w:t>
+      </w:r>
+      <w:r>
+        <w:rPr>
+          <w:lang w:val="es-419"/>
+        </w:rPr>
+        <w:t>esentación, una capa de negocio</w:t>
+      </w:r>
+      <w:r>
+        <w:rPr>
+          <w:lang w:val="es-419"/>
+        </w:rPr>
+        <w:t xml:space="preserve"> y</w:t>
+      </w:r>
+      <w:r>
+        <w:rPr>
+          <w:lang w:val="es-419"/>
+        </w:rPr>
+        <w:t>,</w:t>
+      </w:r>
+      <w:r>
+        <w:rPr>
+          <w:lang w:val="es-419"/>
+        </w:rPr>
+        <w:t xml:space="preserve"> por último</w:t>
+      </w:r>
+      <w:r>
+        <w:rPr>
+          <w:lang w:val="es-419"/>
+        </w:rPr>
+        <w:t>,</w:t>
+      </w:r>
+      <w:r>
+        <w:rPr>
+          <w:lang w:val="es-419"/>
+        </w:rPr>
+        <w:t xml:space="preserve"> la de acceso a datos. Esta distribución es útil para organizar el código según responsabilidades, y permitiría sustituir fácilmente componentes de ser necesario.</w:t>
       </w:r>
     </w:p>
     <w:p>
       <w:pPr>
         <w:spacing w:after="0" w:line="312" w:lineRule="auto"/>
-        <w:rPr>
-          <w:lang w:val="es-419"/>
-        </w:rPr>
-      </w:pPr>
-    </w:p>
-    <w:p>
-      <w:pPr>
-        <w:spacing w:after="0" w:line="312" w:lineRule="auto"/>
+        <w:jc w:val="both"/>
         <w:rPr>
           <w:lang w:val="es-419"/>
         </w:rPr>
@@ -11448,7 +11517,13 @@
         <w:rPr>
           <w:lang w:val="es-419"/>
         </w:rPr>
-        <w:t xml:space="preserve">VM de 4 capas: </w:t>
+        <w:t>VM de 3</w:t>
+      </w:r>
+      <w:r>
+        <w:rPr>
+          <w:lang w:val="es-419"/>
+        </w:rPr>
+        <w:t xml:space="preserve"> capas: </w:t>
       </w:r>
       <w:proofErr w:type="spellStart"/>
       <w:r>
@@ -11537,121 +11612,133 @@
     </w:p>
     <w:p>
       <w:pPr>
-        <w:pStyle w:val="ListParagraph"/>
+        <w:pStyle w:val="Prrafodelista"/>
         <w:numPr>
           <w:ilvl w:val="0"/>
-          <w:numId w:val="5"/>
+          <w:numId w:val="6"/>
         </w:numPr>
         <w:spacing w:after="0" w:line="312" w:lineRule="auto"/>
-        <w:rPr>
-          <w:lang w:val="es-419"/>
-        </w:rPr>
-      </w:pPr>
-      <w:proofErr w:type="spellStart"/>
+        <w:ind w:left="567"/>
+        <w:jc w:val="both"/>
+        <w:rPr>
+          <w:lang w:val="es-419"/>
+        </w:rPr>
+      </w:pPr>
       <w:r>
         <w:rPr>
           <w:b/>
           <w:lang w:val="es-419"/>
         </w:rPr>
-        <w:t>Models</w:t>
-      </w:r>
-      <w:proofErr w:type="spellEnd"/>
-      <w:r>
-        <w:rPr>
-          <w:lang w:val="es-419"/>
-        </w:rPr>
-        <w:t>: son la representación en POO de las tablas del proyecto. Las clases finalizadas en “DAO” son las encargadas de ejecutar las consultas SQL y retornar las entidades del dominio.</w:t>
-      </w:r>
-    </w:p>
-    <w:p>
-      <w:pPr>
-        <w:pStyle w:val="ListParagraph"/>
+        <w:t>MODELS</w:t>
+      </w:r>
+      <w:r>
+        <w:rPr>
+          <w:lang w:val="es-419"/>
+        </w:rPr>
+        <w:t>. S</w:t>
+      </w:r>
+      <w:r>
+        <w:rPr>
+          <w:lang w:val="es-419"/>
+        </w:rPr>
+        <w:t>on la representación en POO de las tablas del proyecto. Las clases finalizadas en “DAO” son las encargadas de ejecutar las consultas SQL y retornar las entidades del dominio.</w:t>
+      </w:r>
+    </w:p>
+    <w:p>
+      <w:pPr>
+        <w:pStyle w:val="Prrafodelista"/>
         <w:numPr>
           <w:ilvl w:val="0"/>
-          <w:numId w:val="5"/>
+          <w:numId w:val="6"/>
         </w:numPr>
         <w:spacing w:after="0" w:line="312" w:lineRule="auto"/>
-        <w:rPr>
-          <w:lang w:val="es-419"/>
-        </w:rPr>
-      </w:pPr>
+        <w:ind w:left="567"/>
+        <w:jc w:val="both"/>
+        <w:rPr>
+          <w:lang w:val="es-419"/>
+        </w:rPr>
+      </w:pPr>
+      <w:r>
+        <w:rPr>
+          <w:b/>
+          <w:lang w:val="es-419"/>
+        </w:rPr>
+        <w:t xml:space="preserve">VIEWS. </w:t>
+      </w:r>
+      <w:r>
+        <w:rPr>
+          <w:lang w:val="es-419"/>
+        </w:rPr>
+        <w:t>Son</w:t>
+      </w:r>
+      <w:r>
+        <w:rPr>
+          <w:lang w:val="es-419"/>
+        </w:rPr>
+        <w:t xml:space="preserve"> los formularios de Windows </w:t>
+      </w:r>
       <w:proofErr w:type="spellStart"/>
       <w:r>
         <w:rPr>
-          <w:b/>
-          <w:lang w:val="es-419"/>
-        </w:rPr>
-        <w:t>Views</w:t>
+          <w:lang w:val="es-419"/>
+        </w:rPr>
+        <w:t>Forms</w:t>
       </w:r>
       <w:proofErr w:type="spellEnd"/>
       <w:r>
         <w:rPr>
           <w:lang w:val="es-419"/>
         </w:rPr>
-        <w:t xml:space="preserve">: son los formularios de Windows </w:t>
+        <w:t xml:space="preserve">. Contienen diversos controles como botones o inputs de texto, </w:t>
+      </w:r>
+      <w:r>
+        <w:rPr>
+          <w:lang w:val="es-419"/>
+        </w:rPr>
+        <w:t>y se encargan de comunicar los eventos generados por el usuario al operar la UI</w:t>
+      </w:r>
+      <w:r>
+        <w:rPr>
+          <w:lang w:val="es-419"/>
+        </w:rPr>
+        <w:t xml:space="preserve">. </w:t>
+      </w:r>
+      <w:r>
+        <w:rPr>
+          <w:lang w:val="es-419"/>
+        </w:rPr>
+        <w:br/>
+      </w:r>
+      <w:r>
+        <w:rPr>
+          <w:lang w:val="es-419"/>
+        </w:rPr>
+        <w:t xml:space="preserve">Estas clases están encargadas de conectar los diversos componentes visuales con </w:t>
+      </w:r>
+      <w:r>
+        <w:rPr>
+          <w:lang w:val="es-419"/>
+        </w:rPr>
+        <w:t>su</w:t>
+      </w:r>
+      <w:r>
+        <w:rPr>
+          <w:lang w:val="es-419"/>
+        </w:rPr>
+        <w:t xml:space="preserve"> correspondiente </w:t>
       </w:r>
       <w:proofErr w:type="spellStart"/>
       <w:r>
         <w:rPr>
           <w:lang w:val="es-419"/>
         </w:rPr>
-        <w:t>Forms</w:t>
+        <w:t>ViewModel</w:t>
       </w:r>
       <w:proofErr w:type="spellEnd"/>
       <w:r>
         <w:rPr>
           <w:lang w:val="es-419"/>
         </w:rPr>
-        <w:t xml:space="preserve">. Contienen diversos controles como botones o inputs de texto, </w:t>
-      </w:r>
-      <w:r>
-        <w:rPr>
-          <w:lang w:val="es-419"/>
-        </w:rPr>
-        <w:t>y se encargan de comunicar los eventos generados por el usuario al operar la UI</w:t>
-      </w:r>
-      <w:r>
-        <w:rPr>
-          <w:lang w:val="es-419"/>
-        </w:rPr>
-        <w:t xml:space="preserve">. </w:t>
-      </w:r>
-      <w:r>
-        <w:rPr>
-          <w:lang w:val="es-419"/>
-        </w:rPr>
-        <w:br/>
-      </w:r>
-      <w:r>
-        <w:rPr>
-          <w:lang w:val="es-419"/>
-        </w:rPr>
-        <w:t xml:space="preserve">Estas clases están encargadas de conectar los diversos componentes visuales con </w:t>
-      </w:r>
-      <w:r>
-        <w:rPr>
-          <w:lang w:val="es-419"/>
-        </w:rPr>
-        <w:t>su</w:t>
-      </w:r>
-      <w:r>
-        <w:rPr>
-          <w:lang w:val="es-419"/>
-        </w:rPr>
-        <w:t xml:space="preserve"> correspondiente </w:t>
-      </w:r>
-      <w:proofErr w:type="spellStart"/>
-      <w:r>
-        <w:rPr>
-          <w:lang w:val="es-419"/>
-        </w:rPr>
-        <w:t>ViewModel</w:t>
-      </w:r>
-      <w:proofErr w:type="spellEnd"/>
-      <w:r>
-        <w:rPr>
-          <w:lang w:val="es-419"/>
-        </w:rPr>
         <w:t>.</w:t>
       </w:r>
       <w:r>
@@ -11664,16 +11751,8 @@
         <w:rPr>
           <w:lang w:val="es-419"/>
         </w:rPr>
-        <w:t xml:space="preserve">Este proceso se realiza mediante el </w:t>
-      </w:r>
-      <w:proofErr w:type="spellStart"/>
-      <w:r>
-        <w:rPr>
-          <w:lang w:val="es-419"/>
-        </w:rPr>
-        <w:t>Binding</w:t>
-      </w:r>
-      <w:proofErr w:type="spellEnd"/>
+        <w:t>Este proceso se realiza mediante el Binding</w:t>
+      </w:r>
       <w:r>
         <w:rPr>
           <w:lang w:val="es-419"/>
@@ -11755,89 +11834,81 @@
         <w:rPr>
           <w:lang w:val="es-419"/>
         </w:rPr>
-        <w:t xml:space="preserve"> </w:t>
+        <w:t xml:space="preserve"> Binding ya que el </w:t>
       </w:r>
       <w:proofErr w:type="spellStart"/>
       <w:r>
         <w:rPr>
           <w:lang w:val="es-419"/>
         </w:rPr>
-        <w:t>Binding</w:t>
+        <w:t>ViewModel</w:t>
       </w:r>
       <w:proofErr w:type="spellEnd"/>
       <w:r>
         <w:rPr>
           <w:lang w:val="es-419"/>
         </w:rPr>
-        <w:t xml:space="preserve"> ya que el </w:t>
+        <w:t xml:space="preserve"> debía actualizar valores de la vista, como por ejemplo cuándo el usuario ingresa el DNI y, en consecuencia, se debe buscar en la </w:t>
       </w:r>
       <w:proofErr w:type="spellStart"/>
       <w:r>
         <w:rPr>
           <w:lang w:val="es-419"/>
         </w:rPr>
-        <w:t>ViewModel</w:t>
+        <w:t>db</w:t>
       </w:r>
       <w:proofErr w:type="spellEnd"/>
       <w:r>
         <w:rPr>
           <w:lang w:val="es-419"/>
         </w:rPr>
-        <w:t xml:space="preserve"> debía actualizar valores de la vista, como por ejemplo cuándo el usuario ingresa el DNI y, en consecuencia, se debe buscar en la </w:t>
-      </w:r>
-      <w:proofErr w:type="spellStart"/>
-      <w:r>
-        <w:rPr>
-          <w:lang w:val="es-419"/>
-        </w:rPr>
-        <w:t>db</w:t>
-      </w:r>
-      <w:proofErr w:type="spellEnd"/>
-      <w:r>
-        <w:rPr>
-          <w:lang w:val="es-419"/>
-        </w:rPr>
         <w:t xml:space="preserve"> los datos de Cliente asociados a dicho DNI y autocompletar los campos de texto.</w:t>
       </w:r>
     </w:p>
     <w:p>
       <w:pPr>
-        <w:pStyle w:val="ListParagraph"/>
+        <w:pStyle w:val="Prrafodelista"/>
         <w:numPr>
           <w:ilvl w:val="0"/>
-          <w:numId w:val="5"/>
+          <w:numId w:val="6"/>
         </w:numPr>
         <w:spacing w:after="0" w:line="312" w:lineRule="auto"/>
-        <w:rPr>
-          <w:lang w:val="es-419"/>
-        </w:rPr>
-      </w:pPr>
-      <w:proofErr w:type="spellStart"/>
+        <w:ind w:left="567"/>
+        <w:jc w:val="both"/>
+        <w:rPr>
+          <w:lang w:val="es-419"/>
+        </w:rPr>
+      </w:pPr>
       <w:r>
         <w:rPr>
           <w:b/>
           <w:lang w:val="es-419"/>
         </w:rPr>
-        <w:t>ViewModels</w:t>
-      </w:r>
-      <w:proofErr w:type="spellEnd"/>
-      <w:r>
-        <w:rPr>
-          <w:lang w:val="es-419"/>
-        </w:rPr>
-        <w:t xml:space="preserve">: son el enlace entre las vistas y los objetos del dominio. Contienen el código correspondiente a la lógica del negocio, como las validaciones que se ejecutan al crear una entidad, o, </w:t>
-      </w:r>
-      <w:r>
-        <w:rPr>
-          <w:lang w:val="es-419"/>
-        </w:rPr>
-        <w:t>por ejemplo</w:t>
-      </w:r>
-      <w:r>
-        <w:rPr>
-          <w:lang w:val="es-419"/>
-        </w:rPr>
-        <w:t>, el cálculo del monto total a medida que el usuario va seleccionando cabinas al comprar un pasaje.</w:t>
+        <w:t>VIEW-MODELS.</w:t>
+      </w:r>
+      <w:r>
+        <w:rPr>
+          <w:lang w:val="es-419"/>
+        </w:rPr>
+        <w:t xml:space="preserve"> S</w:t>
+      </w:r>
+      <w:r>
+        <w:rPr>
+          <w:lang w:val="es-419"/>
+        </w:rPr>
+        <w:t>on el enlace entre las vistas y los objetos del dominio. Contienen el código correspondiente a la lógica del negocio, como las validaciones que s</w:t>
+      </w:r>
+      <w:r>
+        <w:rPr>
+          <w:lang w:val="es-419"/>
+        </w:rPr>
+        <w:t xml:space="preserve">e ejecutan al crear una entidad. Por </w:t>
+      </w:r>
+      <w:r>
+        <w:rPr>
+          <w:lang w:val="es-419"/>
+        </w:rPr>
+        <w:t>ejemplo, el cálculo del monto total a medida que el usuario va seleccionando cabinas al comprar un pasaje.</w:t>
       </w:r>
       <w:r>
         <w:rPr>
@@ -11864,6 +11935,8 @@
     <w:p>
       <w:pPr>
         <w:spacing w:after="0" w:line="312" w:lineRule="auto"/>
+        <w:ind w:firstLine="426"/>
+        <w:jc w:val="both"/>
         <w:rPr>
           <w:lang w:val="es-419"/>
         </w:rPr>
@@ -11872,22 +11945,103 @@
     <w:p>
       <w:pPr>
         <w:spacing w:after="0" w:line="312" w:lineRule="auto"/>
-        <w:rPr>
-          <w:lang w:val="es-419"/>
-        </w:rPr>
-      </w:pPr>
-      <w:r>
-        <w:rPr>
-          <w:lang w:val="es-419"/>
-        </w:rPr>
-        <w:t xml:space="preserve">En cuanto a la </w:t>
+        <w:ind w:firstLine="426"/>
+        <w:jc w:val="both"/>
+        <w:rPr>
+          <w:lang w:val="es-419"/>
+        </w:rPr>
+      </w:pPr>
+      <w:r>
+        <w:rPr>
+          <w:lang w:val="es-419"/>
+        </w:rPr>
+        <w:t>En cuanto a la se</w:t>
+      </w:r>
+      <w:r>
+        <w:rPr>
+          <w:lang w:val="es-419"/>
+        </w:rPr>
+        <w:t>g</w:t>
+      </w:r>
+      <w:r>
+        <w:rPr>
+          <w:lang w:val="es-419"/>
+        </w:rPr>
+        <w:t xml:space="preserve">urización de la aplicación, al ser de escritorio, se definió guardar al usuario </w:t>
       </w:r>
       <w:proofErr w:type="spellStart"/>
       <w:r>
         <w:rPr>
           <w:lang w:val="es-419"/>
         </w:rPr>
-        <w:t>se</w:t>
+        <w:t>logueado</w:t>
+      </w:r>
+      <w:proofErr w:type="spellEnd"/>
+      <w:r>
+        <w:rPr>
+          <w:lang w:val="es-419"/>
+        </w:rPr>
+        <w:t xml:space="preserve"> en memoria. Dicha clase contiene información del usuario y un listado con todos sus permisos, sobre los </w:t>
+      </w:r>
+      <w:r>
+        <w:rPr>
+          <w:lang w:val="es-419"/>
+        </w:rPr>
+        <w:t>que</w:t>
+      </w:r>
+      <w:r>
+        <w:rPr>
+          <w:lang w:val="es-419"/>
+        </w:rPr>
+        <w:t xml:space="preserve"> se define </w:t>
+      </w:r>
+      <w:r>
+        <w:rPr>
+          <w:lang w:val="es-419"/>
+        </w:rPr>
+        <w:t>cuáles</w:t>
+      </w:r>
+      <w:r>
+        <w:rPr>
+          <w:lang w:val="es-419"/>
+        </w:rPr>
+        <w:t xml:space="preserve"> botones de la interfaz visual se muestran y cu</w:t>
+      </w:r>
+      <w:r>
+        <w:rPr>
+          <w:lang w:val="es-419"/>
+        </w:rPr>
+        <w:t>á</w:t>
+      </w:r>
+      <w:r>
+        <w:rPr>
+          <w:lang w:val="es-419"/>
+        </w:rPr>
+        <w:t>les se ocultan. De esta manera</w:t>
+      </w:r>
+      <w:r>
+        <w:rPr>
+          <w:lang w:val="es-419"/>
+        </w:rPr>
+        <w:t>,</w:t>
+      </w:r>
+      <w:r>
+        <w:rPr>
+          <w:lang w:val="es-419"/>
+        </w:rPr>
+        <w:t xml:space="preserve"> quedan definidos los accesos a cada sección de la aplicación en base a los permisos del r</w:t>
+      </w:r>
+      <w:r>
+        <w:rPr>
+          <w:lang w:val="es-419"/>
+        </w:rPr>
+        <w:t xml:space="preserve">ol del usuario. Si existiera </w:t>
+      </w:r>
+      <w:r>
+        <w:rPr>
+          <w:lang w:val="es-419"/>
+        </w:rPr>
+        <w:t>interés en agregar nuevas vistas y se</w:t>
       </w:r>
       <w:r>
         <w:rPr>
@@ -11899,127 +12053,36 @@
         <w:rPr>
           <w:lang w:val="es-419"/>
         </w:rPr>
-        <w:t>urización</w:t>
-      </w:r>
-      <w:proofErr w:type="spellEnd"/>
-      <w:r>
-        <w:rPr>
-          <w:lang w:val="es-419"/>
-        </w:rPr>
-        <w:t xml:space="preserve"> de la aplicación, al ser una aplicación de escritorio, se definió guardar al usuario </w:t>
-      </w:r>
-      <w:proofErr w:type="spellStart"/>
-      <w:r>
-        <w:rPr>
-          <w:lang w:val="es-419"/>
-        </w:rPr>
-        <w:t>logueado</w:t>
-      </w:r>
-      <w:proofErr w:type="spellEnd"/>
-      <w:r>
-        <w:rPr>
-          <w:lang w:val="es-419"/>
-        </w:rPr>
-        <w:t xml:space="preserve"> en memoria. Dicha clase contiene información del usuario y un listado con todos sus permisos, sobre los </w:t>
-      </w:r>
-      <w:r>
-        <w:rPr>
-          <w:lang w:val="es-419"/>
-        </w:rPr>
-        <w:t>que</w:t>
-      </w:r>
-      <w:r>
-        <w:rPr>
-          <w:lang w:val="es-419"/>
-        </w:rPr>
-        <w:t xml:space="preserve"> se define </w:t>
-      </w:r>
-      <w:r>
-        <w:rPr>
-          <w:lang w:val="es-419"/>
-        </w:rPr>
-        <w:t>cuáles</w:t>
-      </w:r>
-      <w:r>
-        <w:rPr>
-          <w:lang w:val="es-419"/>
-        </w:rPr>
-        <w:t xml:space="preserve"> botones de la interfaz visual se muestran</w:t>
-      </w:r>
-      <w:r>
-        <w:rPr>
-          <w:lang w:val="es-419"/>
-        </w:rPr>
-        <w:t>,</w:t>
-      </w:r>
-      <w:r>
-        <w:rPr>
-          <w:lang w:val="es-419"/>
-        </w:rPr>
-        <w:t xml:space="preserve"> y cu</w:t>
-      </w:r>
-      <w:r>
-        <w:rPr>
-          <w:lang w:val="es-419"/>
-        </w:rPr>
-        <w:t>á</w:t>
-      </w:r>
-      <w:r>
-        <w:rPr>
-          <w:lang w:val="es-419"/>
-        </w:rPr>
-        <w:t xml:space="preserve">les se ocultan. De esta manera quedan definidos los accesos a cada sección de la aplicación en base a los permisos del rol del usuario. Si existiera el interés en agregar nuevas vistas y </w:t>
-      </w:r>
-      <w:proofErr w:type="spellStart"/>
-      <w:r>
-        <w:rPr>
-          <w:lang w:val="es-419"/>
-        </w:rPr>
-        <w:t>se</w:t>
-      </w:r>
-      <w:r>
-        <w:rPr>
-          <w:lang w:val="es-419"/>
-        </w:rPr>
-        <w:t>g</w:t>
-      </w:r>
-      <w:r>
-        <w:rPr>
-          <w:lang w:val="es-419"/>
-        </w:rPr>
-        <w:t>urizarlas</w:t>
-      </w:r>
-      <w:proofErr w:type="spellEnd"/>
-      <w:r>
-        <w:rPr>
-          <w:lang w:val="es-419"/>
-        </w:rPr>
-        <w:t>, sería cuestión de agregar los permisos a la base de datos y codificar las reglas acordes a estas nuevas vistas.</w:t>
-      </w:r>
-      <w:bookmarkStart w:id="25" w:name="_GoBack"/>
-      <w:bookmarkEnd w:id="25"/>
-    </w:p>
-    <w:p>
-      <w:pPr>
-        <w:spacing w:after="0" w:line="312" w:lineRule="auto"/>
-        <w:rPr>
-          <w:lang w:val="es-419"/>
-        </w:rPr>
-      </w:pPr>
-    </w:p>
-    <w:p>
-      <w:pPr>
-        <w:pStyle w:val="Heading2"/>
+        <w:t>urizarlas, sería cuestión de agregar los permisos a la base de datos y codificar las reglas acordes a estas nuevas vistas.</w:t>
+      </w:r>
+    </w:p>
+    <w:p>
+      <w:pPr>
+        <w:spacing w:after="0" w:line="240" w:lineRule="auto"/>
+        <w:rPr>
+          <w:lang w:val="es-419"/>
+        </w:rPr>
+      </w:pPr>
+    </w:p>
+    <w:p>
+      <w:pPr>
+        <w:pStyle w:val="Ttulo2"/>
         <w:rPr>
           <w:szCs w:val="22"/>
         </w:rPr>
       </w:pPr>
-      <w:bookmarkStart w:id="26" w:name="_Toc12137081"/>
+      <w:bookmarkStart w:id="26" w:name="_Toc12297546"/>
       <w:r>
         <w:rPr>
           <w:szCs w:val="22"/>
         </w:rPr>
-        <w:t>PROCESO DE LOGIN</w:t>
+        <w:t>P</w:t>
+      </w:r>
+      <w:r>
+        <w:rPr>
+          <w:szCs w:val="22"/>
+        </w:rPr>
+        <w:t>ROCESO DE LOGIN</w:t>
       </w:r>
       <w:bookmarkEnd w:id="26"/>
     </w:p>
@@ -12106,7 +12169,7 @@
     </w:p>
     <w:p>
       <w:pPr>
-        <w:pStyle w:val="ListParagraph"/>
+        <w:pStyle w:val="Prrafodelista"/>
         <w:numPr>
           <w:ilvl w:val="0"/>
           <w:numId w:val="3"/>
@@ -12121,7 +12184,6 @@
         <w:rPr>
           <w:lang w:val="es-419"/>
         </w:rPr>
-        <w:lastRenderedPageBreak/>
         <w:t>Se realiza una validación que el usuario existe y no esté bloqueado. Para este último punto, se verifica si la cantidad de intento</w:t>
       </w:r>
       <w:r>
@@ -12139,7 +12201,7 @@
     </w:p>
     <w:p>
       <w:pPr>
-        <w:pStyle w:val="ListParagraph"/>
+        <w:pStyle w:val="Prrafodelista"/>
         <w:numPr>
           <w:ilvl w:val="0"/>
           <w:numId w:val="3"/>
@@ -12159,7 +12221,7 @@
     </w:p>
     <w:p>
       <w:pPr>
-        <w:pStyle w:val="ListParagraph"/>
+        <w:pStyle w:val="Prrafodelista"/>
         <w:numPr>
           <w:ilvl w:val="0"/>
           <w:numId w:val="3"/>
@@ -12193,24 +12255,17 @@
     </w:p>
     <w:p>
       <w:pPr>
-        <w:spacing w:after="0" w:line="312" w:lineRule="auto"/>
-        <w:rPr>
-          <w:lang w:val="es-419"/>
-        </w:rPr>
-      </w:pPr>
-    </w:p>
-    <w:p>
-      <w:pPr>
-        <w:pStyle w:val="Heading2"/>
+        <w:pStyle w:val="Ttulo2"/>
         <w:rPr>
           <w:szCs w:val="22"/>
         </w:rPr>
       </w:pPr>
-      <w:bookmarkStart w:id="27" w:name="_Toc12137082"/>
+      <w:bookmarkStart w:id="27" w:name="_Toc12297547"/>
       <w:r>
         <w:rPr>
           <w:szCs w:val="22"/>
         </w:rPr>
+        <w:lastRenderedPageBreak/>
         <w:t xml:space="preserve">ASPECTOS </w:t>
       </w:r>
       <w:r>
@@ -12229,7 +12284,7 @@
     </w:p>
     <w:p>
       <w:pPr>
-        <w:pStyle w:val="ListParagraph"/>
+        <w:pStyle w:val="Prrafodelista"/>
         <w:numPr>
           <w:ilvl w:val="0"/>
           <w:numId w:val="1"/>
@@ -12262,7 +12317,7 @@
     </w:p>
     <w:p>
       <w:pPr>
-        <w:pStyle w:val="ListParagraph"/>
+        <w:pStyle w:val="Prrafodelista"/>
         <w:numPr>
           <w:ilvl w:val="0"/>
           <w:numId w:val="1"/>
@@ -12391,7 +12446,7 @@
     </w:p>
     <w:p>
       <w:pPr>
-        <w:pStyle w:val="ListParagraph"/>
+        <w:pStyle w:val="Prrafodelista"/>
         <w:numPr>
           <w:ilvl w:val="0"/>
           <w:numId w:val="1"/>
@@ -12460,7 +12515,7 @@
     </w:p>
     <w:p>
       <w:pPr>
-        <w:pStyle w:val="ListParagraph"/>
+        <w:pStyle w:val="Prrafodelista"/>
         <w:numPr>
           <w:ilvl w:val="0"/>
           <w:numId w:val="1"/>
@@ -12523,7 +12578,7 @@
     </w:p>
     <w:p>
       <w:pPr>
-        <w:pStyle w:val="ListParagraph"/>
+        <w:pStyle w:val="Prrafodelista"/>
         <w:numPr>
           <w:ilvl w:val="0"/>
           <w:numId w:val="1"/>
@@ -12622,7 +12677,7 @@
     </w:p>
     <w:p>
       <w:pPr>
-        <w:pStyle w:val="ListParagraph"/>
+        <w:pStyle w:val="Prrafodelista"/>
         <w:numPr>
           <w:ilvl w:val="0"/>
           <w:numId w:val="4"/>
@@ -12655,7 +12710,7 @@
     </w:p>
     <w:p>
       <w:pPr>
-        <w:pStyle w:val="ListParagraph"/>
+        <w:pStyle w:val="Prrafodelista"/>
         <w:numPr>
           <w:ilvl w:val="0"/>
           <w:numId w:val="4"/>
@@ -12673,6 +12728,13 @@
         </w:rPr>
         <w:t>Cuando en el modelado de datos definimos en las descripciones de algunos campos “debe ser único” esto es una decisión asumida por el grupo dado que, si bien el enunciado no lo menciona explícitamente, entendemos favorece a la coherencia de los datos.</w:t>
       </w:r>
+      <w:r>
+        <w:rPr>
+          <w:noProof/>
+          <w:lang w:val="es-419"/>
+        </w:rPr>
+        <w:t xml:space="preserve"> </w:t>
+      </w:r>
     </w:p>
     <w:p>
       <w:pPr>
@@ -12685,18 +12747,17 @@
         <w:rPr>
           <w:lang w:val="es-419"/>
         </w:rPr>
-        <w:lastRenderedPageBreak/>
         <w:br w:type="page"/>
       </w:r>
     </w:p>
     <w:p>
       <w:pPr>
-        <w:pStyle w:val="Heading1"/>
-        <w:rPr>
-          <w:lang w:val="es-419"/>
-        </w:rPr>
-      </w:pPr>
-      <w:bookmarkStart w:id="28" w:name="_Toc12137083"/>
+        <w:pStyle w:val="Ttulo1"/>
+        <w:rPr>
+          <w:lang w:val="es-419"/>
+        </w:rPr>
+      </w:pPr>
+      <w:bookmarkStart w:id="28" w:name="_Toc12297548"/>
       <w:r>
         <w:rPr>
           <w:lang w:val="es-419"/>
@@ -12728,6 +12789,7 @@
     <w:p>
       <w:pPr>
         <w:spacing w:after="0" w:line="312" w:lineRule="auto"/>
+        <w:jc w:val="center"/>
         <w:rPr>
           <w:lang w:val="es-419"/>
         </w:rPr>
@@ -12736,6 +12798,104 @@
     <w:p>
       <w:pPr>
         <w:spacing w:after="0" w:line="312" w:lineRule="auto"/>
+        <w:jc w:val="center"/>
+        <w:rPr>
+          <w:lang w:val="es-419"/>
+        </w:rPr>
+      </w:pPr>
+      <w:r>
+        <w:rPr>
+          <w:lang w:val="es-419"/>
+        </w:rPr>
+        <w:pict w14:anchorId="3F75D573">
+          <v:shapetype id="_x0000_t75" coordsize="21600,21600" o:spt="75" o:preferrelative="t" path="m@4@5l@4@11@9@11@9@5xe" filled="f" stroked="f">
+            <v:stroke joinstyle="miter"/>
+            <v:formulas>
+              <v:f eqn="if lineDrawn pixelLineWidth 0"/>
+              <v:f eqn="sum @0 1 0"/>
+              <v:f eqn="sum 0 0 @1"/>
+              <v:f eqn="prod @2 1 2"/>
+              <v:f eqn="prod @3 21600 pixelWidth"/>
+              <v:f eqn="prod @3 21600 pixelHeight"/>
+              <v:f eqn="sum @0 0 1"/>
+              <v:f eqn="prod @6 1 2"/>
+              <v:f eqn="prod @7 21600 pixelWidth"/>
+              <v:f eqn="sum @8 21600 0"/>
+              <v:f eqn="prod @7 21600 pixelHeight"/>
+              <v:f eqn="sum @10 21600 0"/>
+            </v:formulas>
+            <v:path o:extrusionok="f" gradientshapeok="t" o:connecttype="rect"/>
+            <o:lock v:ext="edit" aspectratio="t"/>
+          </v:shapetype>
+          <v:shape id="_x0000_i1025" type="#_x0000_t75" style="width:499.05pt;height:332.7pt">
+            <v:imagedata r:id="rId9" o:title="inicioSesion"/>
+          </v:shape>
+        </w:pict>
+      </w:r>
+    </w:p>
+    <w:p>
+      <w:pPr>
+        <w:spacing w:after="0" w:line="312" w:lineRule="auto"/>
+        <w:jc w:val="center"/>
+        <w:rPr>
+          <w:lang w:val="es-419"/>
+        </w:rPr>
+      </w:pPr>
+    </w:p>
+    <w:p>
+      <w:pPr>
+        <w:spacing w:after="0" w:line="312" w:lineRule="auto"/>
+        <w:rPr>
+          <w:lang w:val="es-419"/>
+        </w:rPr>
+      </w:pPr>
+      <w:r>
+        <w:rPr>
+          <w:lang w:val="es-419"/>
+        </w:rPr>
+        <w:br/>
+      </w:r>
+    </w:p>
+    <w:p>
+      <w:pPr>
+        <w:spacing w:after="0" w:line="312" w:lineRule="auto"/>
+        <w:rPr>
+          <w:lang w:val="es-419"/>
+        </w:rPr>
+      </w:pPr>
+    </w:p>
+    <w:p>
+      <w:pPr>
+        <w:spacing w:after="0" w:line="312" w:lineRule="auto"/>
+        <w:rPr>
+          <w:lang w:val="es-419"/>
+        </w:rPr>
+      </w:pPr>
+    </w:p>
+    <w:p>
+      <w:pPr>
+        <w:spacing w:after="0" w:line="312" w:lineRule="auto"/>
+        <w:rPr>
+          <w:lang w:val="es-419"/>
+        </w:rPr>
+      </w:pPr>
+    </w:p>
+    <w:p>
+      <w:pPr>
+        <w:rPr>
+          <w:lang w:val="es-419"/>
+        </w:rPr>
+      </w:pPr>
+      <w:r>
+        <w:rPr>
+          <w:lang w:val="es-419"/>
+        </w:rPr>
+        <w:br w:type="page"/>
+      </w:r>
+    </w:p>
+    <w:p>
+      <w:pPr>
+        <w:spacing w:after="0" w:line="312" w:lineRule="auto"/>
         <w:rPr>
           <w:lang w:val="es-419"/>
         </w:rPr>
@@ -12752,6 +12912,7 @@
     <w:p>
       <w:pPr>
         <w:spacing w:after="0" w:line="312" w:lineRule="auto"/>
+        <w:jc w:val="center"/>
         <w:rPr>
           <w:lang w:val="es-419"/>
         </w:rPr>
@@ -12760,16 +12921,84 @@
     <w:p>
       <w:pPr>
         <w:spacing w:after="0" w:line="312" w:lineRule="auto"/>
-        <w:rPr>
-          <w:lang w:val="es-419"/>
-        </w:rPr>
-      </w:pPr>
+        <w:jc w:val="center"/>
+        <w:rPr>
+          <w:lang w:val="es-419"/>
+        </w:rPr>
+      </w:pPr>
+      <w:r>
+        <w:rPr>
+          <w:noProof/>
+        </w:rPr>
+        <w:drawing>
+          <wp:inline distT="0" distB="0" distL="0" distR="0" wp14:anchorId="6A9DC7BB" wp14:editId="416A1970">
+            <wp:extent cx="6325870" cy="4231005"/>
+            <wp:effectExtent l="0" t="0" r="0" b="0"/>
+            <wp:docPr id="2" name="Imagen 2" descr="C:\Users\rlopezsu\AppData\Local\Microsoft\Windows\INetCache\Content.Word\homeAdmin.PNG"/>
+            <wp:cNvGraphicFramePr>
+              <a:graphicFrameLocks xmlns:a="http://schemas.openxmlformats.org/drawingml/2006/main" noChangeAspect="1"/>
+            </wp:cNvGraphicFramePr>
+            <a:graphic xmlns:a="http://schemas.openxmlformats.org/drawingml/2006/main">
+              <a:graphicData uri="http://schemas.openxmlformats.org/drawingml/2006/picture">
+                <pic:pic xmlns:pic="http://schemas.openxmlformats.org/drawingml/2006/picture">
+                  <pic:nvPicPr>
+                    <pic:cNvPr id="0" name="Picture 5" descr="C:\Users\rlopezsu\AppData\Local\Microsoft\Windows\INetCache\Content.Word\homeAdmin.PNG"/>
+                    <pic:cNvPicPr>
+                      <a:picLocks noChangeAspect="1" noChangeArrowheads="1"/>
+                    </pic:cNvPicPr>
+                  </pic:nvPicPr>
+                  <pic:blipFill>
+                    <a:blip r:embed="rId10">
+                      <a:extLst>
+                        <a:ext uri="{28A0092B-C50C-407E-A947-70E740481C1C}">
+                          <a14:useLocalDpi xmlns:a14="http://schemas.microsoft.com/office/drawing/2010/main" val="0"/>
+                        </a:ext>
+                      </a:extLst>
+                    </a:blip>
+                    <a:srcRect/>
+                    <a:stretch>
+                      <a:fillRect/>
+                    </a:stretch>
+                  </pic:blipFill>
+                  <pic:spPr bwMode="auto">
+                    <a:xfrm>
+                      <a:off x="0" y="0"/>
+                      <a:ext cx="6325870" cy="4231005"/>
+                    </a:xfrm>
+                    <a:prstGeom prst="rect">
+                      <a:avLst/>
+                    </a:prstGeom>
+                    <a:noFill/>
+                    <a:ln>
+                      <a:noFill/>
+                    </a:ln>
+                  </pic:spPr>
+                </pic:pic>
+              </a:graphicData>
+            </a:graphic>
+          </wp:inline>
+        </w:drawing>
+      </w:r>
+    </w:p>
+    <w:p>
+      <w:pPr>
+        <w:rPr>
+          <w:lang w:val="es-419"/>
+        </w:rPr>
+      </w:pPr>
+      <w:r>
+        <w:rPr>
+          <w:lang w:val="es-419"/>
+        </w:rPr>
+        <w:br w:type="page"/>
+      </w:r>
     </w:p>
     <w:p>
       <w:pPr>
         <w:pStyle w:val="Estilo2"/>
       </w:pPr>
       <w:r>
+        <w:lastRenderedPageBreak/>
         <w:t>VISTA DEL CLIENTE</w:t>
       </w:r>
     </w:p>
@@ -12784,10 +13013,21 @@
     <w:p>
       <w:pPr>
         <w:spacing w:after="0" w:line="312" w:lineRule="auto"/>
-        <w:rPr>
-          <w:lang w:val="es-419"/>
-        </w:rPr>
-      </w:pPr>
+        <w:jc w:val="center"/>
+        <w:rPr>
+          <w:lang w:val="es-419"/>
+        </w:rPr>
+      </w:pPr>
+      <w:r>
+        <w:rPr>
+          <w:lang w:val="es-419"/>
+        </w:rPr>
+        <w:pict w14:anchorId="52C9F4B4">
+          <v:shape id="_x0000_i1026" type="#_x0000_t75" style="width:497.8pt;height:331.45pt">
+            <v:imagedata r:id="rId11" o:title="homeCliente"/>
+          </v:shape>
+        </w:pict>
+      </w:r>
     </w:p>
     <w:p>
       <w:pPr>
@@ -12814,10 +13054,11 @@
       </w:pPr>
     </w:p>
     <w:sectPr>
-      <w:footerReference w:type="default" r:id="rId9"/>
+      <w:footerReference w:type="default" r:id="rId12"/>
       <w:pgSz w:w="12240" w:h="15840"/>
       <w:pgMar w:top="1134" w:right="1134" w:bottom="1134" w:left="1134" w:header="680" w:footer="283" w:gutter="0"/>
       <w:cols w:space="708"/>
+      <w:titlePg/>
       <w:docGrid w:linePitch="360"/>
     </w:sectPr>
   </w:body>
@@ -12825,7 +13066,7 @@
 </file>
 
 <file path=word/endnotes.xml><?xml version="1.0" encoding="utf-8"?>
-<w:endnotes xmlns:wpc="http://schemas.microsoft.com/office/word/2010/wordprocessingCanvas" xmlns:cx="http://schemas.microsoft.com/office/drawing/2014/chartex" xmlns:cx1="http://schemas.microsoft.com/office/drawing/2015/9/8/chartex" xmlns:cx2="http://schemas.microsoft.com/office/drawing/2015/10/21/chartex" xmlns:cx3="http://schemas.microsoft.com/office/drawing/2016/5/9/chartex" xmlns:cx4="http://schemas.microsoft.com/office/drawing/2016/5/10/chartex" xmlns:cx5="http://schemas.microsoft.com/office/drawing/2016/5/11/chartex" xmlns:cx6="http://schemas.microsoft.com/office/drawing/2016/5/12/chartex" xmlns:cx7="http://schemas.microsoft.com/office/drawing/2016/5/13/chartex" xmlns:cx8="http://schemas.microsoft.com/office/drawing/2016/5/14/chartex" xmlns:mc="http://schemas.openxmlformats.org/markup-compatibility/2006" xmlns:aink="http://schemas.microsoft.com/office/drawing/2016/ink" xmlns:am3d="http://schemas.microsoft.com/office/drawing/2017/model3d" xmlns:o="urn:schemas-microsoft-com:office:office" xmlns:r="http://schemas.openxmlformats.org/officeDocument/2006/relationships" xmlns:m="http://schemas.openxmlformats.org/officeDocument/2006/math" xmlns:v="urn:schemas-microsoft-com:vml" xmlns:wp14="http://schemas.microsoft.com/office/word/2010/wordprocessingDrawing" xmlns:wp="http://schemas.openxmlformats.org/drawingml/2006/wordprocessingDrawing" xmlns:w10="urn:schemas-microsoft-com:office:word" xmlns:w="http://schemas.openxmlformats.org/wordprocessingml/2006/main" xmlns:w14="http://schemas.microsoft.com/office/word/2010/wordml" xmlns:w15="http://schemas.microsoft.com/office/word/2012/wordml" xmlns:w16cid="http://schemas.microsoft.com/office/word/2016/wordml/cid" xmlns:w16se="http://schemas.microsoft.com/office/word/2015/wordml/symex" xmlns:wpg="http://schemas.microsoft.com/office/word/2010/wordprocessingGroup" xmlns:wpi="http://schemas.microsoft.com/office/word/2010/wordprocessingInk" xmlns:wne="http://schemas.microsoft.com/office/word/2006/wordml" xmlns:wps="http://schemas.microsoft.com/office/word/2010/wordprocessingShape" mc:Ignorable="w14 w15 w16se w16cid wp14">
+<w:endnotes xmlns:wpc="http://schemas.microsoft.com/office/word/2010/wordprocessingCanvas" xmlns:cx="http://schemas.microsoft.com/office/drawing/2014/chartex" xmlns:cx1="http://schemas.microsoft.com/office/drawing/2015/9/8/chartex" xmlns:mc="http://schemas.openxmlformats.org/markup-compatibility/2006" xmlns:o="urn:schemas-microsoft-com:office:office" xmlns:r="http://schemas.openxmlformats.org/officeDocument/2006/relationships" xmlns:m="http://schemas.openxmlformats.org/officeDocument/2006/math" xmlns:v="urn:schemas-microsoft-com:vml" xmlns:wp14="http://schemas.microsoft.com/office/word/2010/wordprocessingDrawing" xmlns:wp="http://schemas.openxmlformats.org/drawingml/2006/wordprocessingDrawing" xmlns:w10="urn:schemas-microsoft-com:office:word" xmlns:w="http://schemas.openxmlformats.org/wordprocessingml/2006/main" xmlns:w14="http://schemas.microsoft.com/office/word/2010/wordml" xmlns:w15="http://schemas.microsoft.com/office/word/2012/wordml" xmlns:w16se="http://schemas.microsoft.com/office/word/2015/wordml/symex" xmlns:wpg="http://schemas.microsoft.com/office/word/2010/wordprocessingGroup" xmlns:wpi="http://schemas.microsoft.com/office/word/2010/wordprocessingInk" xmlns:wne="http://schemas.microsoft.com/office/word/2006/wordml" xmlns:wps="http://schemas.microsoft.com/office/word/2010/wordprocessingShape" mc:Ignorable="w14 w15 w16se wp14">
   <w:endnote w:type="separator" w:id="-1">
     <w:p>
       <w:pPr>
@@ -12850,74 +13091,134 @@
 </file>
 
 <file path=word/footer1.xml><?xml version="1.0" encoding="utf-8"?>
-<w:ftr xmlns:wpc="http://schemas.microsoft.com/office/word/2010/wordprocessingCanvas" xmlns:cx="http://schemas.microsoft.com/office/drawing/2014/chartex" xmlns:cx1="http://schemas.microsoft.com/office/drawing/2015/9/8/chartex" xmlns:cx2="http://schemas.microsoft.com/office/drawing/2015/10/21/chartex" xmlns:cx3="http://schemas.microsoft.com/office/drawing/2016/5/9/chartex" xmlns:cx4="http://schemas.microsoft.com/office/drawing/2016/5/10/chartex" xmlns:cx5="http://schemas.microsoft.com/office/drawing/2016/5/11/chartex" xmlns:cx6="http://schemas.microsoft.com/office/drawing/2016/5/12/chartex" xmlns:cx7="http://schemas.microsoft.com/office/drawing/2016/5/13/chartex" xmlns:cx8="http://schemas.microsoft.com/office/drawing/2016/5/14/chartex" xmlns:mc="http://schemas.openxmlformats.org/markup-compatibility/2006" xmlns:aink="http://schemas.microsoft.com/office/drawing/2016/ink" xmlns:am3d="http://schemas.microsoft.com/office/drawing/2017/model3d" xmlns:o="urn:schemas-microsoft-com:office:office" xmlns:r="http://schemas.openxmlformats.org/officeDocument/2006/relationships" xmlns:m="http://schemas.openxmlformats.org/officeDocument/2006/math" xmlns:v="urn:schemas-microsoft-com:vml" xmlns:wp14="http://schemas.microsoft.com/office/word/2010/wordprocessingDrawing" xmlns:wp="http://schemas.openxmlformats.org/drawingml/2006/wordprocessingDrawing" xmlns:w10="urn:schemas-microsoft-com:office:word" xmlns:w="http://schemas.openxmlformats.org/wordprocessingml/2006/main" xmlns:w14="http://schemas.microsoft.com/office/word/2010/wordml" xmlns:w15="http://schemas.microsoft.com/office/word/2012/wordml" xmlns:w16cid="http://schemas.microsoft.com/office/word/2016/wordml/cid" xmlns:w16se="http://schemas.microsoft.com/office/word/2015/wordml/symex" xmlns:wpg="http://schemas.microsoft.com/office/word/2010/wordprocessingGroup" xmlns:wpi="http://schemas.microsoft.com/office/word/2010/wordprocessingInk" xmlns:wne="http://schemas.microsoft.com/office/word/2006/wordml" xmlns:wps="http://schemas.microsoft.com/office/word/2010/wordprocessingShape" mc:Ignorable="w14 w15 w16se w16cid wp14">
+<w:ftr xmlns:wpc="http://schemas.microsoft.com/office/word/2010/wordprocessingCanvas" xmlns:cx="http://schemas.microsoft.com/office/drawing/2014/chartex" xmlns:cx1="http://schemas.microsoft.com/office/drawing/2015/9/8/chartex" xmlns:mc="http://schemas.openxmlformats.org/markup-compatibility/2006" xmlns:o="urn:schemas-microsoft-com:office:office" xmlns:r="http://schemas.openxmlformats.org/officeDocument/2006/relationships" xmlns:m="http://schemas.openxmlformats.org/officeDocument/2006/math" xmlns:v="urn:schemas-microsoft-com:vml" xmlns:wp14="http://schemas.microsoft.com/office/word/2010/wordprocessingDrawing" xmlns:wp="http://schemas.openxmlformats.org/drawingml/2006/wordprocessingDrawing" xmlns:w10="urn:schemas-microsoft-com:office:word" xmlns:w="http://schemas.openxmlformats.org/wordprocessingml/2006/main" xmlns:w14="http://schemas.microsoft.com/office/word/2010/wordml" xmlns:w15="http://schemas.microsoft.com/office/word/2012/wordml" xmlns:w16se="http://schemas.microsoft.com/office/word/2015/wordml/symex" xmlns:wpg="http://schemas.microsoft.com/office/word/2010/wordprocessingGroup" xmlns:wpi="http://schemas.microsoft.com/office/word/2010/wordprocessingInk" xmlns:wne="http://schemas.microsoft.com/office/word/2006/wordml" xmlns:wps="http://schemas.microsoft.com/office/word/2010/wordprocessingShape" mc:Ignorable="w14 w15 w16se wp14">
+  <w:sdt>
+    <w:sdtPr>
+      <w:id w:val="1594736406"/>
+      <w:docPartObj>
+        <w:docPartGallery w:val="Page Numbers (Bottom of Page)"/>
+        <w:docPartUnique/>
+      </w:docPartObj>
+    </w:sdtPr>
+    <w:sdtEndPr/>
+    <w:sdtContent>
+      <w:p>
+        <w:pPr>
+          <w:pStyle w:val="Piedepgina"/>
+          <w:ind w:left="5812" w:hanging="772"/>
+          <w:jc w:val="right"/>
+        </w:pPr>
+        <w:r>
+          <w:rPr>
+            <w:noProof/>
+          </w:rPr>
+          <w:drawing>
+            <wp:anchor distT="0" distB="0" distL="114300" distR="114300" simplePos="0" relativeHeight="251658240" behindDoc="0" locked="0" layoutInCell="1" allowOverlap="1" wp14:anchorId="228F6290" wp14:editId="17561C53">
+              <wp:simplePos x="0" y="0"/>
+              <wp:positionH relativeFrom="margin">
+                <wp:align>center</wp:align>
+              </wp:positionH>
+              <wp:positionV relativeFrom="paragraph">
+                <wp:posOffset>-352216</wp:posOffset>
+              </wp:positionV>
+              <wp:extent cx="1412240" cy="598170"/>
+              <wp:effectExtent l="0" t="0" r="0" b="0"/>
+              <wp:wrapSquare wrapText="bothSides"/>
+              <wp:docPr id="5" name="Imagen 5" descr="logo-con-margenes"/>
+              <wp:cNvGraphicFramePr>
+                <a:graphicFrameLocks xmlns:a="http://schemas.openxmlformats.org/drawingml/2006/main" noChangeAspect="1"/>
+              </wp:cNvGraphicFramePr>
+              <a:graphic xmlns:a="http://schemas.openxmlformats.org/drawingml/2006/main">
+                <a:graphicData uri="http://schemas.openxmlformats.org/drawingml/2006/picture">
+                  <pic:pic xmlns:pic="http://schemas.openxmlformats.org/drawingml/2006/picture">
+                    <pic:nvPicPr>
+                      <pic:cNvPr id="0" name="Picture 10" descr="logo-con-margenes"/>
+                      <pic:cNvPicPr>
+                        <a:picLocks noChangeAspect="1" noChangeArrowheads="1"/>
+                      </pic:cNvPicPr>
+                    </pic:nvPicPr>
+                    <pic:blipFill rotWithShape="1">
+                      <a:blip r:embed="rId1">
+                        <a:extLst>
+                          <a:ext uri="{28A0092B-C50C-407E-A947-70E740481C1C}">
+                            <a14:useLocalDpi xmlns:a14="http://schemas.microsoft.com/office/drawing/2010/main" val="0"/>
+                          </a:ext>
+                        </a:extLst>
+                      </a:blip>
+                      <a:srcRect l="7956" r="7158"/>
+                      <a:stretch/>
+                    </pic:blipFill>
+                    <pic:spPr bwMode="auto">
+                      <a:xfrm>
+                        <a:off x="0" y="0"/>
+                        <a:ext cx="1412240" cy="598170"/>
+                      </a:xfrm>
+                      <a:prstGeom prst="rect">
+                        <a:avLst/>
+                      </a:prstGeom>
+                      <a:noFill/>
+                      <a:ln>
+                        <a:noFill/>
+                      </a:ln>
+                      <a:extLst>
+                        <a:ext uri="{53640926-AAD7-44D8-BBD7-CCE9431645EC}">
+                          <a14:shadowObscured xmlns:a14="http://schemas.microsoft.com/office/drawing/2010/main"/>
+                        </a:ext>
+                      </a:extLst>
+                    </pic:spPr>
+                  </pic:pic>
+                </a:graphicData>
+              </a:graphic>
+              <wp14:sizeRelH relativeFrom="page">
+                <wp14:pctWidth>0</wp14:pctWidth>
+              </wp14:sizeRelH>
+              <wp14:sizeRelV relativeFrom="page">
+                <wp14:pctHeight>0</wp14:pctHeight>
+              </wp14:sizeRelV>
+            </wp:anchor>
+          </w:drawing>
+        </w:r>
+        <w:r>
+          <w:t xml:space="preserve">Page | </w:t>
+        </w:r>
+        <w:r>
+          <w:fldChar w:fldCharType="begin"/>
+        </w:r>
+        <w:r>
+          <w:instrText xml:space="preserve"> PAGE   \* MERGEFORMAT </w:instrText>
+        </w:r>
+        <w:r>
+          <w:fldChar w:fldCharType="separate"/>
+        </w:r>
+        <w:r>
+          <w:rPr>
+            <w:noProof/>
+          </w:rPr>
+          <w:t>5</w:t>
+        </w:r>
+        <w:r>
+          <w:rPr>
+            <w:noProof/>
+          </w:rPr>
+          <w:fldChar w:fldCharType="end"/>
+        </w:r>
+        <w:r>
+          <w:t xml:space="preserve"> </w:t>
+        </w:r>
+      </w:p>
+    </w:sdtContent>
+  </w:sdt>
   <w:p>
     <w:pPr>
-      <w:pStyle w:val="Footer"/>
+      <w:pStyle w:val="Piedepgina"/>
       <w:jc w:val="center"/>
     </w:pPr>
-    <w:r>
-      <w:rPr>
-        <w:noProof/>
-      </w:rPr>
-      <w:drawing>
-        <wp:inline distT="0" distB="0" distL="0" distR="0" wp14:anchorId="5E38787B" wp14:editId="3772E6E4">
-          <wp:extent cx="2040890" cy="864870"/>
-          <wp:effectExtent l="0" t="0" r="0" b="0"/>
-          <wp:docPr id="3" name="Imagen 3" descr="logo-con-margenes"/>
-          <wp:cNvGraphicFramePr>
-            <a:graphicFrameLocks xmlns:a="http://schemas.openxmlformats.org/drawingml/2006/main" noChangeAspect="1"/>
-          </wp:cNvGraphicFramePr>
-          <a:graphic xmlns:a="http://schemas.openxmlformats.org/drawingml/2006/main">
-            <a:graphicData uri="http://schemas.openxmlformats.org/drawingml/2006/picture">
-              <pic:pic xmlns:pic="http://schemas.openxmlformats.org/drawingml/2006/picture">
-                <pic:nvPicPr>
-                  <pic:cNvPr id="0" name="Picture 10" descr="logo-con-margenes"/>
-                  <pic:cNvPicPr>
-                    <a:picLocks noChangeAspect="1" noChangeArrowheads="1"/>
-                  </pic:cNvPicPr>
-                </pic:nvPicPr>
-                <pic:blipFill rotWithShape="1">
-                  <a:blip r:embed="rId1">
-                    <a:extLst>
-                      <a:ext uri="{28A0092B-C50C-407E-A947-70E740481C1C}">
-                        <a14:useLocalDpi xmlns:a14="http://schemas.microsoft.com/office/drawing/2010/main" val="0"/>
-                      </a:ext>
-                    </a:extLst>
-                  </a:blip>
-                  <a:srcRect l="7956" r="7158"/>
-                  <a:stretch/>
-                </pic:blipFill>
-                <pic:spPr bwMode="auto">
-                  <a:xfrm>
-                    <a:off x="0" y="0"/>
-                    <a:ext cx="2040890" cy="864870"/>
-                  </a:xfrm>
-                  <a:prstGeom prst="rect">
-                    <a:avLst/>
-                  </a:prstGeom>
-                  <a:noFill/>
-                  <a:ln>
-                    <a:noFill/>
-                  </a:ln>
-                  <a:extLst>
-                    <a:ext uri="{53640926-AAD7-44D8-BBD7-CCE9431645EC}">
-                      <a14:shadowObscured xmlns:a14="http://schemas.microsoft.com/office/drawing/2010/main"/>
-                    </a:ext>
-                  </a:extLst>
-                </pic:spPr>
-              </pic:pic>
-            </a:graphicData>
-          </a:graphic>
-        </wp:inline>
-      </w:drawing>
-    </w:r>
   </w:p>
 </w:ftr>
 </file>
 
 <file path=word/footnotes.xml><?xml version="1.0" encoding="utf-8"?>
-<w:footnotes xmlns:wpc="http://schemas.microsoft.com/office/word/2010/wordprocessingCanvas" xmlns:cx="http://schemas.microsoft.com/office/drawing/2014/chartex" xmlns:cx1="http://schemas.microsoft.com/office/drawing/2015/9/8/chartex" xmlns:cx2="http://schemas.microsoft.com/office/drawing/2015/10/21/chartex" xmlns:cx3="http://schemas.microsoft.com/office/drawing/2016/5/9/chartex" xmlns:cx4="http://schemas.microsoft.com/office/drawing/2016/5/10/chartex" xmlns:cx5="http://schemas.microsoft.com/office/drawing/2016/5/11/chartex" xmlns:cx6="http://schemas.microsoft.com/office/drawing/2016/5/12/chartex" xmlns:cx7="http://schemas.microsoft.com/office/drawing/2016/5/13/chartex" xmlns:cx8="http://schemas.microsoft.com/office/drawing/2016/5/14/chartex" xmlns:mc="http://schemas.openxmlformats.org/markup-compatibility/2006" xmlns:aink="http://schemas.microsoft.com/office/drawing/2016/ink" xmlns:am3d="http://schemas.microsoft.com/office/drawing/2017/model3d" xmlns:o="urn:schemas-microsoft-com:office:office" xmlns:r="http://schemas.openxmlformats.org/officeDocument/2006/relationships" xmlns:m="http://schemas.openxmlformats.org/officeDocument/2006/math" xmlns:v="urn:schemas-microsoft-com:vml" xmlns:wp14="http://schemas.microsoft.com/office/word/2010/wordprocessingDrawing" xmlns:wp="http://schemas.openxmlformats.org/drawingml/2006/wordprocessingDrawing" xmlns:w10="urn:schemas-microsoft-com:office:word" xmlns:w="http://schemas.openxmlformats.org/wordprocessingml/2006/main" xmlns:w14="http://schemas.microsoft.com/office/word/2010/wordml" xmlns:w15="http://schemas.microsoft.com/office/word/2012/wordml" xmlns:w16cid="http://schemas.microsoft.com/office/word/2016/wordml/cid" xmlns:w16se="http://schemas.microsoft.com/office/word/2015/wordml/symex" xmlns:wpg="http://schemas.microsoft.com/office/word/2010/wordprocessingGroup" xmlns:wpi="http://schemas.microsoft.com/office/word/2010/wordprocessingInk" xmlns:wne="http://schemas.microsoft.com/office/word/2006/wordml" xmlns:wps="http://schemas.microsoft.com/office/word/2010/wordprocessingShape" mc:Ignorable="w14 w15 w16se w16cid wp14">
+<w:footnotes xmlns:wpc="http://schemas.microsoft.com/office/word/2010/wordprocessingCanvas" xmlns:cx="http://schemas.microsoft.com/office/drawing/2014/chartex" xmlns:cx1="http://schemas.microsoft.com/office/drawing/2015/9/8/chartex" xmlns:mc="http://schemas.openxmlformats.org/markup-compatibility/2006" xmlns:o="urn:schemas-microsoft-com:office:office" xmlns:r="http://schemas.openxmlformats.org/officeDocument/2006/relationships" xmlns:m="http://schemas.openxmlformats.org/officeDocument/2006/math" xmlns:v="urn:schemas-microsoft-com:vml" xmlns:wp14="http://schemas.microsoft.com/office/word/2010/wordprocessingDrawing" xmlns:wp="http://schemas.openxmlformats.org/drawingml/2006/wordprocessingDrawing" xmlns:w10="urn:schemas-microsoft-com:office:word" xmlns:w="http://schemas.openxmlformats.org/wordprocessingml/2006/main" xmlns:w14="http://schemas.microsoft.com/office/word/2010/wordml" xmlns:w15="http://schemas.microsoft.com/office/word/2012/wordml" xmlns:w16se="http://schemas.microsoft.com/office/word/2015/wordml/symex" xmlns:wpg="http://schemas.microsoft.com/office/word/2010/wordprocessingGroup" xmlns:wpi="http://schemas.microsoft.com/office/word/2010/wordprocessingInk" xmlns:wne="http://schemas.microsoft.com/office/word/2006/wordml" xmlns:wps="http://schemas.microsoft.com/office/word/2010/wordprocessingShape" mc:Ignorable="w14 w15 w16se wp14">
   <w:footnote w:type="separator" w:id="-1">
     <w:p>
       <w:pPr>
@@ -12942,8 +13243,121 @@
 </file>
 
 <file path=word/numbering.xml><?xml version="1.0" encoding="utf-8"?>
-<w:numbering xmlns:wpc="http://schemas.microsoft.com/office/word/2010/wordprocessingCanvas" xmlns:cx="http://schemas.microsoft.com/office/drawing/2014/chartex" xmlns:cx1="http://schemas.microsoft.com/office/drawing/2015/9/8/chartex" xmlns:cx2="http://schemas.microsoft.com/office/drawing/2015/10/21/chartex" xmlns:cx3="http://schemas.microsoft.com/office/drawing/2016/5/9/chartex" xmlns:cx4="http://schemas.microsoft.com/office/drawing/2016/5/10/chartex" xmlns:cx5="http://schemas.microsoft.com/office/drawing/2016/5/11/chartex" xmlns:cx6="http://schemas.microsoft.com/office/drawing/2016/5/12/chartex" xmlns:cx7="http://schemas.microsoft.com/office/drawing/2016/5/13/chartex" xmlns:cx8="http://schemas.microsoft.com/office/drawing/2016/5/14/chartex" xmlns:mc="http://schemas.openxmlformats.org/markup-compatibility/2006" xmlns:aink="http://schemas.microsoft.com/office/drawing/2016/ink" xmlns:am3d="http://schemas.microsoft.com/office/drawing/2017/model3d" xmlns:o="urn:schemas-microsoft-com:office:office" xmlns:r="http://schemas.openxmlformats.org/officeDocument/2006/relationships" xmlns:m="http://schemas.openxmlformats.org/officeDocument/2006/math" xmlns:v="urn:schemas-microsoft-com:vml" xmlns:wp14="http://schemas.microsoft.com/office/word/2010/wordprocessingDrawing" xmlns:wp="http://schemas.openxmlformats.org/drawingml/2006/wordprocessingDrawing" xmlns:w10="urn:schemas-microsoft-com:office:word" xmlns:w="http://schemas.openxmlformats.org/wordprocessingml/2006/main" xmlns:w14="http://schemas.microsoft.com/office/word/2010/wordml" xmlns:w15="http://schemas.microsoft.com/office/word/2012/wordml" xmlns:w16cid="http://schemas.microsoft.com/office/word/2016/wordml/cid" xmlns:w16se="http://schemas.microsoft.com/office/word/2015/wordml/symex" xmlns:wpg="http://schemas.microsoft.com/office/word/2010/wordprocessingGroup" xmlns:wpi="http://schemas.microsoft.com/office/word/2010/wordprocessingInk" xmlns:wne="http://schemas.microsoft.com/office/word/2006/wordml" xmlns:wps="http://schemas.microsoft.com/office/word/2010/wordprocessingShape" mc:Ignorable="w14 w15 w16se w16cid wp14">
+<w:numbering xmlns:wpc="http://schemas.microsoft.com/office/word/2010/wordprocessingCanvas" xmlns:cx="http://schemas.microsoft.com/office/drawing/2014/chartex" xmlns:cx1="http://schemas.microsoft.com/office/drawing/2015/9/8/chartex" xmlns:mc="http://schemas.openxmlformats.org/markup-compatibility/2006" xmlns:o="urn:schemas-microsoft-com:office:office" xmlns:r="http://schemas.openxmlformats.org/officeDocument/2006/relationships" xmlns:m="http://schemas.openxmlformats.org/officeDocument/2006/math" xmlns:v="urn:schemas-microsoft-com:vml" xmlns:wp14="http://schemas.microsoft.com/office/word/2010/wordprocessingDrawing" xmlns:wp="http://schemas.openxmlformats.org/drawingml/2006/wordprocessingDrawing" xmlns:w10="urn:schemas-microsoft-com:office:word" xmlns:w="http://schemas.openxmlformats.org/wordprocessingml/2006/main" xmlns:w14="http://schemas.microsoft.com/office/word/2010/wordml" xmlns:w15="http://schemas.microsoft.com/office/word/2012/wordml" xmlns:w16se="http://schemas.microsoft.com/office/word/2015/wordml/symex" xmlns:wpg="http://schemas.microsoft.com/office/word/2010/wordprocessingGroup" xmlns:wpi="http://schemas.microsoft.com/office/word/2010/wordprocessingInk" xmlns:wne="http://schemas.microsoft.com/office/word/2006/wordml" xmlns:wps="http://schemas.microsoft.com/office/word/2010/wordprocessingShape" mc:Ignorable="w14 w15 w16se wp14">
   <w:abstractNum w:abstractNumId="0" w15:restartNumberingAfterBreak="0">
+    <w:nsid w:val="104C6D1E"/>
+    <w:multiLevelType w:val="hybridMultilevel"/>
+    <w:tmpl w:val="D67CD572"/>
+    <w:lvl w:ilvl="0" w:tplc="04090005">
+      <w:start w:val="1"/>
+      <w:numFmt w:val="bullet"/>
+      <w:lvlText w:val=""/>
+      <w:lvlJc w:val="left"/>
+      <w:pPr>
+        <w:ind w:left="720" w:hanging="360"/>
+      </w:pPr>
+      <w:rPr>
+        <w:rFonts w:ascii="Wingdings" w:hAnsi="Wingdings" w:hint="default"/>
+      </w:rPr>
+    </w:lvl>
+    <w:lvl w:ilvl="1" w:tplc="2C0A0003" w:tentative="1">
+      <w:start w:val="1"/>
+      <w:numFmt w:val="bullet"/>
+      <w:lvlText w:val="o"/>
+      <w:lvlJc w:val="left"/>
+      <w:pPr>
+        <w:ind w:left="1440" w:hanging="360"/>
+      </w:pPr>
+      <w:rPr>
+        <w:rFonts w:ascii="Courier New" w:hAnsi="Courier New" w:cs="Courier New" w:hint="default"/>
+      </w:rPr>
+    </w:lvl>
+    <w:lvl w:ilvl="2" w:tplc="2C0A0005" w:tentative="1">
+      <w:start w:val="1"/>
+      <w:numFmt w:val="bullet"/>
+      <w:lvlText w:val=""/>
+      <w:lvlJc w:val="left"/>
+      <w:pPr>
+        <w:ind w:left="2160" w:hanging="360"/>
+      </w:pPr>
+      <w:rPr>
+        <w:rFonts w:ascii="Wingdings" w:hAnsi="Wingdings" w:hint="default"/>
+      </w:rPr>
+    </w:lvl>
+    <w:lvl w:ilvl="3" w:tplc="2C0A0001" w:tentative="1">
+      <w:start w:val="1"/>
+      <w:numFmt w:val="bullet"/>
+      <w:lvlText w:val=""/>
+      <w:lvlJc w:val="left"/>
+      <w:pPr>
+        <w:ind w:left="2880" w:hanging="360"/>
+      </w:pPr>
+      <w:rPr>
+        <w:rFonts w:ascii="Symbol" w:hAnsi="Symbol" w:hint="default"/>
+      </w:rPr>
+    </w:lvl>
+    <w:lvl w:ilvl="4" w:tplc="2C0A0003" w:tentative="1">
+      <w:start w:val="1"/>
+      <w:numFmt w:val="bullet"/>
+      <w:lvlText w:val="o"/>
+      <w:lvlJc w:val="left"/>
+      <w:pPr>
+        <w:ind w:left="3600" w:hanging="360"/>
+      </w:pPr>
+      <w:rPr>
+        <w:rFonts w:ascii="Courier New" w:hAnsi="Courier New" w:cs="Courier New" w:hint="default"/>
+      </w:rPr>
+    </w:lvl>
+    <w:lvl w:ilvl="5" w:tplc="2C0A0005" w:tentative="1">
+      <w:start w:val="1"/>
+      <w:numFmt w:val="bullet"/>
+      <w:lvlText w:val=""/>
+      <w:lvlJc w:val="left"/>
+      <w:pPr>
+        <w:ind w:left="4320" w:hanging="360"/>
+      </w:pPr>
+      <w:rPr>
+        <w:rFonts w:ascii="Wingdings" w:hAnsi="Wingdings" w:hint="default"/>
+      </w:rPr>
+    </w:lvl>
+    <w:lvl w:ilvl="6" w:tplc="2C0A0001" w:tentative="1">
+      <w:start w:val="1"/>
+      <w:numFmt w:val="bullet"/>
+      <w:lvlText w:val=""/>
+      <w:lvlJc w:val="left"/>
+      <w:pPr>
+        <w:ind w:left="5040" w:hanging="360"/>
+      </w:pPr>
+      <w:rPr>
+        <w:rFonts w:ascii="Symbol" w:hAnsi="Symbol" w:hint="default"/>
+      </w:rPr>
+    </w:lvl>
+    <w:lvl w:ilvl="7" w:tplc="2C0A0003" w:tentative="1">
+      <w:start w:val="1"/>
+      <w:numFmt w:val="bullet"/>
+      <w:lvlText w:val="o"/>
+      <w:lvlJc w:val="left"/>
+      <w:pPr>
+        <w:ind w:left="5760" w:hanging="360"/>
+      </w:pPr>
+      <w:rPr>
+        <w:rFonts w:ascii="Courier New" w:hAnsi="Courier New" w:cs="Courier New" w:hint="default"/>
+      </w:rPr>
+    </w:lvl>
+    <w:lvl w:ilvl="8" w:tplc="2C0A0005" w:tentative="1">
+      <w:start w:val="1"/>
+      <w:numFmt w:val="bullet"/>
+      <w:lvlText w:val=""/>
+      <w:lvlJc w:val="left"/>
+      <w:pPr>
+        <w:ind w:left="6480" w:hanging="360"/>
+      </w:pPr>
+      <w:rPr>
+        <w:rFonts w:ascii="Wingdings" w:hAnsi="Wingdings" w:hint="default"/>
+      </w:rPr>
+    </w:lvl>
+  </w:abstractNum>
+  <w:abstractNum w:abstractNumId="1" w15:restartNumberingAfterBreak="0">
     <w:nsid w:val="175552BD"/>
     <w:multiLevelType w:val="hybridMultilevel"/>
     <w:tmpl w:val="73EEDA86"/>
@@ -13032,7 +13446,7 @@
       </w:pPr>
     </w:lvl>
   </w:abstractNum>
-  <w:abstractNum w:abstractNumId="1" w15:restartNumberingAfterBreak="0">
+  <w:abstractNum w:abstractNumId="2" w15:restartNumberingAfterBreak="0">
     <w:nsid w:val="2F2971D1"/>
     <w:multiLevelType w:val="hybridMultilevel"/>
     <w:tmpl w:val="5FF237E4"/>
@@ -13145,7 +13559,7 @@
       </w:rPr>
     </w:lvl>
   </w:abstractNum>
-  <w:abstractNum w:abstractNumId="2" w15:restartNumberingAfterBreak="0">
+  <w:abstractNum w:abstractNumId="3" w15:restartNumberingAfterBreak="0">
     <w:nsid w:val="57896849"/>
     <w:multiLevelType w:val="hybridMultilevel"/>
     <w:tmpl w:val="F44CB712"/>
@@ -13258,7 +13672,7 @@
       </w:rPr>
     </w:lvl>
   </w:abstractNum>
-  <w:abstractNum w:abstractNumId="3" w15:restartNumberingAfterBreak="0">
+  <w:abstractNum w:abstractNumId="4" w15:restartNumberingAfterBreak="0">
     <w:nsid w:val="638654C9"/>
     <w:multiLevelType w:val="hybridMultilevel"/>
     <w:tmpl w:val="1A3E3984"/>
@@ -13347,7 +13761,7 @@
       </w:pPr>
     </w:lvl>
   </w:abstractNum>
-  <w:abstractNum w:abstractNumId="4" w15:restartNumberingAfterBreak="0">
+  <w:abstractNum w:abstractNumId="5" w15:restartNumberingAfterBreak="0">
     <w:nsid w:val="75953486"/>
     <w:multiLevelType w:val="hybridMultilevel"/>
     <w:tmpl w:val="A8484B6E"/>
@@ -13461,25 +13875,28 @@
     </w:lvl>
   </w:abstractNum>
   <w:num w:numId="1">
+    <w:abstractNumId w:val="5"/>
+  </w:num>
+  <w:num w:numId="2">
+    <w:abstractNumId w:val="1"/>
+  </w:num>
+  <w:num w:numId="3">
     <w:abstractNumId w:val="4"/>
   </w:num>
-  <w:num w:numId="2">
-    <w:abstractNumId w:val="0"/>
+  <w:num w:numId="4">
+    <w:abstractNumId w:val="2"/>
   </w:num>
-  <w:num w:numId="3">
+  <w:num w:numId="5">
     <w:abstractNumId w:val="3"/>
   </w:num>
-  <w:num w:numId="4">
-    <w:abstractNumId w:val="1"/>
-  </w:num>
-  <w:num w:numId="5">
-    <w:abstractNumId w:val="2"/>
+  <w:num w:numId="6">
+    <w:abstractNumId w:val="0"/>
   </w:num>
 </w:numbering>
 </file>
 
 <file path=word/styles.xml><?xml version="1.0" encoding="utf-8"?>
-<w:styles xmlns:mc="http://schemas.openxmlformats.org/markup-compatibility/2006" xmlns:r="http://schemas.openxmlformats.org/officeDocument/2006/relationships" xmlns:w="http://schemas.openxmlformats.org/wordprocessingml/2006/main" xmlns:w14="http://schemas.microsoft.com/office/word/2010/wordml" xmlns:w15="http://schemas.microsoft.com/office/word/2012/wordml" xmlns:w16cid="http://schemas.microsoft.com/office/word/2016/wordml/cid" xmlns:w16se="http://schemas.microsoft.com/office/word/2015/wordml/symex" mc:Ignorable="w14 w15 w16se w16cid">
+<w:styles xmlns:mc="http://schemas.openxmlformats.org/markup-compatibility/2006" xmlns:r="http://schemas.openxmlformats.org/officeDocument/2006/relationships" xmlns:w="http://schemas.openxmlformats.org/wordprocessingml/2006/main" xmlns:w14="http://schemas.microsoft.com/office/word/2010/wordml" xmlns:w15="http://schemas.microsoft.com/office/word/2012/wordml" xmlns:w16se="http://schemas.microsoft.com/office/word/2015/wordml/symex" mc:Ignorable="w14 w15 w16se">
   <w:docDefaults>
     <w:rPrDefault>
       <w:rPr>
@@ -13495,7 +13912,7 @@
       </w:pPr>
     </w:pPrDefault>
   </w:docDefaults>
-  <w:latentStyles w:defLockedState="0" w:defUIPriority="99" w:defSemiHidden="0" w:defUnhideWhenUsed="0" w:defQFormat="0" w:count="375">
+  <w:latentStyles w:defLockedState="0" w:defUIPriority="99" w:defSemiHidden="0" w:defUnhideWhenUsed="0" w:defQFormat="0" w:count="371">
     <w:lsdException w:name="Normal" w:uiPriority="0" w:qFormat="1"/>
     <w:lsdException w:name="heading 1" w:uiPriority="9" w:qFormat="1"/>
     <w:lsdException w:name="heading 2" w:semiHidden="1" w:uiPriority="9" w:unhideWhenUsed="1" w:qFormat="1"/>
@@ -13601,6 +14018,7 @@
     <w:lsdException w:name="HTML Sample" w:semiHidden="1" w:unhideWhenUsed="1"/>
     <w:lsdException w:name="HTML Typewriter" w:semiHidden="1" w:unhideWhenUsed="1"/>
     <w:lsdException w:name="HTML Variable" w:semiHidden="1" w:unhideWhenUsed="1"/>
+    <w:lsdException w:name="Normal Table" w:semiHidden="1" w:unhideWhenUsed="1"/>
     <w:lsdException w:name="annotation subject" w:semiHidden="1" w:unhideWhenUsed="1"/>
     <w:lsdException w:name="No List" w:semiHidden="1" w:unhideWhenUsed="1"/>
     <w:lsdException w:name="Outline List 1" w:semiHidden="1" w:unhideWhenUsed="1"/>
@@ -13644,8 +14062,10 @@
     <w:lsdException w:name="Table Elegant" w:semiHidden="1" w:unhideWhenUsed="1"/>
     <w:lsdException w:name="Table Professional" w:semiHidden="1" w:unhideWhenUsed="1"/>
     <w:lsdException w:name="Table Subtle 1" w:semiHidden="1" w:unhideWhenUsed="1"/>
+    <w:lsdException w:name="Table Subtle 2" w:semiHidden="1" w:unhideWhenUsed="1"/>
     <w:lsdException w:name="Table Web 1" w:semiHidden="1" w:unhideWhenUsed="1"/>
     <w:lsdException w:name="Table Web 2" w:semiHidden="1" w:unhideWhenUsed="1"/>
+    <w:lsdException w:name="Table Web 3" w:semiHidden="1" w:unhideWhenUsed="1"/>
     <w:lsdException w:name="Balloon Text" w:semiHidden="1" w:unhideWhenUsed="1"/>
     <w:lsdException w:name="Table Grid" w:uiPriority="39"/>
     <w:lsdException w:name="Table Theme" w:semiHidden="1" w:unhideWhenUsed="1"/>
@@ -13864,20 +14284,16 @@
     <w:lsdException w:name="List Table 5 Dark Accent 6" w:uiPriority="50"/>
     <w:lsdException w:name="List Table 6 Colorful Accent 6" w:uiPriority="51"/>
     <w:lsdException w:name="List Table 7 Colorful Accent 6" w:uiPriority="52"/>
-    <w:lsdException w:name="Mention" w:semiHidden="1" w:unhideWhenUsed="1"/>
-    <w:lsdException w:name="Smart Hyperlink" w:semiHidden="1" w:unhideWhenUsed="1"/>
-    <w:lsdException w:name="Hashtag" w:semiHidden="1" w:unhideWhenUsed="1"/>
-    <w:lsdException w:name="Unresolved Mention" w:semiHidden="1" w:unhideWhenUsed="1"/>
   </w:latentStyles>
   <w:style w:type="paragraph" w:default="1" w:styleId="Normal">
     <w:name w:val="Normal"/>
     <w:qFormat/>
   </w:style>
-  <w:style w:type="paragraph" w:styleId="Heading1">
+  <w:style w:type="paragraph" w:styleId="Ttulo1">
     <w:name w:val="heading 1"/>
     <w:basedOn w:val="Estilo1"/>
     <w:next w:val="Normal"/>
-    <w:link w:val="Heading1Char"/>
+    <w:link w:val="Ttulo1Car"/>
     <w:uiPriority w:val="9"/>
     <w:qFormat/>
     <w:rsid w:val="003D6992"/>
@@ -13893,11 +14309,11 @@
       <w:szCs w:val="32"/>
     </w:rPr>
   </w:style>
-  <w:style w:type="paragraph" w:styleId="Heading2">
+  <w:style w:type="paragraph" w:styleId="Ttulo2">
     <w:name w:val="heading 2"/>
     <w:basedOn w:val="Estilo2"/>
     <w:next w:val="Normal"/>
-    <w:link w:val="Heading2Char"/>
+    <w:link w:val="Ttulo2Car"/>
     <w:uiPriority w:val="9"/>
     <w:unhideWhenUsed/>
     <w:qFormat/>
@@ -13913,13 +14329,13 @@
       <w:szCs w:val="26"/>
     </w:rPr>
   </w:style>
-  <w:style w:type="character" w:default="1" w:styleId="DefaultParagraphFont">
+  <w:style w:type="character" w:default="1" w:styleId="Fuentedeprrafopredeter">
     <w:name w:val="Default Paragraph Font"/>
     <w:uiPriority w:val="1"/>
     <w:semiHidden/>
     <w:unhideWhenUsed/>
   </w:style>
-  <w:style w:type="table" w:default="1" w:styleId="TableNormal">
+  <w:style w:type="table" w:default="1" w:styleId="Tablanormal">
     <w:name w:val="Normal Table"/>
     <w:uiPriority w:val="99"/>
     <w:semiHidden/>
@@ -13934,15 +14350,15 @@
       </w:tblCellMar>
     </w:tblPr>
   </w:style>
-  <w:style w:type="numbering" w:default="1" w:styleId="NoList">
+  <w:style w:type="numbering" w:default="1" w:styleId="Sinlista">
     <w:name w:val="No List"/>
     <w:uiPriority w:val="99"/>
     <w:semiHidden/>
     <w:unhideWhenUsed/>
   </w:style>
-  <w:style w:type="table" w:styleId="TableGrid">
+  <w:style w:type="table" w:styleId="Tablaconcuadrcula">
     <w:name w:val="Table Grid"/>
-    <w:basedOn w:val="TableNormal"/>
+    <w:basedOn w:val="Tablanormal"/>
     <w:uiPriority w:val="39"/>
     <w:rsid w:val="00B72BFC"/>
     <w:pPr>
@@ -13959,9 +14375,9 @@
       </w:tblBorders>
     </w:tblPr>
   </w:style>
-  <w:style w:type="character" w:styleId="Hyperlink">
+  <w:style w:type="character" w:styleId="Hipervnculo">
     <w:name w:val="Hyperlink"/>
-    <w:basedOn w:val="DefaultParagraphFont"/>
+    <w:basedOn w:val="Fuentedeprrafopredeter"/>
     <w:uiPriority w:val="99"/>
     <w:unhideWhenUsed/>
     <w:rsid w:val="00F4218A"/>
@@ -13970,7 +14386,7 @@
       <w:u w:val="single"/>
     </w:rPr>
   </w:style>
-  <w:style w:type="paragraph" w:styleId="ListParagraph">
+  <w:style w:type="paragraph" w:styleId="Prrafodelista">
     <w:name w:val="List Paragraph"/>
     <w:basedOn w:val="Normal"/>
     <w:uiPriority w:val="34"/>
@@ -13981,10 +14397,10 @@
       <w:contextualSpacing/>
     </w:pPr>
   </w:style>
-  <w:style w:type="paragraph" w:styleId="Header">
+  <w:style w:type="paragraph" w:styleId="Encabezado">
     <w:name w:val="header"/>
     <w:basedOn w:val="Normal"/>
-    <w:link w:val="HeaderChar"/>
+    <w:link w:val="EncabezadoCar"/>
     <w:uiPriority w:val="99"/>
     <w:unhideWhenUsed/>
     <w:rsid w:val="00F4218A"/>
@@ -13996,17 +14412,17 @@
       <w:spacing w:after="0" w:line="240" w:lineRule="auto"/>
     </w:pPr>
   </w:style>
-  <w:style w:type="character" w:customStyle="1" w:styleId="HeaderChar">
-    <w:name w:val="Header Char"/>
-    <w:basedOn w:val="DefaultParagraphFont"/>
-    <w:link w:val="Header"/>
+  <w:style w:type="character" w:customStyle="1" w:styleId="EncabezadoCar">
+    <w:name w:val="Encabezado Car"/>
+    <w:basedOn w:val="Fuentedeprrafopredeter"/>
+    <w:link w:val="Encabezado"/>
     <w:uiPriority w:val="99"/>
     <w:rsid w:val="00F4218A"/>
   </w:style>
-  <w:style w:type="paragraph" w:styleId="Footer">
+  <w:style w:type="paragraph" w:styleId="Piedepgina">
     <w:name w:val="footer"/>
     <w:basedOn w:val="Normal"/>
-    <w:link w:val="FooterChar"/>
+    <w:link w:val="PiedepginaCar"/>
     <w:uiPriority w:val="99"/>
     <w:unhideWhenUsed/>
     <w:rsid w:val="00F4218A"/>
@@ -14018,14 +14434,14 @@
       <w:spacing w:after="0" w:line="240" w:lineRule="auto"/>
     </w:pPr>
   </w:style>
-  <w:style w:type="character" w:customStyle="1" w:styleId="FooterChar">
-    <w:name w:val="Footer Char"/>
-    <w:basedOn w:val="DefaultParagraphFont"/>
-    <w:link w:val="Footer"/>
+  <w:style w:type="character" w:customStyle="1" w:styleId="PiedepginaCar">
+    <w:name w:val="Pie de página Car"/>
+    <w:basedOn w:val="Fuentedeprrafopredeter"/>
+    <w:link w:val="Piedepgina"/>
     <w:uiPriority w:val="99"/>
     <w:rsid w:val="00F4218A"/>
   </w:style>
-  <w:style w:type="paragraph" w:styleId="Index1">
+  <w:style w:type="paragraph" w:styleId="ndice1">
     <w:name w:val="index 1"/>
     <w:basedOn w:val="Normal"/>
     <w:next w:val="Normal"/>
@@ -14075,7 +14491,7 @@
   </w:style>
   <w:style w:type="character" w:customStyle="1" w:styleId="Estilo1Car">
     <w:name w:val="Estilo1 Car"/>
-    <w:basedOn w:val="DefaultParagraphFont"/>
+    <w:basedOn w:val="Fuentedeprrafopredeter"/>
     <w:link w:val="Estilo1"/>
     <w:rsid w:val="00CB7CC7"/>
     <w:rPr>
@@ -14084,10 +14500,10 @@
       <w:shd w:val="clear" w:color="auto" w:fill="000000" w:themeFill="text1"/>
     </w:rPr>
   </w:style>
-  <w:style w:type="character" w:customStyle="1" w:styleId="Heading1Char">
-    <w:name w:val="Heading 1 Char"/>
-    <w:basedOn w:val="DefaultParagraphFont"/>
-    <w:link w:val="Heading1"/>
+  <w:style w:type="character" w:customStyle="1" w:styleId="Ttulo1Car">
+    <w:name w:val="Título 1 Car"/>
+    <w:basedOn w:val="Fuentedeprrafopredeter"/>
+    <w:link w:val="Ttulo1"/>
     <w:uiPriority w:val="9"/>
     <w:rsid w:val="003D6992"/>
     <w:rPr>
@@ -14101,7 +14517,7 @@
   </w:style>
   <w:style w:type="character" w:customStyle="1" w:styleId="Estilo2Car">
     <w:name w:val="Estilo2 Car"/>
-    <w:basedOn w:val="DefaultParagraphFont"/>
+    <w:basedOn w:val="Fuentedeprrafopredeter"/>
     <w:link w:val="Estilo2"/>
     <w:rsid w:val="00CB7CC7"/>
     <w:rPr>
@@ -14110,9 +14526,9 @@
       <w:lang w:val="es-419"/>
     </w:rPr>
   </w:style>
-  <w:style w:type="paragraph" w:styleId="TOCHeading">
+  <w:style w:type="paragraph" w:styleId="TtuloTDC">
     <w:name w:val="TOC Heading"/>
-    <w:basedOn w:val="Heading1"/>
+    <w:basedOn w:val="Ttulo1"/>
     <w:next w:val="Normal"/>
     <w:uiPriority w:val="39"/>
     <w:unhideWhenUsed/>
@@ -14122,10 +14538,10 @@
       <w:outlineLvl w:val="9"/>
     </w:pPr>
   </w:style>
-  <w:style w:type="character" w:customStyle="1" w:styleId="Heading2Char">
-    <w:name w:val="Heading 2 Char"/>
-    <w:basedOn w:val="DefaultParagraphFont"/>
-    <w:link w:val="Heading2"/>
+  <w:style w:type="character" w:customStyle="1" w:styleId="Ttulo2Car">
+    <w:name w:val="Título 2 Car"/>
+    <w:basedOn w:val="Fuentedeprrafopredeter"/>
+    <w:link w:val="Ttulo2"/>
     <w:uiPriority w:val="9"/>
     <w:rsid w:val="003D6992"/>
     <w:rPr>
@@ -14136,7 +14552,7 @@
       <w:lang w:val="es-419"/>
     </w:rPr>
   </w:style>
-  <w:style w:type="paragraph" w:styleId="TOC2">
+  <w:style w:type="paragraph" w:styleId="TDC2">
     <w:name w:val="toc 2"/>
     <w:basedOn w:val="Normal"/>
     <w:next w:val="Normal"/>
@@ -14152,7 +14568,7 @@
       <w:rFonts w:eastAsiaTheme="minorEastAsia" w:cs="Times New Roman"/>
     </w:rPr>
   </w:style>
-  <w:style w:type="paragraph" w:styleId="TOC1">
+  <w:style w:type="paragraph" w:styleId="TDC1">
     <w:name w:val="toc 1"/>
     <w:basedOn w:val="Normal"/>
     <w:next w:val="Normal"/>
@@ -14173,7 +14589,7 @@
       <w:lang w:val="es-419"/>
     </w:rPr>
   </w:style>
-  <w:style w:type="paragraph" w:styleId="TOC3">
+  <w:style w:type="paragraph" w:styleId="TDC3">
     <w:name w:val="toc 3"/>
     <w:basedOn w:val="Normal"/>
     <w:next w:val="Normal"/>
@@ -14458,7 +14874,7 @@
 </file>
 
 <file path=customXml/itemProps1.xml><?xml version="1.0" encoding="utf-8"?>
-<ds:datastoreItem xmlns:ds="http://schemas.openxmlformats.org/officeDocument/2006/customXml" ds:itemID="{9341BA87-1157-4075-9ED1-4F944DF29A71}">
+<ds:datastoreItem xmlns:ds="http://schemas.openxmlformats.org/officeDocument/2006/customXml" ds:itemID="{8A5F6B7D-936F-4E28-BE15-8A93D97B93FC}">
   <ds:schemaRefs>
     <ds:schemaRef ds:uri="http://schemas.openxmlformats.org/officeDocument/2006/bibliography"/>
   </ds:schemaRefs>

</xml_diff>

<commit_message>
Agrego justificacion de la edicion de cruceros
</commit_message>
<xml_diff>
--- a/docs/Estrategia.docx
+++ b/docs/Estrategia.docx
@@ -404,16 +404,8 @@
               <w:rPr>
                 <w:sz w:val="40"/>
               </w:rPr>
-              <w:t xml:space="preserve">ZITO, </w:t>
-            </w:r>
-            <w:proofErr w:type="spellStart"/>
-            <w:r>
-              <w:rPr>
-                <w:sz w:val="40"/>
-              </w:rPr>
-              <w:t>Alejo</w:t>
-            </w:r>
-            <w:proofErr w:type="spellEnd"/>
+              <w:t>ZITO, Alejo</w:t>
+            </w:r>
           </w:p>
         </w:tc>
         <w:tc>
@@ -456,16 +448,8 @@
               <w:rPr>
                 <w:sz w:val="40"/>
               </w:rPr>
-              <w:t xml:space="preserve">MOSSE, </w:t>
-            </w:r>
-            <w:proofErr w:type="spellStart"/>
-            <w:r>
-              <w:rPr>
-                <w:sz w:val="40"/>
-              </w:rPr>
-              <w:t>Lautaro</w:t>
-            </w:r>
-            <w:proofErr w:type="spellEnd"/>
+              <w:t>MOSSE, Lautaro</w:t>
+            </w:r>
           </w:p>
         </w:tc>
         <w:tc>
@@ -2498,8 +2482,6 @@
         </w:rPr>
         <w:br w:type="page"/>
       </w:r>
-      <w:bookmarkStart w:id="0" w:name="_GoBack"/>
-      <w:bookmarkEnd w:id="0"/>
     </w:p>
     <w:p>
       <w:pPr>
@@ -2508,7 +2490,7 @@
           <w:lang w:val="es-419"/>
         </w:rPr>
       </w:pPr>
-      <w:bookmarkStart w:id="1" w:name="_Toc12297521"/>
+      <w:bookmarkStart w:id="0" w:name="_Toc12297521"/>
       <w:r>
         <w:rPr>
           <w:lang w:val="es-419"/>
@@ -2516,7 +2498,7 @@
         <w:lastRenderedPageBreak/>
         <w:t>MODELADO DE DATOS</w:t>
       </w:r>
-      <w:bookmarkEnd w:id="1"/>
+      <w:bookmarkEnd w:id="0"/>
     </w:p>
     <w:p>
       <w:pPr>
@@ -2533,11 +2515,11 @@
       <w:pPr>
         <w:pStyle w:val="Ttulo2"/>
       </w:pPr>
-      <w:bookmarkStart w:id="2" w:name="_Toc12297522"/>
+      <w:bookmarkStart w:id="1" w:name="_Toc12297522"/>
       <w:r>
         <w:t>DIAGRAMA DE ENTIDAD RELACION</w:t>
       </w:r>
-      <w:bookmarkEnd w:id="2"/>
+      <w:bookmarkEnd w:id="1"/>
     </w:p>
     <w:p>
       <w:pPr>
@@ -2613,11 +2595,11 @@
       <w:pPr>
         <w:pStyle w:val="Ttulo2"/>
       </w:pPr>
-      <w:bookmarkStart w:id="3" w:name="_Toc12297523"/>
+      <w:bookmarkStart w:id="2" w:name="_Toc12297523"/>
       <w:r>
         <w:t>TABLA USUARIO</w:t>
       </w:r>
-      <w:bookmarkEnd w:id="3"/>
+      <w:bookmarkEnd w:id="2"/>
     </w:p>
     <w:p>
       <w:pPr>
@@ -2704,19 +2686,11 @@
                 <w:b/>
               </w:rPr>
             </w:pPr>
-            <w:proofErr w:type="spellStart"/>
-            <w:r>
-              <w:rPr>
-                <w:b/>
-              </w:rPr>
-              <w:t>usua_codigo</w:t>
-            </w:r>
-            <w:proofErr w:type="spellEnd"/>
-            <w:r>
-              <w:rPr>
-                <w:b/>
-              </w:rPr>
-              <w:t xml:space="preserve"> (PK)</w:t>
+            <w:r>
+              <w:rPr>
+                <w:b/>
+              </w:rPr>
+              <w:t>usua_codigo (PK)</w:t>
             </w:r>
           </w:p>
         </w:tc>
@@ -2751,7 +2725,6 @@
                 <w:lang w:val="es-419"/>
               </w:rPr>
             </w:pPr>
-            <w:proofErr w:type="spellStart"/>
             <w:r>
               <w:rPr>
                 <w:b/>
@@ -2759,7 +2732,6 @@
               </w:rPr>
               <w:t>usua_username</w:t>
             </w:r>
-            <w:proofErr w:type="spellEnd"/>
           </w:p>
         </w:tc>
         <w:tc>
@@ -2793,7 +2765,6 @@
                 <w:lang w:val="es-419"/>
               </w:rPr>
             </w:pPr>
-            <w:proofErr w:type="spellStart"/>
             <w:r>
               <w:rPr>
                 <w:b/>
@@ -2801,7 +2772,6 @@
               </w:rPr>
               <w:t>usua_password</w:t>
             </w:r>
-            <w:proofErr w:type="spellEnd"/>
           </w:p>
         </w:tc>
         <w:tc>
@@ -2835,7 +2805,6 @@
                 <w:lang w:val="es-419"/>
               </w:rPr>
             </w:pPr>
-            <w:proofErr w:type="spellStart"/>
             <w:r>
               <w:rPr>
                 <w:b/>
@@ -2843,7 +2812,6 @@
               </w:rPr>
               <w:t>usua_logins_fallidos</w:t>
             </w:r>
-            <w:proofErr w:type="spellEnd"/>
           </w:p>
         </w:tc>
         <w:tc>
@@ -2866,21 +2834,7 @@
               <w:rPr>
                 <w:lang w:val="es-419"/>
               </w:rPr>
-              <w:t xml:space="preserve">de </w:t>
-            </w:r>
-            <w:proofErr w:type="spellStart"/>
-            <w:r>
-              <w:rPr>
-                <w:lang w:val="es-419"/>
-              </w:rPr>
-              <w:t>logins</w:t>
-            </w:r>
-            <w:proofErr w:type="spellEnd"/>
-            <w:r>
-              <w:rPr>
-                <w:lang w:val="es-419"/>
-              </w:rPr>
-              <w:t xml:space="preserve"> fallidos del usuario</w:t>
+              <w:t>de logins fallidos del usuario</w:t>
             </w:r>
           </w:p>
         </w:tc>
@@ -2897,7 +2851,6 @@
                 <w:lang w:val="es-419"/>
               </w:rPr>
             </w:pPr>
-            <w:proofErr w:type="spellStart"/>
             <w:r>
               <w:rPr>
                 <w:b/>
@@ -2905,7 +2858,6 @@
               </w:rPr>
               <w:t>usua_fecha_inhabilitacion</w:t>
             </w:r>
-            <w:proofErr w:type="spellEnd"/>
           </w:p>
         </w:tc>
         <w:tc>
@@ -3065,14 +3017,12 @@
                 <w:lang w:val="es-419"/>
               </w:rPr>
             </w:pPr>
-            <w:proofErr w:type="spellStart"/>
             <w:r>
               <w:rPr>
                 <w:lang w:val="es-419"/>
               </w:rPr>
               <w:t>admin</w:t>
             </w:r>
-            <w:proofErr w:type="spellEnd"/>
           </w:p>
         </w:tc>
         <w:tc>
@@ -3156,11 +3106,11 @@
       <w:pPr>
         <w:pStyle w:val="Ttulo2"/>
       </w:pPr>
-      <w:bookmarkStart w:id="4" w:name="_Toc12297524"/>
+      <w:bookmarkStart w:id="3" w:name="_Toc12297524"/>
       <w:r>
         <w:t>TABLA ROL</w:t>
       </w:r>
-      <w:bookmarkEnd w:id="4"/>
+      <w:bookmarkEnd w:id="3"/>
     </w:p>
     <w:p>
       <w:pPr>
@@ -3254,21 +3204,12 @@
                 <w:lang w:val="es-419"/>
               </w:rPr>
             </w:pPr>
-            <w:proofErr w:type="spellStart"/>
-            <w:r>
-              <w:rPr>
-                <w:b/>
-                <w:lang w:val="es-419"/>
-              </w:rPr>
-              <w:t>rol_codigo</w:t>
-            </w:r>
-            <w:proofErr w:type="spellEnd"/>
-            <w:r>
-              <w:rPr>
-                <w:b/>
-                <w:lang w:val="es-419"/>
-              </w:rPr>
-              <w:t xml:space="preserve"> (PK)</w:t>
+            <w:r>
+              <w:rPr>
+                <w:b/>
+                <w:lang w:val="es-419"/>
+              </w:rPr>
+              <w:t>rol_codigo (PK)</w:t>
             </w:r>
           </w:p>
         </w:tc>
@@ -3303,14 +3244,12 @@
                 <w:lang w:val="es-419"/>
               </w:rPr>
             </w:pPr>
-            <w:proofErr w:type="spellStart"/>
             <w:r>
               <w:rPr>
                 <w:b/>
               </w:rPr>
               <w:t>rol_nombre</w:t>
             </w:r>
-            <w:proofErr w:type="spellEnd"/>
           </w:p>
         </w:tc>
         <w:tc>
@@ -3345,7 +3284,6 @@
                 <w:lang w:val="es-419"/>
               </w:rPr>
             </w:pPr>
-            <w:proofErr w:type="spellStart"/>
             <w:r>
               <w:rPr>
                 <w:b/>
@@ -3353,7 +3291,6 @@
               </w:rPr>
               <w:t>rol_activo</w:t>
             </w:r>
-            <w:proofErr w:type="spellEnd"/>
           </w:p>
         </w:tc>
         <w:tc>
@@ -3366,19 +3303,11 @@
                 <w:lang w:val="es-419"/>
               </w:rPr>
             </w:pPr>
-            <w:proofErr w:type="spellStart"/>
-            <w:r>
-              <w:rPr>
-                <w:lang w:val="es-419"/>
-              </w:rPr>
-              <w:t>Flag</w:t>
-            </w:r>
-            <w:proofErr w:type="spellEnd"/>
-            <w:r>
-              <w:rPr>
-                <w:lang w:val="es-419"/>
-              </w:rPr>
-              <w:t xml:space="preserve"> que permite identificar la baja lógica de un rol</w:t>
+            <w:r>
+              <w:rPr>
+                <w:lang w:val="es-419"/>
+              </w:rPr>
+              <w:t>Flag que permite identificar la baja lógica de un rol</w:t>
             </w:r>
           </w:p>
         </w:tc>
@@ -3439,11 +3368,11 @@
       <w:pPr>
         <w:pStyle w:val="Ttulo2"/>
       </w:pPr>
-      <w:bookmarkStart w:id="5" w:name="_Toc12297525"/>
+      <w:bookmarkStart w:id="4" w:name="_Toc12297525"/>
       <w:r>
         <w:t>TABLA PERMISO</w:t>
       </w:r>
-      <w:bookmarkEnd w:id="5"/>
+      <w:bookmarkEnd w:id="4"/>
     </w:p>
     <w:p>
       <w:pPr>
@@ -3537,21 +3466,12 @@
                 <w:lang w:val="es-419"/>
               </w:rPr>
             </w:pPr>
-            <w:proofErr w:type="spellStart"/>
-            <w:r>
-              <w:rPr>
-                <w:b/>
-                <w:lang w:val="es-419"/>
-              </w:rPr>
-              <w:t>perm_codig</w:t>
-            </w:r>
-            <w:proofErr w:type="spellEnd"/>
-            <w:r>
-              <w:rPr>
-                <w:b/>
-                <w:lang w:val="es-419"/>
-              </w:rPr>
-              <w:t xml:space="preserve"> (PK)</w:t>
+            <w:r>
+              <w:rPr>
+                <w:b/>
+                <w:lang w:val="es-419"/>
+              </w:rPr>
+              <w:t>perm_codig (PK)</w:t>
             </w:r>
           </w:p>
         </w:tc>
@@ -3586,14 +3506,12 @@
                 <w:lang w:val="es-419"/>
               </w:rPr>
             </w:pPr>
-            <w:proofErr w:type="spellStart"/>
             <w:r>
               <w:rPr>
                 <w:b/>
               </w:rPr>
               <w:t>perm_nombre</w:t>
             </w:r>
-            <w:proofErr w:type="spellEnd"/>
           </w:p>
         </w:tc>
         <w:tc>
@@ -3699,11 +3617,11 @@
       <w:pPr>
         <w:pStyle w:val="Ttulo2"/>
       </w:pPr>
-      <w:bookmarkStart w:id="6" w:name="_Toc12297526"/>
+      <w:bookmarkStart w:id="5" w:name="_Toc12297526"/>
       <w:r>
         <w:t>TABLA ROL_USUARIO</w:t>
       </w:r>
-      <w:bookmarkEnd w:id="6"/>
+      <w:bookmarkEnd w:id="5"/>
     </w:p>
     <w:p>
       <w:pPr>
@@ -3799,23 +3717,13 @@
                 <w:lang w:val="es-419"/>
               </w:rPr>
             </w:pPr>
-            <w:proofErr w:type="spellStart"/>
             <w:r>
               <w:rPr>
                 <w:b/>
                 <w:bCs/>
                 <w:lang w:val="es-419"/>
               </w:rPr>
-              <w:t>ru_usua_codigo</w:t>
-            </w:r>
-            <w:proofErr w:type="spellEnd"/>
-            <w:r>
-              <w:rPr>
-                <w:b/>
-                <w:bCs/>
-                <w:lang w:val="es-419"/>
-              </w:rPr>
-              <w:t xml:space="preserve"> (PK)</w:t>
+              <w:t>ru_usua_codigo (PK)</w:t>
             </w:r>
           </w:p>
         </w:tc>
@@ -3850,23 +3758,13 @@
                 <w:lang w:val="es-419"/>
               </w:rPr>
             </w:pPr>
-            <w:proofErr w:type="spellStart"/>
             <w:r>
               <w:rPr>
                 <w:b/>
                 <w:bCs/>
                 <w:lang w:val="es-419"/>
               </w:rPr>
-              <w:t>ru_rol_codigo</w:t>
-            </w:r>
-            <w:proofErr w:type="spellEnd"/>
-            <w:r>
-              <w:rPr>
-                <w:b/>
-                <w:bCs/>
-                <w:lang w:val="es-419"/>
-              </w:rPr>
-              <w:t xml:space="preserve"> (PK)</w:t>
+              <w:t>ru_rol_codigo (PK)</w:t>
             </w:r>
           </w:p>
         </w:tc>
@@ -4013,14 +3911,12 @@
                 <w:lang w:val="es-419"/>
               </w:rPr>
             </w:pPr>
-            <w:proofErr w:type="spellStart"/>
             <w:r>
               <w:rPr>
                 <w:lang w:val="es-419"/>
               </w:rPr>
               <w:t>admin</w:t>
             </w:r>
-            <w:proofErr w:type="spellEnd"/>
           </w:p>
         </w:tc>
         <w:tc>
@@ -4112,12 +4008,12 @@
       <w:pPr>
         <w:pStyle w:val="Ttulo2"/>
       </w:pPr>
-      <w:bookmarkStart w:id="7" w:name="_Toc12297527"/>
+      <w:bookmarkStart w:id="6" w:name="_Toc12297527"/>
       <w:r>
         <w:lastRenderedPageBreak/>
         <w:t>TABLA PERMISO_ROL</w:t>
       </w:r>
-      <w:bookmarkEnd w:id="7"/>
+      <w:bookmarkEnd w:id="6"/>
     </w:p>
     <w:p>
       <w:pPr>
@@ -4211,23 +4107,13 @@
                 <w:lang w:val="es-419"/>
               </w:rPr>
             </w:pPr>
-            <w:proofErr w:type="spellStart"/>
             <w:r>
               <w:rPr>
                 <w:b/>
                 <w:bCs/>
                 <w:lang w:val="es-419"/>
               </w:rPr>
-              <w:t>pr_rol_codigo</w:t>
-            </w:r>
-            <w:proofErr w:type="spellEnd"/>
-            <w:r>
-              <w:rPr>
-                <w:b/>
-                <w:bCs/>
-                <w:lang w:val="es-419"/>
-              </w:rPr>
-              <w:t xml:space="preserve"> (PK)</w:t>
+              <w:t>pr_rol_codigo (PK)</w:t>
             </w:r>
           </w:p>
         </w:tc>
@@ -4268,23 +4154,13 @@
                 <w:lang w:val="es-419"/>
               </w:rPr>
             </w:pPr>
-            <w:proofErr w:type="spellStart"/>
             <w:r>
               <w:rPr>
                 <w:b/>
                 <w:bCs/>
                 <w:lang w:val="es-419"/>
               </w:rPr>
-              <w:t>pr_perm_codigo</w:t>
-            </w:r>
-            <w:proofErr w:type="spellEnd"/>
-            <w:r>
-              <w:rPr>
-                <w:b/>
-                <w:bCs/>
-                <w:lang w:val="es-419"/>
-              </w:rPr>
-              <w:t xml:space="preserve"> (PK)</w:t>
+              <w:t>pr_perm_codigo (PK)</w:t>
             </w:r>
           </w:p>
         </w:tc>
@@ -4513,11 +4389,11 @@
       <w:pPr>
         <w:pStyle w:val="Ttulo2"/>
       </w:pPr>
-      <w:bookmarkStart w:id="8" w:name="_Toc12297528"/>
+      <w:bookmarkStart w:id="7" w:name="_Toc12297528"/>
       <w:r>
         <w:t>TABLA CLIENTE</w:t>
       </w:r>
-      <w:bookmarkEnd w:id="8"/>
+      <w:bookmarkEnd w:id="7"/>
     </w:p>
     <w:p>
       <w:pPr>
@@ -4618,23 +4494,13 @@
                 <w:color w:val="000000"/>
               </w:rPr>
             </w:pPr>
-            <w:proofErr w:type="spellStart"/>
             <w:r>
               <w:rPr>
                 <w:rFonts w:ascii="Calibri" w:hAnsi="Calibri" w:cs="Calibri"/>
                 <w:b/>
                 <w:color w:val="000000"/>
               </w:rPr>
-              <w:t>clie_codigo</w:t>
-            </w:r>
-            <w:proofErr w:type="spellEnd"/>
-            <w:r>
-              <w:rPr>
-                <w:rFonts w:ascii="Calibri" w:hAnsi="Calibri" w:cs="Calibri"/>
-                <w:b/>
-                <w:color w:val="000000"/>
-              </w:rPr>
-              <w:t xml:space="preserve"> (PK)</w:t>
+              <w:t>clie_codigo (PK)</w:t>
             </w:r>
           </w:p>
         </w:tc>
@@ -4670,7 +4536,6 @@
                 <w:color w:val="000000"/>
               </w:rPr>
             </w:pPr>
-            <w:proofErr w:type="spellStart"/>
             <w:r>
               <w:rPr>
                 <w:rFonts w:ascii="Calibri" w:hAnsi="Calibri" w:cs="Calibri"/>
@@ -4679,7 +4544,6 @@
               </w:rPr>
               <w:t>clie_nombre</w:t>
             </w:r>
-            <w:proofErr w:type="spellEnd"/>
           </w:p>
         </w:tc>
         <w:tc>
@@ -4713,7 +4577,6 @@
                 <w:lang w:val="es-419"/>
               </w:rPr>
             </w:pPr>
-            <w:proofErr w:type="spellStart"/>
             <w:r>
               <w:rPr>
                 <w:rFonts w:ascii="Calibri" w:eastAsia="Times New Roman" w:hAnsi="Calibri" w:cs="Calibri"/>
@@ -4722,7 +4585,6 @@
               </w:rPr>
               <w:t>clie_apellido</w:t>
             </w:r>
-            <w:proofErr w:type="spellEnd"/>
           </w:p>
         </w:tc>
         <w:tc>
@@ -4756,7 +4618,6 @@
                 <w:lang w:val="es-419"/>
               </w:rPr>
             </w:pPr>
-            <w:proofErr w:type="spellStart"/>
             <w:r>
               <w:rPr>
                 <w:rFonts w:ascii="Calibri" w:eastAsia="Times New Roman" w:hAnsi="Calibri" w:cs="Calibri"/>
@@ -4765,7 +4626,6 @@
               </w:rPr>
               <w:t>clie_dni</w:t>
             </w:r>
-            <w:proofErr w:type="spellEnd"/>
           </w:p>
         </w:tc>
         <w:tc>
@@ -4799,7 +4659,6 @@
                 <w:lang w:val="es-419"/>
               </w:rPr>
             </w:pPr>
-            <w:proofErr w:type="spellStart"/>
             <w:r>
               <w:rPr>
                 <w:rFonts w:ascii="Calibri" w:eastAsia="Times New Roman" w:hAnsi="Calibri" w:cs="Calibri"/>
@@ -4808,7 +4667,6 @@
               </w:rPr>
               <w:t>clie_telefono</w:t>
             </w:r>
-            <w:proofErr w:type="spellEnd"/>
           </w:p>
         </w:tc>
         <w:tc>
@@ -4843,7 +4701,6 @@
                 <w:color w:val="000000"/>
               </w:rPr>
             </w:pPr>
-            <w:proofErr w:type="spellStart"/>
             <w:r>
               <w:rPr>
                 <w:rFonts w:ascii="Calibri" w:eastAsia="Times New Roman" w:hAnsi="Calibri" w:cs="Calibri"/>
@@ -4852,7 +4709,6 @@
               </w:rPr>
               <w:t>clie_direccion</w:t>
             </w:r>
-            <w:proofErr w:type="spellEnd"/>
           </w:p>
         </w:tc>
         <w:tc>
@@ -4887,7 +4743,6 @@
                 <w:color w:val="000000"/>
               </w:rPr>
             </w:pPr>
-            <w:proofErr w:type="spellStart"/>
             <w:r>
               <w:rPr>
                 <w:rFonts w:ascii="Calibri" w:eastAsia="Times New Roman" w:hAnsi="Calibri" w:cs="Calibri"/>
@@ -4896,7 +4751,6 @@
               </w:rPr>
               <w:t>clie_mail</w:t>
             </w:r>
-            <w:proofErr w:type="spellEnd"/>
           </w:p>
         </w:tc>
         <w:tc>
@@ -4931,7 +4785,6 @@
                 <w:color w:val="000000"/>
               </w:rPr>
             </w:pPr>
-            <w:proofErr w:type="spellStart"/>
             <w:r>
               <w:rPr>
                 <w:rFonts w:ascii="Calibri" w:eastAsia="Times New Roman" w:hAnsi="Calibri" w:cs="Calibri"/>
@@ -4940,7 +4793,6 @@
               </w:rPr>
               <w:t>clie_fecha_nac</w:t>
             </w:r>
-            <w:proofErr w:type="spellEnd"/>
           </w:p>
         </w:tc>
         <w:tc>
@@ -4975,7 +4827,6 @@
                 <w:color w:val="000000"/>
               </w:rPr>
             </w:pPr>
-            <w:proofErr w:type="spellStart"/>
             <w:r>
               <w:rPr>
                 <w:rFonts w:ascii="Calibri" w:eastAsia="Times New Roman" w:hAnsi="Calibri" w:cs="Calibri"/>
@@ -4984,7 +4835,6 @@
               </w:rPr>
               <w:t>clie_duplicado</w:t>
             </w:r>
-            <w:proofErr w:type="spellEnd"/>
           </w:p>
         </w:tc>
         <w:tc>
@@ -5050,7 +4900,6 @@
         </w:rPr>
         <w:t xml:space="preserve">El valor del campo </w:t>
       </w:r>
-      <w:proofErr w:type="spellStart"/>
       <w:r>
         <w:rPr>
           <w:b/>
@@ -5065,7 +4914,6 @@
         </w:rPr>
         <w:t>do</w:t>
       </w:r>
-      <w:proofErr w:type="spellEnd"/>
       <w:r>
         <w:rPr>
           <w:lang w:val="es-419"/>
@@ -5085,11 +4933,11 @@
       <w:pPr>
         <w:pStyle w:val="Ttulo2"/>
       </w:pPr>
-      <w:bookmarkStart w:id="9" w:name="_Toc12297529"/>
+      <w:bookmarkStart w:id="8" w:name="_Toc12297529"/>
       <w:r>
         <w:t>TABLA PASAJE</w:t>
       </w:r>
-      <w:bookmarkEnd w:id="9"/>
+      <w:bookmarkEnd w:id="8"/>
     </w:p>
     <w:p>
       <w:pPr>
@@ -5199,7 +5047,6 @@
                 <w:lang w:val="es-419"/>
               </w:rPr>
             </w:pPr>
-            <w:proofErr w:type="spellStart"/>
             <w:r>
               <w:rPr>
                 <w:rFonts w:ascii="Calibri" w:eastAsia="Times New Roman" w:hAnsi="Calibri" w:cs="Calibri"/>
@@ -5207,17 +5054,7 @@
                 <w:color w:val="000000"/>
                 <w:lang w:val="es-419"/>
               </w:rPr>
-              <w:t>pasa_codigo</w:t>
-            </w:r>
-            <w:proofErr w:type="spellEnd"/>
-            <w:r>
-              <w:rPr>
-                <w:rFonts w:ascii="Calibri" w:eastAsia="Times New Roman" w:hAnsi="Calibri" w:cs="Calibri"/>
-                <w:b/>
-                <w:color w:val="000000"/>
-                <w:lang w:val="es-419"/>
-              </w:rPr>
-              <w:t xml:space="preserve"> (PK)</w:t>
+              <w:t>pasa_codigo (PK)</w:t>
             </w:r>
           </w:p>
         </w:tc>
@@ -5254,7 +5091,6 @@
                 <w:lang w:val="es-419"/>
               </w:rPr>
             </w:pPr>
-            <w:proofErr w:type="spellStart"/>
             <w:r>
               <w:rPr>
                 <w:rFonts w:ascii="Calibri" w:eastAsia="Times New Roman" w:hAnsi="Calibri" w:cs="Calibri"/>
@@ -5264,7 +5100,6 @@
               </w:rPr>
               <w:t>pasa_precio</w:t>
             </w:r>
-            <w:proofErr w:type="spellEnd"/>
           </w:p>
         </w:tc>
         <w:tc>
@@ -5299,7 +5134,6 @@
                 <w:color w:val="000000"/>
               </w:rPr>
             </w:pPr>
-            <w:proofErr w:type="spellStart"/>
             <w:r>
               <w:rPr>
                 <w:rFonts w:ascii="Calibri" w:eastAsia="Times New Roman" w:hAnsi="Calibri" w:cs="Calibri"/>
@@ -5308,7 +5142,6 @@
               </w:rPr>
               <w:t>pasa_fecha_pago</w:t>
             </w:r>
-            <w:proofErr w:type="spellEnd"/>
           </w:p>
         </w:tc>
         <w:tc>
@@ -5344,7 +5177,6 @@
                 <w:lang w:val="es-419"/>
               </w:rPr>
             </w:pPr>
-            <w:proofErr w:type="spellStart"/>
             <w:r>
               <w:rPr>
                 <w:rFonts w:ascii="Calibri" w:eastAsia="Times New Roman" w:hAnsi="Calibri" w:cs="Calibri"/>
@@ -5352,17 +5184,7 @@
                 <w:color w:val="000000"/>
                 <w:lang w:val="es-419"/>
               </w:rPr>
-              <w:t>pasa_cabina</w:t>
-            </w:r>
-            <w:proofErr w:type="spellEnd"/>
-            <w:r>
-              <w:rPr>
-                <w:rFonts w:ascii="Calibri" w:eastAsia="Times New Roman" w:hAnsi="Calibri" w:cs="Calibri"/>
-                <w:b/>
-                <w:color w:val="000000"/>
-                <w:lang w:val="es-419"/>
-              </w:rPr>
-              <w:t xml:space="preserve"> (FK)</w:t>
+              <w:t>pasa_cabina (FK)</w:t>
             </w:r>
           </w:p>
         </w:tc>
@@ -5403,7 +5225,6 @@
                 <w:lang w:val="es-419"/>
               </w:rPr>
             </w:pPr>
-            <w:proofErr w:type="spellStart"/>
             <w:r>
               <w:rPr>
                 <w:rFonts w:ascii="Calibri" w:eastAsia="Times New Roman" w:hAnsi="Calibri" w:cs="Calibri"/>
@@ -5411,17 +5232,7 @@
                 <w:color w:val="000000"/>
                 <w:lang w:val="es-419"/>
               </w:rPr>
-              <w:t>pasa_cliente</w:t>
-            </w:r>
-            <w:proofErr w:type="spellEnd"/>
-            <w:r>
-              <w:rPr>
-                <w:rFonts w:ascii="Calibri" w:eastAsia="Times New Roman" w:hAnsi="Calibri" w:cs="Calibri"/>
-                <w:b/>
-                <w:color w:val="000000"/>
-                <w:lang w:val="es-419"/>
-              </w:rPr>
-              <w:t xml:space="preserve"> (FK)</w:t>
+              <w:t>pasa_cliente (FK)</w:t>
             </w:r>
           </w:p>
         </w:tc>
@@ -5462,7 +5273,6 @@
                 <w:lang w:val="es-419"/>
               </w:rPr>
             </w:pPr>
-            <w:proofErr w:type="spellStart"/>
             <w:r>
               <w:rPr>
                 <w:rFonts w:ascii="Calibri" w:eastAsia="Times New Roman" w:hAnsi="Calibri" w:cs="Calibri"/>
@@ -5470,17 +5280,7 @@
                 <w:color w:val="000000"/>
                 <w:lang w:val="es-419"/>
               </w:rPr>
-              <w:t>pasa_estado</w:t>
-            </w:r>
-            <w:proofErr w:type="spellEnd"/>
-            <w:r>
-              <w:rPr>
-                <w:rFonts w:ascii="Calibri" w:eastAsia="Times New Roman" w:hAnsi="Calibri" w:cs="Calibri"/>
-                <w:b/>
-                <w:color w:val="000000"/>
-                <w:lang w:val="es-419"/>
-              </w:rPr>
-              <w:t xml:space="preserve"> (FK)</w:t>
+              <w:t>pasa_estado (FK)</w:t>
             </w:r>
           </w:p>
         </w:tc>
@@ -5523,7 +5323,6 @@
                 <w:lang w:val="es-419"/>
               </w:rPr>
             </w:pPr>
-            <w:proofErr w:type="spellStart"/>
             <w:r>
               <w:rPr>
                 <w:rFonts w:ascii="Calibri" w:eastAsia="Times New Roman" w:hAnsi="Calibri" w:cs="Calibri"/>
@@ -5531,17 +5330,7 @@
                 <w:color w:val="000000"/>
                 <w:lang w:val="es-419"/>
               </w:rPr>
-              <w:t>pasa_pago</w:t>
-            </w:r>
-            <w:proofErr w:type="spellEnd"/>
-            <w:r>
-              <w:rPr>
-                <w:rFonts w:ascii="Calibri" w:eastAsia="Times New Roman" w:hAnsi="Calibri" w:cs="Calibri"/>
-                <w:b/>
-                <w:color w:val="000000"/>
-                <w:lang w:val="es-419"/>
-              </w:rPr>
-              <w:t xml:space="preserve"> (FK)</w:t>
+              <w:t>pasa_pago (FK)</w:t>
             </w:r>
           </w:p>
         </w:tc>
@@ -5584,7 +5373,6 @@
                 <w:lang w:val="es-419"/>
               </w:rPr>
             </w:pPr>
-            <w:proofErr w:type="spellStart"/>
             <w:r>
               <w:rPr>
                 <w:rFonts w:ascii="Calibri" w:eastAsia="Times New Roman" w:hAnsi="Calibri" w:cs="Calibri"/>
@@ -5592,17 +5380,7 @@
                 <w:color w:val="000000"/>
                 <w:lang w:val="es-419"/>
               </w:rPr>
-              <w:t>pasa_ruta</w:t>
-            </w:r>
-            <w:proofErr w:type="spellEnd"/>
-            <w:r>
-              <w:rPr>
-                <w:rFonts w:ascii="Calibri" w:eastAsia="Times New Roman" w:hAnsi="Calibri" w:cs="Calibri"/>
-                <w:b/>
-                <w:color w:val="000000"/>
-                <w:lang w:val="es-419"/>
-              </w:rPr>
-              <w:t xml:space="preserve"> (FK)</w:t>
+              <w:t>pasa_ruta (FK)</w:t>
             </w:r>
           </w:p>
         </w:tc>
@@ -5636,12 +5414,12 @@
       <w:pPr>
         <w:pStyle w:val="Ttulo2"/>
       </w:pPr>
-      <w:bookmarkStart w:id="10" w:name="_Toc12297530"/>
+      <w:bookmarkStart w:id="9" w:name="_Toc12297530"/>
       <w:r>
         <w:lastRenderedPageBreak/>
         <w:t>TABLA ESTADO_PASAJE</w:t>
       </w:r>
-      <w:bookmarkEnd w:id="10"/>
+      <w:bookmarkEnd w:id="9"/>
     </w:p>
     <w:p>
       <w:pPr>
@@ -5751,7 +5529,6 @@
                 <w:lang w:val="es-419"/>
               </w:rPr>
             </w:pPr>
-            <w:proofErr w:type="spellStart"/>
             <w:r>
               <w:rPr>
                 <w:rFonts w:ascii="Calibri" w:eastAsia="Times New Roman" w:hAnsi="Calibri" w:cs="Calibri"/>
@@ -5760,7 +5537,6 @@
               </w:rPr>
               <w:t>ep_codigo</w:t>
             </w:r>
-            <w:proofErr w:type="spellEnd"/>
             <w:r>
               <w:rPr>
                 <w:rFonts w:ascii="Calibri" w:eastAsia="Times New Roman" w:hAnsi="Calibri" w:cs="Calibri"/>
@@ -5805,7 +5581,6 @@
                 <w:lang w:val="es-419"/>
               </w:rPr>
             </w:pPr>
-            <w:proofErr w:type="spellStart"/>
             <w:r>
               <w:rPr>
                 <w:rFonts w:ascii="Calibri" w:eastAsia="Times New Roman" w:hAnsi="Calibri" w:cs="Calibri"/>
@@ -5814,7 +5589,6 @@
               </w:rPr>
               <w:t>ep_estado</w:t>
             </w:r>
-            <w:proofErr w:type="spellEnd"/>
           </w:p>
         </w:tc>
         <w:tc>
@@ -5849,7 +5623,6 @@
                 <w:color w:val="000000"/>
               </w:rPr>
             </w:pPr>
-            <w:proofErr w:type="spellStart"/>
             <w:r>
               <w:rPr>
                 <w:rFonts w:ascii="Calibri" w:eastAsia="Times New Roman" w:hAnsi="Calibri" w:cs="Calibri"/>
@@ -5858,7 +5631,6 @@
               </w:rPr>
               <w:t>ep_motivo</w:t>
             </w:r>
-            <w:proofErr w:type="spellEnd"/>
           </w:p>
         </w:tc>
         <w:tc>
@@ -6248,11 +6020,11 @@
       <w:pPr>
         <w:pStyle w:val="Ttulo2"/>
       </w:pPr>
-      <w:bookmarkStart w:id="11" w:name="_Toc12297531"/>
+      <w:bookmarkStart w:id="10" w:name="_Toc12297531"/>
       <w:r>
         <w:t>TABLA PAGO</w:t>
       </w:r>
-      <w:bookmarkEnd w:id="11"/>
+      <w:bookmarkEnd w:id="10"/>
     </w:p>
     <w:p>
       <w:pPr>
@@ -6362,23 +6134,13 @@
                 <w:lang w:val="es-419"/>
               </w:rPr>
             </w:pPr>
-            <w:proofErr w:type="spellStart"/>
             <w:r>
               <w:rPr>
                 <w:rFonts w:ascii="Calibri" w:eastAsia="Times New Roman" w:hAnsi="Calibri" w:cs="Calibri"/>
                 <w:b/>
                 <w:color w:val="000000"/>
               </w:rPr>
-              <w:t>pago_codigo</w:t>
-            </w:r>
-            <w:proofErr w:type="spellEnd"/>
-            <w:r>
-              <w:rPr>
-                <w:rFonts w:ascii="Calibri" w:eastAsia="Times New Roman" w:hAnsi="Calibri" w:cs="Calibri"/>
-                <w:b/>
-                <w:color w:val="000000"/>
-              </w:rPr>
-              <w:t xml:space="preserve"> (PK)</w:t>
+              <w:t>pago_codigo (PK)</w:t>
             </w:r>
           </w:p>
         </w:tc>
@@ -6415,7 +6177,6 @@
                 <w:lang w:val="es-419"/>
               </w:rPr>
             </w:pPr>
-            <w:proofErr w:type="spellStart"/>
             <w:r>
               <w:rPr>
                 <w:rFonts w:ascii="Calibri" w:eastAsia="Times New Roman" w:hAnsi="Calibri" w:cs="Calibri"/>
@@ -6424,7 +6185,6 @@
               </w:rPr>
               <w:t>pago_medio_pago</w:t>
             </w:r>
-            <w:proofErr w:type="spellEnd"/>
           </w:p>
         </w:tc>
         <w:tc>
@@ -6459,7 +6219,6 @@
                 <w:color w:val="000000"/>
               </w:rPr>
             </w:pPr>
-            <w:proofErr w:type="spellStart"/>
             <w:r>
               <w:rPr>
                 <w:rFonts w:ascii="Calibri" w:eastAsia="Times New Roman" w:hAnsi="Calibri" w:cs="Calibri"/>
@@ -6468,7 +6227,6 @@
               </w:rPr>
               <w:t>pago_cuotas</w:t>
             </w:r>
-            <w:proofErr w:type="spellEnd"/>
           </w:p>
         </w:tc>
         <w:tc>
@@ -6911,7 +6669,7 @@
       <w:pPr>
         <w:pStyle w:val="Ttulo2"/>
       </w:pPr>
-      <w:bookmarkStart w:id="12" w:name="_Toc12297532"/>
+      <w:bookmarkStart w:id="11" w:name="_Toc12297532"/>
       <w:r>
         <w:lastRenderedPageBreak/>
         <w:t>TABLA RESERV</w:t>
@@ -6919,7 +6677,7 @@
       <w:r>
         <w:t>A</w:t>
       </w:r>
-      <w:bookmarkEnd w:id="12"/>
+      <w:bookmarkEnd w:id="11"/>
     </w:p>
     <w:p>
       <w:pPr>
@@ -7023,23 +6781,13 @@
                 <w:lang w:val="es-419"/>
               </w:rPr>
             </w:pPr>
-            <w:proofErr w:type="spellStart"/>
             <w:r>
               <w:rPr>
                 <w:rFonts w:ascii="Calibri" w:eastAsia="Times New Roman" w:hAnsi="Calibri" w:cs="Calibri"/>
                 <w:b/>
                 <w:color w:val="000000"/>
               </w:rPr>
-              <w:t>rese_codigo</w:t>
-            </w:r>
-            <w:proofErr w:type="spellEnd"/>
-            <w:r>
-              <w:rPr>
-                <w:rFonts w:ascii="Calibri" w:eastAsia="Times New Roman" w:hAnsi="Calibri" w:cs="Calibri"/>
-                <w:b/>
-                <w:color w:val="000000"/>
-              </w:rPr>
-              <w:t xml:space="preserve"> (PK)</w:t>
+              <w:t>rese_codigo (PK)</w:t>
             </w:r>
           </w:p>
         </w:tc>
@@ -7076,7 +6824,6 @@
                 <w:lang w:val="es-419"/>
               </w:rPr>
             </w:pPr>
-            <w:proofErr w:type="spellStart"/>
             <w:r>
               <w:rPr>
                 <w:rFonts w:ascii="Calibri" w:eastAsia="Times New Roman" w:hAnsi="Calibri" w:cs="Calibri"/>
@@ -7085,7 +6832,6 @@
               </w:rPr>
               <w:t>rese_precio</w:t>
             </w:r>
-            <w:proofErr w:type="spellEnd"/>
           </w:p>
         </w:tc>
         <w:tc>
@@ -7120,7 +6866,6 @@
                 <w:color w:val="000000"/>
               </w:rPr>
             </w:pPr>
-            <w:proofErr w:type="spellStart"/>
             <w:r>
               <w:rPr>
                 <w:rFonts w:ascii="Calibri" w:eastAsia="Times New Roman" w:hAnsi="Calibri" w:cs="Calibri"/>
@@ -7129,7 +6874,6 @@
               </w:rPr>
               <w:t>rese_fecha</w:t>
             </w:r>
-            <w:proofErr w:type="spellEnd"/>
           </w:p>
         </w:tc>
         <w:tc>
@@ -7165,7 +6909,6 @@
                 <w:lang w:val="es-419"/>
               </w:rPr>
             </w:pPr>
-            <w:proofErr w:type="spellStart"/>
             <w:r>
               <w:rPr>
                 <w:rFonts w:ascii="Calibri" w:eastAsia="Times New Roman" w:hAnsi="Calibri" w:cs="Calibri"/>
@@ -7174,7 +6917,6 @@
               </w:rPr>
               <w:t>rese_cabina</w:t>
             </w:r>
-            <w:proofErr w:type="spellEnd"/>
             <w:r>
               <w:rPr>
                 <w:rFonts w:ascii="Calibri" w:eastAsia="Times New Roman" w:hAnsi="Calibri" w:cs="Calibri"/>
@@ -7223,7 +6965,6 @@
                 <w:lang w:val="es-419"/>
               </w:rPr>
             </w:pPr>
-            <w:proofErr w:type="spellStart"/>
             <w:r>
               <w:rPr>
                 <w:rFonts w:ascii="Calibri" w:eastAsia="Times New Roman" w:hAnsi="Calibri" w:cs="Calibri"/>
@@ -7232,7 +6973,6 @@
               </w:rPr>
               <w:t>rese_cliente</w:t>
             </w:r>
-            <w:proofErr w:type="spellEnd"/>
             <w:r>
               <w:rPr>
                 <w:rFonts w:ascii="Calibri" w:eastAsia="Times New Roman" w:hAnsi="Calibri" w:cs="Calibri"/>
@@ -7281,7 +7021,6 @@
                 <w:lang w:val="es-419"/>
               </w:rPr>
             </w:pPr>
-            <w:proofErr w:type="spellStart"/>
             <w:r>
               <w:rPr>
                 <w:rFonts w:ascii="Calibri" w:eastAsia="Times New Roman" w:hAnsi="Calibri" w:cs="Calibri"/>
@@ -7290,7 +7029,6 @@
               </w:rPr>
               <w:t>rese_estado</w:t>
             </w:r>
-            <w:proofErr w:type="spellEnd"/>
             <w:r>
               <w:rPr>
                 <w:rFonts w:ascii="Calibri" w:eastAsia="Times New Roman" w:hAnsi="Calibri" w:cs="Calibri"/>
@@ -7341,7 +7079,6 @@
                 <w:lang w:val="es-419"/>
               </w:rPr>
             </w:pPr>
-            <w:proofErr w:type="spellStart"/>
             <w:r>
               <w:rPr>
                 <w:rFonts w:ascii="Calibri" w:eastAsia="Times New Roman" w:hAnsi="Calibri" w:cs="Calibri"/>
@@ -7350,7 +7087,6 @@
               </w:rPr>
               <w:t>rese_ruta</w:t>
             </w:r>
-            <w:proofErr w:type="spellEnd"/>
             <w:r>
               <w:rPr>
                 <w:rFonts w:ascii="Calibri" w:eastAsia="Times New Roman" w:hAnsi="Calibri" w:cs="Calibri"/>
@@ -7400,11 +7136,11 @@
       <w:pPr>
         <w:pStyle w:val="Ttulo2"/>
       </w:pPr>
-      <w:bookmarkStart w:id="13" w:name="_Toc12297533"/>
+      <w:bookmarkStart w:id="12" w:name="_Toc12297533"/>
       <w:r>
         <w:t>TABLA ESTADO_RESERVA</w:t>
       </w:r>
-      <w:bookmarkEnd w:id="13"/>
+      <w:bookmarkEnd w:id="12"/>
     </w:p>
     <w:p>
       <w:pPr>
@@ -7514,7 +7250,6 @@
                 <w:lang w:val="es-419"/>
               </w:rPr>
             </w:pPr>
-            <w:proofErr w:type="spellStart"/>
             <w:r>
               <w:rPr>
                 <w:rFonts w:ascii="Calibri" w:eastAsia="Times New Roman" w:hAnsi="Calibri" w:cs="Calibri"/>
@@ -7539,7 +7274,6 @@
               </w:rPr>
               <w:t>_codigo</w:t>
             </w:r>
-            <w:proofErr w:type="spellEnd"/>
             <w:r>
               <w:rPr>
                 <w:rFonts w:ascii="Calibri" w:eastAsia="Times New Roman" w:hAnsi="Calibri" w:cs="Calibri"/>
@@ -7584,7 +7318,6 @@
                 <w:lang w:val="es-419"/>
               </w:rPr>
             </w:pPr>
-            <w:proofErr w:type="spellStart"/>
             <w:r>
               <w:rPr>
                 <w:rFonts w:ascii="Calibri" w:eastAsia="Times New Roman" w:hAnsi="Calibri" w:cs="Calibri"/>
@@ -7609,7 +7342,6 @@
               </w:rPr>
               <w:t>_estado</w:t>
             </w:r>
-            <w:proofErr w:type="spellEnd"/>
           </w:p>
         </w:tc>
         <w:tc>
@@ -7644,7 +7376,6 @@
                 <w:color w:val="000000"/>
               </w:rPr>
             </w:pPr>
-            <w:proofErr w:type="spellStart"/>
             <w:r>
               <w:rPr>
                 <w:rFonts w:ascii="Calibri" w:eastAsia="Times New Roman" w:hAnsi="Calibri" w:cs="Calibri"/>
@@ -7669,7 +7400,6 @@
               </w:rPr>
               <w:t>_motivo</w:t>
             </w:r>
-            <w:proofErr w:type="spellEnd"/>
           </w:p>
         </w:tc>
         <w:tc>
@@ -8077,11 +7807,11 @@
       <w:pPr>
         <w:pStyle w:val="Ttulo2"/>
       </w:pPr>
-      <w:bookmarkStart w:id="14" w:name="_Toc12297534"/>
+      <w:bookmarkStart w:id="13" w:name="_Toc12297534"/>
       <w:r>
         <w:t>TABLA RUTA_VIAJE</w:t>
       </w:r>
-      <w:bookmarkEnd w:id="14"/>
+      <w:bookmarkEnd w:id="13"/>
     </w:p>
     <w:p>
       <w:pPr>
@@ -8179,7 +7909,6 @@
                 <w:lang w:val="es-419"/>
               </w:rPr>
             </w:pPr>
-            <w:proofErr w:type="spellStart"/>
             <w:r>
               <w:rPr>
                 <w:rFonts w:ascii="Calibri" w:eastAsia="Times New Roman" w:hAnsi="Calibri" w:cs="Calibri"/>
@@ -8188,7 +7917,6 @@
               </w:rPr>
               <w:t>rv_codigo</w:t>
             </w:r>
-            <w:proofErr w:type="spellEnd"/>
             <w:r>
               <w:rPr>
                 <w:rFonts w:ascii="Calibri" w:eastAsia="Times New Roman" w:hAnsi="Calibri" w:cs="Calibri"/>
@@ -8233,7 +7961,6 @@
                 <w:lang w:val="es-419"/>
               </w:rPr>
             </w:pPr>
-            <w:proofErr w:type="spellStart"/>
             <w:r>
               <w:rPr>
                 <w:rFonts w:ascii="Calibri" w:eastAsia="Times New Roman" w:hAnsi="Calibri" w:cs="Calibri"/>
@@ -8242,7 +7969,6 @@
               </w:rPr>
               <w:t>rv_recorrido</w:t>
             </w:r>
-            <w:proofErr w:type="spellEnd"/>
             <w:r>
               <w:rPr>
                 <w:rFonts w:ascii="Calibri" w:eastAsia="Times New Roman" w:hAnsi="Calibri" w:cs="Calibri"/>
@@ -8292,7 +8018,6 @@
                 <w:color w:val="000000"/>
               </w:rPr>
             </w:pPr>
-            <w:proofErr w:type="spellStart"/>
             <w:r>
               <w:rPr>
                 <w:rFonts w:ascii="Calibri" w:eastAsia="Times New Roman" w:hAnsi="Calibri" w:cs="Calibri"/>
@@ -8301,7 +8026,6 @@
               </w:rPr>
               <w:t>rv_crucero</w:t>
             </w:r>
-            <w:proofErr w:type="spellEnd"/>
             <w:r>
               <w:rPr>
                 <w:rFonts w:ascii="Calibri" w:eastAsia="Times New Roman" w:hAnsi="Calibri" w:cs="Calibri"/>
@@ -8352,7 +8076,6 @@
                 <w:lang w:val="es-419"/>
               </w:rPr>
             </w:pPr>
-            <w:proofErr w:type="spellStart"/>
             <w:r>
               <w:rPr>
                 <w:rFonts w:ascii="Calibri" w:eastAsia="Times New Roman" w:hAnsi="Calibri" w:cs="Calibri"/>
@@ -8361,7 +8084,6 @@
               </w:rPr>
               <w:t>rv_fecha_salida</w:t>
             </w:r>
-            <w:proofErr w:type="spellEnd"/>
           </w:p>
         </w:tc>
         <w:tc>
@@ -8398,7 +8120,6 @@
                 <w:lang w:val="es-419"/>
               </w:rPr>
             </w:pPr>
-            <w:proofErr w:type="spellStart"/>
             <w:r>
               <w:rPr>
                 <w:rFonts w:ascii="Calibri" w:eastAsia="Times New Roman" w:hAnsi="Calibri" w:cs="Calibri"/>
@@ -8407,7 +8128,6 @@
               </w:rPr>
               <w:t>rv_fecha_llegada</w:t>
             </w:r>
-            <w:proofErr w:type="spellEnd"/>
           </w:p>
         </w:tc>
         <w:tc>
@@ -8447,7 +8167,6 @@
                 <w:lang w:val="es-419"/>
               </w:rPr>
             </w:pPr>
-            <w:proofErr w:type="spellStart"/>
             <w:r>
               <w:rPr>
                 <w:rFonts w:ascii="Calibri" w:eastAsia="Times New Roman" w:hAnsi="Calibri" w:cs="Calibri"/>
@@ -8456,7 +8175,6 @@
               </w:rPr>
               <w:t>rv_fecha_llegada_estimada</w:t>
             </w:r>
-            <w:proofErr w:type="spellEnd"/>
           </w:p>
         </w:tc>
         <w:tc>
@@ -8541,12 +8259,12 @@
       <w:pPr>
         <w:pStyle w:val="Ttulo2"/>
       </w:pPr>
-      <w:bookmarkStart w:id="15" w:name="_Toc12297535"/>
+      <w:bookmarkStart w:id="14" w:name="_Toc12297535"/>
       <w:r>
         <w:lastRenderedPageBreak/>
         <w:t>TABLA RECORRIDO</w:t>
       </w:r>
-      <w:bookmarkEnd w:id="15"/>
+      <w:bookmarkEnd w:id="14"/>
     </w:p>
     <w:p>
       <w:pPr>
@@ -8656,23 +8374,13 @@
                 <w:lang w:val="es-419"/>
               </w:rPr>
             </w:pPr>
-            <w:proofErr w:type="spellStart"/>
             <w:r>
               <w:rPr>
                 <w:rFonts w:ascii="Calibri" w:eastAsia="Times New Roman" w:hAnsi="Calibri" w:cs="Calibri"/>
                 <w:b/>
                 <w:color w:val="000000"/>
               </w:rPr>
-              <w:t>reco_codigo</w:t>
-            </w:r>
-            <w:proofErr w:type="spellEnd"/>
-            <w:r>
-              <w:rPr>
-                <w:rFonts w:ascii="Calibri" w:eastAsia="Times New Roman" w:hAnsi="Calibri" w:cs="Calibri"/>
-                <w:b/>
-                <w:color w:val="000000"/>
-              </w:rPr>
-              <w:t xml:space="preserve"> (PK)</w:t>
+              <w:t>reco_codigo (PK)</w:t>
             </w:r>
           </w:p>
         </w:tc>
@@ -8709,7 +8417,6 @@
                 <w:lang w:val="es-419"/>
               </w:rPr>
             </w:pPr>
-            <w:proofErr w:type="spellStart"/>
             <w:r>
               <w:rPr>
                 <w:rFonts w:ascii="Calibri" w:eastAsia="Times New Roman" w:hAnsi="Calibri" w:cs="Calibri"/>
@@ -8718,7 +8425,6 @@
               </w:rPr>
               <w:t>reco_activo</w:t>
             </w:r>
-            <w:proofErr w:type="spellEnd"/>
           </w:p>
         </w:tc>
         <w:tc>
@@ -8731,19 +8437,11 @@
                 <w:lang w:val="es-419"/>
               </w:rPr>
             </w:pPr>
-            <w:proofErr w:type="spellStart"/>
-            <w:r>
-              <w:rPr>
-                <w:lang w:val="es-419"/>
-              </w:rPr>
-              <w:t>Flag</w:t>
-            </w:r>
-            <w:proofErr w:type="spellEnd"/>
-            <w:r>
-              <w:rPr>
-                <w:lang w:val="es-419"/>
-              </w:rPr>
-              <w:t xml:space="preserve"> que permite identificar la baja lógica de un recorrido</w:t>
+            <w:r>
+              <w:rPr>
+                <w:lang w:val="es-419"/>
+              </w:rPr>
+              <w:t>Flag que permite identificar la baja lógica de un recorrido</w:t>
             </w:r>
           </w:p>
         </w:tc>
@@ -8761,7 +8459,6 @@
                 <w:color w:val="000000"/>
               </w:rPr>
             </w:pPr>
-            <w:proofErr w:type="spellStart"/>
             <w:r>
               <w:rPr>
                 <w:rFonts w:ascii="Calibri" w:eastAsia="Times New Roman" w:hAnsi="Calibri" w:cs="Calibri"/>
@@ -8770,7 +8467,6 @@
               </w:rPr>
               <w:t>reco_invalido</w:t>
             </w:r>
-            <w:proofErr w:type="spellEnd"/>
           </w:p>
         </w:tc>
         <w:tc>
@@ -8783,19 +8479,11 @@
                 <w:lang w:val="es-419"/>
               </w:rPr>
             </w:pPr>
-            <w:proofErr w:type="spellStart"/>
-            <w:r>
-              <w:rPr>
-                <w:lang w:val="es-419"/>
-              </w:rPr>
-              <w:t>Flag</w:t>
-            </w:r>
-            <w:proofErr w:type="spellEnd"/>
-            <w:r>
-              <w:rPr>
-                <w:lang w:val="es-419"/>
-              </w:rPr>
-              <w:t xml:space="preserve"> que permite identificar la incerteza de un registro </w:t>
+            <w:r>
+              <w:rPr>
+                <w:lang w:val="es-419"/>
+              </w:rPr>
+              <w:t xml:space="preserve">Flag que permite identificar la incerteza de un registro </w:t>
             </w:r>
           </w:p>
         </w:tc>
@@ -8848,23 +8536,8 @@
         <w:rPr>
           <w:lang w:val="es-419"/>
         </w:rPr>
-        <w:t xml:space="preserve">imos el </w:t>
-      </w:r>
-      <w:proofErr w:type="spellStart"/>
-      <w:r>
-        <w:rPr>
-          <w:lang w:val="es-419"/>
-        </w:rPr>
-        <w:t>flag</w:t>
-      </w:r>
-      <w:proofErr w:type="spellEnd"/>
-      <w:r>
-        <w:rPr>
-          <w:lang w:val="es-419"/>
-        </w:rPr>
-        <w:t xml:space="preserve"> </w:t>
-      </w:r>
-      <w:proofErr w:type="spellStart"/>
+        <w:t xml:space="preserve">imos el flag </w:t>
+      </w:r>
       <w:r>
         <w:rPr>
           <w:b/>
@@ -8872,7 +8545,6 @@
         </w:rPr>
         <w:t>reco_invalido</w:t>
       </w:r>
-      <w:proofErr w:type="spellEnd"/>
       <w:r>
         <w:rPr>
           <w:lang w:val="es-419"/>
@@ -8892,11 +8564,11 @@
       <w:pPr>
         <w:pStyle w:val="Ttulo2"/>
       </w:pPr>
-      <w:bookmarkStart w:id="16" w:name="_Toc12297536"/>
+      <w:bookmarkStart w:id="15" w:name="_Toc12297536"/>
       <w:r>
         <w:t>TABLA PUERTO</w:t>
       </w:r>
-      <w:bookmarkEnd w:id="16"/>
+      <w:bookmarkEnd w:id="15"/>
     </w:p>
     <w:p>
       <w:pPr>
@@ -9009,7 +8681,6 @@
                 <w:lang w:val="es-419"/>
               </w:rPr>
             </w:pPr>
-            <w:proofErr w:type="spellStart"/>
             <w:r>
               <w:rPr>
                 <w:rFonts w:ascii="Calibri" w:eastAsia="Times New Roman" w:hAnsi="Calibri" w:cs="Calibri"/>
@@ -9018,7 +8689,6 @@
               </w:rPr>
               <w:t>puer_codigo</w:t>
             </w:r>
-            <w:proofErr w:type="spellEnd"/>
             <w:r>
               <w:rPr>
                 <w:rFonts w:ascii="Calibri" w:eastAsia="Times New Roman" w:hAnsi="Calibri" w:cs="Calibri"/>
@@ -9063,7 +8733,6 @@
                 <w:lang w:val="es-419"/>
               </w:rPr>
             </w:pPr>
-            <w:proofErr w:type="spellStart"/>
             <w:r>
               <w:rPr>
                 <w:rFonts w:ascii="Calibri" w:eastAsia="Times New Roman" w:hAnsi="Calibri" w:cs="Calibri"/>
@@ -9072,7 +8741,6 @@
               </w:rPr>
               <w:t>puer_nombre</w:t>
             </w:r>
-            <w:proofErr w:type="spellEnd"/>
           </w:p>
         </w:tc>
         <w:tc>
@@ -9109,7 +8777,6 @@
                 <w:lang w:val="es-419"/>
               </w:rPr>
             </w:pPr>
-            <w:proofErr w:type="spellStart"/>
             <w:r>
               <w:rPr>
                 <w:rFonts w:ascii="Calibri" w:eastAsia="Times New Roman" w:hAnsi="Calibri" w:cs="Calibri"/>
@@ -9119,7 +8786,6 @@
               </w:rPr>
               <w:t>puer_activo</w:t>
             </w:r>
-            <w:proofErr w:type="spellEnd"/>
           </w:p>
         </w:tc>
         <w:tc>
@@ -9132,19 +8798,11 @@
                 <w:lang w:val="es-419"/>
               </w:rPr>
             </w:pPr>
-            <w:proofErr w:type="spellStart"/>
-            <w:r>
-              <w:rPr>
-                <w:lang w:val="es-419"/>
-              </w:rPr>
-              <w:t>Flag</w:t>
-            </w:r>
-            <w:proofErr w:type="spellEnd"/>
-            <w:r>
-              <w:rPr>
-                <w:lang w:val="es-419"/>
-              </w:rPr>
-              <w:t xml:space="preserve"> que permite identificar la baja lógica de un puerto</w:t>
+            <w:r>
+              <w:rPr>
+                <w:lang w:val="es-419"/>
+              </w:rPr>
+              <w:t>Flag que permite identificar la baja lógica de un puerto</w:t>
             </w:r>
           </w:p>
         </w:tc>
@@ -9162,11 +8820,11 @@
       <w:pPr>
         <w:pStyle w:val="Ttulo2"/>
       </w:pPr>
-      <w:bookmarkStart w:id="17" w:name="_Toc12297537"/>
+      <w:bookmarkStart w:id="16" w:name="_Toc12297537"/>
       <w:r>
         <w:t>TABLA TRAMO</w:t>
       </w:r>
-      <w:bookmarkEnd w:id="17"/>
+      <w:bookmarkEnd w:id="16"/>
     </w:p>
     <w:p>
       <w:pPr>
@@ -9276,7 +8934,6 @@
                 <w:lang w:val="es-419"/>
               </w:rPr>
             </w:pPr>
-            <w:proofErr w:type="spellStart"/>
             <w:r>
               <w:rPr>
                 <w:rFonts w:ascii="Calibri" w:eastAsia="Times New Roman" w:hAnsi="Calibri" w:cs="Calibri"/>
@@ -9285,7 +8942,6 @@
               </w:rPr>
               <w:t>tram_recorrido</w:t>
             </w:r>
-            <w:proofErr w:type="spellEnd"/>
             <w:r>
               <w:rPr>
                 <w:rFonts w:ascii="Calibri" w:eastAsia="Times New Roman" w:hAnsi="Calibri" w:cs="Calibri"/>
@@ -9348,7 +9004,6 @@
                 <w:lang w:val="es-419"/>
               </w:rPr>
             </w:pPr>
-            <w:proofErr w:type="spellStart"/>
             <w:r>
               <w:rPr>
                 <w:rFonts w:ascii="Calibri" w:eastAsia="Times New Roman" w:hAnsi="Calibri" w:cs="Calibri"/>
@@ -9357,7 +9012,6 @@
               </w:rPr>
               <w:t>tram_puerto_desde</w:t>
             </w:r>
-            <w:proofErr w:type="spellEnd"/>
             <w:r>
               <w:rPr>
                 <w:rFonts w:ascii="Calibri" w:eastAsia="Times New Roman" w:hAnsi="Calibri" w:cs="Calibri"/>
@@ -9419,7 +9073,6 @@
                 <w:color w:val="000000"/>
               </w:rPr>
             </w:pPr>
-            <w:proofErr w:type="spellStart"/>
             <w:r>
               <w:rPr>
                 <w:rFonts w:ascii="Calibri" w:eastAsia="Times New Roman" w:hAnsi="Calibri" w:cs="Calibri"/>
@@ -9428,7 +9081,6 @@
               </w:rPr>
               <w:t>tram_puerto_hasta</w:t>
             </w:r>
-            <w:proofErr w:type="spellEnd"/>
             <w:r>
               <w:rPr>
                 <w:rFonts w:ascii="Calibri" w:eastAsia="Times New Roman" w:hAnsi="Calibri" w:cs="Calibri"/>
@@ -9490,7 +9142,6 @@
                 <w:color w:val="000000"/>
               </w:rPr>
             </w:pPr>
-            <w:proofErr w:type="spellStart"/>
             <w:r>
               <w:rPr>
                 <w:rFonts w:ascii="Calibri" w:eastAsia="Times New Roman" w:hAnsi="Calibri" w:cs="Calibri"/>
@@ -9499,7 +9150,6 @@
               </w:rPr>
               <w:t>tram_precio</w:t>
             </w:r>
-            <w:proofErr w:type="spellEnd"/>
           </w:p>
         </w:tc>
         <w:tc>
@@ -9534,7 +9184,6 @@
                 <w:color w:val="000000"/>
               </w:rPr>
             </w:pPr>
-            <w:proofErr w:type="spellStart"/>
             <w:r>
               <w:rPr>
                 <w:rFonts w:ascii="Calibri" w:eastAsia="Times New Roman" w:hAnsi="Calibri" w:cs="Calibri"/>
@@ -9543,7 +9192,6 @@
               </w:rPr>
               <w:t>tram_orden</w:t>
             </w:r>
-            <w:proofErr w:type="spellEnd"/>
           </w:p>
         </w:tc>
         <w:tc>
@@ -9609,7 +9257,6 @@
         </w:rPr>
         <w:t xml:space="preserve">El campo </w:t>
       </w:r>
-      <w:proofErr w:type="spellStart"/>
       <w:r>
         <w:rPr>
           <w:b/>
@@ -9617,40 +9264,11 @@
         </w:rPr>
         <w:t>tram_orden</w:t>
       </w:r>
-      <w:proofErr w:type="spellEnd"/>
-      <w:r>
-        <w:rPr>
-          <w:lang w:val="es-419"/>
-        </w:rPr>
-        <w:t xml:space="preserve"> se definió con el objetivo de poder identificar la secuencia de los tramos de un recorrido. Esto es porque en los casos de edición de los recorridos resulta más práctico y más usable (</w:t>
-      </w:r>
-      <w:proofErr w:type="spellStart"/>
-      <w:r>
-        <w:rPr>
-          <w:lang w:val="es-419"/>
-        </w:rPr>
-        <w:t>user</w:t>
-      </w:r>
-      <w:proofErr w:type="spellEnd"/>
-      <w:r>
-        <w:rPr>
-          <w:lang w:val="es-419"/>
-        </w:rPr>
-        <w:t xml:space="preserve"> </w:t>
-      </w:r>
-      <w:proofErr w:type="spellStart"/>
-      <w:r>
-        <w:rPr>
-          <w:lang w:val="es-419"/>
-        </w:rPr>
-        <w:t>friendly</w:t>
-      </w:r>
-      <w:proofErr w:type="spellEnd"/>
-      <w:r>
-        <w:rPr>
-          <w:lang w:val="es-419"/>
-        </w:rPr>
-        <w:t>) de cara al administrador.</w:t>
+      <w:r>
+        <w:rPr>
+          <w:lang w:val="es-419"/>
+        </w:rPr>
+        <w:t xml:space="preserve"> se definió con el objetivo de poder identificar la secuencia de los tramos de un recorrido. Esto es porque en los casos de edición de los recorridos resulta más práctico y más usable (user friendly) de cara al administrador.</w:t>
       </w:r>
     </w:p>
     <w:p>
@@ -9665,11 +9283,11 @@
       <w:pPr>
         <w:pStyle w:val="Ttulo2"/>
       </w:pPr>
-      <w:bookmarkStart w:id="18" w:name="_Toc12297538"/>
+      <w:bookmarkStart w:id="17" w:name="_Toc12297538"/>
       <w:r>
         <w:t>TABLA CRUCERO</w:t>
       </w:r>
-      <w:bookmarkEnd w:id="18"/>
+      <w:bookmarkEnd w:id="17"/>
     </w:p>
     <w:p>
       <w:pPr>
@@ -9773,7 +9391,6 @@
                 <w:lang w:val="es-419"/>
               </w:rPr>
             </w:pPr>
-            <w:proofErr w:type="spellStart"/>
             <w:r>
               <w:rPr>
                 <w:rFonts w:ascii="Calibri" w:eastAsia="Times New Roman" w:hAnsi="Calibri" w:cs="Calibri"/>
@@ -9782,7 +9399,6 @@
               </w:rPr>
               <w:t>cruc_codigo</w:t>
             </w:r>
-            <w:proofErr w:type="spellEnd"/>
             <w:r>
               <w:rPr>
                 <w:rFonts w:ascii="Calibri" w:eastAsia="Times New Roman" w:hAnsi="Calibri" w:cs="Calibri"/>
@@ -9827,7 +9443,6 @@
                 <w:lang w:val="es-419"/>
               </w:rPr>
             </w:pPr>
-            <w:proofErr w:type="spellStart"/>
             <w:r>
               <w:rPr>
                 <w:rFonts w:ascii="Calibri" w:eastAsia="Times New Roman" w:hAnsi="Calibri" w:cs="Calibri"/>
@@ -9836,7 +9451,6 @@
               </w:rPr>
               <w:t>cruc_identificador</w:t>
             </w:r>
-            <w:proofErr w:type="spellEnd"/>
           </w:p>
         </w:tc>
         <w:tc>
@@ -9871,7 +9485,6 @@
                 <w:color w:val="000000"/>
               </w:rPr>
             </w:pPr>
-            <w:proofErr w:type="spellStart"/>
             <w:r>
               <w:rPr>
                 <w:rFonts w:ascii="Calibri" w:eastAsia="Times New Roman" w:hAnsi="Calibri" w:cs="Calibri"/>
@@ -9880,7 +9493,6 @@
               </w:rPr>
               <w:t>cruc_fabricante</w:t>
             </w:r>
-            <w:proofErr w:type="spellEnd"/>
             <w:r>
               <w:rPr>
                 <w:rFonts w:ascii="Calibri" w:eastAsia="Times New Roman" w:hAnsi="Calibri" w:cs="Calibri"/>
@@ -9930,7 +9542,6 @@
                 <w:color w:val="000000"/>
               </w:rPr>
             </w:pPr>
-            <w:proofErr w:type="spellStart"/>
             <w:r>
               <w:rPr>
                 <w:rFonts w:ascii="Calibri" w:eastAsia="Times New Roman" w:hAnsi="Calibri" w:cs="Calibri"/>
@@ -9939,7 +9550,6 @@
               </w:rPr>
               <w:t>cruc_modelo</w:t>
             </w:r>
-            <w:proofErr w:type="spellEnd"/>
             <w:r>
               <w:rPr>
                 <w:rFonts w:ascii="Calibri" w:eastAsia="Times New Roman" w:hAnsi="Calibri" w:cs="Calibri"/>
@@ -9983,7 +9593,6 @@
                 <w:color w:val="000000"/>
               </w:rPr>
             </w:pPr>
-            <w:proofErr w:type="spellStart"/>
             <w:r>
               <w:rPr>
                 <w:rFonts w:ascii="Calibri" w:eastAsia="Times New Roman" w:hAnsi="Calibri" w:cs="Calibri"/>
@@ -9992,7 +9601,6 @@
               </w:rPr>
               <w:t>cruc_activo</w:t>
             </w:r>
-            <w:proofErr w:type="spellEnd"/>
           </w:p>
         </w:tc>
         <w:tc>
@@ -10005,19 +9613,11 @@
                 <w:lang w:val="es-419"/>
               </w:rPr>
             </w:pPr>
-            <w:proofErr w:type="spellStart"/>
-            <w:r>
-              <w:rPr>
-                <w:lang w:val="es-419"/>
-              </w:rPr>
-              <w:t>Flag</w:t>
-            </w:r>
-            <w:proofErr w:type="spellEnd"/>
-            <w:r>
-              <w:rPr>
-                <w:lang w:val="es-419"/>
-              </w:rPr>
-              <w:t xml:space="preserve"> que permite identificar la baja lógica de un crucero</w:t>
+            <w:r>
+              <w:rPr>
+                <w:lang w:val="es-419"/>
+              </w:rPr>
+              <w:t>Flag que permite identificar la baja lógica de un crucero</w:t>
             </w:r>
           </w:p>
         </w:tc>
@@ -10035,12 +9635,12 @@
       <w:pPr>
         <w:pStyle w:val="Ttulo2"/>
       </w:pPr>
-      <w:bookmarkStart w:id="19" w:name="_Toc12297539"/>
+      <w:bookmarkStart w:id="18" w:name="_Toc12297539"/>
       <w:r>
         <w:lastRenderedPageBreak/>
         <w:t>TABLA FABRICANTE</w:t>
       </w:r>
-      <w:bookmarkEnd w:id="19"/>
+      <w:bookmarkEnd w:id="18"/>
     </w:p>
     <w:p>
       <w:pPr>
@@ -10156,7 +9756,6 @@
                 <w:lang w:val="es-419"/>
               </w:rPr>
             </w:pPr>
-            <w:proofErr w:type="spellStart"/>
             <w:r>
               <w:rPr>
                 <w:rFonts w:ascii="Calibri" w:eastAsia="Times New Roman" w:hAnsi="Calibri" w:cs="Calibri"/>
@@ -10165,7 +9764,6 @@
               </w:rPr>
               <w:t>fabr_codigo</w:t>
             </w:r>
-            <w:proofErr w:type="spellEnd"/>
             <w:r>
               <w:rPr>
                 <w:rFonts w:ascii="Calibri" w:eastAsia="Times New Roman" w:hAnsi="Calibri" w:cs="Calibri"/>
@@ -10210,7 +9808,6 @@
                 <w:lang w:val="es-419"/>
               </w:rPr>
             </w:pPr>
-            <w:proofErr w:type="spellStart"/>
             <w:r>
               <w:rPr>
                 <w:rFonts w:ascii="Calibri" w:eastAsia="Times New Roman" w:hAnsi="Calibri" w:cs="Calibri"/>
@@ -10219,7 +9816,6 @@
               </w:rPr>
               <w:t>fabr_detalle</w:t>
             </w:r>
-            <w:proofErr w:type="spellEnd"/>
           </w:p>
         </w:tc>
         <w:tc>
@@ -10254,11 +9850,11 @@
       <w:pPr>
         <w:pStyle w:val="Ttulo2"/>
       </w:pPr>
-      <w:bookmarkStart w:id="20" w:name="_Toc12297540"/>
+      <w:bookmarkStart w:id="19" w:name="_Toc12297540"/>
       <w:r>
         <w:t>TABLA MODELO_CRUCERO</w:t>
       </w:r>
-      <w:bookmarkEnd w:id="20"/>
+      <w:bookmarkEnd w:id="19"/>
     </w:p>
     <w:p>
       <w:pPr>
@@ -10368,7 +9964,6 @@
                 <w:lang w:val="es-419"/>
               </w:rPr>
             </w:pPr>
-            <w:proofErr w:type="spellStart"/>
             <w:r>
               <w:rPr>
                 <w:rFonts w:ascii="Calibri" w:eastAsia="Times New Roman" w:hAnsi="Calibri" w:cs="Calibri"/>
@@ -10385,7 +9980,6 @@
               </w:rPr>
               <w:t>_codigo</w:t>
             </w:r>
-            <w:proofErr w:type="spellEnd"/>
             <w:r>
               <w:rPr>
                 <w:rFonts w:ascii="Calibri" w:eastAsia="Times New Roman" w:hAnsi="Calibri" w:cs="Calibri"/>
@@ -10430,7 +10024,6 @@
                 <w:lang w:val="es-419"/>
               </w:rPr>
             </w:pPr>
-            <w:proofErr w:type="spellStart"/>
             <w:r>
               <w:rPr>
                 <w:rFonts w:ascii="Calibri" w:eastAsia="Times New Roman" w:hAnsi="Calibri" w:cs="Calibri"/>
@@ -10447,7 +10040,6 @@
               </w:rPr>
               <w:t>_detalle</w:t>
             </w:r>
-            <w:proofErr w:type="spellEnd"/>
           </w:p>
         </w:tc>
         <w:tc>
@@ -10482,11 +10074,11 @@
       <w:pPr>
         <w:pStyle w:val="Ttulo2"/>
       </w:pPr>
-      <w:bookmarkStart w:id="21" w:name="_Toc12297541"/>
+      <w:bookmarkStart w:id="20" w:name="_Toc12297541"/>
       <w:r>
         <w:t>TABLA MANTENIMIENTO</w:t>
       </w:r>
-      <w:bookmarkEnd w:id="21"/>
+      <w:bookmarkEnd w:id="20"/>
     </w:p>
     <w:p>
       <w:pPr>
@@ -10590,7 +10182,6 @@
                 <w:lang w:val="es-419"/>
               </w:rPr>
             </w:pPr>
-            <w:proofErr w:type="spellStart"/>
             <w:r>
               <w:rPr>
                 <w:rFonts w:ascii="Calibri" w:eastAsia="Times New Roman" w:hAnsi="Calibri" w:cs="Calibri"/>
@@ -10599,7 +10190,6 @@
               </w:rPr>
               <w:t>mant_codigo</w:t>
             </w:r>
-            <w:proofErr w:type="spellEnd"/>
             <w:r>
               <w:rPr>
                 <w:rFonts w:ascii="Calibri" w:eastAsia="Times New Roman" w:hAnsi="Calibri" w:cs="Calibri"/>
@@ -10643,7 +10233,6 @@
                 <w:lang w:val="es-419"/>
               </w:rPr>
             </w:pPr>
-            <w:proofErr w:type="spellStart"/>
             <w:r>
               <w:rPr>
                 <w:rFonts w:ascii="Calibri" w:eastAsia="Times New Roman" w:hAnsi="Calibri" w:cs="Calibri"/>
@@ -10652,7 +10241,6 @@
               </w:rPr>
               <w:t>mant_crucero</w:t>
             </w:r>
-            <w:proofErr w:type="spellEnd"/>
             <w:r>
               <w:rPr>
                 <w:rFonts w:ascii="Calibri" w:eastAsia="Times New Roman" w:hAnsi="Calibri" w:cs="Calibri"/>
@@ -10702,7 +10290,6 @@
                 <w:lang w:val="es-419"/>
               </w:rPr>
             </w:pPr>
-            <w:proofErr w:type="spellStart"/>
             <w:r>
               <w:rPr>
                 <w:rFonts w:ascii="Calibri" w:eastAsia="Times New Roman" w:hAnsi="Calibri" w:cs="Calibri"/>
@@ -10711,7 +10298,6 @@
               </w:rPr>
               <w:t>mant_fecha_desde</w:t>
             </w:r>
-            <w:proofErr w:type="spellEnd"/>
           </w:p>
         </w:tc>
         <w:tc>
@@ -10747,7 +10333,6 @@
                 <w:lang w:val="es-419"/>
               </w:rPr>
             </w:pPr>
-            <w:proofErr w:type="spellStart"/>
             <w:r>
               <w:rPr>
                 <w:rFonts w:ascii="Calibri" w:eastAsia="Times New Roman" w:hAnsi="Calibri" w:cs="Calibri"/>
@@ -10756,7 +10341,6 @@
               </w:rPr>
               <w:t>mant_fecha_hasta</w:t>
             </w:r>
-            <w:proofErr w:type="spellEnd"/>
           </w:p>
         </w:tc>
         <w:tc>
@@ -10791,11 +10375,11 @@
       <w:pPr>
         <w:pStyle w:val="Ttulo2"/>
       </w:pPr>
-      <w:bookmarkStart w:id="22" w:name="_Toc12297542"/>
+      <w:bookmarkStart w:id="21" w:name="_Toc12297542"/>
       <w:r>
         <w:t>TABLA CABINA</w:t>
       </w:r>
-      <w:bookmarkEnd w:id="22"/>
+      <w:bookmarkEnd w:id="21"/>
     </w:p>
     <w:p>
       <w:pPr>
@@ -10893,23 +10477,13 @@
                 <w:lang w:val="es-419"/>
               </w:rPr>
             </w:pPr>
-            <w:proofErr w:type="spellStart"/>
             <w:r>
               <w:rPr>
                 <w:rFonts w:ascii="Calibri" w:eastAsia="Times New Roman" w:hAnsi="Calibri" w:cs="Calibri"/>
                 <w:b/>
                 <w:color w:val="000000"/>
               </w:rPr>
-              <w:t>cabi_codigo</w:t>
-            </w:r>
-            <w:proofErr w:type="spellEnd"/>
-            <w:r>
-              <w:rPr>
-                <w:rFonts w:ascii="Calibri" w:eastAsia="Times New Roman" w:hAnsi="Calibri" w:cs="Calibri"/>
-                <w:b/>
-                <w:color w:val="000000"/>
-              </w:rPr>
-              <w:t xml:space="preserve"> (PK)</w:t>
+              <w:t>cabi_codigo (PK)</w:t>
             </w:r>
           </w:p>
         </w:tc>
@@ -10946,7 +10520,6 @@
                 <w:lang w:val="es-419"/>
               </w:rPr>
             </w:pPr>
-            <w:proofErr w:type="spellStart"/>
             <w:r>
               <w:rPr>
                 <w:rFonts w:ascii="Calibri" w:eastAsia="Times New Roman" w:hAnsi="Calibri" w:cs="Calibri"/>
@@ -10955,7 +10528,6 @@
               </w:rPr>
               <w:t>cabi_numero</w:t>
             </w:r>
-            <w:proofErr w:type="spellEnd"/>
           </w:p>
         </w:tc>
         <w:tc>
@@ -10991,7 +10563,6 @@
                 <w:lang w:val="es-419"/>
               </w:rPr>
             </w:pPr>
-            <w:proofErr w:type="spellStart"/>
             <w:r>
               <w:rPr>
                 <w:rFonts w:ascii="Calibri" w:eastAsia="Times New Roman" w:hAnsi="Calibri" w:cs="Calibri"/>
@@ -11000,7 +10571,6 @@
               </w:rPr>
               <w:t>cabi_piso</w:t>
             </w:r>
-            <w:proofErr w:type="spellEnd"/>
           </w:p>
         </w:tc>
         <w:tc>
@@ -11036,23 +10606,13 @@
                 <w:lang w:val="es-419"/>
               </w:rPr>
             </w:pPr>
-            <w:proofErr w:type="spellStart"/>
             <w:r>
               <w:rPr>
                 <w:rFonts w:ascii="Calibri" w:eastAsia="Times New Roman" w:hAnsi="Calibri" w:cs="Calibri"/>
                 <w:b/>
                 <w:color w:val="000000"/>
               </w:rPr>
-              <w:t>cabi_cod_tipo</w:t>
-            </w:r>
-            <w:proofErr w:type="spellEnd"/>
-            <w:r>
-              <w:rPr>
-                <w:rFonts w:ascii="Calibri" w:eastAsia="Times New Roman" w:hAnsi="Calibri" w:cs="Calibri"/>
-                <w:b/>
-                <w:color w:val="000000"/>
-              </w:rPr>
-              <w:t xml:space="preserve"> (FK)</w:t>
+              <w:t>cabi_cod_tipo (FK)</w:t>
             </w:r>
           </w:p>
         </w:tc>
@@ -11088,23 +10648,13 @@
                 <w:color w:val="000000"/>
               </w:rPr>
             </w:pPr>
-            <w:proofErr w:type="spellStart"/>
             <w:r>
               <w:rPr>
                 <w:rFonts w:ascii="Calibri" w:eastAsia="Times New Roman" w:hAnsi="Calibri" w:cs="Calibri"/>
                 <w:b/>
                 <w:color w:val="000000"/>
               </w:rPr>
-              <w:t>cabi_crucero</w:t>
-            </w:r>
-            <w:proofErr w:type="spellEnd"/>
-            <w:r>
-              <w:rPr>
-                <w:rFonts w:ascii="Calibri" w:eastAsia="Times New Roman" w:hAnsi="Calibri" w:cs="Calibri"/>
-                <w:b/>
-                <w:color w:val="000000"/>
-              </w:rPr>
-              <w:t xml:space="preserve"> (FK)</w:t>
+              <w:t>cabi_crucero (FK)</w:t>
             </w:r>
           </w:p>
         </w:tc>
@@ -11140,11 +10690,11 @@
       <w:pPr>
         <w:pStyle w:val="Ttulo2"/>
       </w:pPr>
-      <w:bookmarkStart w:id="23" w:name="_Toc12297543"/>
+      <w:bookmarkStart w:id="22" w:name="_Toc12297543"/>
       <w:r>
         <w:t>TABLA TIPO_CABINA</w:t>
       </w:r>
-      <w:bookmarkEnd w:id="23"/>
+      <w:bookmarkEnd w:id="22"/>
     </w:p>
     <w:p>
       <w:pPr>
@@ -11251,23 +10801,13 @@
                 <w:lang w:val="es-419"/>
               </w:rPr>
             </w:pPr>
-            <w:proofErr w:type="spellStart"/>
             <w:r>
               <w:rPr>
                 <w:rFonts w:ascii="Calibri" w:eastAsia="Times New Roman" w:hAnsi="Calibri" w:cs="Calibri"/>
                 <w:b/>
                 <w:color w:val="000000"/>
               </w:rPr>
-              <w:t>tc_codigo</w:t>
-            </w:r>
-            <w:proofErr w:type="spellEnd"/>
-            <w:r>
-              <w:rPr>
-                <w:rFonts w:ascii="Calibri" w:eastAsia="Times New Roman" w:hAnsi="Calibri" w:cs="Calibri"/>
-                <w:b/>
-                <w:color w:val="000000"/>
-              </w:rPr>
-              <w:t xml:space="preserve"> (PK)</w:t>
+              <w:t>tc_codigo (PK)</w:t>
             </w:r>
           </w:p>
         </w:tc>
@@ -11305,7 +10845,6 @@
                 <w:lang w:val="es-419"/>
               </w:rPr>
             </w:pPr>
-            <w:proofErr w:type="spellStart"/>
             <w:r>
               <w:rPr>
                 <w:rFonts w:ascii="Calibri" w:eastAsia="Times New Roman" w:hAnsi="Calibri" w:cs="Calibri"/>
@@ -11314,7 +10853,6 @@
               </w:rPr>
               <w:t>tc_detalle</w:t>
             </w:r>
-            <w:proofErr w:type="spellEnd"/>
           </w:p>
         </w:tc>
         <w:tc>
@@ -11351,7 +10889,6 @@
                 <w:lang w:val="es-419"/>
               </w:rPr>
             </w:pPr>
-            <w:proofErr w:type="spellStart"/>
             <w:r>
               <w:rPr>
                 <w:rFonts w:ascii="Calibri" w:eastAsia="Times New Roman" w:hAnsi="Calibri" w:cs="Calibri"/>
@@ -11360,7 +10897,6 @@
               </w:rPr>
               <w:t>tc_porc_recargo</w:t>
             </w:r>
-            <w:proofErr w:type="spellEnd"/>
           </w:p>
         </w:tc>
         <w:tc>
@@ -11411,7 +10947,7 @@
           <w:lang w:val="es-419"/>
         </w:rPr>
       </w:pPr>
-      <w:bookmarkStart w:id="24" w:name="_Toc12297544"/>
+      <w:bookmarkStart w:id="23" w:name="_Toc12297544"/>
       <w:r>
         <w:rPr>
           <w:lang w:val="es-419"/>
@@ -11419,7 +10955,7 @@
         <w:lastRenderedPageBreak/>
         <w:t>DECISIONES DE DISEÑO E IMPLEMENTACIONES</w:t>
       </w:r>
-      <w:bookmarkEnd w:id="24"/>
+      <w:bookmarkEnd w:id="23"/>
     </w:p>
     <w:p>
       <w:pPr>
@@ -11439,14 +10975,14 @@
           <w:szCs w:val="22"/>
         </w:rPr>
       </w:pPr>
-      <w:bookmarkStart w:id="25" w:name="_Toc12297545"/>
+      <w:bookmarkStart w:id="24" w:name="_Toc12297545"/>
       <w:r>
         <w:rPr>
           <w:szCs w:val="22"/>
         </w:rPr>
         <w:t>ARQUITECTURA</w:t>
       </w:r>
-      <w:bookmarkEnd w:id="25"/>
+      <w:bookmarkEnd w:id="24"/>
     </w:p>
     <w:p>
       <w:pPr>
@@ -11525,89 +11061,11 @@
         </w:rPr>
         <w:t xml:space="preserve"> capas: </w:t>
       </w:r>
-      <w:proofErr w:type="spellStart"/>
-      <w:r>
-        <w:rPr>
-          <w:lang w:val="es-419"/>
-        </w:rPr>
-        <w:t>model</w:t>
-      </w:r>
-      <w:proofErr w:type="spellEnd"/>
-      <w:r>
-        <w:rPr>
-          <w:lang w:val="es-419"/>
-        </w:rPr>
-        <w:t xml:space="preserve"> (</w:t>
-      </w:r>
-      <w:proofErr w:type="spellStart"/>
-      <w:r>
-        <w:rPr>
-          <w:lang w:val="es-419"/>
-        </w:rPr>
-        <w:t>domain</w:t>
-      </w:r>
-      <w:proofErr w:type="spellEnd"/>
-      <w:r>
-        <w:rPr>
-          <w:lang w:val="es-419"/>
-        </w:rPr>
-        <w:t xml:space="preserve"> </w:t>
-      </w:r>
-      <w:proofErr w:type="spellStart"/>
-      <w:r>
-        <w:rPr>
-          <w:lang w:val="es-419"/>
-        </w:rPr>
-        <w:t>objects</w:t>
-      </w:r>
-      <w:proofErr w:type="spellEnd"/>
-      <w:r>
-        <w:rPr>
-          <w:lang w:val="es-419"/>
-        </w:rPr>
-        <w:t xml:space="preserve">), </w:t>
-      </w:r>
-      <w:proofErr w:type="spellStart"/>
-      <w:r>
-        <w:rPr>
-          <w:lang w:val="es-419"/>
-        </w:rPr>
-        <w:t>Views</w:t>
-      </w:r>
-      <w:proofErr w:type="spellEnd"/>
-      <w:r>
-        <w:rPr>
-          <w:lang w:val="es-419"/>
-        </w:rPr>
-        <w:t xml:space="preserve"> (</w:t>
-      </w:r>
-      <w:proofErr w:type="spellStart"/>
-      <w:r>
-        <w:rPr>
-          <w:lang w:val="es-419"/>
-        </w:rPr>
-        <w:t>forms</w:t>
-      </w:r>
-      <w:proofErr w:type="spellEnd"/>
-      <w:r>
-        <w:rPr>
-          <w:lang w:val="es-419"/>
-        </w:rPr>
-        <w:t xml:space="preserve">) y </w:t>
-      </w:r>
-      <w:proofErr w:type="spellStart"/>
-      <w:r>
-        <w:rPr>
-          <w:lang w:val="es-419"/>
-        </w:rPr>
-        <w:t>ViewModels</w:t>
-      </w:r>
-      <w:proofErr w:type="spellEnd"/>
-      <w:r>
-        <w:rPr>
-          <w:lang w:val="es-419"/>
-        </w:rPr>
-        <w:t>:</w:t>
+      <w:r>
+        <w:rPr>
+          <w:lang w:val="es-419"/>
+        </w:rPr>
+        <w:t>model (domain objects), Views (forms) y ViewModels:</w:t>
       </w:r>
     </w:p>
     <w:p>
@@ -11675,21 +11133,7 @@
         <w:rPr>
           <w:lang w:val="es-419"/>
         </w:rPr>
-        <w:t xml:space="preserve"> los formularios de Windows </w:t>
-      </w:r>
-      <w:proofErr w:type="spellStart"/>
-      <w:r>
-        <w:rPr>
-          <w:lang w:val="es-419"/>
-        </w:rPr>
-        <w:t>Forms</w:t>
-      </w:r>
-      <w:proofErr w:type="spellEnd"/>
-      <w:r>
-        <w:rPr>
-          <w:lang w:val="es-419"/>
-        </w:rPr>
-        <w:t xml:space="preserve">. Contienen diversos controles como botones o inputs de texto, </w:t>
+        <w:t xml:space="preserve"> los formularios de Windows Forms. Contienen diversos controles como botones o inputs de texto, </w:t>
       </w:r>
       <w:r>
         <w:rPr>
@@ -11725,21 +11169,7 @@
         <w:rPr>
           <w:lang w:val="es-419"/>
         </w:rPr>
-        <w:t xml:space="preserve"> correspondiente </w:t>
-      </w:r>
-      <w:proofErr w:type="spellStart"/>
-      <w:r>
-        <w:rPr>
-          <w:lang w:val="es-419"/>
-        </w:rPr>
-        <w:t>ViewModel</w:t>
-      </w:r>
-      <w:proofErr w:type="spellEnd"/>
-      <w:r>
-        <w:rPr>
-          <w:lang w:val="es-419"/>
-        </w:rPr>
-        <w:t>.</w:t>
+        <w:t xml:space="preserve"> correspondiente ViewModel.</w:t>
       </w:r>
       <w:r>
         <w:rPr>
@@ -11799,16 +11229,8 @@
         <w:rPr>
           <w:lang w:val="es-419"/>
         </w:rPr>
-        <w:t xml:space="preserve"> propiedad del </w:t>
-      </w:r>
-      <w:proofErr w:type="spellStart"/>
-      <w:r>
-        <w:rPr>
-          <w:lang w:val="es-419"/>
-        </w:rPr>
-        <w:t>ViewModel</w:t>
-      </w:r>
-      <w:proofErr w:type="spellEnd"/>
+        <w:t xml:space="preserve"> propiedad del ViewModel</w:t>
+      </w:r>
       <w:r>
         <w:rPr>
           <w:lang w:val="es-419"/>
@@ -11820,49 +11242,7 @@
           <w:lang w:val="es-419"/>
         </w:rPr>
         <w:br/>
-        <w:t xml:space="preserve">En algunos casos, fue necesario realizar </w:t>
-      </w:r>
-      <w:proofErr w:type="spellStart"/>
-      <w:r>
-        <w:rPr>
-          <w:lang w:val="es-419"/>
-        </w:rPr>
-        <w:t>Two-Way</w:t>
-      </w:r>
-      <w:proofErr w:type="spellEnd"/>
-      <w:r>
-        <w:rPr>
-          <w:lang w:val="es-419"/>
-        </w:rPr>
-        <w:t xml:space="preserve"> Binding ya que el </w:t>
-      </w:r>
-      <w:proofErr w:type="spellStart"/>
-      <w:r>
-        <w:rPr>
-          <w:lang w:val="es-419"/>
-        </w:rPr>
-        <w:t>ViewModel</w:t>
-      </w:r>
-      <w:proofErr w:type="spellEnd"/>
-      <w:r>
-        <w:rPr>
-          <w:lang w:val="es-419"/>
-        </w:rPr>
-        <w:t xml:space="preserve"> debía actualizar valores de la vista, como por ejemplo cuándo el usuario ingresa el DNI y, en consecuencia, se debe buscar en la </w:t>
-      </w:r>
-      <w:proofErr w:type="spellStart"/>
-      <w:r>
-        <w:rPr>
-          <w:lang w:val="es-419"/>
-        </w:rPr>
-        <w:t>db</w:t>
-      </w:r>
-      <w:proofErr w:type="spellEnd"/>
-      <w:r>
-        <w:rPr>
-          <w:lang w:val="es-419"/>
-        </w:rPr>
-        <w:t xml:space="preserve"> los datos de Cliente asociados a dicho DNI y autocompletar los campos de texto.</w:t>
+        <w:t>En algunos casos, fue necesario realizar Two-Way Binding ya que el ViewModel debía actualizar valores de la vista, como por ejemplo cuándo el usuario ingresa el DNI y, en consecuencia, se debe buscar en la db los datos de Cliente asociados a dicho DNI y autocompletar los campos de texto.</w:t>
       </w:r>
     </w:p>
     <w:p>
@@ -11915,21 +11295,7 @@
           <w:lang w:val="es-419"/>
         </w:rPr>
         <w:br/>
-        <w:t xml:space="preserve">Cada formulario, tiene asociado su correspondiente </w:t>
-      </w:r>
-      <w:proofErr w:type="spellStart"/>
-      <w:r>
-        <w:rPr>
-          <w:lang w:val="es-419"/>
-        </w:rPr>
-        <w:t>ViewModel</w:t>
-      </w:r>
-      <w:proofErr w:type="spellEnd"/>
-      <w:r>
-        <w:rPr>
-          <w:lang w:val="es-419"/>
-        </w:rPr>
-        <w:t xml:space="preserve"> de manera de garantizar esta separación de responsabilidades.</w:t>
+        <w:t>Cada formulario, tiene asociado su correspondiente ViewModel de manera de garantizar esta separación de responsabilidades.</w:t>
       </w:r>
     </w:p>
     <w:p>
@@ -11967,21 +11333,7 @@
         <w:rPr>
           <w:lang w:val="es-419"/>
         </w:rPr>
-        <w:t xml:space="preserve">urización de la aplicación, al ser de escritorio, se definió guardar al usuario </w:t>
-      </w:r>
-      <w:proofErr w:type="spellStart"/>
-      <w:r>
-        <w:rPr>
-          <w:lang w:val="es-419"/>
-        </w:rPr>
-        <w:t>logueado</w:t>
-      </w:r>
-      <w:proofErr w:type="spellEnd"/>
-      <w:r>
-        <w:rPr>
-          <w:lang w:val="es-419"/>
-        </w:rPr>
-        <w:t xml:space="preserve"> en memoria. Dicha clase contiene información del usuario y un listado con todos sus permisos, sobre los </w:t>
+        <w:t xml:space="preserve">urización de la aplicación, al ser de escritorio, se definió guardar al usuario logueado en memoria. Dicha clase contiene información del usuario y un listado con todos sus permisos, sobre los </w:t>
       </w:r>
       <w:r>
         <w:rPr>
@@ -12071,7 +11423,7 @@
           <w:szCs w:val="22"/>
         </w:rPr>
       </w:pPr>
-      <w:bookmarkStart w:id="26" w:name="_Toc12297546"/>
+      <w:bookmarkStart w:id="25" w:name="_Toc12297546"/>
       <w:r>
         <w:rPr>
           <w:szCs w:val="22"/>
@@ -12084,7 +11436,7 @@
         </w:rPr>
         <w:t>ROCESO DE LOGIN</w:t>
       </w:r>
-      <w:bookmarkEnd w:id="26"/>
+      <w:bookmarkEnd w:id="25"/>
     </w:p>
     <w:p>
       <w:pPr>
@@ -12098,21 +11450,7 @@
         <w:rPr>
           <w:lang w:val="es-419"/>
         </w:rPr>
-        <w:t xml:space="preserve">El proceso de </w:t>
-      </w:r>
-      <w:proofErr w:type="spellStart"/>
-      <w:r>
-        <w:rPr>
-          <w:lang w:val="es-419"/>
-        </w:rPr>
-        <w:t>login</w:t>
-      </w:r>
-      <w:proofErr w:type="spellEnd"/>
-      <w:r>
-        <w:rPr>
-          <w:lang w:val="es-419"/>
-        </w:rPr>
-        <w:t xml:space="preserve"> se </w:t>
+        <w:t xml:space="preserve">El proceso de login se </w:t>
       </w:r>
       <w:r>
         <w:rPr>
@@ -12124,35 +11462,7 @@
         <w:rPr>
           <w:lang w:val="es-419"/>
         </w:rPr>
-        <w:t xml:space="preserve"> en el </w:t>
-      </w:r>
-      <w:proofErr w:type="spellStart"/>
-      <w:r>
-        <w:rPr>
-          <w:lang w:val="es-419"/>
-        </w:rPr>
-        <w:t>stored</w:t>
-      </w:r>
-      <w:proofErr w:type="spellEnd"/>
-      <w:r>
-        <w:rPr>
-          <w:lang w:val="es-419"/>
-        </w:rPr>
-        <w:t xml:space="preserve"> </w:t>
-      </w:r>
-      <w:proofErr w:type="spellStart"/>
-      <w:r>
-        <w:rPr>
-          <w:lang w:val="es-419"/>
-        </w:rPr>
-        <w:t>procedure</w:t>
-      </w:r>
-      <w:proofErr w:type="spellEnd"/>
-      <w:r>
-        <w:rPr>
-          <w:lang w:val="es-419"/>
-        </w:rPr>
-        <w:t xml:space="preserve"> “</w:t>
+        <w:t xml:space="preserve"> en el stored procedure “</w:t>
       </w:r>
       <w:r>
         <w:rPr>
@@ -12236,21 +11546,7 @@
         <w:rPr>
           <w:lang w:val="es-419"/>
         </w:rPr>
-        <w:t xml:space="preserve">Se comparan las contraseñas </w:t>
-      </w:r>
-      <w:proofErr w:type="spellStart"/>
-      <w:r>
-        <w:rPr>
-          <w:lang w:val="es-419"/>
-        </w:rPr>
-        <w:t>hasheadas</w:t>
-      </w:r>
-      <w:proofErr w:type="spellEnd"/>
-      <w:r>
-        <w:rPr>
-          <w:lang w:val="es-419"/>
-        </w:rPr>
-        <w:t>.</w:t>
+        <w:t>Se comparan las contraseñas hasheadas.</w:t>
       </w:r>
     </w:p>
     <w:p>
@@ -12260,7 +11556,7 @@
           <w:szCs w:val="22"/>
         </w:rPr>
       </w:pPr>
-      <w:bookmarkStart w:id="27" w:name="_Toc12297547"/>
+      <w:bookmarkStart w:id="26" w:name="_Toc12297547"/>
       <w:r>
         <w:rPr>
           <w:szCs w:val="22"/>
@@ -12280,7 +11576,7 @@
         </w:rPr>
         <w:t xml:space="preserve"> DE INTERPRETACIÓN DEL ENUNCIADO</w:t>
       </w:r>
-      <w:bookmarkEnd w:id="27"/>
+      <w:bookmarkEnd w:id="26"/>
     </w:p>
     <w:p>
       <w:pPr>
@@ -12333,7 +11629,7 @@
           <w:b/>
           <w:lang w:val="es-419"/>
         </w:rPr>
-        <w:t>Reemplazo de cruceros</w:t>
+        <w:t>Edición de cruceros</w:t>
       </w:r>
       <w:r>
         <w:rPr>
@@ -12345,104 +11641,10 @@
         <w:rPr>
           <w:lang w:val="es-419"/>
         </w:rPr>
-        <w:t>Favoreciendo la simplicidad, al enviar un crucer</w:t>
-      </w:r>
-      <w:r>
-        <w:rPr>
-          <w:lang w:val="es-419"/>
-        </w:rPr>
-        <w:t>o a mantenimiento y optar por su</w:t>
-      </w:r>
-      <w:r>
-        <w:rPr>
-          <w:lang w:val="es-419"/>
-        </w:rPr>
-        <w:t xml:space="preserve"> reemplazo, se listan todos los cruceros con </w:t>
-      </w:r>
-      <w:r>
-        <w:rPr>
-          <w:lang w:val="es-419"/>
-        </w:rPr>
-        <w:t xml:space="preserve">suficientes </w:t>
-      </w:r>
-      <w:r>
-        <w:rPr>
-          <w:lang w:val="es-419"/>
-        </w:rPr>
-        <w:t>cabinas disponibles</w:t>
-      </w:r>
-      <w:r>
-        <w:rPr>
-          <w:lang w:val="es-419"/>
-        </w:rPr>
-        <w:t xml:space="preserve"> para el reemplazo</w:t>
-      </w:r>
-      <w:r>
-        <w:rPr>
-          <w:lang w:val="es-419"/>
-        </w:rPr>
-        <w:t>, sin importar los tipos de cabina. Es decir, al reemplazar el crucero pueden reasignarse cabinas con diferente tipo al contratado. Consid</w:t>
-      </w:r>
-      <w:r>
-        <w:rPr>
-          <w:lang w:val="es-419"/>
-        </w:rPr>
-        <w:t>eramos que el enunciado no expli</w:t>
-      </w:r>
-      <w:r>
-        <w:rPr>
-          <w:lang w:val="es-419"/>
-        </w:rPr>
-        <w:t>cita una estrategia de reemplazo en especial y que</w:t>
-      </w:r>
-      <w:r>
-        <w:rPr>
-          <w:lang w:val="es-419"/>
-        </w:rPr>
-        <w:t>,</w:t>
-      </w:r>
-      <w:r>
-        <w:rPr>
-          <w:lang w:val="es-419"/>
-        </w:rPr>
-        <w:t xml:space="preserve"> al tratarse de un caso atípico, el negoc</w:t>
-      </w:r>
-      <w:r>
-        <w:rPr>
-          <w:lang w:val="es-419"/>
-        </w:rPr>
-        <w:t>io podría permitir dicha regla</w:t>
-      </w:r>
-      <w:r>
-        <w:rPr>
-          <w:lang w:val="es-419"/>
-        </w:rPr>
-        <w:t xml:space="preserve">. Se suma a esto la dificultad para obtener la totalidad de las cabinas por crucero, ya que no contamos con dicha información de </w:t>
-      </w:r>
-      <w:r>
-        <w:rPr>
-          <w:lang w:val="es-419"/>
-        </w:rPr>
-        <w:t>a partir de la migración (solamente</w:t>
-      </w:r>
-      <w:r>
-        <w:rPr>
-          <w:lang w:val="es-419"/>
-        </w:rPr>
-        <w:t xml:space="preserve"> </w:t>
-      </w:r>
-      <w:r>
-        <w:rPr>
-          <w:lang w:val="es-419"/>
-        </w:rPr>
-        <w:t xml:space="preserve">tenemos las cabinas </w:t>
-      </w:r>
-      <w:r>
-        <w:rPr>
-          <w:lang w:val="es-419"/>
-        </w:rPr>
-        <w:t>de aquellos pasajes vendidos que figuraban en la tabla maestra).</w:t>
-      </w:r>
+        <w:t>Se definió que la edición de cruceros no permite agregar o quitar cabinas dado que resulta ilógico en un escenario real. Es decir, un crucero real no tiene agregados o quitados de cabinas. En tal caso, si una cabina se vuelve no utilizable, se debiera realizar una baja lógica de la misma pero esta situación implica definir una regla de negocio para entender cómo tratar con los pasajes vendidos y la misma no está definida en el enunciado.</w:t>
+      </w:r>
+      <w:bookmarkStart w:id="27" w:name="_GoBack"/>
+      <w:bookmarkEnd w:id="27"/>
     </w:p>
     <w:p>
       <w:pPr>
@@ -12462,55 +11664,115 @@
           <w:b/>
           <w:lang w:val="es-419"/>
         </w:rPr>
-        <w:t>Mantenimiento</w:t>
-      </w:r>
-      <w:r>
-        <w:rPr>
-          <w:lang w:val="es-419"/>
-        </w:rPr>
-        <w:t>. Favoreciendo la simplicidad, definimos que el</w:t>
-      </w:r>
-      <w:r>
-        <w:rPr>
-          <w:lang w:val="es-419"/>
-        </w:rPr>
-        <w:t xml:space="preserve"> mantenimiento de un crucero comienza</w:t>
-      </w:r>
-      <w:r>
-        <w:rPr>
-          <w:lang w:val="es-419"/>
-        </w:rPr>
-        <w:t xml:space="preserve"> el mismo día en que </w:t>
-      </w:r>
-      <w:r>
-        <w:rPr>
-          <w:lang w:val="es-419"/>
-        </w:rPr>
-        <w:t>este es cargado</w:t>
-      </w:r>
-      <w:r>
-        <w:rPr>
-          <w:lang w:val="es-419"/>
-        </w:rPr>
-        <w:t>. Es decir, no se pueden realizar mantenimiento programados siendo que el enunciado no lo menciona.</w:t>
-      </w:r>
-      <w:r>
-        <w:rPr>
-          <w:lang w:val="es-419"/>
-        </w:rPr>
-        <w:t xml:space="preserve"> Además, definimos como </w:t>
-      </w:r>
-      <w:r>
-        <w:rPr>
-          <w:lang w:val="es-419"/>
-        </w:rPr>
-        <w:t>obligatoria</w:t>
-      </w:r>
-      <w:r>
-        <w:rPr>
-          <w:lang w:val="es-419"/>
-        </w:rPr>
-        <w:t xml:space="preserve"> la fecha de egreso de mantenimiento, dado que resulta fundamental a nivel negocio para poder programar futuros viajes.</w:t>
+        <w:t>Reemplazo de cruceros</w:t>
+      </w:r>
+      <w:r>
+        <w:rPr>
+          <w:lang w:val="es-419"/>
+        </w:rPr>
+        <w:t xml:space="preserve">. </w:t>
+      </w:r>
+      <w:r>
+        <w:rPr>
+          <w:lang w:val="es-419"/>
+        </w:rPr>
+        <w:t>Favoreciendo la simplicidad, al enviar un crucer</w:t>
+      </w:r>
+      <w:r>
+        <w:rPr>
+          <w:lang w:val="es-419"/>
+        </w:rPr>
+        <w:t>o a mantenimiento y optar por su</w:t>
+      </w:r>
+      <w:r>
+        <w:rPr>
+          <w:lang w:val="es-419"/>
+        </w:rPr>
+        <w:t xml:space="preserve"> reemplazo, se listan todos los cruceros con </w:t>
+      </w:r>
+      <w:r>
+        <w:rPr>
+          <w:lang w:val="es-419"/>
+        </w:rPr>
+        <w:t xml:space="preserve">suficientes </w:t>
+      </w:r>
+      <w:r>
+        <w:rPr>
+          <w:lang w:val="es-419"/>
+        </w:rPr>
+        <w:t>cabinas disponibles</w:t>
+      </w:r>
+      <w:r>
+        <w:rPr>
+          <w:lang w:val="es-419"/>
+        </w:rPr>
+        <w:t xml:space="preserve"> para el reemplazo</w:t>
+      </w:r>
+      <w:r>
+        <w:rPr>
+          <w:lang w:val="es-419"/>
+        </w:rPr>
+        <w:t>, sin importar los tipos de cabina. Es decir, al reemplazar el crucero pueden reasignarse cabinas con diferente tipo al contratado. Consid</w:t>
+      </w:r>
+      <w:r>
+        <w:rPr>
+          <w:lang w:val="es-419"/>
+        </w:rPr>
+        <w:t>eramos que el enunciado no expli</w:t>
+      </w:r>
+      <w:r>
+        <w:rPr>
+          <w:lang w:val="es-419"/>
+        </w:rPr>
+        <w:t>cita una estrategia de reemplazo en especial y que</w:t>
+      </w:r>
+      <w:r>
+        <w:rPr>
+          <w:lang w:val="es-419"/>
+        </w:rPr>
+        <w:t>,</w:t>
+      </w:r>
+      <w:r>
+        <w:rPr>
+          <w:lang w:val="es-419"/>
+        </w:rPr>
+        <w:t xml:space="preserve"> al tratarse de un caso atípico, el negoc</w:t>
+      </w:r>
+      <w:r>
+        <w:rPr>
+          <w:lang w:val="es-419"/>
+        </w:rPr>
+        <w:t>io podría permitir dicha regla</w:t>
+      </w:r>
+      <w:r>
+        <w:rPr>
+          <w:lang w:val="es-419"/>
+        </w:rPr>
+        <w:t xml:space="preserve">. Se suma a esto la dificultad para obtener la totalidad de las cabinas por crucero, ya que no contamos con dicha información de </w:t>
+      </w:r>
+      <w:r>
+        <w:rPr>
+          <w:lang w:val="es-419"/>
+        </w:rPr>
+        <w:t>a partir de la migración (solamente</w:t>
+      </w:r>
+      <w:r>
+        <w:rPr>
+          <w:lang w:val="es-419"/>
+        </w:rPr>
+        <w:t xml:space="preserve"> </w:t>
+      </w:r>
+      <w:r>
+        <w:rPr>
+          <w:lang w:val="es-419"/>
+        </w:rPr>
+        <w:t xml:space="preserve">tenemos las cabinas </w:t>
+      </w:r>
+      <w:r>
+        <w:rPr>
+          <w:lang w:val="es-419"/>
+        </w:rPr>
+        <w:t>de aquellos pasajes vendidos que figuraban en la tabla maestra).</w:t>
       </w:r>
     </w:p>
     <w:p>
@@ -12531,49 +11793,55 @@
           <w:b/>
           <w:lang w:val="es-419"/>
         </w:rPr>
-        <w:t>Pago de una reserva</w:t>
-      </w:r>
-      <w:r>
-        <w:rPr>
-          <w:lang w:val="es-419"/>
-        </w:rPr>
-        <w:t>.</w:t>
-      </w:r>
-      <w:r>
-        <w:rPr>
-          <w:lang w:val="es-419"/>
-        </w:rPr>
-        <w:t xml:space="preserve"> Favoreciendo la simplicidad, definimos que las reservas se d</w:t>
-      </w:r>
-      <w:r>
-        <w:rPr>
-          <w:lang w:val="es-419"/>
-        </w:rPr>
-        <w:t>eben pagar en forma individual a pesar de que</w:t>
-      </w:r>
-      <w:r>
-        <w:rPr>
-          <w:lang w:val="es-419"/>
-        </w:rPr>
-        <w:t xml:space="preserve"> </w:t>
-      </w:r>
-      <w:r>
-        <w:rPr>
-          <w:lang w:val="es-419"/>
-        </w:rPr>
-        <w:t xml:space="preserve">se </w:t>
-      </w:r>
-      <w:r>
-        <w:rPr>
-          <w:lang w:val="es-419"/>
-        </w:rPr>
-        <w:t xml:space="preserve">pueden realizar varias reservas en una única operación, dado que el enunciado no menciona explícitamente que </w:t>
-      </w:r>
-      <w:r>
-        <w:rPr>
-          <w:lang w:val="es-419"/>
-        </w:rPr>
-        <w:t>se requiera de otro modo.</w:t>
+        <w:t>Mantenimiento</w:t>
+      </w:r>
+      <w:r>
+        <w:rPr>
+          <w:lang w:val="es-419"/>
+        </w:rPr>
+        <w:t>. Favoreciendo la simplicidad, definimos que el</w:t>
+      </w:r>
+      <w:r>
+        <w:rPr>
+          <w:lang w:val="es-419"/>
+        </w:rPr>
+        <w:t xml:space="preserve"> mantenimiento de un crucero comienza</w:t>
+      </w:r>
+      <w:r>
+        <w:rPr>
+          <w:lang w:val="es-419"/>
+        </w:rPr>
+        <w:t xml:space="preserve"> el mismo día en que </w:t>
+      </w:r>
+      <w:r>
+        <w:rPr>
+          <w:lang w:val="es-419"/>
+        </w:rPr>
+        <w:t>este es cargado</w:t>
+      </w:r>
+      <w:r>
+        <w:rPr>
+          <w:lang w:val="es-419"/>
+        </w:rPr>
+        <w:t>. Es decir, no se pueden realizar mantenimiento programados siendo que el enunciado no lo menciona.</w:t>
+      </w:r>
+      <w:r>
+        <w:rPr>
+          <w:lang w:val="es-419"/>
+        </w:rPr>
+        <w:t xml:space="preserve"> Además, definimos como </w:t>
+      </w:r>
+      <w:r>
+        <w:rPr>
+          <w:lang w:val="es-419"/>
+        </w:rPr>
+        <w:t>obligatoria</w:t>
+      </w:r>
+      <w:r>
+        <w:rPr>
+          <w:lang w:val="es-419"/>
+        </w:rPr>
+        <w:t xml:space="preserve"> la fecha de egreso de mantenimiento, dado que resulta fundamental a nivel negocio para poder programar futuros viajes.</w:t>
       </w:r>
     </w:p>
     <w:p>
@@ -12594,6 +11862,69 @@
           <w:b/>
           <w:lang w:val="es-419"/>
         </w:rPr>
+        <w:t>Pago de una reserva</w:t>
+      </w:r>
+      <w:r>
+        <w:rPr>
+          <w:lang w:val="es-419"/>
+        </w:rPr>
+        <w:t>.</w:t>
+      </w:r>
+      <w:r>
+        <w:rPr>
+          <w:lang w:val="es-419"/>
+        </w:rPr>
+        <w:t xml:space="preserve"> Favoreciendo la simplicidad, definimos que las reservas se d</w:t>
+      </w:r>
+      <w:r>
+        <w:rPr>
+          <w:lang w:val="es-419"/>
+        </w:rPr>
+        <w:t>eben pagar en forma individual a pesar de que</w:t>
+      </w:r>
+      <w:r>
+        <w:rPr>
+          <w:lang w:val="es-419"/>
+        </w:rPr>
+        <w:t xml:space="preserve"> </w:t>
+      </w:r>
+      <w:r>
+        <w:rPr>
+          <w:lang w:val="es-419"/>
+        </w:rPr>
+        <w:t xml:space="preserve">se </w:t>
+      </w:r>
+      <w:r>
+        <w:rPr>
+          <w:lang w:val="es-419"/>
+        </w:rPr>
+        <w:t xml:space="preserve">pueden realizar varias reservas en una única operación, dado que el enunciado no menciona explícitamente que </w:t>
+      </w:r>
+      <w:r>
+        <w:rPr>
+          <w:lang w:val="es-419"/>
+        </w:rPr>
+        <w:t>se requiera de otro modo.</w:t>
+      </w:r>
+    </w:p>
+    <w:p>
+      <w:pPr>
+        <w:pStyle w:val="Prrafodelista"/>
+        <w:numPr>
+          <w:ilvl w:val="0"/>
+          <w:numId w:val="1"/>
+        </w:numPr>
+        <w:spacing w:after="0" w:line="312" w:lineRule="auto"/>
+        <w:jc w:val="both"/>
+        <w:rPr>
+          <w:lang w:val="es-419"/>
+        </w:rPr>
+      </w:pPr>
+      <w:r>
+        <w:rPr>
+          <w:b/>
+          <w:lang w:val="es-419"/>
+        </w:rPr>
         <w:t>Rutas de viaje inválidas</w:t>
       </w:r>
       <w:r>
@@ -12636,16 +11967,8 @@
         <w:rPr>
           <w:lang w:val="es-419"/>
         </w:rPr>
-        <w:t xml:space="preserve">con un </w:t>
-      </w:r>
-      <w:proofErr w:type="spellStart"/>
-      <w:r>
-        <w:rPr>
-          <w:lang w:val="es-419"/>
-        </w:rPr>
-        <w:t>flag</w:t>
-      </w:r>
-      <w:proofErr w:type="spellEnd"/>
+        <w:t>con un flag</w:t>
+      </w:r>
       <w:r>
         <w:rPr>
           <w:lang w:val="es-419"/>
@@ -12827,7 +12150,7 @@
             <v:path o:extrusionok="f" gradientshapeok="t" o:connecttype="rect"/>
             <o:lock v:ext="edit" aspectratio="t"/>
           </v:shapetype>
-          <v:shape id="_x0000_i1025" type="#_x0000_t75" style="width:499.05pt;height:332.7pt">
+          <v:shape id="_x0000_i1025" type="#_x0000_t75" style="width:499.25pt;height:332.85pt">
             <v:imagedata r:id="rId9" o:title="inicioSesion"/>
           </v:shape>
         </w:pict>
@@ -13023,7 +12346,7 @@
           <w:lang w:val="es-419"/>
         </w:rPr>
         <w:pict w14:anchorId="52C9F4B4">
-          <v:shape id="_x0000_i1026" type="#_x0000_t75" style="width:497.8pt;height:331.45pt">
+          <v:shape id="_x0000_i1026" type="#_x0000_t75" style="width:497.9pt;height:331.45pt">
             <v:imagedata r:id="rId11" o:title="homeCliente"/>
           </v:shape>
         </w:pict>
@@ -13194,7 +12517,7 @@
           <w:rPr>
             <w:noProof/>
           </w:rPr>
-          <w:t>5</w:t>
+          <w:t>14</w:t>
         </w:r>
         <w:r>
           <w:rPr>
@@ -14874,7 +14197,7 @@
 </file>
 
 <file path=customXml/itemProps1.xml><?xml version="1.0" encoding="utf-8"?>
-<ds:datastoreItem xmlns:ds="http://schemas.openxmlformats.org/officeDocument/2006/customXml" ds:itemID="{8A5F6B7D-936F-4E28-BE15-8A93D97B93FC}">
+<ds:datastoreItem xmlns:ds="http://schemas.openxmlformats.org/officeDocument/2006/customXml" ds:itemID="{B8988D91-774C-4235-AA4E-F36E673216FD}">
   <ds:schemaRefs>
     <ds:schemaRef ds:uri="http://schemas.openxmlformats.org/officeDocument/2006/bibliography"/>
   </ds:schemaRefs>

</xml_diff>

<commit_message>
agrego una boludes a la estrategia
</commit_message>
<xml_diff>
--- a/docs/Estrategia.docx
+++ b/docs/Estrategia.docx
@@ -11,6 +11,8 @@
           <w:lang w:val="es-419"/>
         </w:rPr>
       </w:pPr>
+      <w:bookmarkStart w:id="0" w:name="_GoBack"/>
+      <w:bookmarkEnd w:id="0"/>
       <w:r>
         <w:rPr>
           <w:b/>
@@ -30,7 +32,7 @@
     </w:p>
     <w:p>
       <w:pPr>
-        <w:pStyle w:val="Prrafodelista"/>
+        <w:pStyle w:val="ListParagraph"/>
         <w:numPr>
           <w:ilvl w:val="0"/>
           <w:numId w:val="1"/>
@@ -60,7 +62,7 @@
     </w:p>
     <w:p>
       <w:pPr>
-        <w:pStyle w:val="Prrafodelista"/>
+        <w:pStyle w:val="ListParagraph"/>
         <w:numPr>
           <w:ilvl w:val="0"/>
           <w:numId w:val="1"/>
@@ -194,7 +196,7 @@
     </w:p>
     <w:tbl>
       <w:tblPr>
-        <w:tblStyle w:val="Tablaconcuadrcula"/>
+        <w:tblStyle w:val="TableGrid"/>
         <w:tblW w:w="9498" w:type="dxa"/>
         <w:jc w:val="center"/>
         <w:tblLook w:val="04A0" w:firstRow="1" w:lastRow="0" w:firstColumn="1" w:lastColumn="0" w:noHBand="0" w:noVBand="1"/>
@@ -536,7 +538,7 @@
       <w:sdtContent>
         <w:p>
           <w:pPr>
-            <w:pStyle w:val="TtuloTDC"/>
+            <w:pStyle w:val="TOCHeading"/>
             <w:shd w:val="clear" w:color="auto" w:fill="A8D08D" w:themeFill="accent6" w:themeFillTint="99"/>
             <w:rPr>
               <w:color w:val="auto"/>
@@ -553,7 +555,7 @@
         </w:p>
         <w:p>
           <w:pPr>
-            <w:pStyle w:val="TDC1"/>
+            <w:pStyle w:val="TOC1"/>
             <w:rPr>
               <w:rFonts w:cstheme="minorBidi"/>
               <w:b w:val="0"/>
@@ -581,7 +583,7 @@
           <w:hyperlink w:anchor="_Toc12297521" w:history="1">
             <w:r>
               <w:rPr>
-                <w:rStyle w:val="Hipervnculo"/>
+                <w:rStyle w:val="Hyperlink"/>
               </w:rPr>
               <w:t>MODELADO DE DATOS</w:t>
             </w:r>
@@ -630,7 +632,7 @@
         </w:p>
         <w:p>
           <w:pPr>
-            <w:pStyle w:val="TDC2"/>
+            <w:pStyle w:val="TOC2"/>
             <w:tabs>
               <w:tab w:val="right" w:pos="9962"/>
             </w:tabs>
@@ -642,7 +644,7 @@
           <w:hyperlink w:anchor="_Toc12297522" w:history="1">
             <w:r>
               <w:rPr>
-                <w:rStyle w:val="Hipervnculo"/>
+                <w:rStyle w:val="Hyperlink"/>
                 <w:noProof/>
               </w:rPr>
               <w:t>DIAGRAMA DE ENTIDAD RELACION</w:t>
@@ -699,7 +701,7 @@
         </w:p>
         <w:p>
           <w:pPr>
-            <w:pStyle w:val="TDC2"/>
+            <w:pStyle w:val="TOC2"/>
             <w:tabs>
               <w:tab w:val="right" w:pos="9962"/>
             </w:tabs>
@@ -711,7 +713,7 @@
           <w:hyperlink w:anchor="_Toc12297523" w:history="1">
             <w:r>
               <w:rPr>
-                <w:rStyle w:val="Hipervnculo"/>
+                <w:rStyle w:val="Hyperlink"/>
                 <w:noProof/>
               </w:rPr>
               <w:t>TABLA USUARIO</w:t>
@@ -768,7 +770,7 @@
         </w:p>
         <w:p>
           <w:pPr>
-            <w:pStyle w:val="TDC2"/>
+            <w:pStyle w:val="TOC2"/>
             <w:tabs>
               <w:tab w:val="right" w:pos="9962"/>
             </w:tabs>
@@ -780,7 +782,7 @@
           <w:hyperlink w:anchor="_Toc12297524" w:history="1">
             <w:r>
               <w:rPr>
-                <w:rStyle w:val="Hipervnculo"/>
+                <w:rStyle w:val="Hyperlink"/>
                 <w:noProof/>
               </w:rPr>
               <w:t>TABLA ROL</w:t>
@@ -837,7 +839,7 @@
         </w:p>
         <w:p>
           <w:pPr>
-            <w:pStyle w:val="TDC2"/>
+            <w:pStyle w:val="TOC2"/>
             <w:tabs>
               <w:tab w:val="right" w:pos="9962"/>
             </w:tabs>
@@ -849,7 +851,7 @@
           <w:hyperlink w:anchor="_Toc12297525" w:history="1">
             <w:r>
               <w:rPr>
-                <w:rStyle w:val="Hipervnculo"/>
+                <w:rStyle w:val="Hyperlink"/>
                 <w:noProof/>
               </w:rPr>
               <w:t>TABLA PERMISO</w:t>
@@ -906,7 +908,7 @@
         </w:p>
         <w:p>
           <w:pPr>
-            <w:pStyle w:val="TDC2"/>
+            <w:pStyle w:val="TOC2"/>
             <w:tabs>
               <w:tab w:val="right" w:pos="9962"/>
             </w:tabs>
@@ -918,7 +920,7 @@
           <w:hyperlink w:anchor="_Toc12297526" w:history="1">
             <w:r>
               <w:rPr>
-                <w:rStyle w:val="Hipervnculo"/>
+                <w:rStyle w:val="Hyperlink"/>
                 <w:noProof/>
               </w:rPr>
               <w:t>TABLA ROL_USUARIO</w:t>
@@ -975,7 +977,7 @@
         </w:p>
         <w:p>
           <w:pPr>
-            <w:pStyle w:val="TDC2"/>
+            <w:pStyle w:val="TOC2"/>
             <w:tabs>
               <w:tab w:val="right" w:pos="9962"/>
             </w:tabs>
@@ -987,7 +989,7 @@
           <w:hyperlink w:anchor="_Toc12297527" w:history="1">
             <w:r>
               <w:rPr>
-                <w:rStyle w:val="Hipervnculo"/>
+                <w:rStyle w:val="Hyperlink"/>
                 <w:noProof/>
               </w:rPr>
               <w:t>TABLA PERMISO_ROL</w:t>
@@ -1044,7 +1046,7 @@
         </w:p>
         <w:p>
           <w:pPr>
-            <w:pStyle w:val="TDC2"/>
+            <w:pStyle w:val="TOC2"/>
             <w:tabs>
               <w:tab w:val="right" w:pos="9962"/>
             </w:tabs>
@@ -1056,7 +1058,7 @@
           <w:hyperlink w:anchor="_Toc12297528" w:history="1">
             <w:r>
               <w:rPr>
-                <w:rStyle w:val="Hipervnculo"/>
+                <w:rStyle w:val="Hyperlink"/>
                 <w:noProof/>
               </w:rPr>
               <w:t>TABLA CLIENTE</w:t>
@@ -1113,7 +1115,7 @@
         </w:p>
         <w:p>
           <w:pPr>
-            <w:pStyle w:val="TDC2"/>
+            <w:pStyle w:val="TOC2"/>
             <w:tabs>
               <w:tab w:val="right" w:pos="9962"/>
             </w:tabs>
@@ -1125,7 +1127,7 @@
           <w:hyperlink w:anchor="_Toc12297529" w:history="1">
             <w:r>
               <w:rPr>
-                <w:rStyle w:val="Hipervnculo"/>
+                <w:rStyle w:val="Hyperlink"/>
                 <w:noProof/>
               </w:rPr>
               <w:t>TABLA PASAJE</w:t>
@@ -1182,7 +1184,7 @@
         </w:p>
         <w:p>
           <w:pPr>
-            <w:pStyle w:val="TDC2"/>
+            <w:pStyle w:val="TOC2"/>
             <w:tabs>
               <w:tab w:val="right" w:pos="9962"/>
             </w:tabs>
@@ -1194,7 +1196,7 @@
           <w:hyperlink w:anchor="_Toc12297530" w:history="1">
             <w:r>
               <w:rPr>
-                <w:rStyle w:val="Hipervnculo"/>
+                <w:rStyle w:val="Hyperlink"/>
                 <w:noProof/>
               </w:rPr>
               <w:t>TABLA ESTADO_PASAJE</w:t>
@@ -1251,7 +1253,7 @@
         </w:p>
         <w:p>
           <w:pPr>
-            <w:pStyle w:val="TDC2"/>
+            <w:pStyle w:val="TOC2"/>
             <w:tabs>
               <w:tab w:val="right" w:pos="9962"/>
             </w:tabs>
@@ -1263,7 +1265,7 @@
           <w:hyperlink w:anchor="_Toc12297531" w:history="1">
             <w:r>
               <w:rPr>
-                <w:rStyle w:val="Hipervnculo"/>
+                <w:rStyle w:val="Hyperlink"/>
                 <w:noProof/>
               </w:rPr>
               <w:t>TABLA PAGO</w:t>
@@ -1320,7 +1322,7 @@
         </w:p>
         <w:p>
           <w:pPr>
-            <w:pStyle w:val="TDC2"/>
+            <w:pStyle w:val="TOC2"/>
             <w:tabs>
               <w:tab w:val="right" w:pos="9962"/>
             </w:tabs>
@@ -1332,7 +1334,7 @@
           <w:hyperlink w:anchor="_Toc12297532" w:history="1">
             <w:r>
               <w:rPr>
-                <w:rStyle w:val="Hipervnculo"/>
+                <w:rStyle w:val="Hyperlink"/>
                 <w:noProof/>
               </w:rPr>
               <w:t>TABLA RESERVA</w:t>
@@ -1389,7 +1391,7 @@
         </w:p>
         <w:p>
           <w:pPr>
-            <w:pStyle w:val="TDC2"/>
+            <w:pStyle w:val="TOC2"/>
             <w:tabs>
               <w:tab w:val="right" w:pos="9962"/>
             </w:tabs>
@@ -1401,7 +1403,7 @@
           <w:hyperlink w:anchor="_Toc12297533" w:history="1">
             <w:r>
               <w:rPr>
-                <w:rStyle w:val="Hipervnculo"/>
+                <w:rStyle w:val="Hyperlink"/>
                 <w:noProof/>
               </w:rPr>
               <w:t>TABLA ESTADO_RESERVA</w:t>
@@ -1458,7 +1460,7 @@
         </w:p>
         <w:p>
           <w:pPr>
-            <w:pStyle w:val="TDC2"/>
+            <w:pStyle w:val="TOC2"/>
             <w:tabs>
               <w:tab w:val="right" w:pos="9962"/>
             </w:tabs>
@@ -1470,7 +1472,7 @@
           <w:hyperlink w:anchor="_Toc12297534" w:history="1">
             <w:r>
               <w:rPr>
-                <w:rStyle w:val="Hipervnculo"/>
+                <w:rStyle w:val="Hyperlink"/>
                 <w:noProof/>
               </w:rPr>
               <w:t>TABLA RUTA_VIAJE</w:t>
@@ -1527,7 +1529,7 @@
         </w:p>
         <w:p>
           <w:pPr>
-            <w:pStyle w:val="TDC2"/>
+            <w:pStyle w:val="TOC2"/>
             <w:tabs>
               <w:tab w:val="right" w:pos="9962"/>
             </w:tabs>
@@ -1539,7 +1541,7 @@
           <w:hyperlink w:anchor="_Toc12297535" w:history="1">
             <w:r>
               <w:rPr>
-                <w:rStyle w:val="Hipervnculo"/>
+                <w:rStyle w:val="Hyperlink"/>
                 <w:noProof/>
               </w:rPr>
               <w:t>TABLA RECORRIDO</w:t>
@@ -1596,7 +1598,7 @@
         </w:p>
         <w:p>
           <w:pPr>
-            <w:pStyle w:val="TDC2"/>
+            <w:pStyle w:val="TOC2"/>
             <w:tabs>
               <w:tab w:val="right" w:pos="9962"/>
             </w:tabs>
@@ -1608,7 +1610,7 @@
           <w:hyperlink w:anchor="_Toc12297536" w:history="1">
             <w:r>
               <w:rPr>
-                <w:rStyle w:val="Hipervnculo"/>
+                <w:rStyle w:val="Hyperlink"/>
                 <w:noProof/>
               </w:rPr>
               <w:t>TABLA PUERTO</w:t>
@@ -1665,7 +1667,7 @@
         </w:p>
         <w:p>
           <w:pPr>
-            <w:pStyle w:val="TDC2"/>
+            <w:pStyle w:val="TOC2"/>
             <w:tabs>
               <w:tab w:val="right" w:pos="9962"/>
             </w:tabs>
@@ -1677,7 +1679,7 @@
           <w:hyperlink w:anchor="_Toc12297537" w:history="1">
             <w:r>
               <w:rPr>
-                <w:rStyle w:val="Hipervnculo"/>
+                <w:rStyle w:val="Hyperlink"/>
                 <w:noProof/>
               </w:rPr>
               <w:t>TABLA TRAMO</w:t>
@@ -1734,7 +1736,7 @@
         </w:p>
         <w:p>
           <w:pPr>
-            <w:pStyle w:val="TDC2"/>
+            <w:pStyle w:val="TOC2"/>
             <w:tabs>
               <w:tab w:val="right" w:pos="9962"/>
             </w:tabs>
@@ -1746,7 +1748,7 @@
           <w:hyperlink w:anchor="_Toc12297538" w:history="1">
             <w:r>
               <w:rPr>
-                <w:rStyle w:val="Hipervnculo"/>
+                <w:rStyle w:val="Hyperlink"/>
                 <w:noProof/>
               </w:rPr>
               <w:t>TABLA CRUCERO</w:t>
@@ -1803,7 +1805,7 @@
         </w:p>
         <w:p>
           <w:pPr>
-            <w:pStyle w:val="TDC2"/>
+            <w:pStyle w:val="TOC2"/>
             <w:tabs>
               <w:tab w:val="right" w:pos="9962"/>
             </w:tabs>
@@ -1815,7 +1817,7 @@
           <w:hyperlink w:anchor="_Toc12297539" w:history="1">
             <w:r>
               <w:rPr>
-                <w:rStyle w:val="Hipervnculo"/>
+                <w:rStyle w:val="Hyperlink"/>
                 <w:noProof/>
               </w:rPr>
               <w:t>TABLA FABRICANTE</w:t>
@@ -1872,7 +1874,7 @@
         </w:p>
         <w:p>
           <w:pPr>
-            <w:pStyle w:val="TDC2"/>
+            <w:pStyle w:val="TOC2"/>
             <w:tabs>
               <w:tab w:val="right" w:pos="9962"/>
             </w:tabs>
@@ -1884,7 +1886,7 @@
           <w:hyperlink w:anchor="_Toc12297540" w:history="1">
             <w:r>
               <w:rPr>
-                <w:rStyle w:val="Hipervnculo"/>
+                <w:rStyle w:val="Hyperlink"/>
                 <w:noProof/>
               </w:rPr>
               <w:t>TABLA MODELO_CRUCERO</w:t>
@@ -1941,7 +1943,7 @@
         </w:p>
         <w:p>
           <w:pPr>
-            <w:pStyle w:val="TDC2"/>
+            <w:pStyle w:val="TOC2"/>
             <w:tabs>
               <w:tab w:val="right" w:pos="9962"/>
             </w:tabs>
@@ -1953,7 +1955,7 @@
           <w:hyperlink w:anchor="_Toc12297541" w:history="1">
             <w:r>
               <w:rPr>
-                <w:rStyle w:val="Hipervnculo"/>
+                <w:rStyle w:val="Hyperlink"/>
                 <w:noProof/>
               </w:rPr>
               <w:t>TABLA MANTENIMIENTO</w:t>
@@ -2010,7 +2012,7 @@
         </w:p>
         <w:p>
           <w:pPr>
-            <w:pStyle w:val="TDC2"/>
+            <w:pStyle w:val="TOC2"/>
             <w:tabs>
               <w:tab w:val="right" w:pos="9962"/>
             </w:tabs>
@@ -2022,7 +2024,7 @@
           <w:hyperlink w:anchor="_Toc12297542" w:history="1">
             <w:r>
               <w:rPr>
-                <w:rStyle w:val="Hipervnculo"/>
+                <w:rStyle w:val="Hyperlink"/>
                 <w:noProof/>
               </w:rPr>
               <w:t>TABLA CABINA</w:t>
@@ -2079,7 +2081,7 @@
         </w:p>
         <w:p>
           <w:pPr>
-            <w:pStyle w:val="TDC2"/>
+            <w:pStyle w:val="TOC2"/>
             <w:tabs>
               <w:tab w:val="right" w:pos="9962"/>
             </w:tabs>
@@ -2091,7 +2093,7 @@
           <w:hyperlink w:anchor="_Toc12297543" w:history="1">
             <w:r>
               <w:rPr>
-                <w:rStyle w:val="Hipervnculo"/>
+                <w:rStyle w:val="Hyperlink"/>
                 <w:noProof/>
               </w:rPr>
               <w:t>TABLA TIPO_CABINA</w:t>
@@ -2148,7 +2150,7 @@
         </w:p>
         <w:p>
           <w:pPr>
-            <w:pStyle w:val="TDC1"/>
+            <w:pStyle w:val="TOC1"/>
             <w:rPr>
               <w:rFonts w:cstheme="minorBidi"/>
               <w:b w:val="0"/>
@@ -2158,7 +2160,7 @@
           <w:hyperlink w:anchor="_Toc12297544" w:history="1">
             <w:r>
               <w:rPr>
-                <w:rStyle w:val="Hipervnculo"/>
+                <w:rStyle w:val="Hyperlink"/>
               </w:rPr>
               <w:t>DECISIONES DE DISEÑO E IMPLEMENTACIONES</w:t>
             </w:r>
@@ -2207,7 +2209,7 @@
         </w:p>
         <w:p>
           <w:pPr>
-            <w:pStyle w:val="TDC2"/>
+            <w:pStyle w:val="TOC2"/>
             <w:tabs>
               <w:tab w:val="right" w:pos="9962"/>
             </w:tabs>
@@ -2219,7 +2221,7 @@
           <w:hyperlink w:anchor="_Toc12297545" w:history="1">
             <w:r>
               <w:rPr>
-                <w:rStyle w:val="Hipervnculo"/>
+                <w:rStyle w:val="Hyperlink"/>
                 <w:noProof/>
               </w:rPr>
               <w:t>ARQUITECTURA</w:t>
@@ -2276,7 +2278,7 @@
         </w:p>
         <w:p>
           <w:pPr>
-            <w:pStyle w:val="TDC2"/>
+            <w:pStyle w:val="TOC2"/>
             <w:tabs>
               <w:tab w:val="right" w:pos="9962"/>
             </w:tabs>
@@ -2288,7 +2290,7 @@
           <w:hyperlink w:anchor="_Toc12297546" w:history="1">
             <w:r>
               <w:rPr>
-                <w:rStyle w:val="Hipervnculo"/>
+                <w:rStyle w:val="Hyperlink"/>
                 <w:noProof/>
               </w:rPr>
               <w:t>PROCESO DE LOGIN</w:t>
@@ -2345,7 +2347,7 @@
         </w:p>
         <w:p>
           <w:pPr>
-            <w:pStyle w:val="TDC2"/>
+            <w:pStyle w:val="TOC2"/>
             <w:tabs>
               <w:tab w:val="right" w:pos="9962"/>
             </w:tabs>
@@ -2357,7 +2359,7 @@
           <w:hyperlink w:anchor="_Toc12297547" w:history="1">
             <w:r>
               <w:rPr>
-                <w:rStyle w:val="Hipervnculo"/>
+                <w:rStyle w:val="Hyperlink"/>
                 <w:noProof/>
               </w:rPr>
               <w:t>ASPECTOS VARIOS DE INTERPRETACIÓN DEL ENUNCIADO</w:t>
@@ -2414,7 +2416,7 @@
         </w:p>
         <w:p>
           <w:pPr>
-            <w:pStyle w:val="TDC1"/>
+            <w:pStyle w:val="TOC1"/>
             <w:rPr>
               <w:rFonts w:cstheme="minorBidi"/>
               <w:b w:val="0"/>
@@ -2424,7 +2426,7 @@
           <w:hyperlink w:anchor="_Toc12297548" w:history="1">
             <w:r>
               <w:rPr>
-                <w:rStyle w:val="Hipervnculo"/>
+                <w:rStyle w:val="Hyperlink"/>
               </w:rPr>
               <w:t>PANTALLAS DE LA APLICACION</w:t>
             </w:r>
@@ -2461,7 +2463,7 @@
               <w:rPr>
                 <w:webHidden/>
               </w:rPr>
-              <w:t>12</w:t>
+              <w:t>13</w:t>
             </w:r>
             <w:r>
               <w:rPr>
@@ -2501,12 +2503,12 @@
     </w:p>
     <w:p>
       <w:pPr>
-        <w:pStyle w:val="Ttulo1"/>
-        <w:rPr>
-          <w:lang w:val="es-419"/>
-        </w:rPr>
-      </w:pPr>
-      <w:bookmarkStart w:id="0" w:name="_Toc12297521"/>
+        <w:pStyle w:val="Heading1"/>
+        <w:rPr>
+          <w:lang w:val="es-419"/>
+        </w:rPr>
+      </w:pPr>
+      <w:bookmarkStart w:id="1" w:name="_Toc12297521"/>
       <w:r>
         <w:rPr>
           <w:lang w:val="es-419"/>
@@ -2514,7 +2516,7 @@
         <w:lastRenderedPageBreak/>
         <w:t>MODELADO DE DATOS</w:t>
       </w:r>
-      <w:bookmarkEnd w:id="0"/>
+      <w:bookmarkEnd w:id="1"/>
     </w:p>
     <w:p>
       <w:pPr>
@@ -2529,13 +2531,13 @@
     </w:p>
     <w:p>
       <w:pPr>
-        <w:pStyle w:val="Ttulo2"/>
-      </w:pPr>
-      <w:bookmarkStart w:id="1" w:name="_Toc12297522"/>
+        <w:pStyle w:val="Heading2"/>
+      </w:pPr>
+      <w:bookmarkStart w:id="2" w:name="_Toc12297522"/>
       <w:r>
         <w:t>DIAGRAMA DE ENTIDAD RELACION</w:t>
       </w:r>
-      <w:bookmarkEnd w:id="1"/>
+      <w:bookmarkEnd w:id="2"/>
     </w:p>
     <w:p>
       <w:pPr>
@@ -2548,6 +2550,7 @@
         <w:rPr>
           <w:b/>
           <w:noProof/>
+          <w:lang w:val="es-AR" w:eastAsia="es-AR"/>
         </w:rPr>
         <w:drawing>
           <wp:inline distT="0" distB="0" distL="0" distR="0" wp14:anchorId="4CA9190B" wp14:editId="5C726C58">
@@ -2609,13 +2612,13 @@
     </w:p>
     <w:p>
       <w:pPr>
-        <w:pStyle w:val="Ttulo2"/>
-      </w:pPr>
-      <w:bookmarkStart w:id="2" w:name="_Toc12297523"/>
+        <w:pStyle w:val="Heading2"/>
+      </w:pPr>
+      <w:bookmarkStart w:id="3" w:name="_Toc12297523"/>
       <w:r>
         <w:t>TABLA USUARIO</w:t>
       </w:r>
-      <w:bookmarkEnd w:id="2"/>
+      <w:bookmarkEnd w:id="3"/>
     </w:p>
     <w:p>
       <w:pPr>
@@ -2641,7 +2644,7 @@
     </w:p>
     <w:tbl>
       <w:tblPr>
-        <w:tblStyle w:val="Tablaconcuadrcula"/>
+        <w:tblStyle w:val="TableGrid"/>
         <w:tblW w:w="0" w:type="auto"/>
         <w:tblLook w:val="04A0" w:firstRow="1" w:lastRow="0" w:firstColumn="1" w:lastColumn="0" w:noHBand="0" w:noVBand="1"/>
       </w:tblPr>
@@ -2966,7 +2969,7 @@
     </w:p>
     <w:p>
       <w:pPr>
-        <w:pStyle w:val="Prrafodelista"/>
+        <w:pStyle w:val="ListParagraph"/>
         <w:numPr>
           <w:ilvl w:val="0"/>
           <w:numId w:val="1"/>
@@ -2993,7 +2996,7 @@
     </w:p>
     <w:tbl>
       <w:tblPr>
-        <w:tblStyle w:val="Tablaconcuadrcula"/>
+        <w:tblStyle w:val="TableGrid"/>
         <w:tblW w:w="0" w:type="auto"/>
         <w:jc w:val="center"/>
         <w:tblLook w:val="04A0" w:firstRow="1" w:lastRow="0" w:firstColumn="1" w:lastColumn="0" w:noHBand="0" w:noVBand="1"/>
@@ -3152,13 +3155,13 @@
     </w:p>
     <w:p>
       <w:pPr>
-        <w:pStyle w:val="Ttulo2"/>
-      </w:pPr>
-      <w:bookmarkStart w:id="3" w:name="_Toc12297524"/>
+        <w:pStyle w:val="Heading2"/>
+      </w:pPr>
+      <w:bookmarkStart w:id="4" w:name="_Toc12297524"/>
       <w:r>
         <w:t>TABLA ROL</w:t>
       </w:r>
-      <w:bookmarkEnd w:id="3"/>
+      <w:bookmarkEnd w:id="4"/>
     </w:p>
     <w:p>
       <w:pPr>
@@ -3190,7 +3193,7 @@
     </w:p>
     <w:tbl>
       <w:tblPr>
-        <w:tblStyle w:val="Tablaconcuadrcula"/>
+        <w:tblStyle w:val="TableGrid"/>
         <w:tblW w:w="0" w:type="auto"/>
         <w:tblLook w:val="04A0" w:firstRow="1" w:lastRow="0" w:firstColumn="1" w:lastColumn="0" w:noHBand="0" w:noVBand="1"/>
       </w:tblPr>
@@ -3408,7 +3411,7 @@
     </w:p>
     <w:p>
       <w:pPr>
-        <w:pStyle w:val="Prrafodelista"/>
+        <w:pStyle w:val="ListParagraph"/>
         <w:numPr>
           <w:ilvl w:val="0"/>
           <w:numId w:val="1"/>
@@ -3435,13 +3438,13 @@
     </w:p>
     <w:p>
       <w:pPr>
-        <w:pStyle w:val="Ttulo2"/>
-      </w:pPr>
-      <w:bookmarkStart w:id="4" w:name="_Toc12297525"/>
+        <w:pStyle w:val="Heading2"/>
+      </w:pPr>
+      <w:bookmarkStart w:id="5" w:name="_Toc12297525"/>
       <w:r>
         <w:t>TABLA PERMISO</w:t>
       </w:r>
-      <w:bookmarkEnd w:id="4"/>
+      <w:bookmarkEnd w:id="5"/>
     </w:p>
     <w:p>
       <w:pPr>
@@ -3473,7 +3476,7 @@
     </w:p>
     <w:tbl>
       <w:tblPr>
-        <w:tblStyle w:val="Tablaconcuadrcula"/>
+        <w:tblStyle w:val="TableGrid"/>
         <w:tblW w:w="0" w:type="auto"/>
         <w:tblLook w:val="04A0" w:firstRow="1" w:lastRow="0" w:firstColumn="1" w:lastColumn="0" w:noHBand="0" w:noVBand="1"/>
       </w:tblPr>
@@ -3648,7 +3651,7 @@
     </w:p>
     <w:p>
       <w:pPr>
-        <w:pStyle w:val="Prrafodelista"/>
+        <w:pStyle w:val="ListParagraph"/>
         <w:numPr>
           <w:ilvl w:val="0"/>
           <w:numId w:val="1"/>
@@ -3695,13 +3698,13 @@
     </w:p>
     <w:p>
       <w:pPr>
-        <w:pStyle w:val="Ttulo2"/>
-      </w:pPr>
-      <w:bookmarkStart w:id="5" w:name="_Toc12297526"/>
+        <w:pStyle w:val="Heading2"/>
+      </w:pPr>
+      <w:bookmarkStart w:id="6" w:name="_Toc12297526"/>
       <w:r>
         <w:t>TABLA ROL_USUARIO</w:t>
       </w:r>
-      <w:bookmarkEnd w:id="5"/>
+      <w:bookmarkEnd w:id="6"/>
     </w:p>
     <w:p>
       <w:pPr>
@@ -3733,7 +3736,7 @@
     </w:p>
     <w:tbl>
       <w:tblPr>
-        <w:tblStyle w:val="Tablaconcuadrcula"/>
+        <w:tblStyle w:val="TableGrid"/>
         <w:tblW w:w="0" w:type="auto"/>
         <w:tblLook w:val="04A0" w:firstRow="1" w:lastRow="0" w:firstColumn="1" w:lastColumn="0" w:noHBand="0" w:noVBand="1"/>
       </w:tblPr>
@@ -3914,7 +3917,7 @@
     </w:p>
     <w:p>
       <w:pPr>
-        <w:pStyle w:val="Prrafodelista"/>
+        <w:pStyle w:val="ListParagraph"/>
         <w:numPr>
           <w:ilvl w:val="0"/>
           <w:numId w:val="1"/>
@@ -3941,7 +3944,7 @@
     </w:p>
     <w:tbl>
       <w:tblPr>
-        <w:tblStyle w:val="Tablaconcuadrcula"/>
+        <w:tblStyle w:val="TableGrid"/>
         <w:tblW w:w="0" w:type="auto"/>
         <w:jc w:val="center"/>
         <w:tblLook w:val="04A0" w:firstRow="1" w:lastRow="0" w:firstColumn="1" w:lastColumn="0" w:noHBand="0" w:noVBand="1"/>
@@ -4108,14 +4111,14 @@
     </w:p>
     <w:p>
       <w:pPr>
-        <w:pStyle w:val="Ttulo2"/>
-      </w:pPr>
-      <w:bookmarkStart w:id="6" w:name="_Toc12297527"/>
+        <w:pStyle w:val="Heading2"/>
+      </w:pPr>
+      <w:bookmarkStart w:id="7" w:name="_Toc12297527"/>
       <w:r>
         <w:lastRenderedPageBreak/>
         <w:t>TABLA PERMISO_ROL</w:t>
       </w:r>
-      <w:bookmarkEnd w:id="6"/>
+      <w:bookmarkEnd w:id="7"/>
     </w:p>
     <w:p>
       <w:pPr>
@@ -4147,7 +4150,7 @@
     </w:p>
     <w:tbl>
       <w:tblPr>
-        <w:tblStyle w:val="Tablaconcuadrcula"/>
+        <w:tblStyle w:val="TableGrid"/>
         <w:tblW w:w="0" w:type="auto"/>
         <w:tblLook w:val="04A0" w:firstRow="1" w:lastRow="0" w:firstColumn="1" w:lastColumn="0" w:noHBand="0" w:noVBand="1"/>
       </w:tblPr>
@@ -4333,7 +4336,7 @@
     </w:p>
     <w:p>
       <w:pPr>
-        <w:pStyle w:val="Prrafodelista"/>
+        <w:pStyle w:val="ListParagraph"/>
         <w:numPr>
           <w:ilvl w:val="0"/>
           <w:numId w:val="1"/>
@@ -4360,7 +4363,7 @@
     </w:p>
     <w:tbl>
       <w:tblPr>
-        <w:tblStyle w:val="Tablaconcuadrcula"/>
+        <w:tblStyle w:val="TableGrid"/>
         <w:tblW w:w="0" w:type="auto"/>
         <w:jc w:val="center"/>
         <w:tblLook w:val="04A0" w:firstRow="1" w:lastRow="0" w:firstColumn="1" w:lastColumn="0" w:noHBand="0" w:noVBand="1"/>
@@ -4509,13 +4512,13 @@
     </w:p>
     <w:p>
       <w:pPr>
-        <w:pStyle w:val="Ttulo2"/>
-      </w:pPr>
-      <w:bookmarkStart w:id="7" w:name="_Toc12297528"/>
+        <w:pStyle w:val="Heading2"/>
+      </w:pPr>
+      <w:bookmarkStart w:id="8" w:name="_Toc12297528"/>
       <w:r>
         <w:t>TABLA CLIENTE</w:t>
       </w:r>
-      <w:bookmarkEnd w:id="7"/>
+      <w:bookmarkEnd w:id="8"/>
     </w:p>
     <w:p>
       <w:pPr>
@@ -4553,7 +4556,7 @@
     </w:p>
     <w:tbl>
       <w:tblPr>
-        <w:tblStyle w:val="Tablaconcuadrcula"/>
+        <w:tblStyle w:val="TableGrid"/>
         <w:tblW w:w="0" w:type="auto"/>
         <w:tblLook w:val="04A0" w:firstRow="1" w:lastRow="0" w:firstColumn="1" w:lastColumn="0" w:noHBand="0" w:noVBand="1"/>
       </w:tblPr>
@@ -5031,7 +5034,7 @@
     </w:p>
     <w:p>
       <w:pPr>
-        <w:pStyle w:val="Prrafodelista"/>
+        <w:pStyle w:val="ListParagraph"/>
         <w:numPr>
           <w:ilvl w:val="0"/>
           <w:numId w:val="1"/>
@@ -5081,13 +5084,13 @@
     </w:p>
     <w:p>
       <w:pPr>
-        <w:pStyle w:val="Ttulo2"/>
-      </w:pPr>
-      <w:bookmarkStart w:id="8" w:name="_Toc12297529"/>
+        <w:pStyle w:val="Heading2"/>
+      </w:pPr>
+      <w:bookmarkStart w:id="9" w:name="_Toc12297529"/>
       <w:r>
         <w:t>TABLA PASAJE</w:t>
       </w:r>
-      <w:bookmarkEnd w:id="8"/>
+      <w:bookmarkEnd w:id="9"/>
     </w:p>
     <w:p>
       <w:pPr>
@@ -5131,7 +5134,7 @@
     </w:p>
     <w:tbl>
       <w:tblPr>
-        <w:tblStyle w:val="Tablaconcuadrcula"/>
+        <w:tblStyle w:val="TableGrid"/>
         <w:tblW w:w="0" w:type="auto"/>
         <w:tblLook w:val="04A0" w:firstRow="1" w:lastRow="0" w:firstColumn="1" w:lastColumn="0" w:noHBand="0" w:noVBand="1"/>
       </w:tblPr>
@@ -5632,14 +5635,14 @@
     </w:tbl>
     <w:p>
       <w:pPr>
-        <w:pStyle w:val="Ttulo2"/>
-      </w:pPr>
-      <w:bookmarkStart w:id="9" w:name="_Toc12297530"/>
+        <w:pStyle w:val="Heading2"/>
+      </w:pPr>
+      <w:bookmarkStart w:id="10" w:name="_Toc12297530"/>
       <w:r>
         <w:lastRenderedPageBreak/>
         <w:t>TABLA ESTADO_PASAJE</w:t>
       </w:r>
-      <w:bookmarkEnd w:id="9"/>
+      <w:bookmarkEnd w:id="10"/>
     </w:p>
     <w:p>
       <w:pPr>
@@ -5683,7 +5686,7 @@
     </w:p>
     <w:tbl>
       <w:tblPr>
-        <w:tblStyle w:val="Tablaconcuadrcula"/>
+        <w:tblStyle w:val="TableGrid"/>
         <w:tblW w:w="0" w:type="auto"/>
         <w:tblLook w:val="04A0" w:firstRow="1" w:lastRow="0" w:firstColumn="1" w:lastColumn="0" w:noHBand="0" w:noVBand="1"/>
       </w:tblPr>
@@ -5905,7 +5908,7 @@
     </w:p>
     <w:p>
       <w:pPr>
-        <w:pStyle w:val="Prrafodelista"/>
+        <w:pStyle w:val="ListParagraph"/>
         <w:numPr>
           <w:ilvl w:val="0"/>
           <w:numId w:val="1"/>
@@ -5932,7 +5935,7 @@
     </w:p>
     <w:tbl>
       <w:tblPr>
-        <w:tblStyle w:val="Tablaconcuadrcula"/>
+        <w:tblStyle w:val="TableGrid"/>
         <w:tblW w:w="0" w:type="auto"/>
         <w:jc w:val="center"/>
         <w:tblLook w:val="04A0" w:firstRow="1" w:lastRow="0" w:firstColumn="1" w:lastColumn="0" w:noHBand="0" w:noVBand="1"/>
@@ -6204,7 +6207,7 @@
     </w:p>
     <w:p>
       <w:pPr>
-        <w:pStyle w:val="Prrafodelista"/>
+        <w:pStyle w:val="ListParagraph"/>
         <w:numPr>
           <w:ilvl w:val="0"/>
           <w:numId w:val="1"/>
@@ -6244,13 +6247,13 @@
     </w:p>
     <w:p>
       <w:pPr>
-        <w:pStyle w:val="Ttulo2"/>
-      </w:pPr>
-      <w:bookmarkStart w:id="10" w:name="_Toc12297531"/>
+        <w:pStyle w:val="Heading2"/>
+      </w:pPr>
+      <w:bookmarkStart w:id="11" w:name="_Toc12297531"/>
       <w:r>
         <w:t>TABLA PAGO</w:t>
       </w:r>
-      <w:bookmarkEnd w:id="10"/>
+      <w:bookmarkEnd w:id="11"/>
     </w:p>
     <w:p>
       <w:pPr>
@@ -6294,7 +6297,7 @@
     </w:p>
     <w:tbl>
       <w:tblPr>
-        <w:tblStyle w:val="Tablaconcuadrcula"/>
+        <w:tblStyle w:val="TableGrid"/>
         <w:tblW w:w="0" w:type="auto"/>
         <w:tblLook w:val="04A0" w:firstRow="1" w:lastRow="0" w:firstColumn="1" w:lastColumn="0" w:noHBand="0" w:noVBand="1"/>
       </w:tblPr>
@@ -6515,7 +6518,7 @@
     </w:p>
     <w:p>
       <w:pPr>
-        <w:pStyle w:val="Prrafodelista"/>
+        <w:pStyle w:val="ListParagraph"/>
         <w:numPr>
           <w:ilvl w:val="0"/>
           <w:numId w:val="1"/>
@@ -6559,7 +6562,7 @@
     </w:p>
     <w:p>
       <w:pPr>
-        <w:pStyle w:val="Prrafodelista"/>
+        <w:pStyle w:val="ListParagraph"/>
         <w:numPr>
           <w:ilvl w:val="0"/>
           <w:numId w:val="1"/>
@@ -6586,7 +6589,7 @@
     </w:p>
     <w:tbl>
       <w:tblPr>
-        <w:tblStyle w:val="Tablaconcuadrcula"/>
+        <w:tblStyle w:val="TableGrid"/>
         <w:tblW w:w="0" w:type="auto"/>
         <w:jc w:val="center"/>
         <w:tblLook w:val="04A0" w:firstRow="1" w:lastRow="0" w:firstColumn="1" w:lastColumn="0" w:noHBand="0" w:noVBand="1"/>
@@ -6859,7 +6862,7 @@
     </w:p>
     <w:p>
       <w:pPr>
-        <w:pStyle w:val="Prrafodelista"/>
+        <w:pStyle w:val="ListParagraph"/>
         <w:numPr>
           <w:ilvl w:val="0"/>
           <w:numId w:val="1"/>
@@ -6907,9 +6910,9 @@
     </w:p>
     <w:p>
       <w:pPr>
-        <w:pStyle w:val="Ttulo2"/>
-      </w:pPr>
-      <w:bookmarkStart w:id="11" w:name="_Toc12297532"/>
+        <w:pStyle w:val="Heading2"/>
+      </w:pPr>
+      <w:bookmarkStart w:id="12" w:name="_Toc12297532"/>
       <w:r>
         <w:lastRenderedPageBreak/>
         <w:t>TABLA RESERV</w:t>
@@ -6917,7 +6920,7 @@
       <w:r>
         <w:t>A</w:t>
       </w:r>
-      <w:bookmarkEnd w:id="11"/>
+      <w:bookmarkEnd w:id="12"/>
     </w:p>
     <w:p>
       <w:pPr>
@@ -6955,7 +6958,7 @@
     </w:p>
     <w:tbl>
       <w:tblPr>
-        <w:tblStyle w:val="Tablaconcuadrcula"/>
+        <w:tblStyle w:val="TableGrid"/>
         <w:tblW w:w="0" w:type="auto"/>
         <w:tblLook w:val="04A0" w:firstRow="1" w:lastRow="0" w:firstColumn="1" w:lastColumn="0" w:noHBand="0" w:noVBand="1"/>
       </w:tblPr>
@@ -7396,13 +7399,13 @@
     </w:p>
     <w:p>
       <w:pPr>
-        <w:pStyle w:val="Ttulo2"/>
-      </w:pPr>
-      <w:bookmarkStart w:id="12" w:name="_Toc12297533"/>
+        <w:pStyle w:val="Heading2"/>
+      </w:pPr>
+      <w:bookmarkStart w:id="13" w:name="_Toc12297533"/>
       <w:r>
         <w:t>TABLA ESTADO_RESERVA</w:t>
       </w:r>
-      <w:bookmarkEnd w:id="12"/>
+      <w:bookmarkEnd w:id="13"/>
     </w:p>
     <w:p>
       <w:pPr>
@@ -7446,7 +7449,7 @@
     </w:p>
     <w:tbl>
       <w:tblPr>
-        <w:tblStyle w:val="Tablaconcuadrcula"/>
+        <w:tblStyle w:val="TableGrid"/>
         <w:tblW w:w="0" w:type="auto"/>
         <w:tblLook w:val="04A0" w:firstRow="1" w:lastRow="0" w:firstColumn="1" w:lastColumn="0" w:noHBand="0" w:noVBand="1"/>
       </w:tblPr>
@@ -7716,7 +7719,7 @@
     </w:p>
     <w:p>
       <w:pPr>
-        <w:pStyle w:val="Prrafodelista"/>
+        <w:pStyle w:val="ListParagraph"/>
         <w:numPr>
           <w:ilvl w:val="0"/>
           <w:numId w:val="1"/>
@@ -7743,7 +7746,7 @@
     </w:p>
     <w:tbl>
       <w:tblPr>
-        <w:tblStyle w:val="Tablaconcuadrcula"/>
+        <w:tblStyle w:val="TableGrid"/>
         <w:tblW w:w="0" w:type="auto"/>
         <w:jc w:val="center"/>
         <w:tblLook w:val="04A0" w:firstRow="1" w:lastRow="0" w:firstColumn="1" w:lastColumn="0" w:noHBand="0" w:noVBand="1"/>
@@ -8027,7 +8030,7 @@
     </w:p>
     <w:p>
       <w:pPr>
-        <w:pStyle w:val="Prrafodelista"/>
+        <w:pStyle w:val="ListParagraph"/>
         <w:numPr>
           <w:ilvl w:val="0"/>
           <w:numId w:val="1"/>
@@ -8073,13 +8076,13 @@
     </w:p>
     <w:p>
       <w:pPr>
-        <w:pStyle w:val="Ttulo2"/>
-      </w:pPr>
-      <w:bookmarkStart w:id="13" w:name="_Toc12297534"/>
+        <w:pStyle w:val="Heading2"/>
+      </w:pPr>
+      <w:bookmarkStart w:id="14" w:name="_Toc12297534"/>
       <w:r>
         <w:t>TABLA RUTA_VIAJE</w:t>
       </w:r>
-      <w:bookmarkEnd w:id="13"/>
+      <w:bookmarkEnd w:id="14"/>
     </w:p>
     <w:p>
       <w:pPr>
@@ -8111,7 +8114,7 @@
     </w:p>
     <w:tbl>
       <w:tblPr>
-        <w:tblStyle w:val="Tablaconcuadrcula"/>
+        <w:tblStyle w:val="TableGrid"/>
         <w:tblW w:w="0" w:type="auto"/>
         <w:tblLook w:val="04A0" w:firstRow="1" w:lastRow="0" w:firstColumn="1" w:lastColumn="0" w:noHBand="0" w:noVBand="1"/>
       </w:tblPr>
@@ -8537,14 +8540,14 @@
     </w:tbl>
     <w:p>
       <w:pPr>
-        <w:pStyle w:val="Ttulo2"/>
-      </w:pPr>
-      <w:bookmarkStart w:id="14" w:name="_Toc12297535"/>
+        <w:pStyle w:val="Heading2"/>
+      </w:pPr>
+      <w:bookmarkStart w:id="15" w:name="_Toc12297535"/>
       <w:r>
         <w:lastRenderedPageBreak/>
         <w:t>TABLA RECORRIDO</w:t>
       </w:r>
-      <w:bookmarkEnd w:id="14"/>
+      <w:bookmarkEnd w:id="15"/>
     </w:p>
     <w:p>
       <w:pPr>
@@ -8588,7 +8591,7 @@
     </w:p>
     <w:tbl>
       <w:tblPr>
-        <w:tblStyle w:val="Tablaconcuadrcula"/>
+        <w:tblStyle w:val="TableGrid"/>
         <w:tblW w:w="0" w:type="auto"/>
         <w:tblLook w:val="04A0" w:firstRow="1" w:lastRow="0" w:firstColumn="1" w:lastColumn="0" w:noHBand="0" w:noVBand="1"/>
       </w:tblPr>
@@ -8825,7 +8828,7 @@
     </w:p>
     <w:p>
       <w:pPr>
-        <w:pStyle w:val="Prrafodelista"/>
+        <w:pStyle w:val="ListParagraph"/>
         <w:numPr>
           <w:ilvl w:val="0"/>
           <w:numId w:val="1"/>
@@ -8888,13 +8891,13 @@
     </w:p>
     <w:p>
       <w:pPr>
-        <w:pStyle w:val="Ttulo2"/>
-      </w:pPr>
-      <w:bookmarkStart w:id="15" w:name="_Toc12297536"/>
+        <w:pStyle w:val="Heading2"/>
+      </w:pPr>
+      <w:bookmarkStart w:id="16" w:name="_Toc12297536"/>
       <w:r>
         <w:t>TABLA PUERTO</w:t>
       </w:r>
-      <w:bookmarkEnd w:id="15"/>
+      <w:bookmarkEnd w:id="16"/>
     </w:p>
     <w:p>
       <w:pPr>
@@ -8938,7 +8941,7 @@
     </w:p>
     <w:tbl>
       <w:tblPr>
-        <w:tblStyle w:val="Tablaconcuadrcula"/>
+        <w:tblStyle w:val="TableGrid"/>
         <w:tblW w:w="0" w:type="auto"/>
         <w:tblLook w:val="04A0" w:firstRow="1" w:lastRow="0" w:firstColumn="1" w:lastColumn="0" w:noHBand="0" w:noVBand="1"/>
       </w:tblPr>
@@ -9158,13 +9161,13 @@
     </w:p>
     <w:p>
       <w:pPr>
-        <w:pStyle w:val="Ttulo2"/>
-      </w:pPr>
-      <w:bookmarkStart w:id="16" w:name="_Toc12297537"/>
+        <w:pStyle w:val="Heading2"/>
+      </w:pPr>
+      <w:bookmarkStart w:id="17" w:name="_Toc12297537"/>
       <w:r>
         <w:t>TABLA TRAMO</w:t>
       </w:r>
-      <w:bookmarkEnd w:id="16"/>
+      <w:bookmarkEnd w:id="17"/>
     </w:p>
     <w:p>
       <w:pPr>
@@ -9208,7 +9211,7 @@
     </w:p>
     <w:tbl>
       <w:tblPr>
-        <w:tblStyle w:val="Tablaconcuadrcula"/>
+        <w:tblStyle w:val="TableGrid"/>
         <w:tblW w:w="0" w:type="auto"/>
         <w:tblLook w:val="04A0" w:firstRow="1" w:lastRow="0" w:firstColumn="1" w:lastColumn="0" w:noHBand="0" w:noVBand="1"/>
       </w:tblPr>
@@ -9590,7 +9593,7 @@
     </w:p>
     <w:p>
       <w:pPr>
-        <w:pStyle w:val="Prrafodelista"/>
+        <w:pStyle w:val="ListParagraph"/>
         <w:numPr>
           <w:ilvl w:val="0"/>
           <w:numId w:val="1"/>
@@ -9661,13 +9664,13 @@
     </w:p>
     <w:p>
       <w:pPr>
-        <w:pStyle w:val="Ttulo2"/>
-      </w:pPr>
-      <w:bookmarkStart w:id="17" w:name="_Toc12297538"/>
+        <w:pStyle w:val="Heading2"/>
+      </w:pPr>
+      <w:bookmarkStart w:id="18" w:name="_Toc12297538"/>
       <w:r>
         <w:t>TABLA CRUCERO</w:t>
       </w:r>
-      <w:bookmarkEnd w:id="17"/>
+      <w:bookmarkEnd w:id="18"/>
     </w:p>
     <w:p>
       <w:pPr>
@@ -9705,7 +9708,7 @@
     </w:p>
     <w:tbl>
       <w:tblPr>
-        <w:tblStyle w:val="Tablaconcuadrcula"/>
+        <w:tblStyle w:val="TableGrid"/>
         <w:tblW w:w="0" w:type="auto"/>
         <w:tblLook w:val="04A0" w:firstRow="1" w:lastRow="0" w:firstColumn="1" w:lastColumn="0" w:noHBand="0" w:noVBand="1"/>
       </w:tblPr>
@@ -10031,14 +10034,14 @@
     </w:p>
     <w:p>
       <w:pPr>
-        <w:pStyle w:val="Ttulo2"/>
-      </w:pPr>
-      <w:bookmarkStart w:id="18" w:name="_Toc12297539"/>
+        <w:pStyle w:val="Heading2"/>
+      </w:pPr>
+      <w:bookmarkStart w:id="19" w:name="_Toc12297539"/>
       <w:r>
         <w:lastRenderedPageBreak/>
         <w:t>TABLA FABRICANTE</w:t>
       </w:r>
-      <w:bookmarkEnd w:id="18"/>
+      <w:bookmarkEnd w:id="19"/>
     </w:p>
     <w:p>
       <w:pPr>
@@ -10088,7 +10091,7 @@
     </w:p>
     <w:tbl>
       <w:tblPr>
-        <w:tblStyle w:val="Tablaconcuadrcula"/>
+        <w:tblStyle w:val="TableGrid"/>
         <w:tblW w:w="0" w:type="auto"/>
         <w:tblLook w:val="04A0" w:firstRow="1" w:lastRow="0" w:firstColumn="1" w:lastColumn="0" w:noHBand="0" w:noVBand="1"/>
       </w:tblPr>
@@ -10250,13 +10253,13 @@
     </w:p>
     <w:p>
       <w:pPr>
-        <w:pStyle w:val="Ttulo2"/>
-      </w:pPr>
-      <w:bookmarkStart w:id="19" w:name="_Toc12297540"/>
+        <w:pStyle w:val="Heading2"/>
+      </w:pPr>
+      <w:bookmarkStart w:id="20" w:name="_Toc12297540"/>
       <w:r>
         <w:t>TABLA MODELO_CRUCERO</w:t>
       </w:r>
-      <w:bookmarkEnd w:id="19"/>
+      <w:bookmarkEnd w:id="20"/>
     </w:p>
     <w:p>
       <w:pPr>
@@ -10300,7 +10303,7 @@
     </w:p>
     <w:tbl>
       <w:tblPr>
-        <w:tblStyle w:val="Tablaconcuadrcula"/>
+        <w:tblStyle w:val="TableGrid"/>
         <w:tblW w:w="0" w:type="auto"/>
         <w:tblLook w:val="04A0" w:firstRow="1" w:lastRow="0" w:firstColumn="1" w:lastColumn="0" w:noHBand="0" w:noVBand="1"/>
       </w:tblPr>
@@ -10478,13 +10481,13 @@
     </w:p>
     <w:p>
       <w:pPr>
-        <w:pStyle w:val="Ttulo2"/>
-      </w:pPr>
-      <w:bookmarkStart w:id="20" w:name="_Toc12297541"/>
+        <w:pStyle w:val="Heading2"/>
+      </w:pPr>
+      <w:bookmarkStart w:id="21" w:name="_Toc12297541"/>
       <w:r>
         <w:t>TABLA MANTENIMIENTO</w:t>
       </w:r>
-      <w:bookmarkEnd w:id="20"/>
+      <w:bookmarkEnd w:id="21"/>
     </w:p>
     <w:p>
       <w:pPr>
@@ -10522,7 +10525,7 @@
     </w:p>
     <w:tbl>
       <w:tblPr>
-        <w:tblStyle w:val="Tablaconcuadrcula"/>
+        <w:tblStyle w:val="TableGrid"/>
         <w:tblW w:w="0" w:type="auto"/>
         <w:tblLook w:val="04A0" w:firstRow="1" w:lastRow="0" w:firstColumn="1" w:lastColumn="0" w:noHBand="0" w:noVBand="1"/>
       </w:tblPr>
@@ -10787,13 +10790,13 @@
     </w:p>
     <w:p>
       <w:pPr>
-        <w:pStyle w:val="Ttulo2"/>
-      </w:pPr>
-      <w:bookmarkStart w:id="21" w:name="_Toc12297542"/>
+        <w:pStyle w:val="Heading2"/>
+      </w:pPr>
+      <w:bookmarkStart w:id="22" w:name="_Toc12297542"/>
       <w:r>
         <w:t>TABLA CABINA</w:t>
       </w:r>
-      <w:bookmarkEnd w:id="21"/>
+      <w:bookmarkEnd w:id="22"/>
     </w:p>
     <w:p>
       <w:pPr>
@@ -10825,7 +10828,7 @@
     </w:p>
     <w:tbl>
       <w:tblPr>
-        <w:tblStyle w:val="Tablaconcuadrcula"/>
+        <w:tblStyle w:val="TableGrid"/>
         <w:tblW w:w="0" w:type="auto"/>
         <w:tblLook w:val="04A0" w:firstRow="1" w:lastRow="0" w:firstColumn="1" w:lastColumn="0" w:noHBand="0" w:noVBand="1"/>
       </w:tblPr>
@@ -11136,13 +11139,13 @@
     </w:p>
     <w:p>
       <w:pPr>
-        <w:pStyle w:val="Ttulo2"/>
-      </w:pPr>
-      <w:bookmarkStart w:id="22" w:name="_Toc12297543"/>
+        <w:pStyle w:val="Heading2"/>
+      </w:pPr>
+      <w:bookmarkStart w:id="23" w:name="_Toc12297543"/>
       <w:r>
         <w:t>TABLA TIPO_CABINA</w:t>
       </w:r>
-      <w:bookmarkEnd w:id="22"/>
+      <w:bookmarkEnd w:id="23"/>
     </w:p>
     <w:p>
       <w:pPr>
@@ -11180,7 +11183,7 @@
     </w:p>
     <w:tbl>
       <w:tblPr>
-        <w:tblStyle w:val="Tablaconcuadrcula"/>
+        <w:tblStyle w:val="TableGrid"/>
         <w:tblW w:w="0" w:type="auto"/>
         <w:tblLook w:val="04A0" w:firstRow="1" w:lastRow="0" w:firstColumn="1" w:lastColumn="0" w:noHBand="0" w:noVBand="1"/>
       </w:tblPr>
@@ -11404,12 +11407,12 @@
     </w:p>
     <w:p>
       <w:pPr>
-        <w:pStyle w:val="Ttulo1"/>
-        <w:rPr>
-          <w:lang w:val="es-419"/>
-        </w:rPr>
-      </w:pPr>
-      <w:bookmarkStart w:id="23" w:name="_Toc12297544"/>
+        <w:pStyle w:val="Heading1"/>
+        <w:rPr>
+          <w:lang w:val="es-419"/>
+        </w:rPr>
+      </w:pPr>
+      <w:bookmarkStart w:id="24" w:name="_Toc12297544"/>
       <w:r>
         <w:rPr>
           <w:lang w:val="es-419"/>
@@ -11417,7 +11420,7 @@
         <w:lastRenderedPageBreak/>
         <w:t>DECISIONES DE DISEÑO E IMPLEMENTACIONES</w:t>
       </w:r>
-      <w:bookmarkEnd w:id="23"/>
+      <w:bookmarkEnd w:id="24"/>
     </w:p>
     <w:p>
       <w:pPr>
@@ -11432,19 +11435,19 @@
     </w:p>
     <w:p>
       <w:pPr>
-        <w:pStyle w:val="Ttulo2"/>
+        <w:pStyle w:val="Heading2"/>
         <w:rPr>
           <w:szCs w:val="22"/>
         </w:rPr>
       </w:pPr>
-      <w:bookmarkStart w:id="24" w:name="_Toc12297545"/>
+      <w:bookmarkStart w:id="25" w:name="_Toc12297545"/>
       <w:r>
         <w:rPr>
           <w:szCs w:val="22"/>
         </w:rPr>
         <w:t>ARQUITECTURA</w:t>
       </w:r>
-      <w:bookmarkEnd w:id="24"/>
+      <w:bookmarkEnd w:id="25"/>
     </w:p>
     <w:p>
       <w:pPr>
@@ -11610,7 +11613,7 @@
     </w:p>
     <w:p>
       <w:pPr>
-        <w:pStyle w:val="Prrafodelista"/>
+        <w:pStyle w:val="ListParagraph"/>
         <w:numPr>
           <w:ilvl w:val="0"/>
           <w:numId w:val="6"/>
@@ -11644,7 +11647,7 @@
     </w:p>
     <w:p>
       <w:pPr>
-        <w:pStyle w:val="Prrafodelista"/>
+        <w:pStyle w:val="ListParagraph"/>
         <w:numPr>
           <w:ilvl w:val="0"/>
           <w:numId w:val="6"/>
@@ -11749,8 +11752,16 @@
         <w:rPr>
           <w:lang w:val="es-419"/>
         </w:rPr>
-        <w:t>Este proceso se realiza mediante el Binding</w:t>
-      </w:r>
+        <w:t xml:space="preserve">Este proceso se realiza mediante el </w:t>
+      </w:r>
+      <w:proofErr w:type="spellStart"/>
+      <w:r>
+        <w:rPr>
+          <w:lang w:val="es-419"/>
+        </w:rPr>
+        <w:t>Binding</w:t>
+      </w:r>
+      <w:proofErr w:type="spellEnd"/>
       <w:r>
         <w:rPr>
           <w:lang w:val="es-419"/>
@@ -11832,13 +11843,27 @@
         <w:rPr>
           <w:lang w:val="es-419"/>
         </w:rPr>
-        <w:t xml:space="preserve"> Binding ya que el </w:t>
+        <w:t xml:space="preserve"> </w:t>
       </w:r>
       <w:proofErr w:type="spellStart"/>
       <w:r>
         <w:rPr>
           <w:lang w:val="es-419"/>
         </w:rPr>
+        <w:t>Binding</w:t>
+      </w:r>
+      <w:proofErr w:type="spellEnd"/>
+      <w:r>
+        <w:rPr>
+          <w:lang w:val="es-419"/>
+        </w:rPr>
+        <w:t xml:space="preserve"> ya que el </w:t>
+      </w:r>
+      <w:proofErr w:type="spellStart"/>
+      <w:r>
+        <w:rPr>
+          <w:lang w:val="es-419"/>
+        </w:rPr>
         <w:t>ViewModel</w:t>
       </w:r>
       <w:proofErr w:type="spellEnd"/>
@@ -11865,7 +11890,7 @@
     </w:p>
     <w:p>
       <w:pPr>
-        <w:pStyle w:val="Prrafodelista"/>
+        <w:pStyle w:val="ListParagraph"/>
         <w:numPr>
           <w:ilvl w:val="0"/>
           <w:numId w:val="6"/>
@@ -11953,7 +11978,14 @@
         <w:rPr>
           <w:lang w:val="es-419"/>
         </w:rPr>
-        <w:t>En cuanto a la se</w:t>
+        <w:t xml:space="preserve">En cuanto a la </w:t>
+      </w:r>
+      <w:proofErr w:type="spellStart"/>
+      <w:r>
+        <w:rPr>
+          <w:lang w:val="es-419"/>
+        </w:rPr>
+        <w:t>se</w:t>
       </w:r>
       <w:r>
         <w:rPr>
@@ -11965,7 +11997,14 @@
         <w:rPr>
           <w:lang w:val="es-419"/>
         </w:rPr>
-        <w:t xml:space="preserve">urización de la aplicación, al ser de escritorio, se definió guardar al usuario </w:t>
+        <w:t>urización</w:t>
+      </w:r>
+      <w:proofErr w:type="spellEnd"/>
+      <w:r>
+        <w:rPr>
+          <w:lang w:val="es-419"/>
+        </w:rPr>
+        <w:t xml:space="preserve"> de la aplicación, al ser de escritorio, se definió guardar al usuario </w:t>
       </w:r>
       <w:proofErr w:type="spellStart"/>
       <w:r>
@@ -12039,7 +12078,14 @@
         <w:rPr>
           <w:lang w:val="es-419"/>
         </w:rPr>
-        <w:t>interés en agregar nuevas vistas y se</w:t>
+        <w:t xml:space="preserve">interés en agregar nuevas vistas y </w:t>
+      </w:r>
+      <w:proofErr w:type="spellStart"/>
+      <w:r>
+        <w:rPr>
+          <w:lang w:val="es-419"/>
+        </w:rPr>
+        <w:t>se</w:t>
       </w:r>
       <w:r>
         <w:rPr>
@@ -12051,7 +12097,14 @@
         <w:rPr>
           <w:lang w:val="es-419"/>
         </w:rPr>
-        <w:t>urizarlas, sería cuestión de agregar los permisos a la base de datos y codificar las reglas acordes a estas nuevas vistas.</w:t>
+        <w:t>urizarlas</w:t>
+      </w:r>
+      <w:proofErr w:type="spellEnd"/>
+      <w:r>
+        <w:rPr>
+          <w:lang w:val="es-419"/>
+        </w:rPr>
+        <w:t>, sería cuestión de agregar los permisos a la base de datos y codificar las reglas acordes a estas nuevas vistas.</w:t>
       </w:r>
     </w:p>
     <w:p>
@@ -12064,12 +12117,12 @@
     </w:p>
     <w:p>
       <w:pPr>
-        <w:pStyle w:val="Ttulo2"/>
+        <w:pStyle w:val="Heading2"/>
         <w:rPr>
           <w:szCs w:val="22"/>
         </w:rPr>
       </w:pPr>
-      <w:bookmarkStart w:id="25" w:name="_Toc12297546"/>
+      <w:bookmarkStart w:id="26" w:name="_Toc12297546"/>
       <w:r>
         <w:rPr>
           <w:szCs w:val="22"/>
@@ -12082,7 +12135,7 @@
         </w:rPr>
         <w:t>ROCESO DE LOGIN</w:t>
       </w:r>
-      <w:bookmarkEnd w:id="25"/>
+      <w:bookmarkEnd w:id="26"/>
     </w:p>
     <w:p>
       <w:pPr>
@@ -12167,7 +12220,7 @@
     </w:p>
     <w:p>
       <w:pPr>
-        <w:pStyle w:val="Prrafodelista"/>
+        <w:pStyle w:val="ListParagraph"/>
         <w:numPr>
           <w:ilvl w:val="0"/>
           <w:numId w:val="3"/>
@@ -12199,7 +12252,7 @@
     </w:p>
     <w:p>
       <w:pPr>
-        <w:pStyle w:val="Prrafodelista"/>
+        <w:pStyle w:val="ListParagraph"/>
         <w:numPr>
           <w:ilvl w:val="0"/>
           <w:numId w:val="3"/>
@@ -12219,7 +12272,7 @@
     </w:p>
     <w:p>
       <w:pPr>
-        <w:pStyle w:val="Prrafodelista"/>
+        <w:pStyle w:val="ListParagraph"/>
         <w:numPr>
           <w:ilvl w:val="0"/>
           <w:numId w:val="3"/>
@@ -12253,12 +12306,12 @@
     </w:p>
     <w:p>
       <w:pPr>
-        <w:pStyle w:val="Ttulo2"/>
+        <w:pStyle w:val="Heading2"/>
         <w:rPr>
           <w:szCs w:val="22"/>
         </w:rPr>
       </w:pPr>
-      <w:bookmarkStart w:id="26" w:name="_Toc12297547"/>
+      <w:bookmarkStart w:id="27" w:name="_Toc12297547"/>
       <w:r>
         <w:rPr>
           <w:szCs w:val="22"/>
@@ -12278,11 +12331,11 @@
         </w:rPr>
         <w:t xml:space="preserve"> DE INTERPRETACIÓN DEL ENUNCIADO</w:t>
       </w:r>
-      <w:bookmarkEnd w:id="26"/>
-    </w:p>
-    <w:p>
-      <w:pPr>
-        <w:pStyle w:val="Prrafodelista"/>
+      <w:bookmarkEnd w:id="27"/>
+    </w:p>
+    <w:p>
+      <w:pPr>
+        <w:pStyle w:val="ListParagraph"/>
         <w:numPr>
           <w:ilvl w:val="0"/>
           <w:numId w:val="1"/>
@@ -12315,7 +12368,7 @@
     </w:p>
     <w:p>
       <w:pPr>
-        <w:pStyle w:val="Prrafodelista"/>
+        <w:pStyle w:val="ListParagraph"/>
         <w:numPr>
           <w:ilvl w:val="0"/>
           <w:numId w:val="1"/>
@@ -12345,12 +12398,10 @@
         </w:rPr>
         <w:t>Se definió que la edición de cruceros no permite agregar o quitar cabinas dado que resulta ilógico en un escenario real. Es decir, un crucero real no tiene agregados o quitados de cabinas. En tal caso, si una cabina se vuelve no utilizable, se debiera realizar una baja lógica de la misma pero esta situación implica definir una regla de negocio para entender cómo tratar con los pasajes vendidos y la misma no está definida en el enunciado.</w:t>
       </w:r>
-      <w:bookmarkStart w:id="27" w:name="_GoBack"/>
-      <w:bookmarkEnd w:id="27"/>
-    </w:p>
-    <w:p>
-      <w:pPr>
-        <w:pStyle w:val="Prrafodelista"/>
+    </w:p>
+    <w:p>
+      <w:pPr>
+        <w:pStyle w:val="ListParagraph"/>
         <w:numPr>
           <w:ilvl w:val="0"/>
           <w:numId w:val="1"/>
@@ -12479,7 +12530,7 @@
     </w:p>
     <w:p>
       <w:pPr>
-        <w:pStyle w:val="Prrafodelista"/>
+        <w:pStyle w:val="ListParagraph"/>
         <w:numPr>
           <w:ilvl w:val="0"/>
           <w:numId w:val="1"/>
@@ -12548,7 +12599,7 @@
     </w:p>
     <w:p>
       <w:pPr>
-        <w:pStyle w:val="Prrafodelista"/>
+        <w:pStyle w:val="ListParagraph"/>
         <w:numPr>
           <w:ilvl w:val="0"/>
           <w:numId w:val="1"/>
@@ -12611,7 +12662,7 @@
     </w:p>
     <w:p>
       <w:pPr>
-        <w:pStyle w:val="Prrafodelista"/>
+        <w:pStyle w:val="ListParagraph"/>
         <w:numPr>
           <w:ilvl w:val="0"/>
           <w:numId w:val="1"/>
@@ -12702,15 +12753,88 @@
     </w:p>
     <w:p>
       <w:pPr>
+        <w:spacing w:after="0" w:line="312" w:lineRule="auto"/>
+        <w:rPr>
+          <w:lang w:val="es-419"/>
+        </w:rPr>
+      </w:pPr>
+    </w:p>
+    <w:p>
+      <w:pPr>
+        <w:spacing w:after="0" w:line="312" w:lineRule="auto"/>
+        <w:rPr>
+          <w:lang w:val="es-419"/>
+        </w:rPr>
+      </w:pPr>
+    </w:p>
+    <w:p>
+      <w:pPr>
+        <w:spacing w:after="0" w:line="312" w:lineRule="auto"/>
+        <w:rPr>
+          <w:lang w:val="es-419"/>
+        </w:rPr>
+      </w:pPr>
+    </w:p>
+    <w:p>
+      <w:pPr>
+        <w:spacing w:after="0" w:line="312" w:lineRule="auto"/>
+        <w:rPr>
+          <w:lang w:val="es-419"/>
+        </w:rPr>
+      </w:pPr>
+    </w:p>
+    <w:p>
+      <w:pPr>
+        <w:spacing w:after="0" w:line="312" w:lineRule="auto"/>
+        <w:rPr>
+          <w:lang w:val="es-419"/>
+        </w:rPr>
+      </w:pPr>
+    </w:p>
+    <w:p>
+      <w:pPr>
+        <w:spacing w:after="0" w:line="312" w:lineRule="auto"/>
+        <w:rPr>
+          <w:lang w:val="es-419"/>
+        </w:rPr>
+      </w:pPr>
+    </w:p>
+    <w:p>
+      <w:pPr>
+        <w:spacing w:after="0" w:line="312" w:lineRule="auto"/>
+        <w:rPr>
+          <w:lang w:val="es-419"/>
+        </w:rPr>
+      </w:pPr>
+    </w:p>
+    <w:p>
+      <w:pPr>
+        <w:spacing w:after="0" w:line="312" w:lineRule="auto"/>
+        <w:rPr>
+          <w:lang w:val="es-419"/>
+        </w:rPr>
+      </w:pPr>
+    </w:p>
+    <w:p>
+      <w:pPr>
+        <w:spacing w:after="0" w:line="312" w:lineRule="auto"/>
+        <w:rPr>
+          <w:lang w:val="es-419"/>
+        </w:rPr>
+      </w:pPr>
+    </w:p>
+    <w:p>
+      <w:pPr>
         <w:pStyle w:val="Estilo2"/>
       </w:pPr>
       <w:r>
+        <w:lastRenderedPageBreak/>
         <w:t>ASPECTOS GENERALES</w:t>
       </w:r>
     </w:p>
     <w:p>
       <w:pPr>
-        <w:pStyle w:val="Prrafodelista"/>
+        <w:pStyle w:val="ListParagraph"/>
         <w:numPr>
           <w:ilvl w:val="0"/>
           <w:numId w:val="4"/>
@@ -12743,7 +12867,7 @@
     </w:p>
     <w:p>
       <w:pPr>
-        <w:pStyle w:val="Prrafodelista"/>
+        <w:pStyle w:val="ListParagraph"/>
         <w:numPr>
           <w:ilvl w:val="0"/>
           <w:numId w:val="4"/>
@@ -12771,7 +12895,110 @@
     </w:p>
     <w:p>
       <w:pPr>
+        <w:pStyle w:val="ListParagraph"/>
+        <w:numPr>
+          <w:ilvl w:val="0"/>
+          <w:numId w:val="4"/>
+        </w:numPr>
         <w:spacing w:after="0" w:line="312" w:lineRule="auto"/>
+        <w:ind w:left="709" w:hanging="283"/>
+        <w:jc w:val="both"/>
+        <w:rPr>
+          <w:lang w:val="es-419"/>
+        </w:rPr>
+      </w:pPr>
+      <w:r>
+        <w:rPr>
+          <w:lang w:val="es-419"/>
+        </w:rPr>
+        <w:t xml:space="preserve">Para las vistas de los </w:t>
+      </w:r>
+      <w:proofErr w:type="spellStart"/>
+      <w:r>
+        <w:rPr>
+          <w:lang w:val="es-419"/>
+        </w:rPr>
+        <w:t>ABMs</w:t>
+      </w:r>
+      <w:proofErr w:type="spellEnd"/>
+      <w:r>
+        <w:rPr>
+          <w:lang w:val="es-419"/>
+        </w:rPr>
+        <w:t xml:space="preserve"> implementamos una </w:t>
+      </w:r>
+      <w:proofErr w:type="spellStart"/>
+      <w:r>
+        <w:rPr>
+          <w:lang w:val="es-419"/>
+        </w:rPr>
+        <w:t>partial</w:t>
+      </w:r>
+      <w:proofErr w:type="spellEnd"/>
+      <w:r>
+        <w:rPr>
+          <w:lang w:val="es-419"/>
+        </w:rPr>
+        <w:t xml:space="preserve"> </w:t>
+      </w:r>
+      <w:proofErr w:type="spellStart"/>
+      <w:r>
+        <w:rPr>
+          <w:lang w:val="es-419"/>
+        </w:rPr>
+        <w:t>class</w:t>
+      </w:r>
+      <w:proofErr w:type="spellEnd"/>
+      <w:r>
+        <w:rPr>
+          <w:lang w:val="es-419"/>
+        </w:rPr>
+        <w:t xml:space="preserve"> en la que definimos una sola estructura para todos los </w:t>
+      </w:r>
+      <w:proofErr w:type="spellStart"/>
+      <w:r>
+        <w:rPr>
+          <w:lang w:val="es-419"/>
+        </w:rPr>
+        <w:t>ABMs</w:t>
+      </w:r>
+      <w:proofErr w:type="spellEnd"/>
+      <w:r>
+        <w:rPr>
+          <w:lang w:val="es-419"/>
+        </w:rPr>
+        <w:t xml:space="preserve"> y mediante constructor de cada formulario en particular utiliza o no ciertas propiedades del formulario que hereda </w:t>
+      </w:r>
+      <w:r>
+        <w:rPr>
+          <w:lang w:val="es-419"/>
+        </w:rPr>
+        <w:t>(</w:t>
+      </w:r>
+      <w:proofErr w:type="spellStart"/>
+      <w:r>
+        <w:rPr>
+          <w:lang w:val="es-419"/>
+        </w:rPr>
+        <w:t>Form_Base_Index</w:t>
+      </w:r>
+      <w:proofErr w:type="spellEnd"/>
+      <w:r>
+        <w:rPr>
+          <w:lang w:val="es-419"/>
+        </w:rPr>
+        <w:t>)</w:t>
+      </w:r>
+      <w:r>
+        <w:rPr>
+          <w:lang w:val="es-419"/>
+        </w:rPr>
+        <w:t>.</w:t>
+      </w:r>
+    </w:p>
+    <w:p>
+      <w:pPr>
+        <w:spacing w:after="0" w:line="312" w:lineRule="auto"/>
         <w:rPr>
           <w:lang w:val="es-419"/>
         </w:rPr>
@@ -12785,7 +13012,7 @@
     </w:p>
     <w:p>
       <w:pPr>
-        <w:pStyle w:val="Ttulo1"/>
+        <w:pStyle w:val="Heading1"/>
         <w:rPr>
           <w:lang w:val="es-419"/>
         </w:rPr>
@@ -12860,7 +13087,7 @@
             <v:path o:extrusionok="f" gradientshapeok="t" o:connecttype="rect"/>
             <o:lock v:ext="edit" aspectratio="t"/>
           </v:shapetype>
-          <v:shape id="_x0000_i1025" type="#_x0000_t75" style="width:499.25pt;height:332.85pt">
+          <v:shape id="_x0000_i1025" type="#_x0000_t75" style="width:499.4pt;height:332.95pt">
             <v:imagedata r:id="rId9" o:title="inicioSesion"/>
           </v:shape>
         </w:pict>
@@ -12962,6 +13189,7 @@
       <w:r>
         <w:rPr>
           <w:noProof/>
+          <w:lang w:val="es-AR" w:eastAsia="es-AR"/>
         </w:rPr>
         <w:drawing>
           <wp:inline distT="0" distB="0" distL="0" distR="0" wp14:anchorId="6A9DC7BB" wp14:editId="416A1970">
@@ -13056,7 +13284,7 @@
           <w:lang w:val="es-419"/>
         </w:rPr>
         <w:pict w14:anchorId="52C9F4B4">
-          <v:shape id="_x0000_i1026" type="#_x0000_t75" style="width:497.9pt;height:331.45pt">
+          <v:shape id="_x0000_i1026" type="#_x0000_t75" style="width:497.65pt;height:331.2pt">
             <v:imagedata r:id="rId11" o:title="homeCliente"/>
           </v:shape>
         </w:pict>
@@ -13137,13 +13365,14 @@
     <w:sdtContent>
       <w:p>
         <w:pPr>
-          <w:pStyle w:val="Piedepgina"/>
+          <w:pStyle w:val="Footer"/>
           <w:ind w:left="5812" w:hanging="772"/>
           <w:jc w:val="right"/>
         </w:pPr>
         <w:r>
           <w:rPr>
             <w:noProof/>
+            <w:lang w:val="es-AR" w:eastAsia="es-AR"/>
           </w:rPr>
           <w:drawing>
             <wp:anchor distT="0" distB="0" distL="114300" distR="114300" simplePos="0" relativeHeight="251658240" behindDoc="0" locked="0" layoutInCell="1" allowOverlap="1" wp14:anchorId="228F6290" wp14:editId="17561C53">
@@ -13227,7 +13456,7 @@
           <w:rPr>
             <w:noProof/>
           </w:rPr>
-          <w:t>14</w:t>
+          <w:t>15</w:t>
         </w:r>
         <w:r>
           <w:rPr>
@@ -13243,7 +13472,7 @@
   </w:sdt>
   <w:p>
     <w:pPr>
-      <w:pStyle w:val="Piedepgina"/>
+      <w:pStyle w:val="Footer"/>
       <w:jc w:val="center"/>
     </w:pPr>
   </w:p>
@@ -14322,11 +14551,11 @@
     <w:name w:val="Normal"/>
     <w:qFormat/>
   </w:style>
-  <w:style w:type="paragraph" w:styleId="Ttulo1">
+  <w:style w:type="paragraph" w:styleId="Heading1">
     <w:name w:val="heading 1"/>
     <w:basedOn w:val="Estilo1"/>
     <w:next w:val="Normal"/>
-    <w:link w:val="Ttulo1Car"/>
+    <w:link w:val="Heading1Char"/>
     <w:uiPriority w:val="9"/>
     <w:qFormat/>
     <w:rsid w:val="003D6992"/>
@@ -14342,11 +14571,11 @@
       <w:szCs w:val="32"/>
     </w:rPr>
   </w:style>
-  <w:style w:type="paragraph" w:styleId="Ttulo2">
+  <w:style w:type="paragraph" w:styleId="Heading2">
     <w:name w:val="heading 2"/>
     <w:basedOn w:val="Estilo2"/>
     <w:next w:val="Normal"/>
-    <w:link w:val="Ttulo2Car"/>
+    <w:link w:val="Heading2Char"/>
     <w:uiPriority w:val="9"/>
     <w:unhideWhenUsed/>
     <w:qFormat/>
@@ -14362,13 +14591,13 @@
       <w:szCs w:val="26"/>
     </w:rPr>
   </w:style>
-  <w:style w:type="character" w:default="1" w:styleId="Fuentedeprrafopredeter">
+  <w:style w:type="character" w:default="1" w:styleId="DefaultParagraphFont">
     <w:name w:val="Default Paragraph Font"/>
     <w:uiPriority w:val="1"/>
     <w:semiHidden/>
     <w:unhideWhenUsed/>
   </w:style>
-  <w:style w:type="table" w:default="1" w:styleId="Tablanormal">
+  <w:style w:type="table" w:default="1" w:styleId="TableNormal">
     <w:name w:val="Normal Table"/>
     <w:uiPriority w:val="99"/>
     <w:semiHidden/>
@@ -14383,15 +14612,15 @@
       </w:tblCellMar>
     </w:tblPr>
   </w:style>
-  <w:style w:type="numbering" w:default="1" w:styleId="Sinlista">
+  <w:style w:type="numbering" w:default="1" w:styleId="NoList">
     <w:name w:val="No List"/>
     <w:uiPriority w:val="99"/>
     <w:semiHidden/>
     <w:unhideWhenUsed/>
   </w:style>
-  <w:style w:type="table" w:styleId="Tablaconcuadrcula">
+  <w:style w:type="table" w:styleId="TableGrid">
     <w:name w:val="Table Grid"/>
-    <w:basedOn w:val="Tablanormal"/>
+    <w:basedOn w:val="TableNormal"/>
     <w:uiPriority w:val="39"/>
     <w:rsid w:val="00B72BFC"/>
     <w:pPr>
@@ -14408,9 +14637,9 @@
       </w:tblBorders>
     </w:tblPr>
   </w:style>
-  <w:style w:type="character" w:styleId="Hipervnculo">
+  <w:style w:type="character" w:styleId="Hyperlink">
     <w:name w:val="Hyperlink"/>
-    <w:basedOn w:val="Fuentedeprrafopredeter"/>
+    <w:basedOn w:val="DefaultParagraphFont"/>
     <w:uiPriority w:val="99"/>
     <w:unhideWhenUsed/>
     <w:rsid w:val="00F4218A"/>
@@ -14419,7 +14648,7 @@
       <w:u w:val="single"/>
     </w:rPr>
   </w:style>
-  <w:style w:type="paragraph" w:styleId="Prrafodelista">
+  <w:style w:type="paragraph" w:styleId="ListParagraph">
     <w:name w:val="List Paragraph"/>
     <w:basedOn w:val="Normal"/>
     <w:uiPriority w:val="34"/>
@@ -14430,10 +14659,10 @@
       <w:contextualSpacing/>
     </w:pPr>
   </w:style>
-  <w:style w:type="paragraph" w:styleId="Encabezado">
+  <w:style w:type="paragraph" w:styleId="Header">
     <w:name w:val="header"/>
     <w:basedOn w:val="Normal"/>
-    <w:link w:val="EncabezadoCar"/>
+    <w:link w:val="HeaderChar"/>
     <w:uiPriority w:val="99"/>
     <w:unhideWhenUsed/>
     <w:rsid w:val="00F4218A"/>
@@ -14445,17 +14674,17 @@
       <w:spacing w:after="0" w:line="240" w:lineRule="auto"/>
     </w:pPr>
   </w:style>
-  <w:style w:type="character" w:customStyle="1" w:styleId="EncabezadoCar">
-    <w:name w:val="Encabezado Car"/>
-    <w:basedOn w:val="Fuentedeprrafopredeter"/>
-    <w:link w:val="Encabezado"/>
+  <w:style w:type="character" w:customStyle="1" w:styleId="HeaderChar">
+    <w:name w:val="Header Char"/>
+    <w:basedOn w:val="DefaultParagraphFont"/>
+    <w:link w:val="Header"/>
     <w:uiPriority w:val="99"/>
     <w:rsid w:val="00F4218A"/>
   </w:style>
-  <w:style w:type="paragraph" w:styleId="Piedepgina">
+  <w:style w:type="paragraph" w:styleId="Footer">
     <w:name w:val="footer"/>
     <w:basedOn w:val="Normal"/>
-    <w:link w:val="PiedepginaCar"/>
+    <w:link w:val="FooterChar"/>
     <w:uiPriority w:val="99"/>
     <w:unhideWhenUsed/>
     <w:rsid w:val="00F4218A"/>
@@ -14467,14 +14696,14 @@
       <w:spacing w:after="0" w:line="240" w:lineRule="auto"/>
     </w:pPr>
   </w:style>
-  <w:style w:type="character" w:customStyle="1" w:styleId="PiedepginaCar">
-    <w:name w:val="Pie de página Car"/>
-    <w:basedOn w:val="Fuentedeprrafopredeter"/>
-    <w:link w:val="Piedepgina"/>
+  <w:style w:type="character" w:customStyle="1" w:styleId="FooterChar">
+    <w:name w:val="Footer Char"/>
+    <w:basedOn w:val="DefaultParagraphFont"/>
+    <w:link w:val="Footer"/>
     <w:uiPriority w:val="99"/>
     <w:rsid w:val="00F4218A"/>
   </w:style>
-  <w:style w:type="paragraph" w:styleId="ndice1">
+  <w:style w:type="paragraph" w:styleId="Index1">
     <w:name w:val="index 1"/>
     <w:basedOn w:val="Normal"/>
     <w:next w:val="Normal"/>
@@ -14524,7 +14753,7 @@
   </w:style>
   <w:style w:type="character" w:customStyle="1" w:styleId="Estilo1Car">
     <w:name w:val="Estilo1 Car"/>
-    <w:basedOn w:val="Fuentedeprrafopredeter"/>
+    <w:basedOn w:val="DefaultParagraphFont"/>
     <w:link w:val="Estilo1"/>
     <w:rsid w:val="00CB7CC7"/>
     <w:rPr>
@@ -14533,10 +14762,10 @@
       <w:shd w:val="clear" w:color="auto" w:fill="000000" w:themeFill="text1"/>
     </w:rPr>
   </w:style>
-  <w:style w:type="character" w:customStyle="1" w:styleId="Ttulo1Car">
-    <w:name w:val="Título 1 Car"/>
-    <w:basedOn w:val="Fuentedeprrafopredeter"/>
-    <w:link w:val="Ttulo1"/>
+  <w:style w:type="character" w:customStyle="1" w:styleId="Heading1Char">
+    <w:name w:val="Heading 1 Char"/>
+    <w:basedOn w:val="DefaultParagraphFont"/>
+    <w:link w:val="Heading1"/>
     <w:uiPriority w:val="9"/>
     <w:rsid w:val="003D6992"/>
     <w:rPr>
@@ -14550,7 +14779,7 @@
   </w:style>
   <w:style w:type="character" w:customStyle="1" w:styleId="Estilo2Car">
     <w:name w:val="Estilo2 Car"/>
-    <w:basedOn w:val="Fuentedeprrafopredeter"/>
+    <w:basedOn w:val="DefaultParagraphFont"/>
     <w:link w:val="Estilo2"/>
     <w:rsid w:val="00CB7CC7"/>
     <w:rPr>
@@ -14559,9 +14788,9 @@
       <w:lang w:val="es-419"/>
     </w:rPr>
   </w:style>
-  <w:style w:type="paragraph" w:styleId="TtuloTDC">
+  <w:style w:type="paragraph" w:styleId="TOCHeading">
     <w:name w:val="TOC Heading"/>
-    <w:basedOn w:val="Ttulo1"/>
+    <w:basedOn w:val="Heading1"/>
     <w:next w:val="Normal"/>
     <w:uiPriority w:val="39"/>
     <w:unhideWhenUsed/>
@@ -14571,10 +14800,10 @@
       <w:outlineLvl w:val="9"/>
     </w:pPr>
   </w:style>
-  <w:style w:type="character" w:customStyle="1" w:styleId="Ttulo2Car">
-    <w:name w:val="Título 2 Car"/>
-    <w:basedOn w:val="Fuentedeprrafopredeter"/>
-    <w:link w:val="Ttulo2"/>
+  <w:style w:type="character" w:customStyle="1" w:styleId="Heading2Char">
+    <w:name w:val="Heading 2 Char"/>
+    <w:basedOn w:val="DefaultParagraphFont"/>
+    <w:link w:val="Heading2"/>
     <w:uiPriority w:val="9"/>
     <w:rsid w:val="003D6992"/>
     <w:rPr>
@@ -14585,7 +14814,7 @@
       <w:lang w:val="es-419"/>
     </w:rPr>
   </w:style>
-  <w:style w:type="paragraph" w:styleId="TDC2">
+  <w:style w:type="paragraph" w:styleId="TOC2">
     <w:name w:val="toc 2"/>
     <w:basedOn w:val="Normal"/>
     <w:next w:val="Normal"/>
@@ -14601,7 +14830,7 @@
       <w:rFonts w:eastAsiaTheme="minorEastAsia" w:cs="Times New Roman"/>
     </w:rPr>
   </w:style>
-  <w:style w:type="paragraph" w:styleId="TDC1">
+  <w:style w:type="paragraph" w:styleId="TOC1">
     <w:name w:val="toc 1"/>
     <w:basedOn w:val="Normal"/>
     <w:next w:val="Normal"/>
@@ -14622,7 +14851,7 @@
       <w:lang w:val="es-419"/>
     </w:rPr>
   </w:style>
-  <w:style w:type="paragraph" w:styleId="TDC3">
+  <w:style w:type="paragraph" w:styleId="TOC3">
     <w:name w:val="toc 3"/>
     <w:basedOn w:val="Normal"/>
     <w:next w:val="Normal"/>
@@ -14907,7 +15136,7 @@
 </file>
 
 <file path=customXml/itemProps1.xml><?xml version="1.0" encoding="utf-8"?>
-<ds:datastoreItem xmlns:ds="http://schemas.openxmlformats.org/officeDocument/2006/customXml" ds:itemID="{189A96DD-74CF-42D4-A5E1-03F685529EC9}">
+<ds:datastoreItem xmlns:ds="http://schemas.openxmlformats.org/officeDocument/2006/customXml" ds:itemID="{5F18208A-B374-400F-A822-D69E6AD22B3F}">
   <ds:schemaRefs>
     <ds:schemaRef ds:uri="http://schemas.openxmlformats.org/officeDocument/2006/bibliography"/>
   </ds:schemaRefs>

</xml_diff>